<commit_message>
Adds option for ICA eyeblink removal
</commit_message>
<xml_diff>
--- a/scripts/last files to port (close to deletion)/aa_improvements_to_add_in.docx
+++ b/scripts/last files to port (close to deletion)/aa_improvements_to_add_in.docx
@@ -19,35 +19,47 @@
           <w:lang w:eastAsia="en-GB"/>
           <w14:ligatures w14:val="none"/>
         </w:rPr>
-        <w:t>Why is ECG being marked as bad?</w:t>
+        <w:t xml:space="preserve">Why is ECG being marked as </w:t>
+      </w:r>
+      <w:proofErr w:type="spellStart"/>
+      <w:r>
+        <w:rPr>
+          <w:rFonts w:eastAsia="Times New Roman" w:cstheme="minorHAnsi"/>
+          <w:kern w:val="0"/>
+          <w:lang w:eastAsia="en-GB"/>
+          <w14:ligatures w14:val="none"/>
+        </w:rPr>
+        <w:t>recordedinerror</w:t>
+      </w:r>
+      <w:proofErr w:type="spellEnd"/>
+      <w:r>
+        <w:rPr>
+          <w:rFonts w:eastAsia="Times New Roman" w:cstheme="minorHAnsi"/>
+          <w:kern w:val="0"/>
+          <w:lang w:eastAsia="en-GB"/>
+          <w14:ligatures w14:val="none"/>
+        </w:rPr>
+        <w:t>?</w:t>
       </w:r>
     </w:p>
     <w:p>
       <w:pPr>
         <w:outlineLvl w:val="1"/>
         <w:rPr>
-          <w:rFonts w:cstheme="minorHAnsi"/>
-        </w:rPr>
-      </w:pPr>
-      <w:r>
-        <w:rPr>
-          <w:rFonts w:cstheme="minorHAnsi"/>
-        </w:rPr>
-        <w:t>What is ‘</w:t>
-      </w:r>
-      <w:proofErr w:type="spellStart"/>
-      <w:r>
-        <w:rPr>
-          <w:rFonts w:cstheme="minorHAnsi"/>
-        </w:rPr>
-        <w:t>recordedinerror</w:t>
-      </w:r>
-      <w:proofErr w:type="spellEnd"/>
-      <w:r>
-        <w:rPr>
-          <w:rFonts w:cstheme="minorHAnsi"/>
-        </w:rPr>
-        <w:t>’</w:t>
+          <w:rFonts w:eastAsia="Times New Roman" w:cstheme="minorHAnsi"/>
+          <w:kern w:val="0"/>
+          <w:lang w:eastAsia="en-GB"/>
+          <w14:ligatures w14:val="none"/>
+        </w:rPr>
+      </w:pPr>
+      <w:r>
+        <w:rPr>
+          <w:rFonts w:eastAsia="Times New Roman" w:cstheme="minorHAnsi"/>
+          <w:kern w:val="0"/>
+          <w:lang w:eastAsia="en-GB"/>
+          <w14:ligatures w14:val="none"/>
+        </w:rPr>
+        <w:t>Why is my ECG script no working? (Is it due to the above?)</w:t>
       </w:r>
     </w:p>
     <w:p>
@@ -69,6 +81,107 @@
         </w:rPr>
         <w:t>Confirm that the new SSS and old SSS files look the same.</w:t>
       </w:r>
+    </w:p>
+    <w:p>
+      <w:pPr>
+        <w:shd w:val="clear" w:color="auto" w:fill="2B2B2B"/>
+        <w:tabs>
+          <w:tab w:val="left" w:pos="916"/>
+          <w:tab w:val="left" w:pos="1832"/>
+          <w:tab w:val="left" w:pos="2748"/>
+          <w:tab w:val="left" w:pos="3664"/>
+          <w:tab w:val="left" w:pos="4580"/>
+          <w:tab w:val="left" w:pos="5496"/>
+          <w:tab w:val="left" w:pos="6412"/>
+          <w:tab w:val="left" w:pos="7328"/>
+          <w:tab w:val="left" w:pos="8244"/>
+          <w:tab w:val="left" w:pos="9160"/>
+          <w:tab w:val="left" w:pos="10076"/>
+          <w:tab w:val="left" w:pos="10992"/>
+          <w:tab w:val="left" w:pos="11908"/>
+          <w:tab w:val="left" w:pos="12824"/>
+          <w:tab w:val="left" w:pos="13740"/>
+          <w:tab w:val="left" w:pos="14656"/>
+        </w:tabs>
+        <w:rPr>
+          <w:rFonts w:ascii="Courier New" w:eastAsia="Times New Roman" w:hAnsi="Courier New" w:cs="Courier New"/>
+          <w:color w:val="A9B7C6"/>
+          <w:kern w:val="0"/>
+          <w:sz w:val="20"/>
+          <w:szCs w:val="20"/>
+          <w:lang w:eastAsia="en-GB"/>
+          <w14:ligatures w14:val="none"/>
+        </w:rPr>
+      </w:pPr>
+      <w:r>
+        <w:rPr>
+          <w:rFonts w:ascii="Courier New" w:eastAsia="Times New Roman" w:hAnsi="Courier New" w:cs="Courier New"/>
+          <w:color w:val="808080"/>
+          <w:kern w:val="0"/>
+          <w:sz w:val="20"/>
+          <w:szCs w:val="20"/>
+          <w:lang w:eastAsia="en-GB"/>
+          <w14:ligatures w14:val="none"/>
+        </w:rPr>
+        <w:t xml:space="preserve">Is there a better way to notch filter </w:t>
+      </w:r>
+      <w:hyperlink r:id="rId5" w:history="1">
+        <w:r>
+          <w:rPr>
+            <w:rStyle w:val="Hyperlink"/>
+            <w:rFonts w:ascii="Courier New" w:eastAsia="Times New Roman" w:hAnsi="Courier New" w:cs="Courier New"/>
+            <w:kern w:val="0"/>
+            <w:sz w:val="20"/>
+            <w:szCs w:val="20"/>
+            <w:lang w:eastAsia="en-GB"/>
+            <w14:ligatures w14:val="none"/>
+          </w:rPr>
+          <w:t>https://mne.tools/stable/auto_tutorials/preprocessing/30_filtering_resampling.html</w:t>
+        </w:r>
+      </w:hyperlink>
+      <w:r>
+        <w:rPr>
+          <w:rFonts w:ascii="Courier New" w:eastAsia="Times New Roman" w:hAnsi="Courier New" w:cs="Courier New"/>
+          <w:color w:val="808080"/>
+          <w:kern w:val="0"/>
+          <w:sz w:val="20"/>
+          <w:szCs w:val="20"/>
+          <w:lang w:eastAsia="en-GB"/>
+          <w14:ligatures w14:val="none"/>
+        </w:rPr>
+        <w:t xml:space="preserve"> </w:t>
+      </w:r>
+    </w:p>
+    <w:p>
+      <w:pPr>
+        <w:outlineLvl w:val="1"/>
+        <w:rPr>
+          <w:rFonts w:eastAsia="Times New Roman" w:cstheme="minorHAnsi"/>
+          <w:kern w:val="0"/>
+          <w:lang w:eastAsia="en-GB"/>
+          <w14:ligatures w14:val="none"/>
+        </w:rPr>
+      </w:pPr>
+      <w:r>
+        <w:rPr>
+          <w:rFonts w:eastAsia="Times New Roman" w:cstheme="minorHAnsi"/>
+          <w:kern w:val="0"/>
+          <w:lang w:eastAsia="en-GB"/>
+          <w14:ligatures w14:val="none"/>
+        </w:rPr>
+        <w:t>Is interpolation of EEG the way to go, or should we just ignore them?</w:t>
+      </w:r>
+    </w:p>
+    <w:p>
+      <w:pPr>
+        <w:outlineLvl w:val="1"/>
+        <w:rPr>
+          <w:rFonts w:eastAsia="Times New Roman" w:cstheme="minorHAnsi"/>
+          <w:kern w:val="0"/>
+          <w:lang w:eastAsia="en-GB"/>
+          <w14:ligatures w14:val="none"/>
+        </w:rPr>
+      </w:pPr>
     </w:p>
     <w:p>
       <w:pPr>
@@ -106,7 +219,7 @@
           <w14:ligatures w14:val="none"/>
         </w:rPr>
       </w:pPr>
-      <w:hyperlink r:id="rId5" w:anchor="using-flash-images" w:history="1">
+      <w:hyperlink r:id="rId6" w:anchor="using-flash-images" w:history="1">
         <w:r>
           <w:rPr>
             <w:rStyle w:val="Hyperlink"/>
@@ -176,19 +289,38 @@
           <w:lang w:eastAsia="en-GB"/>
           <w14:ligatures w14:val="none"/>
         </w:rPr>
-        <w:t xml:space="preserve">What are </w:t>
-      </w:r>
-      <w:proofErr w:type="gramStart"/>
-      <w:r>
-        <w:rPr>
-          <w:rFonts w:eastAsia="Times New Roman" w:cstheme="minorHAnsi"/>
-          <w:kern w:val="0"/>
-          <w:lang w:eastAsia="en-GB"/>
-          <w14:ligatures w14:val="none"/>
-        </w:rPr>
-        <w:t>projections</w:t>
-      </w:r>
-      <w:proofErr w:type="gramEnd"/>
+        <w:t>What are projections</w:t>
+      </w:r>
+      <w:r>
+        <w:rPr>
+          <w:rFonts w:eastAsia="Times New Roman" w:cstheme="minorHAnsi"/>
+          <w:kern w:val="0"/>
+          <w:lang w:eastAsia="en-GB"/>
+          <w14:ligatures w14:val="none"/>
+        </w:rPr>
+        <w:t xml:space="preserve"> - </w:t>
+      </w:r>
+      <w:hyperlink r:id="rId7" w:anchor="tut-projectors-background" w:history="1">
+        <w:r>
+          <w:rPr>
+            <w:rStyle w:val="Hyperlink"/>
+            <w:rFonts w:eastAsia="Times New Roman" w:cstheme="minorHAnsi"/>
+            <w:kern w:val="0"/>
+            <w:lang w:eastAsia="en-GB"/>
+            <w14:ligatures w14:val="none"/>
+          </w:rPr>
+          <w:t>https://mne.tools/stable/auto_tutorials/preprocessing/45_projectors_background.html#tut-projectors-background</w:t>
+        </w:r>
+      </w:hyperlink>
+      <w:r>
+        <w:rPr>
+          <w:rFonts w:eastAsia="Times New Roman" w:cstheme="minorHAnsi"/>
+          <w:kern w:val="0"/>
+          <w:lang w:eastAsia="en-GB"/>
+          <w14:ligatures w14:val="none"/>
+        </w:rPr>
+        <w:t xml:space="preserve"> </w:t>
+      </w:r>
     </w:p>
     <w:p>
       <w:pPr>
@@ -271,7 +403,7 @@
         </w:rPr>
         <w:t xml:space="preserve"> in the forward model  </w:t>
       </w:r>
-      <w:hyperlink r:id="rId6" w:anchor="minimum-norm-estimates" w:history="1">
+      <w:hyperlink r:id="rId8" w:anchor="minimum-norm-estimates" w:history="1">
         <w:r>
           <w:rPr>
             <w:rStyle w:val="Hyperlink"/>
@@ -1362,6 +1494,7 @@
           <w:lang w:eastAsia="en-GB"/>
           <w14:ligatures w14:val="none"/>
         </w:rPr>
+        <w:lastRenderedPageBreak/>
         <w:t>make_flash_</w:t>
       </w:r>
       <w:proofErr w:type="gramStart"/>
@@ -1660,7 +1793,6 @@
           <w:rFonts w:asciiTheme="minorHAnsi" w:hAnsiTheme="minorHAnsi" w:cstheme="minorHAnsi"/>
           <w:lang w:val="en-US"/>
         </w:rPr>
-        <w:lastRenderedPageBreak/>
         <w:t>For each trial, bad those channels that are above 150/200, if EEG &amp; less than 5 – *Don’t drop*</w:t>
       </w:r>
     </w:p>
@@ -2856,6 +2988,59 @@
       <w14:ligatures w14:val="none"/>
     </w:rPr>
   </w:style>
+  <w:style w:type="paragraph" w:styleId="HTMLPreformatted">
+    <w:name w:val="HTML Preformatted"/>
+    <w:basedOn w:val="Normal"/>
+    <w:link w:val="HTMLPreformattedChar"/>
+    <w:uiPriority w:val="99"/>
+    <w:semiHidden/>
+    <w:unhideWhenUsed/>
+    <w:rsid w:val="00E41F75"/>
+    <w:pPr>
+      <w:tabs>
+        <w:tab w:val="left" w:pos="916"/>
+        <w:tab w:val="left" w:pos="1832"/>
+        <w:tab w:val="left" w:pos="2748"/>
+        <w:tab w:val="left" w:pos="3664"/>
+        <w:tab w:val="left" w:pos="4580"/>
+        <w:tab w:val="left" w:pos="5496"/>
+        <w:tab w:val="left" w:pos="6412"/>
+        <w:tab w:val="left" w:pos="7328"/>
+        <w:tab w:val="left" w:pos="8244"/>
+        <w:tab w:val="left" w:pos="9160"/>
+        <w:tab w:val="left" w:pos="10076"/>
+        <w:tab w:val="left" w:pos="10992"/>
+        <w:tab w:val="left" w:pos="11908"/>
+        <w:tab w:val="left" w:pos="12824"/>
+        <w:tab w:val="left" w:pos="13740"/>
+        <w:tab w:val="left" w:pos="14656"/>
+      </w:tabs>
+    </w:pPr>
+    <w:rPr>
+      <w:rFonts w:ascii="Courier New" w:eastAsia="Times New Roman" w:hAnsi="Courier New" w:cs="Courier New"/>
+      <w:kern w:val="0"/>
+      <w:sz w:val="20"/>
+      <w:szCs w:val="20"/>
+      <w:lang w:eastAsia="en-GB"/>
+      <w14:ligatures w14:val="none"/>
+    </w:rPr>
+  </w:style>
+  <w:style w:type="character" w:customStyle="1" w:styleId="HTMLPreformattedChar">
+    <w:name w:val="HTML Preformatted Char"/>
+    <w:basedOn w:val="DefaultParagraphFont"/>
+    <w:link w:val="HTMLPreformatted"/>
+    <w:uiPriority w:val="99"/>
+    <w:semiHidden/>
+    <w:rsid w:val="00E41F75"/>
+    <w:rPr>
+      <w:rFonts w:ascii="Courier New" w:eastAsia="Times New Roman" w:hAnsi="Courier New" w:cs="Courier New"/>
+      <w:kern w:val="0"/>
+      <w:sz w:val="20"/>
+      <w:szCs w:val="20"/>
+      <w:lang w:eastAsia="en-GB"/>
+      <w14:ligatures w14:val="none"/>
+    </w:rPr>
+  </w:style>
 </w:styles>
 </file>
 

</xml_diff>

<commit_message>
Adds looping and bad channels from YAMLs
</commit_message>
<xml_diff>
--- a/scripts/last files to port (close to deletion)/aa_improvements_to_add_in.docx
+++ b/scripts/last files to port (close to deletion)/aa_improvements_to_add_in.docx
@@ -29,15 +29,13 @@
         </w:rPr>
         <w:t xml:space="preserve"> That becomes obvious after EEG average </w:t>
       </w:r>
-      <w:proofErr w:type="spellStart"/>
-      <w:r>
-        <w:rPr>
-          <w:rFonts w:eastAsia="Times New Roman" w:cstheme="minorHAnsi"/>
-          <w:lang w:eastAsia="en-GB"/>
-        </w:rPr>
-        <w:t>refenceing</w:t>
-      </w:r>
-      <w:proofErr w:type="spellEnd"/>
+      <w:r>
+        <w:rPr>
+          <w:rFonts w:eastAsia="Times New Roman" w:cstheme="minorHAnsi"/>
+          <w:lang w:eastAsia="en-GB"/>
+        </w:rPr>
+        <w:t>refencing</w:t>
+      </w:r>
       <w:r>
         <w:rPr>
           <w:rFonts w:eastAsia="Times New Roman" w:cstheme="minorHAnsi"/>
@@ -124,7 +122,21 @@
           <w:rFonts w:eastAsia="Times New Roman" w:cstheme="minorHAnsi"/>
           <w:lang w:eastAsia="en-GB"/>
         </w:rPr>
-        <w:t xml:space="preserve"> work better?</w:t>
+        <w:t xml:space="preserve"> work better</w:t>
+      </w:r>
+      <w:r>
+        <w:rPr>
+          <w:rFonts w:eastAsia="Times New Roman" w:cstheme="minorHAnsi"/>
+          <w:lang w:eastAsia="en-GB"/>
+        </w:rPr>
+        <w:t xml:space="preserve"> for ICA</w:t>
+      </w:r>
+      <w:r>
+        <w:rPr>
+          <w:rFonts w:eastAsia="Times New Roman" w:cstheme="minorHAnsi"/>
+          <w:lang w:eastAsia="en-GB"/>
+        </w:rPr>
+        <w:t>?</w:t>
       </w:r>
       <w:r>
         <w:rPr>

</xml_diff>

<commit_message>
Moves format to 'short' to save space
</commit_message>
<xml_diff>
--- a/scripts/last files to port (close to deletion)/aa_improvements_to_add_in.docx
+++ b/scripts/last files to port (close to deletion)/aa_improvements_to_add_in.docx
@@ -2,139 +2,6 @@
 <file path=word/document.xml><?xml version="1.0" encoding="utf-8"?>
 <w:document xmlns:wpc="http://schemas.microsoft.com/office/word/2010/wordprocessingCanvas" xmlns:cx="http://schemas.microsoft.com/office/drawing/2014/chartex" xmlns:cx1="http://schemas.microsoft.com/office/drawing/2015/9/8/chartex" xmlns:cx2="http://schemas.microsoft.com/office/drawing/2015/10/21/chartex" xmlns:cx3="http://schemas.microsoft.com/office/drawing/2016/5/9/chartex" xmlns:cx4="http://schemas.microsoft.com/office/drawing/2016/5/10/chartex" xmlns:cx5="http://schemas.microsoft.com/office/drawing/2016/5/11/chartex" xmlns:cx6="http://schemas.microsoft.com/office/drawing/2016/5/12/chartex" xmlns:cx7="http://schemas.microsoft.com/office/drawing/2016/5/13/chartex" xmlns:cx8="http://schemas.microsoft.com/office/drawing/2016/5/14/chartex" xmlns:mc="http://schemas.openxmlformats.org/markup-compatibility/2006" xmlns:aink="http://schemas.microsoft.com/office/drawing/2016/ink" xmlns:am3d="http://schemas.microsoft.com/office/drawing/2017/model3d" xmlns:o="urn:schemas-microsoft-com:office:office" xmlns:oel="http://schemas.microsoft.com/office/2019/extlst" xmlns:r="http://schemas.openxmlformats.org/officeDocument/2006/relationships" xmlns:m="http://schemas.openxmlformats.org/officeDocument/2006/math" xmlns:v="urn:schemas-microsoft-com:vml" xmlns:wp14="http://schemas.microsoft.com/office/word/2010/wordprocessingDrawing" xmlns:wp="http://schemas.openxmlformats.org/drawingml/2006/wordprocessingDrawing" xmlns:w10="urn:schemas-microsoft-com:office:word" xmlns:w="http://schemas.openxmlformats.org/wordprocessingml/2006/main" xmlns:w14="http://schemas.microsoft.com/office/word/2010/wordml" xmlns:w15="http://schemas.microsoft.com/office/word/2012/wordml" xmlns:w16cex="http://schemas.microsoft.com/office/word/2018/wordml/cex" xmlns:w16cid="http://schemas.microsoft.com/office/word/2016/wordml/cid" xmlns:w16="http://schemas.microsoft.com/office/word/2018/wordml" xmlns:w16du="http://schemas.microsoft.com/office/word/2023/wordml/word16du" xmlns:w16sdtdh="http://schemas.microsoft.com/office/word/2020/wordml/sdtdatahash" xmlns:w16se="http://schemas.microsoft.com/office/word/2015/wordml/symex" xmlns:wpg="http://schemas.microsoft.com/office/word/2010/wordprocessingGroup" xmlns:wpi="http://schemas.microsoft.com/office/word/2010/wordprocessingInk" xmlns:wne="http://schemas.microsoft.com/office/word/2006/wordml" xmlns:wps="http://schemas.microsoft.com/office/word/2010/wordprocessingShape" mc:Ignorable="w14 w15 w16se w16cid w16 w16cex w16sdtdh wp14">
   <w:body>
-    <w:p>
-      <w:pPr>
-        <w:pStyle w:val="HTMLPreformatted"/>
-        <w:shd w:val="clear" w:color="auto" w:fill="2B2B2B"/>
-        <w:rPr>
-          <w:color w:val="A9B7C6"/>
-        </w:rPr>
-      </w:pPr>
-      <w:proofErr w:type="spellStart"/>
-      <w:r>
-        <w:rPr>
-          <w:color w:val="CC7832"/>
-        </w:rPr>
-        <w:t>eeg_thresh</w:t>
-      </w:r>
-      <w:proofErr w:type="spellEnd"/>
-      <w:r>
-        <w:rPr>
-          <w:color w:val="A9B7C6"/>
-        </w:rPr>
-        <w:t>: 200e-6</w:t>
-      </w:r>
-      <w:r>
-        <w:rPr>
-          <w:color w:val="A9B7C6"/>
-        </w:rPr>
-        <w:br/>
-      </w:r>
-      <w:proofErr w:type="spellStart"/>
-      <w:r>
-        <w:rPr>
-          <w:color w:val="CC7832"/>
-        </w:rPr>
-        <w:t>grad_thresh</w:t>
-      </w:r>
-      <w:proofErr w:type="spellEnd"/>
-      <w:r>
-        <w:rPr>
-          <w:color w:val="A9B7C6"/>
-        </w:rPr>
-        <w:t>: 4000e-13</w:t>
-      </w:r>
-      <w:r>
-        <w:rPr>
-          <w:color w:val="A9B7C6"/>
-        </w:rPr>
-        <w:br/>
-      </w:r>
-      <w:proofErr w:type="spellStart"/>
-      <w:r>
-        <w:rPr>
-          <w:color w:val="CC7832"/>
-        </w:rPr>
-        <w:t>mag_thresh</w:t>
-      </w:r>
-      <w:proofErr w:type="spellEnd"/>
-      <w:r>
-        <w:rPr>
-          <w:color w:val="A9B7C6"/>
-        </w:rPr>
-        <w:t>: 4e-</w:t>
-      </w:r>
-      <w:proofErr w:type="gramStart"/>
-      <w:r>
-        <w:rPr>
-          <w:color w:val="A9B7C6"/>
-        </w:rPr>
-        <w:t>12</w:t>
-      </w:r>
-      <w:proofErr w:type="gramEnd"/>
-    </w:p>
-    <w:p>
-      <w:pPr>
-        <w:outlineLvl w:val="1"/>
-        <w:rPr>
-          <w:rFonts w:eastAsia="Times New Roman" w:cstheme="minorHAnsi"/>
-          <w:lang w:eastAsia="en-GB"/>
-        </w:rPr>
-      </w:pPr>
-    </w:p>
-    <w:p>
-      <w:pPr>
-        <w:outlineLvl w:val="1"/>
-        <w:rPr>
-          <w:rFonts w:eastAsia="Times New Roman" w:cstheme="minorHAnsi"/>
-          <w:lang w:eastAsia="en-GB"/>
-        </w:rPr>
-      </w:pPr>
-      <w:r>
-        <w:rPr>
-          <w:rFonts w:eastAsia="Times New Roman" w:cstheme="minorHAnsi"/>
-          <w:lang w:eastAsia="en-GB"/>
-        </w:rPr>
-        <w:t>This is rejecting 35% or trials at least - *WHY*, and why not previously</w:t>
-      </w:r>
-      <w:r>
-        <w:rPr>
-          <w:rFonts w:eastAsia="Times New Roman" w:cstheme="minorHAnsi"/>
-          <w:lang w:eastAsia="en-GB"/>
-        </w:rPr>
-        <w:t xml:space="preserve"> – Is this re-referencing?</w:t>
-      </w:r>
-    </w:p>
-    <w:p>
-      <w:pPr>
-        <w:pStyle w:val="ListParagraph"/>
-        <w:outlineLvl w:val="1"/>
-        <w:rPr>
-          <w:rFonts w:eastAsia="Times New Roman" w:cstheme="minorHAnsi"/>
-          <w:lang w:eastAsia="en-GB"/>
-        </w:rPr>
-      </w:pPr>
-    </w:p>
-    <w:p>
-      <w:pPr>
-        <w:pStyle w:val="ListParagraph"/>
-        <w:outlineLvl w:val="1"/>
-        <w:rPr>
-          <w:rFonts w:eastAsia="Times New Roman" w:cstheme="minorHAnsi"/>
-          <w:lang w:eastAsia="en-GB"/>
-        </w:rPr>
-      </w:pPr>
-    </w:p>
-    <w:p>
-      <w:pPr>
-        <w:pStyle w:val="ListParagraph"/>
-        <w:outlineLvl w:val="1"/>
-        <w:rPr>
-          <w:rFonts w:eastAsia="Times New Roman" w:cstheme="minorHAnsi"/>
-          <w:lang w:eastAsia="en-GB"/>
-        </w:rPr>
-      </w:pPr>
-    </w:p>
     <w:p>
       <w:pPr>
         <w:pStyle w:val="ListParagraph"/>
@@ -153,47 +20,25 @@
           <w:rFonts w:eastAsia="Times New Roman" w:cstheme="minorHAnsi"/>
           <w:lang w:eastAsia="en-GB"/>
         </w:rPr>
-        <w:t xml:space="preserve">Should we be getting rid of </w:t>
-      </w:r>
-      <w:proofErr w:type="spellStart"/>
-      <w:r>
-        <w:rPr>
-          <w:rFonts w:eastAsia="Times New Roman" w:cstheme="minorHAnsi"/>
-          <w:lang w:eastAsia="en-GB"/>
-        </w:rPr>
-        <w:t>bads</w:t>
-      </w:r>
-      <w:proofErr w:type="spellEnd"/>
-      <w:r>
-        <w:rPr>
-          <w:rFonts w:eastAsia="Times New Roman" w:cstheme="minorHAnsi"/>
-          <w:lang w:eastAsia="en-GB"/>
-        </w:rPr>
-        <w:t xml:space="preserve"> with highish </w:t>
-      </w:r>
-      <w:proofErr w:type="spellStart"/>
-      <w:r>
-        <w:rPr>
-          <w:rFonts w:eastAsia="Times New Roman" w:cstheme="minorHAnsi"/>
-          <w:lang w:eastAsia="en-GB"/>
-        </w:rPr>
-        <w:t>frequenices</w:t>
-      </w:r>
-      <w:proofErr w:type="spellEnd"/>
-      <w:r>
-        <w:rPr>
-          <w:rFonts w:eastAsia="Times New Roman" w:cstheme="minorHAnsi"/>
-          <w:lang w:eastAsia="en-GB"/>
-        </w:rPr>
-        <w:t xml:space="preserve"> in the EEG during the viewing stage?</w:t>
-      </w:r>
-      <w:r>
-        <w:rPr>
-          <w:rFonts w:eastAsia="Times New Roman" w:cstheme="minorHAnsi"/>
-          <w:lang w:eastAsia="en-GB"/>
-        </w:rPr>
-        <w:t>? (does it improve or make things worse?)</w:t>
-      </w:r>
+        <w:t>Confirm that the new SSS and old SSS files look the same</w:t>
+      </w:r>
+      <w:r>
+        <w:rPr>
+          <w:rFonts w:eastAsia="Times New Roman" w:cstheme="minorHAnsi"/>
+          <w:lang w:eastAsia="en-GB"/>
+        </w:rPr>
+        <w:t xml:space="preserve"> and that the rejection rates are the same (or better)</w:t>
+      </w:r>
+    </w:p>
+    <w:p>
+      <w:pPr>
+        <w:pStyle w:val="ListParagraph"/>
+        <w:outlineLvl w:val="1"/>
+        <w:rPr>
+          <w:rFonts w:eastAsia="Times New Roman" w:cstheme="minorHAnsi"/>
+          <w:lang w:eastAsia="en-GB"/>
+        </w:rPr>
+      </w:pPr>
     </w:p>
     <w:p>
       <w:pPr>
@@ -213,21 +58,23 @@
           <w:rFonts w:eastAsia="Times New Roman" w:cstheme="minorHAnsi"/>
           <w:lang w:eastAsia="en-GB"/>
         </w:rPr>
-        <w:t>What are the weird spikes in the EEG?</w:t>
-      </w:r>
-      <w:r>
-        <w:rPr>
-          <w:rFonts w:eastAsia="Times New Roman" w:cstheme="minorHAnsi"/>
-          <w:lang w:eastAsia="en-GB"/>
-        </w:rPr>
-        <w:t xml:space="preserve"> That becomes obvious after EEG average </w:t>
-      </w:r>
-      <w:r>
-        <w:rPr>
-          <w:rFonts w:eastAsia="Times New Roman" w:cstheme="minorHAnsi"/>
-          <w:lang w:eastAsia="en-GB"/>
-        </w:rPr>
-        <w:t>refencing</w:t>
+        <w:t xml:space="preserve">Should we use the new SSS and </w:t>
+      </w:r>
+      <w:proofErr w:type="spellStart"/>
+      <w:r>
+        <w:rPr>
+          <w:rFonts w:eastAsia="Times New Roman" w:cstheme="minorHAnsi"/>
+          <w:lang w:eastAsia="en-GB"/>
+        </w:rPr>
+        <w:t>cal</w:t>
+      </w:r>
+      <w:proofErr w:type="spellEnd"/>
+      <w:r>
+        <w:rPr>
+          <w:rFonts w:eastAsia="Times New Roman" w:cstheme="minorHAnsi"/>
+          <w:lang w:eastAsia="en-GB"/>
+        </w:rPr>
+        <w:t xml:space="preserve"> in the newer data? Ask Olaf. If so, add in checker</w:t>
       </w:r>
       <w:r>
         <w:rPr>
@@ -236,52 +83,15 @@
         </w:rPr>
         <w:t>?</w:t>
       </w:r>
-      <w:r>
-        <w:rPr>
-          <w:rFonts w:eastAsia="Times New Roman" w:cstheme="minorHAnsi"/>
-          <w:lang w:eastAsia="en-GB"/>
-        </w:rPr>
-        <w:t xml:space="preserve"> Muscle artifact or bad channel?</w:t>
-      </w:r>
-      <w:r>
-        <w:rPr>
-          <w:rFonts w:eastAsia="Times New Roman" w:cstheme="minorHAnsi"/>
-          <w:lang w:eastAsia="en-GB"/>
-        </w:rPr>
-        <w:t xml:space="preserve"> (</w:t>
-      </w:r>
-      <w:proofErr w:type="gramStart"/>
-      <w:r>
-        <w:rPr>
-          <w:rFonts w:eastAsia="Times New Roman" w:cstheme="minorHAnsi"/>
-          <w:lang w:eastAsia="en-GB"/>
-        </w:rPr>
-        <w:t>actually</w:t>
-      </w:r>
-      <w:proofErr w:type="gramEnd"/>
-      <w:r>
-        <w:rPr>
-          <w:rFonts w:eastAsia="Times New Roman" w:cstheme="minorHAnsi"/>
-          <w:lang w:eastAsia="en-GB"/>
-        </w:rPr>
-        <w:t xml:space="preserve">, I can see them before the channel before </w:t>
-      </w:r>
-      <w:proofErr w:type="spellStart"/>
-      <w:r>
-        <w:rPr>
-          <w:rFonts w:eastAsia="Times New Roman" w:cstheme="minorHAnsi"/>
-          <w:lang w:eastAsia="en-GB"/>
-        </w:rPr>
-        <w:t>referenceing</w:t>
-      </w:r>
-      <w:proofErr w:type="spellEnd"/>
-      <w:r>
-        <w:rPr>
-          <w:rFonts w:eastAsia="Times New Roman" w:cstheme="minorHAnsi"/>
-          <w:lang w:eastAsia="en-GB"/>
-        </w:rPr>
-        <w:t>?)</w:t>
-      </w:r>
+    </w:p>
+    <w:p>
+      <w:pPr>
+        <w:pStyle w:val="ListParagraph"/>
+        <w:rPr>
+          <w:rFonts w:eastAsia="Times New Roman" w:cstheme="minorHAnsi"/>
+          <w:lang w:eastAsia="en-GB"/>
+        </w:rPr>
+      </w:pPr>
     </w:p>
     <w:p>
       <w:pPr>
@@ -301,7 +111,23 @@
           <w:rFonts w:eastAsia="Times New Roman" w:cstheme="minorHAnsi"/>
           <w:lang w:eastAsia="en-GB"/>
         </w:rPr>
-        <w:t>Confirm that the new SSS and old SSS files look the same.</w:t>
+        <w:t xml:space="preserve">Can we use ‘short’ (32 bit )instead of single (16bit) for the </w:t>
+      </w:r>
+      <w:proofErr w:type="spellStart"/>
+      <w:r>
+        <w:rPr>
+          <w:rFonts w:eastAsia="Times New Roman" w:cstheme="minorHAnsi"/>
+          <w:lang w:eastAsia="en-GB"/>
+        </w:rPr>
+        <w:t>fifs</w:t>
+      </w:r>
+      <w:proofErr w:type="spellEnd"/>
+      <w:r>
+        <w:rPr>
+          <w:rFonts w:eastAsia="Times New Roman" w:cstheme="minorHAnsi"/>
+          <w:lang w:eastAsia="en-GB"/>
+        </w:rPr>
+        <w:t xml:space="preserve"> (we used 16 for the Russian data so perhaps it makes no difference) </w:t>
       </w:r>
     </w:p>
     <w:p>
@@ -322,7 +148,60 @@
           <w:rFonts w:eastAsia="Times New Roman" w:cstheme="minorHAnsi"/>
           <w:lang w:eastAsia="en-GB"/>
         </w:rPr>
-        <w:t>Is interpolation of EEG the way to go, or should we just ignore them?</w:t>
+        <w:t xml:space="preserve">Should we be getting rid of </w:t>
+      </w:r>
+      <w:proofErr w:type="spellStart"/>
+      <w:r>
+        <w:rPr>
+          <w:rFonts w:eastAsia="Times New Roman" w:cstheme="minorHAnsi"/>
+          <w:lang w:eastAsia="en-GB"/>
+        </w:rPr>
+        <w:t>bads</w:t>
+      </w:r>
+      <w:proofErr w:type="spellEnd"/>
+      <w:r>
+        <w:rPr>
+          <w:rFonts w:eastAsia="Times New Roman" w:cstheme="minorHAnsi"/>
+          <w:lang w:eastAsia="en-GB"/>
+        </w:rPr>
+        <w:t xml:space="preserve"> with highish </w:t>
+      </w:r>
+      <w:r>
+        <w:rPr>
+          <w:rFonts w:eastAsia="Times New Roman" w:cstheme="minorHAnsi"/>
+          <w:lang w:eastAsia="en-GB"/>
+        </w:rPr>
+        <w:t>frequencies</w:t>
+      </w:r>
+      <w:r>
+        <w:rPr>
+          <w:rFonts w:eastAsia="Times New Roman" w:cstheme="minorHAnsi"/>
+          <w:lang w:eastAsia="en-GB"/>
+        </w:rPr>
+        <w:t xml:space="preserve"> in the EEG during the viewing stage?</w:t>
+      </w:r>
+      <w:r>
+        <w:rPr>
+          <w:rFonts w:eastAsia="Times New Roman" w:cstheme="minorHAnsi"/>
+          <w:lang w:eastAsia="en-GB"/>
+        </w:rPr>
+        <w:t>? (</w:t>
+      </w:r>
+      <w:proofErr w:type="gramStart"/>
+      <w:r>
+        <w:rPr>
+          <w:rFonts w:eastAsia="Times New Roman" w:cstheme="minorHAnsi"/>
+          <w:lang w:eastAsia="en-GB"/>
+        </w:rPr>
+        <w:t>does</w:t>
+      </w:r>
+      <w:proofErr w:type="gramEnd"/>
+      <w:r>
+        <w:rPr>
+          <w:rFonts w:eastAsia="Times New Roman" w:cstheme="minorHAnsi"/>
+          <w:lang w:eastAsia="en-GB"/>
+        </w:rPr>
+        <w:t xml:space="preserve"> it improve or make things worse?)</w:t>
       </w:r>
     </w:p>
     <w:p>
@@ -343,24 +222,93 @@
           <w:rFonts w:eastAsia="Times New Roman" w:cstheme="minorHAnsi"/>
           <w:lang w:eastAsia="en-GB"/>
         </w:rPr>
-        <w:t xml:space="preserve">What are projections - </w:t>
-      </w:r>
-      <w:hyperlink r:id="rId5" w:anchor="tut-projectors-background" w:history="1">
-        <w:r>
-          <w:rPr>
-            <w:rStyle w:val="Hyperlink"/>
-            <w:rFonts w:eastAsia="Times New Roman" w:cstheme="minorHAnsi"/>
-            <w:lang w:eastAsia="en-GB"/>
-          </w:rPr>
-          <w:t>https://mne.tools/stable/auto_tutorials/preprocessing/45_projectors_background.html#tut-projectors-background</w:t>
-        </w:r>
-      </w:hyperlink>
-      <w:r>
-        <w:rPr>
-          <w:rFonts w:eastAsia="Times New Roman" w:cstheme="minorHAnsi"/>
-          <w:lang w:eastAsia="en-GB"/>
-        </w:rPr>
-        <w:t xml:space="preserve"> </w:t>
+        <w:t>What are the weird spikes in the EEG?</w:t>
+      </w:r>
+      <w:r>
+        <w:rPr>
+          <w:rFonts w:eastAsia="Times New Roman" w:cstheme="minorHAnsi"/>
+          <w:lang w:eastAsia="en-GB"/>
+        </w:rPr>
+        <w:t xml:space="preserve"> That becomes obvious after EEG average </w:t>
+      </w:r>
+      <w:r>
+        <w:rPr>
+          <w:rFonts w:eastAsia="Times New Roman" w:cstheme="minorHAnsi"/>
+          <w:lang w:eastAsia="en-GB"/>
+        </w:rPr>
+        <w:t>refencing</w:t>
+      </w:r>
+      <w:r>
+        <w:rPr>
+          <w:rFonts w:eastAsia="Times New Roman" w:cstheme="minorHAnsi"/>
+          <w:lang w:eastAsia="en-GB"/>
+        </w:rPr>
+        <w:t>?</w:t>
+      </w:r>
+      <w:r>
+        <w:rPr>
+          <w:rFonts w:eastAsia="Times New Roman" w:cstheme="minorHAnsi"/>
+          <w:lang w:eastAsia="en-GB"/>
+        </w:rPr>
+        <w:t xml:space="preserve"> Muscle artifact or bad channel?</w:t>
+      </w:r>
+      <w:r>
+        <w:rPr>
+          <w:rFonts w:eastAsia="Times New Roman" w:cstheme="minorHAnsi"/>
+          <w:lang w:eastAsia="en-GB"/>
+        </w:rPr>
+        <w:t xml:space="preserve"> (</w:t>
+      </w:r>
+      <w:proofErr w:type="gramStart"/>
+      <w:r>
+        <w:rPr>
+          <w:rFonts w:eastAsia="Times New Roman" w:cstheme="minorHAnsi"/>
+          <w:lang w:eastAsia="en-GB"/>
+        </w:rPr>
+        <w:t>actually</w:t>
+      </w:r>
+      <w:proofErr w:type="gramEnd"/>
+      <w:r>
+        <w:rPr>
+          <w:rFonts w:eastAsia="Times New Roman" w:cstheme="minorHAnsi"/>
+          <w:lang w:eastAsia="en-GB"/>
+        </w:rPr>
+        <w:t xml:space="preserve">, I can see them before the channel before </w:t>
+      </w:r>
+      <w:r>
+        <w:rPr>
+          <w:rFonts w:eastAsia="Times New Roman" w:cstheme="minorHAnsi"/>
+          <w:lang w:eastAsia="en-GB"/>
+        </w:rPr>
+        <w:t>referencing</w:t>
+      </w:r>
+      <w:r>
+        <w:rPr>
+          <w:rFonts w:eastAsia="Times New Roman" w:cstheme="minorHAnsi"/>
+          <w:lang w:eastAsia="en-GB"/>
+        </w:rPr>
+        <w:t>?)</w:t>
+      </w:r>
+    </w:p>
+    <w:p>
+      <w:pPr>
+        <w:pStyle w:val="ListParagraph"/>
+        <w:numPr>
+          <w:ilvl w:val="0"/>
+          <w:numId w:val="3"/>
+        </w:numPr>
+        <w:outlineLvl w:val="1"/>
+        <w:rPr>
+          <w:rFonts w:eastAsia="Times New Roman" w:cstheme="minorHAnsi"/>
+          <w:lang w:eastAsia="en-GB"/>
+        </w:rPr>
+      </w:pPr>
+      <w:r>
+        <w:rPr>
+          <w:rFonts w:eastAsia="Times New Roman" w:cstheme="minorHAnsi"/>
+          <w:lang w:eastAsia="en-GB"/>
+        </w:rPr>
+        <w:t>Is interpolation of EEG the way to go, or should we just ignore them?</w:t>
       </w:r>
     </w:p>
     <w:p>
@@ -380,7 +328,7 @@
         <w:ind w:left="360"/>
         <w:outlineLvl w:val="1"/>
       </w:pPr>
-      <w:hyperlink r:id="rId6" w:history="1">
+      <w:hyperlink r:id="rId5" w:history="1">
         <w:r>
           <w:rPr>
             <w:rStyle w:val="Hyperlink"/>
@@ -407,11 +355,9 @@
       <w:r>
         <w:t>re-</w:t>
       </w:r>
-      <w:proofErr w:type="spellStart"/>
-      <w:r>
-        <w:t>referenceing</w:t>
-      </w:r>
-      <w:proofErr w:type="spellEnd"/>
+      <w:r>
+        <w:t>referencing</w:t>
+      </w:r>
     </w:p>
     <w:p>
       <w:pPr>
@@ -488,7 +434,7 @@
           <w14:ligatures w14:val="none"/>
         </w:rPr>
       </w:pPr>
-      <w:hyperlink r:id="rId7" w:anchor="using-flash-images" w:history="1">
+      <w:hyperlink r:id="rId6" w:anchor="using-flash-images" w:history="1">
         <w:r>
           <w:rPr>
             <w:rStyle w:val="Hyperlink"/>
@@ -622,7 +568,7 @@
         </w:rPr>
         <w:t xml:space="preserve"> in the forward model  </w:t>
       </w:r>
-      <w:hyperlink r:id="rId8" w:anchor="minimum-norm-estimates" w:history="1">
+      <w:hyperlink r:id="rId7" w:anchor="minimum-norm-estimates" w:history="1">
         <w:r>
           <w:rPr>
             <w:rStyle w:val="Hyperlink"/>
@@ -890,7 +836,6 @@
           <w:lang w:eastAsia="en-GB"/>
           <w14:ligatures w14:val="none"/>
         </w:rPr>
-        <w:lastRenderedPageBreak/>
         <w:t>Outer one T1</w:t>
       </w:r>
     </w:p>
@@ -984,6 +929,7 @@
           <w:lang w:eastAsia="en-GB"/>
           <w14:ligatures w14:val="none"/>
         </w:rPr>
+        <w:lastRenderedPageBreak/>
         <w:t>mri_convert</w:t>
       </w:r>
       <w:proofErr w:type="spellEnd"/>
@@ -2099,17 +2045,38 @@
         </w:rPr>
         <w:t xml:space="preserve">Use AAR component </w:t>
       </w:r>
-      <w:proofErr w:type="spellStart"/>
       <w:proofErr w:type="gramStart"/>
       <w:r>
         <w:rPr>
           <w:rFonts w:asciiTheme="minorHAnsi" w:hAnsiTheme="minorHAnsi" w:cstheme="minorHAnsi"/>
           <w:lang w:val="en-US"/>
         </w:rPr>
-        <w:t>seperation</w:t>
-      </w:r>
-      <w:proofErr w:type="spellEnd"/>
+        <w:t>separation</w:t>
+      </w:r>
       <w:proofErr w:type="gramEnd"/>
+    </w:p>
+    <w:p>
+      <w:pPr>
+        <w:rPr>
+          <w:rFonts w:cstheme="minorHAnsi"/>
+          <w:lang w:val="en-US"/>
+        </w:rPr>
+      </w:pPr>
+    </w:p>
+    <w:p>
+      <w:pPr>
+        <w:rPr>
+          <w:rFonts w:cstheme="minorHAnsi"/>
+          <w:lang w:val="en-US"/>
+        </w:rPr>
+      </w:pPr>
+      <w:r>
+        <w:rPr>
+          <w:rFonts w:cstheme="minorHAnsi"/>
+          <w:lang w:val="en-US"/>
+        </w:rPr>
+        <w:t>Can we/should we remove comp/move and other channels to reduce file size?</w:t>
+      </w:r>
     </w:p>
     <w:p>
       <w:pPr>
@@ -2426,14 +2393,6 @@
         <w:t>Depth – it is still not clear to me what this really is – Should it be 0.5? How can we work out what it should be?</w:t>
       </w:r>
     </w:p>
-    <w:p>
-      <w:pPr>
-        <w:rPr>
-          <w:rFonts w:cstheme="minorHAnsi"/>
-        </w:rPr>
-      </w:pPr>
-    </w:p>
-    <w:p/>
     <w:sectPr>
       <w:pgSz w:w="11906" w:h="16838"/>
       <w:pgMar w:top="1440" w:right="1440" w:bottom="1440" w:left="1440" w:header="708" w:footer="708" w:gutter="0"/>

</xml_diff>

<commit_message>
Adds graphic to readme.md
Fixes #1
</commit_message>
<xml_diff>
--- a/scripts/last files to port (close to deletion)/aa_improvements_to_add_in.docx
+++ b/scripts/last files to port (close to deletion)/aa_improvements_to_add_in.docx
@@ -358,6 +358,9 @@
       <w:r>
         <w:t>referencing</w:t>
       </w:r>
+      <w:r>
+        <w:t>?</w:t>
+      </w:r>
     </w:p>
     <w:p>
       <w:pPr>
@@ -371,6 +374,9 @@
       <w:r>
         <w:t>Main line removal</w:t>
       </w:r>
+      <w:r>
+        <w:t>?</w:t>
+      </w:r>
     </w:p>
     <w:p>
       <w:pPr>
@@ -384,6 +390,9 @@
       <w:r>
         <w:t>ICA</w:t>
       </w:r>
+      <w:r>
+        <w:t>?</w:t>
+      </w:r>
     </w:p>
     <w:p>
       <w:pPr>
@@ -396,6 +405,9 @@
       </w:pPr>
       <w:r>
         <w:t>Dropping trails due to thresholds</w:t>
+      </w:r>
+      <w:r>
+        <w:t>?</w:t>
       </w:r>
     </w:p>
     <w:p>

</xml_diff>

<commit_message>
mne update package version
</commit_message>
<xml_diff>
--- a/scripts/last files to port (close to deletion)/aa_improvements_to_add_in.docx
+++ b/scripts/last files to port (close to deletion)/aa_improvements_to_add_in.docx
@@ -1,7 +1,76 @@
 
 <file path=word/document.xml><?xml version="1.0" encoding="utf-8"?>
-<w:document xmlns:wpc="http://schemas.microsoft.com/office/word/2010/wordprocessingCanvas" xmlns:cx="http://schemas.microsoft.com/office/drawing/2014/chartex" xmlns:cx1="http://schemas.microsoft.com/office/drawing/2015/9/8/chartex" xmlns:cx2="http://schemas.microsoft.com/office/drawing/2015/10/21/chartex" xmlns:cx3="http://schemas.microsoft.com/office/drawing/2016/5/9/chartex" xmlns:cx4="http://schemas.microsoft.com/office/drawing/2016/5/10/chartex" xmlns:cx5="http://schemas.microsoft.com/office/drawing/2016/5/11/chartex" xmlns:cx6="http://schemas.microsoft.com/office/drawing/2016/5/12/chartex" xmlns:cx7="http://schemas.microsoft.com/office/drawing/2016/5/13/chartex" xmlns:cx8="http://schemas.microsoft.com/office/drawing/2016/5/14/chartex" xmlns:mc="http://schemas.openxmlformats.org/markup-compatibility/2006" xmlns:aink="http://schemas.microsoft.com/office/drawing/2016/ink" xmlns:am3d="http://schemas.microsoft.com/office/drawing/2017/model3d" xmlns:o="urn:schemas-microsoft-com:office:office" xmlns:oel="http://schemas.microsoft.com/office/2019/extlst" xmlns:r="http://schemas.openxmlformats.org/officeDocument/2006/relationships" xmlns:m="http://schemas.openxmlformats.org/officeDocument/2006/math" xmlns:v="urn:schemas-microsoft-com:vml" xmlns:wp14="http://schemas.microsoft.com/office/word/2010/wordprocessingDrawing" xmlns:wp="http://schemas.openxmlformats.org/drawingml/2006/wordprocessingDrawing" xmlns:w10="urn:schemas-microsoft-com:office:word" xmlns:w="http://schemas.openxmlformats.org/wordprocessingml/2006/main" xmlns:w14="http://schemas.microsoft.com/office/word/2010/wordml" xmlns:w15="http://schemas.microsoft.com/office/word/2012/wordml" xmlns:w16cex="http://schemas.microsoft.com/office/word/2018/wordml/cex" xmlns:w16cid="http://schemas.microsoft.com/office/word/2016/wordml/cid" xmlns:w16="http://schemas.microsoft.com/office/word/2018/wordml" xmlns:w16du="http://schemas.microsoft.com/office/word/2023/wordml/word16du" xmlns:w16sdtdh="http://schemas.microsoft.com/office/word/2020/wordml/sdtdatahash" xmlns:w16se="http://schemas.microsoft.com/office/word/2015/wordml/symex" xmlns:wpg="http://schemas.microsoft.com/office/word/2010/wordprocessingGroup" xmlns:wpi="http://schemas.microsoft.com/office/word/2010/wordprocessingInk" xmlns:wne="http://schemas.microsoft.com/office/word/2006/wordml" xmlns:wps="http://schemas.microsoft.com/office/word/2010/wordprocessingShape" mc:Ignorable="w14 w15 w16se w16cid w16 w16cex w16sdtdh wp14">
+<w:document xmlns:wpc="http://schemas.microsoft.com/office/word/2010/wordprocessingCanvas" xmlns:cx="http://schemas.microsoft.com/office/drawing/2014/chartex" xmlns:cx1="http://schemas.microsoft.com/office/drawing/2015/9/8/chartex" xmlns:cx2="http://schemas.microsoft.com/office/drawing/2015/10/21/chartex" xmlns:cx3="http://schemas.microsoft.com/office/drawing/2016/5/9/chartex" xmlns:cx4="http://schemas.microsoft.com/office/drawing/2016/5/10/chartex" xmlns:cx5="http://schemas.microsoft.com/office/drawing/2016/5/11/chartex" xmlns:cx6="http://schemas.microsoft.com/office/drawing/2016/5/12/chartex" xmlns:cx7="http://schemas.microsoft.com/office/drawing/2016/5/13/chartex" xmlns:cx8="http://schemas.microsoft.com/office/drawing/2016/5/14/chartex" xmlns:mc="http://schemas.openxmlformats.org/markup-compatibility/2006" xmlns:aink="http://schemas.microsoft.com/office/drawing/2016/ink" xmlns:am3d="http://schemas.microsoft.com/office/drawing/2017/model3d" xmlns:o="urn:schemas-microsoft-com:office:office" xmlns:oel="http://schemas.microsoft.com/office/2019/extlst" xmlns:r="http://schemas.openxmlformats.org/officeDocument/2006/relationships" xmlns:m="http://schemas.openxmlformats.org/officeDocument/2006/math" xmlns:v="urn:schemas-microsoft-com:vml" xmlns:wp14="http://schemas.microsoft.com/office/word/2010/wordprocessingDrawing" xmlns:wp="http://schemas.openxmlformats.org/drawingml/2006/wordprocessingDrawing" xmlns:w10="urn:schemas-microsoft-com:office:word" xmlns:w="http://schemas.openxmlformats.org/wordprocessingml/2006/main" xmlns:w14="http://schemas.microsoft.com/office/word/2010/wordml" xmlns:w15="http://schemas.microsoft.com/office/word/2012/wordml" xmlns:w16cex="http://schemas.microsoft.com/office/word/2018/wordml/cex" xmlns:w16cid="http://schemas.microsoft.com/office/word/2016/wordml/cid" xmlns:w16="http://schemas.microsoft.com/office/word/2018/wordml" xmlns:w16sdtdh="http://schemas.microsoft.com/office/word/2020/wordml/sdtdatahash" xmlns:w16se="http://schemas.microsoft.com/office/word/2015/wordml/symex" xmlns:wpg="http://schemas.microsoft.com/office/word/2010/wordprocessingGroup" xmlns:wpi="http://schemas.microsoft.com/office/word/2010/wordprocessingInk" xmlns:wne="http://schemas.microsoft.com/office/word/2006/wordml" xmlns:wps="http://schemas.microsoft.com/office/word/2010/wordprocessingShape" mc:Ignorable="w14 w15 w16se w16cid w16 w16cex w16sdtdh wp14">
   <w:body>
+    <w:p>
+      <w:pPr>
+        <w:ind w:left="720" w:hanging="360"/>
+        <w:outlineLvl w:val="1"/>
+        <w:rPr>
+          <w:rFonts w:ascii="AppleSystemUIFont" w:hAnsi="AppleSystemUIFont" w:cs="AppleSystemUIFont"/>
+          <w:kern w:val="0"/>
+          <w:sz w:val="26"/>
+          <w:szCs w:val="26"/>
+        </w:rPr>
+      </w:pPr>
+      <w:r>
+        <w:rPr>
+          <w:rFonts w:ascii="AppleSystemUIFont" w:hAnsi="AppleSystemUIFont" w:cs="AppleSystemUIFont"/>
+          <w:kern w:val="0"/>
+          <w:sz w:val="26"/>
+          <w:szCs w:val="26"/>
+        </w:rPr>
+        <w:t xml:space="preserve">What should we use for high pass? Currently I am using </w:t>
+      </w:r>
+      <w:r>
+        <w:rPr>
+          <w:rFonts w:ascii="AppleSystemUIFont" w:hAnsi="AppleSystemUIFont" w:cs="AppleSystemUIFont"/>
+          <w:kern w:val="0"/>
+          <w:sz w:val="26"/>
+          <w:szCs w:val="26"/>
+        </w:rPr>
+        <w:t>0.1</w:t>
+      </w:r>
+      <w:r>
+        <w:rPr>
+          <w:rFonts w:ascii="AppleSystemUIFont" w:hAnsi="AppleSystemUIFont" w:cs="AppleSystemUIFont"/>
+          <w:kern w:val="0"/>
+          <w:sz w:val="26"/>
+          <w:szCs w:val="26"/>
+        </w:rPr>
+        <w:t xml:space="preserve"> – is this too high? (</w:t>
+      </w:r>
+      <w:proofErr w:type="gramStart"/>
+      <w:r>
+        <w:rPr>
+          <w:rFonts w:ascii="AppleSystemUIFont" w:hAnsi="AppleSystemUIFont" w:cs="AppleSystemUIFont"/>
+          <w:kern w:val="0"/>
+          <w:sz w:val="26"/>
+          <w:szCs w:val="26"/>
+        </w:rPr>
+        <w:t>others</w:t>
+      </w:r>
+      <w:proofErr w:type="gramEnd"/>
+      <w:r>
+        <w:rPr>
+          <w:rFonts w:ascii="AppleSystemUIFont" w:hAnsi="AppleSystemUIFont" w:cs="AppleSystemUIFont"/>
+          <w:kern w:val="0"/>
+          <w:sz w:val="26"/>
+          <w:szCs w:val="26"/>
+        </w:rPr>
+        <w:t xml:space="preserve"> are using 0.01)</w:t>
+      </w:r>
+    </w:p>
+    <w:p>
+      <w:pPr>
+        <w:ind w:left="720" w:hanging="360"/>
+        <w:outlineLvl w:val="1"/>
+        <w:rPr>
+          <w:rFonts w:eastAsia="Times New Roman" w:cstheme="minorHAnsi"/>
+          <w:lang w:eastAsia="en-GB"/>
+        </w:rPr>
+      </w:pPr>
+    </w:p>
     <w:p>
       <w:pPr>
         <w:pStyle w:val="ListParagraph"/>
@@ -313,29 +382,35 @@
     </w:p>
     <w:p>
       <w:pPr>
+        <w:outlineLvl w:val="1"/>
+      </w:pPr>
+    </w:p>
+    <w:p>
+      <w:pPr>
         <w:ind w:left="360"/>
         <w:outlineLvl w:val="1"/>
       </w:pPr>
-    </w:p>
-    <w:p>
-      <w:pPr>
-        <w:ind w:left="360"/>
-        <w:outlineLvl w:val="1"/>
-      </w:pPr>
-    </w:p>
-    <w:p>
-      <w:pPr>
-        <w:ind w:left="360"/>
-        <w:outlineLvl w:val="1"/>
-      </w:pPr>
-      <w:hyperlink r:id="rId5" w:history="1">
-        <w:r>
-          <w:rPr>
-            <w:rStyle w:val="Hyperlink"/>
-          </w:rPr>
-          <w:t>https://www.nature.com/articles/s41598-023-27528-0</w:t>
-        </w:r>
-      </w:hyperlink>
+      <w:r>
+        <w:fldChar w:fldCharType="begin"/>
+      </w:r>
+      <w:r>
+        <w:instrText>HYPERLINK "https://www.nature.com/articles/s41598-023-27528-0"</w:instrText>
+      </w:r>
+      <w:r>
+        <w:fldChar w:fldCharType="separate"/>
+      </w:r>
+      <w:r>
+        <w:rPr>
+          <w:rStyle w:val="Hyperlink"/>
+        </w:rPr>
+        <w:t>https://www.nature.com/articles/s41598-023-27528-0</w:t>
+      </w:r>
+      <w:r>
+        <w:rPr>
+          <w:rStyle w:val="Hyperlink"/>
+        </w:rPr>
+        <w:fldChar w:fldCharType="end"/>
+      </w:r>
       <w:r>
         <w:t xml:space="preserve"> claims we should leave everything alone, including</w:t>
       </w:r>
@@ -446,7 +521,7 @@
           <w14:ligatures w14:val="none"/>
         </w:rPr>
       </w:pPr>
-      <w:hyperlink r:id="rId6" w:anchor="using-flash-images" w:history="1">
+      <w:hyperlink r:id="rId5" w:anchor="using-flash-images" w:history="1">
         <w:r>
           <w:rPr>
             <w:rStyle w:val="Hyperlink"/>
@@ -580,7 +655,7 @@
         </w:rPr>
         <w:t xml:space="preserve"> in the forward model  </w:t>
       </w:r>
-      <w:hyperlink r:id="rId7" w:anchor="minimum-norm-estimates" w:history="1">
+      <w:hyperlink r:id="rId6" w:anchor="minimum-norm-estimates" w:history="1">
         <w:r>
           <w:rPr>
             <w:rStyle w:val="Hyperlink"/>
@@ -941,7 +1016,6 @@
           <w:lang w:eastAsia="en-GB"/>
           <w14:ligatures w14:val="none"/>
         </w:rPr>
-        <w:lastRenderedPageBreak/>
         <w:t>mri_convert</w:t>
       </w:r>
       <w:proofErr w:type="spellEnd"/>
@@ -2416,7 +2490,7 @@
 </file>
 
 <file path=word/numbering.xml><?xml version="1.0" encoding="utf-8"?>
-<w:numbering xmlns:wpc="http://schemas.microsoft.com/office/word/2010/wordprocessingCanvas" xmlns:cx="http://schemas.microsoft.com/office/drawing/2014/chartex" xmlns:cx1="http://schemas.microsoft.com/office/drawing/2015/9/8/chartex" xmlns:cx2="http://schemas.microsoft.com/office/drawing/2015/10/21/chartex" xmlns:cx3="http://schemas.microsoft.com/office/drawing/2016/5/9/chartex" xmlns:cx4="http://schemas.microsoft.com/office/drawing/2016/5/10/chartex" xmlns:cx5="http://schemas.microsoft.com/office/drawing/2016/5/11/chartex" xmlns:cx6="http://schemas.microsoft.com/office/drawing/2016/5/12/chartex" xmlns:cx7="http://schemas.microsoft.com/office/drawing/2016/5/13/chartex" xmlns:cx8="http://schemas.microsoft.com/office/drawing/2016/5/14/chartex" xmlns:mc="http://schemas.openxmlformats.org/markup-compatibility/2006" xmlns:aink="http://schemas.microsoft.com/office/drawing/2016/ink" xmlns:am3d="http://schemas.microsoft.com/office/drawing/2017/model3d" xmlns:o="urn:schemas-microsoft-com:office:office" xmlns:oel="http://schemas.microsoft.com/office/2019/extlst" xmlns:r="http://schemas.openxmlformats.org/officeDocument/2006/relationships" xmlns:m="http://schemas.openxmlformats.org/officeDocument/2006/math" xmlns:v="urn:schemas-microsoft-com:vml" xmlns:wp14="http://schemas.microsoft.com/office/word/2010/wordprocessingDrawing" xmlns:wp="http://schemas.openxmlformats.org/drawingml/2006/wordprocessingDrawing" xmlns:w10="urn:schemas-microsoft-com:office:word" xmlns:w="http://schemas.openxmlformats.org/wordprocessingml/2006/main" xmlns:w14="http://schemas.microsoft.com/office/word/2010/wordml" xmlns:w15="http://schemas.microsoft.com/office/word/2012/wordml" xmlns:w16cex="http://schemas.microsoft.com/office/word/2018/wordml/cex" xmlns:w16cid="http://schemas.microsoft.com/office/word/2016/wordml/cid" xmlns:w16="http://schemas.microsoft.com/office/word/2018/wordml" xmlns:w16du="http://schemas.microsoft.com/office/word/2023/wordml/word16du" xmlns:w16sdtdh="http://schemas.microsoft.com/office/word/2020/wordml/sdtdatahash" xmlns:w16se="http://schemas.microsoft.com/office/word/2015/wordml/symex" xmlns:wpg="http://schemas.microsoft.com/office/word/2010/wordprocessingGroup" xmlns:wpi="http://schemas.microsoft.com/office/word/2010/wordprocessingInk" xmlns:wne="http://schemas.microsoft.com/office/word/2006/wordml" xmlns:wps="http://schemas.microsoft.com/office/word/2010/wordprocessingShape" mc:Ignorable="w14 w15 w16se w16cid w16 w16cex w16sdtdh wp14">
+<w:numbering xmlns:wpc="http://schemas.microsoft.com/office/word/2010/wordprocessingCanvas" xmlns:cx="http://schemas.microsoft.com/office/drawing/2014/chartex" xmlns:cx1="http://schemas.microsoft.com/office/drawing/2015/9/8/chartex" xmlns:cx2="http://schemas.microsoft.com/office/drawing/2015/10/21/chartex" xmlns:cx3="http://schemas.microsoft.com/office/drawing/2016/5/9/chartex" xmlns:cx4="http://schemas.microsoft.com/office/drawing/2016/5/10/chartex" xmlns:cx5="http://schemas.microsoft.com/office/drawing/2016/5/11/chartex" xmlns:cx6="http://schemas.microsoft.com/office/drawing/2016/5/12/chartex" xmlns:cx7="http://schemas.microsoft.com/office/drawing/2016/5/13/chartex" xmlns:cx8="http://schemas.microsoft.com/office/drawing/2016/5/14/chartex" xmlns:mc="http://schemas.openxmlformats.org/markup-compatibility/2006" xmlns:aink="http://schemas.microsoft.com/office/drawing/2016/ink" xmlns:am3d="http://schemas.microsoft.com/office/drawing/2017/model3d" xmlns:o="urn:schemas-microsoft-com:office:office" xmlns:oel="http://schemas.microsoft.com/office/2019/extlst" xmlns:r="http://schemas.openxmlformats.org/officeDocument/2006/relationships" xmlns:m="http://schemas.openxmlformats.org/officeDocument/2006/math" xmlns:v="urn:schemas-microsoft-com:vml" xmlns:wp14="http://schemas.microsoft.com/office/word/2010/wordprocessingDrawing" xmlns:wp="http://schemas.openxmlformats.org/drawingml/2006/wordprocessingDrawing" xmlns:w10="urn:schemas-microsoft-com:office:word" xmlns:w="http://schemas.openxmlformats.org/wordprocessingml/2006/main" xmlns:w14="http://schemas.microsoft.com/office/word/2010/wordml" xmlns:w15="http://schemas.microsoft.com/office/word/2012/wordml" xmlns:w16cex="http://schemas.microsoft.com/office/word/2018/wordml/cex" xmlns:w16cid="http://schemas.microsoft.com/office/word/2016/wordml/cid" xmlns:w16="http://schemas.microsoft.com/office/word/2018/wordml" xmlns:w16sdtdh="http://schemas.microsoft.com/office/word/2020/wordml/sdtdatahash" xmlns:w16se="http://schemas.microsoft.com/office/word/2015/wordml/symex" xmlns:wpg="http://schemas.microsoft.com/office/word/2010/wordprocessingGroup" xmlns:wpi="http://schemas.microsoft.com/office/word/2010/wordprocessingInk" xmlns:wne="http://schemas.microsoft.com/office/word/2006/wordml" xmlns:wps="http://schemas.microsoft.com/office/word/2010/wordprocessingShape" mc:Ignorable="w14 w15 w16se w16cid w16 w16cex w16sdtdh wp14">
   <w:abstractNum w:abstractNumId="0" w15:restartNumberingAfterBreak="0">
     <w:nsid w:val="0AD5425D"/>
     <w:multiLevelType w:val="hybridMultilevel"/>

</xml_diff>

<commit_message>
adds in new dataset config
</commit_message>
<xml_diff>
--- a/scripts/last files to port (close to deletion)/aa_improvements_to_add_in.docx
+++ b/scripts/last files to port (close to deletion)/aa_improvements_to_add_in.docx
@@ -20,8 +20,9 @@
           <w:sz w:val="26"/>
           <w:szCs w:val="26"/>
         </w:rPr>
-        <w:t xml:space="preserve">What should we use for high pass? Currently I am using </w:t>
-      </w:r>
+        <w:t xml:space="preserve">Compare old </w:t>
+      </w:r>
+      <w:proofErr w:type="spellStart"/>
       <w:r>
         <w:rPr>
           <w:rFonts w:ascii="AppleSystemUIFont" w:hAnsi="AppleSystemUIFont" w:cs="AppleSystemUIFont"/>
@@ -29,8 +30,9 @@
           <w:sz w:val="26"/>
           <w:szCs w:val="26"/>
         </w:rPr>
-        <w:t>0.1</w:t>
-      </w:r>
+        <w:t>matlab</w:t>
+      </w:r>
+      <w:proofErr w:type="spellEnd"/>
       <w:r>
         <w:rPr>
           <w:rFonts w:ascii="AppleSystemUIFont" w:hAnsi="AppleSystemUIFont" w:cs="AppleSystemUIFont"/>
@@ -38,7 +40,416 @@
           <w:sz w:val="26"/>
           <w:szCs w:val="26"/>
         </w:rPr>
-        <w:t xml:space="preserve"> – is this too high? (</w:t>
+        <w:t xml:space="preserve"> Russian and new </w:t>
+      </w:r>
+      <w:proofErr w:type="spellStart"/>
+      <w:r>
+        <w:rPr>
+          <w:rFonts w:ascii="AppleSystemUIFont" w:hAnsi="AppleSystemUIFont" w:cs="AppleSystemUIFont"/>
+          <w:kern w:val="0"/>
+          <w:sz w:val="26"/>
+          <w:szCs w:val="26"/>
+        </w:rPr>
+        <w:t>matlab</w:t>
+      </w:r>
+      <w:proofErr w:type="spellEnd"/>
+      <w:r>
+        <w:rPr>
+          <w:rFonts w:ascii="AppleSystemUIFont" w:hAnsi="AppleSystemUIFont" w:cs="AppleSystemUIFont"/>
+          <w:kern w:val="0"/>
+          <w:sz w:val="26"/>
+          <w:szCs w:val="26"/>
+        </w:rPr>
+        <w:t xml:space="preserve"> Russian, and python Russian </w:t>
+      </w:r>
+      <w:proofErr w:type="spellStart"/>
+      <w:r>
+        <w:rPr>
+          <w:rFonts w:ascii="AppleSystemUIFont" w:hAnsi="AppleSystemUIFont" w:cs="AppleSystemUIFont"/>
+          <w:kern w:val="0"/>
+          <w:sz w:val="26"/>
+          <w:szCs w:val="26"/>
+        </w:rPr>
+        <w:t>maxfilter</w:t>
+      </w:r>
+      <w:proofErr w:type="spellEnd"/>
+      <w:r>
+        <w:rPr>
+          <w:rFonts w:ascii="AppleSystemUIFont" w:hAnsi="AppleSystemUIFont" w:cs="AppleSystemUIFont"/>
+          <w:kern w:val="0"/>
+          <w:sz w:val="26"/>
+          <w:szCs w:val="26"/>
+        </w:rPr>
+        <w:t xml:space="preserve"> – which is different/better and why?</w:t>
+      </w:r>
+    </w:p>
+    <w:p>
+      <w:pPr>
+        <w:ind w:left="720" w:hanging="360"/>
+        <w:outlineLvl w:val="1"/>
+        <w:rPr>
+          <w:rFonts w:ascii="AppleSystemUIFont" w:hAnsi="AppleSystemUIFont" w:cs="AppleSystemUIFont"/>
+          <w:kern w:val="0"/>
+          <w:sz w:val="26"/>
+          <w:szCs w:val="26"/>
+        </w:rPr>
+      </w:pPr>
+      <w:r>
+        <w:rPr>
+          <w:rFonts w:ascii="AppleSystemUIFont" w:hAnsi="AppleSystemUIFont" w:cs="AppleSystemUIFont"/>
+          <w:kern w:val="0"/>
+          <w:sz w:val="26"/>
+          <w:szCs w:val="26"/>
+        </w:rPr>
+        <w:t>If we re-reference EEG – is this what is making imagined speech worse</w:t>
+      </w:r>
+      <w:r>
+        <w:rPr>
+          <w:rFonts w:ascii="AppleSystemUIFont" w:hAnsi="AppleSystemUIFont" w:cs="AppleSystemUIFont"/>
+          <w:kern w:val="0"/>
+          <w:sz w:val="26"/>
+          <w:szCs w:val="26"/>
+        </w:rPr>
+        <w:t xml:space="preserve"> that old russian</w:t>
+      </w:r>
+      <w:r>
+        <w:rPr>
+          <w:rFonts w:ascii="AppleSystemUIFont" w:hAnsi="AppleSystemUIFont" w:cs="AppleSystemUIFont"/>
+          <w:kern w:val="0"/>
+          <w:sz w:val="26"/>
+          <w:szCs w:val="26"/>
+        </w:rPr>
+        <w:t>? Should we therefore be avoiding it for reconstruction?</w:t>
+      </w:r>
+    </w:p>
+    <w:p>
+      <w:pPr>
+        <w:ind w:left="720" w:hanging="360"/>
+        <w:outlineLvl w:val="1"/>
+        <w:rPr>
+          <w:rFonts w:ascii="AppleSystemUIFont" w:hAnsi="AppleSystemUIFont" w:cs="AppleSystemUIFont"/>
+          <w:kern w:val="0"/>
+          <w:sz w:val="26"/>
+          <w:szCs w:val="26"/>
+        </w:rPr>
+      </w:pPr>
+      <w:r>
+        <w:rPr>
+          <w:rFonts w:ascii="AppleSystemUIFont" w:hAnsi="AppleSystemUIFont" w:cs="AppleSystemUIFont"/>
+          <w:kern w:val="0"/>
+          <w:sz w:val="26"/>
+          <w:szCs w:val="26"/>
+        </w:rPr>
+        <w:t xml:space="preserve">Replace </w:t>
+      </w:r>
+      <w:proofErr w:type="gramStart"/>
+      <w:r>
+        <w:rPr>
+          <w:rFonts w:ascii="AppleSystemUIFont" w:hAnsi="AppleSystemUIFont" w:cs="AppleSystemUIFont"/>
+          <w:kern w:val="0"/>
+          <w:sz w:val="26"/>
+          <w:szCs w:val="26"/>
+        </w:rPr>
+        <w:t>picks(</w:t>
+      </w:r>
+      <w:proofErr w:type="gramEnd"/>
+      <w:r>
+        <w:rPr>
+          <w:rFonts w:ascii="AppleSystemUIFont" w:hAnsi="AppleSystemUIFont" w:cs="AppleSystemUIFont"/>
+          <w:kern w:val="0"/>
+          <w:sz w:val="26"/>
+          <w:szCs w:val="26"/>
+        </w:rPr>
+        <w:t>) with whatever the new one is</w:t>
+      </w:r>
+      <w:r>
+        <w:rPr>
+          <w:rFonts w:ascii="AppleSystemUIFont" w:hAnsi="AppleSystemUIFont" w:cs="AppleSystemUIFont"/>
+          <w:kern w:val="0"/>
+          <w:sz w:val="26"/>
+          <w:szCs w:val="26"/>
+        </w:rPr>
+        <w:t>!</w:t>
+      </w:r>
+    </w:p>
+    <w:p>
+      <w:pPr>
+        <w:ind w:left="720" w:hanging="360"/>
+        <w:outlineLvl w:val="1"/>
+        <w:rPr>
+          <w:rFonts w:ascii="AppleSystemUIFont" w:hAnsi="AppleSystemUIFont" w:cs="AppleSystemUIFont"/>
+          <w:kern w:val="0"/>
+          <w:sz w:val="26"/>
+          <w:szCs w:val="26"/>
+        </w:rPr>
+      </w:pPr>
+      <w:r>
+        <w:rPr>
+          <w:rFonts w:ascii="AppleSystemUIFont" w:hAnsi="AppleSystemUIFont" w:cs="AppleSystemUIFont"/>
+          <w:kern w:val="0"/>
+          <w:sz w:val="26"/>
+          <w:szCs w:val="26"/>
+        </w:rPr>
+        <w:t>Do EEG bad selection AFTER referencing – makes it easier to see.</w:t>
+      </w:r>
+    </w:p>
+    <w:p>
+      <w:pPr>
+        <w:ind w:left="720" w:hanging="360"/>
+        <w:outlineLvl w:val="1"/>
+        <w:rPr>
+          <w:rFonts w:ascii="AppleSystemUIFont" w:hAnsi="AppleSystemUIFont" w:cs="AppleSystemUIFont"/>
+          <w:kern w:val="0"/>
+          <w:sz w:val="26"/>
+          <w:szCs w:val="26"/>
+        </w:rPr>
+      </w:pPr>
+      <w:r>
+        <w:rPr>
+          <w:rFonts w:ascii="AppleSystemUIFont" w:hAnsi="AppleSystemUIFont" w:cs="AppleSystemUIFont"/>
+          <w:kern w:val="0"/>
+          <w:sz w:val="26"/>
+          <w:szCs w:val="26"/>
+        </w:rPr>
+        <w:t xml:space="preserve">Why does the ICA code </w:t>
+      </w:r>
+      <w:r>
+        <w:rPr>
+          <w:rFonts w:ascii="AppleSystemUIFont" w:hAnsi="AppleSystemUIFont" w:cs="AppleSystemUIFont"/>
+          <w:kern w:val="0"/>
+          <w:sz w:val="26"/>
+          <w:szCs w:val="26"/>
+        </w:rPr>
+        <w:t>occasionally</w:t>
+      </w:r>
+      <w:r>
+        <w:rPr>
+          <w:rFonts w:ascii="AppleSystemUIFont" w:hAnsi="AppleSystemUIFont" w:cs="AppleSystemUIFont"/>
+          <w:kern w:val="0"/>
+          <w:sz w:val="26"/>
+          <w:szCs w:val="26"/>
+        </w:rPr>
+        <w:t xml:space="preserve"> crash?</w:t>
+      </w:r>
+    </w:p>
+    <w:p>
+      <w:pPr>
+        <w:ind w:left="360"/>
+        <w:outlineLvl w:val="1"/>
+        <w:rPr>
+          <w:rFonts w:ascii="AppleSystemUIFont" w:hAnsi="AppleSystemUIFont" w:cs="AppleSystemUIFont"/>
+          <w:kern w:val="0"/>
+          <w:sz w:val="26"/>
+          <w:szCs w:val="26"/>
+        </w:rPr>
+      </w:pPr>
+      <w:r>
+        <w:rPr>
+          <w:rFonts w:ascii="AppleSystemUIFont" w:hAnsi="AppleSystemUIFont" w:cs="AppleSystemUIFont"/>
+          <w:kern w:val="0"/>
+          <w:sz w:val="26"/>
+          <w:szCs w:val="26"/>
+        </w:rPr>
+        <w:t xml:space="preserve">Compare the spectrograms of the Russian and English data (). Is the </w:t>
+      </w:r>
+      <w:proofErr w:type="spellStart"/>
+      <w:r>
+        <w:rPr>
+          <w:rFonts w:ascii="AppleSystemUIFont" w:hAnsi="AppleSystemUIFont" w:cs="AppleSystemUIFont"/>
+          <w:kern w:val="0"/>
+          <w:sz w:val="26"/>
+          <w:szCs w:val="26"/>
+        </w:rPr>
+        <w:t>the</w:t>
+      </w:r>
+      <w:proofErr w:type="spellEnd"/>
+      <w:r>
+        <w:rPr>
+          <w:rFonts w:ascii="AppleSystemUIFont" w:hAnsi="AppleSystemUIFont" w:cs="AppleSystemUIFont"/>
+          <w:kern w:val="0"/>
+          <w:sz w:val="26"/>
+          <w:szCs w:val="26"/>
+        </w:rPr>
+        <w:t xml:space="preserve"> Russian </w:t>
+      </w:r>
+      <w:proofErr w:type="gramStart"/>
+      <w:r>
+        <w:rPr>
+          <w:rFonts w:ascii="AppleSystemUIFont" w:hAnsi="AppleSystemUIFont" w:cs="AppleSystemUIFont"/>
+          <w:kern w:val="0"/>
+          <w:sz w:val="26"/>
+          <w:szCs w:val="26"/>
+        </w:rPr>
+        <w:t>is</w:t>
+      </w:r>
+      <w:proofErr w:type="gramEnd"/>
+      <w:r>
+        <w:rPr>
+          <w:rFonts w:ascii="AppleSystemUIFont" w:hAnsi="AppleSystemUIFont" w:cs="AppleSystemUIFont"/>
+          <w:kern w:val="0"/>
+          <w:sz w:val="26"/>
+          <w:szCs w:val="26"/>
+        </w:rPr>
+        <w:t xml:space="preserve"> better (</w:t>
+      </w:r>
+      <w:proofErr w:type="spellStart"/>
+      <w:r>
+        <w:rPr>
+          <w:rFonts w:ascii="AppleSystemUIFont" w:hAnsi="AppleSystemUIFont" w:cs="AppleSystemUIFont"/>
+          <w:kern w:val="0"/>
+          <w:sz w:val="26"/>
+          <w:szCs w:val="26"/>
+        </w:rPr>
+        <w:t>ie</w:t>
+      </w:r>
+      <w:proofErr w:type="spellEnd"/>
+      <w:r>
+        <w:rPr>
+          <w:rFonts w:ascii="AppleSystemUIFont" w:hAnsi="AppleSystemUIFont" w:cs="AppleSystemUIFont"/>
+          <w:kern w:val="0"/>
+          <w:sz w:val="26"/>
+          <w:szCs w:val="26"/>
+        </w:rPr>
+        <w:t xml:space="preserve"> flatter)? If so, </w:t>
+      </w:r>
+      <w:proofErr w:type="gramStart"/>
+      <w:r>
+        <w:rPr>
+          <w:rFonts w:ascii="AppleSystemUIFont" w:hAnsi="AppleSystemUIFont" w:cs="AppleSystemUIFont"/>
+          <w:kern w:val="0"/>
+          <w:sz w:val="26"/>
+          <w:szCs w:val="26"/>
+        </w:rPr>
+        <w:t>why?:</w:t>
+      </w:r>
+      <w:proofErr w:type="gramEnd"/>
+      <w:r>
+        <w:rPr>
+          <w:rFonts w:ascii="AppleSystemUIFont" w:hAnsi="AppleSystemUIFont" w:cs="AppleSystemUIFont"/>
+          <w:kern w:val="0"/>
+          <w:sz w:val="26"/>
+          <w:szCs w:val="26"/>
+        </w:rPr>
+        <w:t xml:space="preserve"> English:</w:t>
+      </w:r>
+    </w:p>
+    <w:p>
+      <w:pPr>
+        <w:ind w:left="720" w:hanging="360"/>
+        <w:outlineLvl w:val="1"/>
+        <w:rPr>
+          <w:rFonts w:ascii="AppleSystemUIFont" w:hAnsi="AppleSystemUIFont" w:cs="AppleSystemUIFont"/>
+          <w:kern w:val="0"/>
+          <w:sz w:val="26"/>
+          <w:szCs w:val="26"/>
+        </w:rPr>
+      </w:pPr>
+    </w:p>
+    <w:p>
+      <w:pPr>
+        <w:ind w:left="720" w:hanging="360"/>
+        <w:outlineLvl w:val="1"/>
+        <w:rPr>
+          <w:rFonts w:ascii="AppleSystemUIFont" w:hAnsi="AppleSystemUIFont" w:cs="AppleSystemUIFont"/>
+          <w:kern w:val="0"/>
+          <w:sz w:val="26"/>
+          <w:szCs w:val="26"/>
+        </w:rPr>
+      </w:pPr>
+      <w:r>
+        <w:rPr>
+          <w:rFonts w:ascii="AppleSystemUIFont" w:hAnsi="AppleSystemUIFont" w:cs="AppleSystemUIFont"/>
+          <w:noProof/>
+          <w:kern w:val="0"/>
+          <w:sz w:val="26"/>
+          <w:szCs w:val="26"/>
+        </w:rPr>
+        <w:drawing>
+          <wp:inline distT="0" distB="0" distL="0" distR="0" wp14:anchorId="2CB2C2B7" wp14:editId="1CAB3589">
+            <wp:extent cx="3064823" cy="3305907"/>
+            <wp:effectExtent l="0" t="0" r="0" b="0"/>
+            <wp:docPr id="2111037944" name="Picture 1" descr="A graph of a graph of a graph&#10;&#10;Description automatically generated"/>
+            <wp:cNvGraphicFramePr>
+              <a:graphicFrameLocks xmlns:a="http://schemas.openxmlformats.org/drawingml/2006/main" noChangeAspect="1"/>
+            </wp:cNvGraphicFramePr>
+            <a:graphic xmlns:a="http://schemas.openxmlformats.org/drawingml/2006/main">
+              <a:graphicData uri="http://schemas.openxmlformats.org/drawingml/2006/picture">
+                <pic:pic xmlns:pic="http://schemas.openxmlformats.org/drawingml/2006/picture">
+                  <pic:nvPicPr>
+                    <pic:cNvPr id="2111037944" name="Picture 1" descr="A graph of a graph of a graph&#10;&#10;Description automatically generated"/>
+                    <pic:cNvPicPr/>
+                  </pic:nvPicPr>
+                  <pic:blipFill>
+                    <a:blip r:embed="rId5" cstate="print">
+                      <a:extLst>
+                        <a:ext uri="{28A0092B-C50C-407E-A947-70E740481C1C}">
+                          <a14:useLocalDpi xmlns:a14="http://schemas.microsoft.com/office/drawing/2010/main" val="0"/>
+                        </a:ext>
+                      </a:extLst>
+                    </a:blip>
+                    <a:stretch>
+                      <a:fillRect/>
+                    </a:stretch>
+                  </pic:blipFill>
+                  <pic:spPr>
+                    <a:xfrm>
+                      <a:off x="0" y="0"/>
+                      <a:ext cx="3076168" cy="3318145"/>
+                    </a:xfrm>
+                    <a:prstGeom prst="rect">
+                      <a:avLst/>
+                    </a:prstGeom>
+                  </pic:spPr>
+                </pic:pic>
+              </a:graphicData>
+            </a:graphic>
+          </wp:inline>
+        </w:drawing>
+      </w:r>
+    </w:p>
+    <w:p>
+      <w:pPr>
+        <w:ind w:left="720" w:hanging="360"/>
+        <w:outlineLvl w:val="1"/>
+        <w:rPr>
+          <w:rFonts w:ascii="AppleSystemUIFont" w:hAnsi="AppleSystemUIFont" w:cs="AppleSystemUIFont"/>
+          <w:kern w:val="0"/>
+          <w:sz w:val="26"/>
+          <w:szCs w:val="26"/>
+        </w:rPr>
+      </w:pPr>
+    </w:p>
+    <w:p>
+      <w:pPr>
+        <w:ind w:left="720" w:hanging="360"/>
+        <w:outlineLvl w:val="1"/>
+        <w:rPr>
+          <w:rFonts w:ascii="AppleSystemUIFont" w:hAnsi="AppleSystemUIFont" w:cs="AppleSystemUIFont"/>
+          <w:kern w:val="0"/>
+          <w:sz w:val="26"/>
+          <w:szCs w:val="26"/>
+        </w:rPr>
+      </w:pPr>
+    </w:p>
+    <w:p>
+      <w:pPr>
+        <w:ind w:left="720" w:hanging="360"/>
+        <w:outlineLvl w:val="1"/>
+        <w:rPr>
+          <w:rFonts w:ascii="AppleSystemUIFont" w:hAnsi="AppleSystemUIFont" w:cs="AppleSystemUIFont"/>
+          <w:kern w:val="0"/>
+          <w:sz w:val="26"/>
+          <w:szCs w:val="26"/>
+        </w:rPr>
+      </w:pPr>
+      <w:r>
+        <w:rPr>
+          <w:rFonts w:ascii="AppleSystemUIFont" w:hAnsi="AppleSystemUIFont" w:cs="AppleSystemUIFont"/>
+          <w:kern w:val="0"/>
+          <w:sz w:val="26"/>
+          <w:szCs w:val="26"/>
+        </w:rPr>
+        <w:t>What should we use for high pass? Currently I am using 0.1 – is this too high? (</w:t>
       </w:r>
       <w:proofErr w:type="gramStart"/>
       <w:r>
@@ -180,7 +591,23 @@
           <w:rFonts w:eastAsia="Times New Roman" w:cstheme="minorHAnsi"/>
           <w:lang w:eastAsia="en-GB"/>
         </w:rPr>
-        <w:t xml:space="preserve">Can we use ‘short’ (32 bit )instead of single (16bit) for the </w:t>
+        <w:t xml:space="preserve">Can we use ‘short’ (32 </w:t>
+      </w:r>
+      <w:proofErr w:type="gramStart"/>
+      <w:r>
+        <w:rPr>
+          <w:rFonts w:eastAsia="Times New Roman" w:cstheme="minorHAnsi"/>
+          <w:lang w:eastAsia="en-GB"/>
+        </w:rPr>
+        <w:t>bit )instead</w:t>
+      </w:r>
+      <w:proofErr w:type="gramEnd"/>
+      <w:r>
+        <w:rPr>
+          <w:rFonts w:eastAsia="Times New Roman" w:cstheme="minorHAnsi"/>
+          <w:lang w:eastAsia="en-GB"/>
+        </w:rPr>
+        <w:t xml:space="preserve"> of single (16bit) for the </w:t>
       </w:r>
       <w:proofErr w:type="spellStart"/>
       <w:r>
@@ -377,6 +804,7 @@
           <w:rFonts w:eastAsia="Times New Roman" w:cstheme="minorHAnsi"/>
           <w:lang w:eastAsia="en-GB"/>
         </w:rPr>
+        <w:lastRenderedPageBreak/>
         <w:t>Is interpolation of EEG the way to go, or should we just ignore them?</w:t>
       </w:r>
     </w:p>
@@ -390,27 +818,14 @@
         <w:ind w:left="360"/>
         <w:outlineLvl w:val="1"/>
       </w:pPr>
-      <w:r>
-        <w:fldChar w:fldCharType="begin"/>
-      </w:r>
-      <w:r>
-        <w:instrText>HYPERLINK "https://www.nature.com/articles/s41598-023-27528-0"</w:instrText>
-      </w:r>
-      <w:r>
-        <w:fldChar w:fldCharType="separate"/>
-      </w:r>
-      <w:r>
-        <w:rPr>
-          <w:rStyle w:val="Hyperlink"/>
-        </w:rPr>
-        <w:t>https://www.nature.com/articles/s41598-023-27528-0</w:t>
-      </w:r>
-      <w:r>
-        <w:rPr>
-          <w:rStyle w:val="Hyperlink"/>
-        </w:rPr>
-        <w:fldChar w:fldCharType="end"/>
-      </w:r>
+      <w:hyperlink r:id="rId6" w:history="1">
+        <w:r>
+          <w:rPr>
+            <w:rStyle w:val="Hyperlink"/>
+          </w:rPr>
+          <w:t>https://www.nature.com/articles/s41598-023-27528-0</w:t>
+        </w:r>
+      </w:hyperlink>
       <w:r>
         <w:t xml:space="preserve"> claims we should leave everything alone, including</w:t>
       </w:r>
@@ -479,7 +894,13 @@
         <w:outlineLvl w:val="1"/>
       </w:pPr>
       <w:r>
-        <w:t>Dropping trails due to thresholds</w:t>
+        <w:t>Dropping tr</w:t>
+      </w:r>
+      <w:r>
+        <w:t>i</w:t>
+      </w:r>
+      <w:r>
+        <w:t>als due to thresholds</w:t>
       </w:r>
       <w:r>
         <w:t>?</w:t>
@@ -521,7 +942,7 @@
           <w14:ligatures w14:val="none"/>
         </w:rPr>
       </w:pPr>
-      <w:hyperlink r:id="rId5" w:anchor="using-flash-images" w:history="1">
+      <w:hyperlink r:id="rId7" w:anchor="using-flash-images" w:history="1">
         <w:r>
           <w:rPr>
             <w:rStyle w:val="Hyperlink"/>
@@ -655,7 +1076,7 @@
         </w:rPr>
         <w:t xml:space="preserve"> in the forward model  </w:t>
       </w:r>
-      <w:hyperlink r:id="rId6" w:anchor="minimum-norm-estimates" w:history="1">
+      <w:hyperlink r:id="rId8" w:anchor="minimum-norm-estimates" w:history="1">
         <w:r>
           <w:rPr>
             <w:rStyle w:val="Hyperlink"/>
@@ -1928,6 +2349,7 @@
           <w:color w:val="0950D0"/>
           <w:u w:val="single" w:color="0950D0"/>
         </w:rPr>
+        <w:lastRenderedPageBreak/>
         <w:t>MRI slice overlay</w:t>
       </w:r>
     </w:p>

</xml_diff>

<commit_message>
Puts equiptment latency checker in the right place
</commit_message>
<xml_diff>
--- a/scripts/last files to port (close to deletion)/aa_improvements_to_add_in.docx
+++ b/scripts/last files to port (close to deletion)/aa_improvements_to_add_in.docx
@@ -101,25 +101,70 @@
           <w:sz w:val="26"/>
           <w:szCs w:val="26"/>
         </w:rPr>
-        <w:t>If we re-reference EEG – is this what is making imagined speech worse</w:t>
-      </w:r>
-      <w:r>
-        <w:rPr>
-          <w:rFonts w:ascii="AppleSystemUIFont" w:hAnsi="AppleSystemUIFont" w:cs="AppleSystemUIFont"/>
-          <w:kern w:val="0"/>
-          <w:sz w:val="26"/>
-          <w:szCs w:val="26"/>
-        </w:rPr>
-        <w:t xml:space="preserve"> that old russian</w:t>
-      </w:r>
-      <w:r>
-        <w:rPr>
-          <w:rFonts w:ascii="AppleSystemUIFont" w:hAnsi="AppleSystemUIFont" w:cs="AppleSystemUIFont"/>
-          <w:kern w:val="0"/>
-          <w:sz w:val="26"/>
-          <w:szCs w:val="26"/>
-        </w:rPr>
-        <w:t>? Should we therefore be avoiding it for reconstruction?</w:t>
+        <w:t>Once working - i</w:t>
+      </w:r>
+      <w:r>
+        <w:rPr>
+          <w:rFonts w:ascii="AppleSystemUIFont" w:hAnsi="AppleSystemUIFont" w:cs="AppleSystemUIFont"/>
+          <w:kern w:val="0"/>
+          <w:sz w:val="26"/>
+          <w:szCs w:val="26"/>
+        </w:rPr>
+        <w:t>mplement Head Position</w:t>
+      </w:r>
+      <w:r>
+        <w:rPr>
+          <w:rFonts w:ascii="AppleSystemUIFont" w:hAnsi="AppleSystemUIFont" w:cs="AppleSystemUIFont"/>
+          <w:kern w:val="0"/>
+          <w:sz w:val="26"/>
+          <w:szCs w:val="26"/>
+        </w:rPr>
+        <w:t xml:space="preserve"> in MATLAB</w:t>
+      </w:r>
+    </w:p>
+    <w:p>
+      <w:pPr>
+        <w:ind w:left="720" w:hanging="360"/>
+        <w:outlineLvl w:val="1"/>
+        <w:rPr>
+          <w:rFonts w:ascii="AppleSystemUIFont" w:hAnsi="AppleSystemUIFont" w:cs="AppleSystemUIFont"/>
+          <w:kern w:val="0"/>
+          <w:sz w:val="26"/>
+          <w:szCs w:val="26"/>
+        </w:rPr>
+      </w:pPr>
+    </w:p>
+    <w:p>
+      <w:pPr>
+        <w:ind w:left="720" w:hanging="360"/>
+        <w:outlineLvl w:val="1"/>
+        <w:rPr>
+          <w:rFonts w:ascii="AppleSystemUIFont" w:hAnsi="AppleSystemUIFont" w:cs="AppleSystemUIFont"/>
+          <w:kern w:val="0"/>
+          <w:sz w:val="26"/>
+          <w:szCs w:val="26"/>
+        </w:rPr>
+      </w:pPr>
+    </w:p>
+    <w:p>
+      <w:pPr>
+        <w:ind w:left="720" w:hanging="360"/>
+        <w:outlineLvl w:val="1"/>
+        <w:rPr>
+          <w:rFonts w:ascii="AppleSystemUIFont" w:hAnsi="AppleSystemUIFont" w:cs="AppleSystemUIFont"/>
+          <w:kern w:val="0"/>
+          <w:sz w:val="26"/>
+          <w:szCs w:val="26"/>
+        </w:rPr>
+      </w:pPr>
+      <w:r>
+        <w:rPr>
+          <w:rFonts w:ascii="AppleSystemUIFont" w:hAnsi="AppleSystemUIFont" w:cs="AppleSystemUIFont"/>
+          <w:kern w:val="0"/>
+          <w:sz w:val="26"/>
+          <w:szCs w:val="26"/>
+        </w:rPr>
+        <w:t>If we re-reference EEG – is this what is making imagined speech worse that old russian? Should we therefore be avoiding it for reconstruction?</w:t>
       </w:r>
     </w:p>
     <w:p>
@@ -718,6 +763,7 @@
           <w:rFonts w:eastAsia="Times New Roman" w:cstheme="minorHAnsi"/>
           <w:lang w:eastAsia="en-GB"/>
         </w:rPr>
+        <w:lastRenderedPageBreak/>
         <w:t>What are the weird spikes in the EEG?</w:t>
       </w:r>
       <w:r>
@@ -804,7 +850,6 @@
           <w:rFonts w:eastAsia="Times New Roman" w:cstheme="minorHAnsi"/>
           <w:lang w:eastAsia="en-GB"/>
         </w:rPr>
-        <w:lastRenderedPageBreak/>
         <w:t>Is interpolation of EEG the way to go, or should we just ignore them?</w:t>
       </w:r>
     </w:p>
@@ -2167,6 +2212,7 @@
           <w:lang w:eastAsia="en-GB"/>
           <w14:ligatures w14:val="none"/>
         </w:rPr>
+        <w:lastRenderedPageBreak/>
         <w:t>make_flash_</w:t>
       </w:r>
       <w:proofErr w:type="gramStart"/>
@@ -2349,7 +2395,6 @@
           <w:color w:val="0950D0"/>
           <w:u w:val="single" w:color="0950D0"/>
         </w:rPr>
-        <w:lastRenderedPageBreak/>
         <w:t>MRI slice overlay</w:t>
       </w:r>
     </w:p>

</xml_diff>

<commit_message>
Corrects incorrect audio event finding
</commit_message>
<xml_diff>
--- a/scripts/last files to port (close to deletion)/aa_improvements_to_add_in.docx
+++ b/scripts/last files to port (close to deletion)/aa_improvements_to_add_in.docx
@@ -4,6 +4,40 @@
   <w:body>
     <w:p>
       <w:pPr>
+        <w:autoSpaceDE w:val="0"/>
+        <w:autoSpaceDN w:val="0"/>
+        <w:adjustRightInd w:val="0"/>
+        <w:ind w:firstLine="360"/>
+        <w:rPr>
+          <w:rFonts w:ascii="AppleSystemUIFont" w:hAnsi="AppleSystemUIFont" w:cs="AppleSystemUIFont"/>
+          <w:kern w:val="0"/>
+          <w:sz w:val="26"/>
+          <w:szCs w:val="26"/>
+        </w:rPr>
+      </w:pPr>
+      <w:r>
+        <w:rPr>
+          <w:rFonts w:ascii="AppleSystemUIFont" w:hAnsi="AppleSystemUIFont" w:cs="AppleSystemUIFont"/>
+          <w:kern w:val="0"/>
+          <w:sz w:val="26"/>
+          <w:szCs w:val="26"/>
+        </w:rPr>
+        <w:t xml:space="preserve">Play with PCA components - some of them look like external noise </w:t>
+      </w:r>
+      <w:proofErr w:type="gramStart"/>
+      <w:r>
+        <w:rPr>
+          <w:rFonts w:ascii="AppleSystemUIFont" w:hAnsi="AppleSystemUIFont" w:cs="AppleSystemUIFont"/>
+          <w:kern w:val="0"/>
+          <w:sz w:val="26"/>
+          <w:szCs w:val="26"/>
+        </w:rPr>
+        <w:t>items</w:t>
+      </w:r>
+      <w:proofErr w:type="gramEnd"/>
+    </w:p>
+    <w:p>
+      <w:pPr>
         <w:ind w:left="720" w:hanging="360"/>
         <w:outlineLvl w:val="1"/>
         <w:rPr>
@@ -20,6 +54,216 @@
           <w:sz w:val="26"/>
           <w:szCs w:val="26"/>
         </w:rPr>
+        <w:t>Why are ‘0 projection items activated’ when evoking?</w:t>
+      </w:r>
+    </w:p>
+    <w:p>
+      <w:pPr>
+        <w:ind w:left="720" w:hanging="360"/>
+        <w:outlineLvl w:val="1"/>
+        <w:rPr>
+          <w:rFonts w:ascii="AppleSystemUIFont" w:hAnsi="AppleSystemUIFont" w:cs="AppleSystemUIFont"/>
+          <w:kern w:val="0"/>
+          <w:sz w:val="26"/>
+          <w:szCs w:val="26"/>
+        </w:rPr>
+      </w:pPr>
+    </w:p>
+    <w:p>
+      <w:pPr>
+        <w:ind w:left="720" w:hanging="360"/>
+        <w:outlineLvl w:val="1"/>
+        <w:rPr>
+          <w:rFonts w:ascii="AppleSystemUIFont" w:hAnsi="AppleSystemUIFont" w:cs="AppleSystemUIFont"/>
+          <w:kern w:val="0"/>
+          <w:sz w:val="26"/>
+          <w:szCs w:val="26"/>
+        </w:rPr>
+      </w:pPr>
+    </w:p>
+    <w:p>
+      <w:pPr>
+        <w:ind w:left="360"/>
+        <w:outlineLvl w:val="1"/>
+        <w:rPr>
+          <w:rFonts w:ascii="AppleSystemUIFont" w:hAnsi="AppleSystemUIFont" w:cs="AppleSystemUIFont"/>
+          <w:kern w:val="0"/>
+          <w:sz w:val="26"/>
+          <w:szCs w:val="26"/>
+        </w:rPr>
+      </w:pPr>
+      <w:r>
+        <w:rPr>
+          <w:rFonts w:ascii="AppleSystemUIFont" w:hAnsi="AppleSystemUIFont" w:cs="AppleSystemUIFont"/>
+          <w:kern w:val="0"/>
+          <w:sz w:val="26"/>
+          <w:szCs w:val="26"/>
+        </w:rPr>
+        <w:t xml:space="preserve">NOTE: </w:t>
+      </w:r>
+      <w:proofErr w:type="spellStart"/>
+      <w:r>
+        <w:rPr>
+          <w:rFonts w:ascii="AppleSystemUIFont" w:hAnsi="AppleSystemUIFont" w:cs="AppleSystemUIFont"/>
+          <w:kern w:val="0"/>
+          <w:sz w:val="26"/>
+          <w:szCs w:val="26"/>
+        </w:rPr>
+        <w:t>pick_</w:t>
+      </w:r>
+      <w:proofErr w:type="gramStart"/>
+      <w:r>
+        <w:rPr>
+          <w:rFonts w:ascii="AppleSystemUIFont" w:hAnsi="AppleSystemUIFont" w:cs="AppleSystemUIFont"/>
+          <w:kern w:val="0"/>
+          <w:sz w:val="26"/>
+          <w:szCs w:val="26"/>
+        </w:rPr>
+        <w:t>channels</w:t>
+      </w:r>
+      <w:proofErr w:type="spellEnd"/>
+      <w:r>
+        <w:rPr>
+          <w:rFonts w:ascii="AppleSystemUIFont" w:hAnsi="AppleSystemUIFont" w:cs="AppleSystemUIFont"/>
+          <w:kern w:val="0"/>
+          <w:sz w:val="26"/>
+          <w:szCs w:val="26"/>
+        </w:rPr>
+        <w:t>(</w:t>
+      </w:r>
+      <w:proofErr w:type="gramEnd"/>
+      <w:r>
+        <w:rPr>
+          <w:rFonts w:ascii="AppleSystemUIFont" w:hAnsi="AppleSystemUIFont" w:cs="AppleSystemUIFont"/>
+          <w:kern w:val="0"/>
+          <w:sz w:val="26"/>
+          <w:szCs w:val="26"/>
+        </w:rPr>
+        <w:t>)</w:t>
+      </w:r>
+      <w:r>
+        <w:rPr>
+          <w:rFonts w:ascii="AppleSystemUIFont" w:hAnsi="AppleSystemUIFont" w:cs="AppleSystemUIFont"/>
+          <w:kern w:val="0"/>
+          <w:sz w:val="26"/>
+          <w:szCs w:val="26"/>
+        </w:rPr>
+        <w:t xml:space="preserve"> &amp; pick </w:t>
+      </w:r>
+      <w:proofErr w:type="spellStart"/>
+      <w:r>
+        <w:rPr>
+          <w:rFonts w:ascii="AppleSystemUIFont" w:hAnsi="AppleSystemUIFont" w:cs="AppleSystemUIFont"/>
+          <w:kern w:val="0"/>
+          <w:sz w:val="26"/>
+          <w:szCs w:val="26"/>
+        </w:rPr>
+        <w:t>tupes</w:t>
+      </w:r>
+      <w:proofErr w:type="spellEnd"/>
+      <w:r>
+        <w:rPr>
+          <w:rFonts w:ascii="AppleSystemUIFont" w:hAnsi="AppleSystemUIFont" w:cs="AppleSystemUIFont"/>
+          <w:kern w:val="0"/>
+          <w:sz w:val="26"/>
+          <w:szCs w:val="26"/>
+        </w:rPr>
+        <w:t xml:space="preserve"> is a legacy function. New code should use </w:t>
+      </w:r>
+      <w:proofErr w:type="spellStart"/>
+      <w:proofErr w:type="gramStart"/>
+      <w:r>
+        <w:rPr>
+          <w:rFonts w:ascii="AppleSystemUIFont" w:hAnsi="AppleSystemUIFont" w:cs="AppleSystemUIFont"/>
+          <w:kern w:val="0"/>
+          <w:sz w:val="26"/>
+          <w:szCs w:val="26"/>
+        </w:rPr>
+        <w:t>inst.pick</w:t>
+      </w:r>
+      <w:proofErr w:type="spellEnd"/>
+      <w:proofErr w:type="gramEnd"/>
+      <w:r>
+        <w:rPr>
+          <w:rFonts w:ascii="AppleSystemUIFont" w:hAnsi="AppleSystemUIFont" w:cs="AppleSystemUIFont"/>
+          <w:kern w:val="0"/>
+          <w:sz w:val="26"/>
+          <w:szCs w:val="26"/>
+        </w:rPr>
+        <w:t>(...).</w:t>
+      </w:r>
+    </w:p>
+    <w:p>
+      <w:pPr>
+        <w:ind w:left="720" w:hanging="360"/>
+        <w:outlineLvl w:val="1"/>
+        <w:rPr>
+          <w:rFonts w:ascii="AppleSystemUIFont" w:hAnsi="AppleSystemUIFont" w:cs="AppleSystemUIFont"/>
+          <w:kern w:val="0"/>
+          <w:sz w:val="26"/>
+          <w:szCs w:val="26"/>
+        </w:rPr>
+      </w:pPr>
+      <w:r>
+        <w:rPr>
+          <w:rFonts w:ascii="AppleSystemUIFont" w:hAnsi="AppleSystemUIFont" w:cs="AppleSystemUIFont"/>
+          <w:kern w:val="0"/>
+          <w:sz w:val="26"/>
+          <w:szCs w:val="26"/>
+        </w:rPr>
+        <w:t xml:space="preserve">EEG, MEG, HEOG, VEOG, </w:t>
+      </w:r>
+      <w:proofErr w:type="gramStart"/>
+      <w:r>
+        <w:rPr>
+          <w:rFonts w:ascii="AppleSystemUIFont" w:hAnsi="AppleSystemUIFont" w:cs="AppleSystemUIFont"/>
+          <w:kern w:val="0"/>
+          <w:sz w:val="26"/>
+          <w:szCs w:val="26"/>
+        </w:rPr>
+        <w:t>ECG,  MISC</w:t>
+      </w:r>
+      <w:proofErr w:type="gramEnd"/>
+      <w:r>
+        <w:rPr>
+          <w:rFonts w:ascii="AppleSystemUIFont" w:hAnsi="AppleSystemUIFont" w:cs="AppleSystemUIFont"/>
+          <w:kern w:val="0"/>
+          <w:sz w:val="26"/>
+          <w:szCs w:val="26"/>
+        </w:rPr>
+        <w:t>006, MISC006</w:t>
+      </w:r>
+    </w:p>
+    <w:p>
+      <w:pPr>
+        <w:ind w:left="720" w:hanging="360"/>
+        <w:outlineLvl w:val="1"/>
+        <w:rPr>
+          <w:rFonts w:ascii="AppleSystemUIFont" w:hAnsi="AppleSystemUIFont" w:cs="AppleSystemUIFont"/>
+          <w:kern w:val="0"/>
+          <w:sz w:val="26"/>
+          <w:szCs w:val="26"/>
+        </w:rPr>
+      </w:pPr>
+    </w:p>
+    <w:p>
+      <w:pPr>
+        <w:ind w:left="360"/>
+        <w:outlineLvl w:val="1"/>
+        <w:rPr>
+          <w:rFonts w:ascii="AppleSystemUIFont" w:hAnsi="AppleSystemUIFont" w:cs="AppleSystemUIFont"/>
+          <w:kern w:val="0"/>
+          <w:sz w:val="26"/>
+          <w:szCs w:val="26"/>
+        </w:rPr>
+      </w:pPr>
+      <w:r>
+        <w:rPr>
+          <w:rFonts w:ascii="AppleSystemUIFont" w:hAnsi="AppleSystemUIFont" w:cs="AppleSystemUIFont"/>
+          <w:kern w:val="0"/>
+          <w:sz w:val="26"/>
+          <w:szCs w:val="26"/>
+        </w:rPr>
         <w:t xml:space="preserve">Compare old </w:t>
       </w:r>
       <w:proofErr w:type="spellStart"/>
@@ -101,25 +345,120 @@
           <w:sz w:val="26"/>
           <w:szCs w:val="26"/>
         </w:rPr>
-        <w:t>Once working - i</w:t>
-      </w:r>
-      <w:r>
-        <w:rPr>
-          <w:rFonts w:ascii="AppleSystemUIFont" w:hAnsi="AppleSystemUIFont" w:cs="AppleSystemUIFont"/>
-          <w:kern w:val="0"/>
-          <w:sz w:val="26"/>
-          <w:szCs w:val="26"/>
-        </w:rPr>
-        <w:t>mplement Head Position</w:t>
-      </w:r>
-      <w:r>
-        <w:rPr>
-          <w:rFonts w:ascii="AppleSystemUIFont" w:hAnsi="AppleSystemUIFont" w:cs="AppleSystemUIFont"/>
-          <w:kern w:val="0"/>
-          <w:sz w:val="26"/>
-          <w:szCs w:val="26"/>
-        </w:rPr>
-        <w:t xml:space="preserve"> in MATLAB</w:t>
+        <w:t>Put</w:t>
+      </w:r>
+      <w:r>
+        <w:rPr>
+          <w:rFonts w:ascii="AppleSystemUIFont" w:hAnsi="AppleSystemUIFont" w:cs="AppleSystemUIFont"/>
+          <w:kern w:val="0"/>
+          <w:sz w:val="26"/>
+          <w:szCs w:val="26"/>
+        </w:rPr>
+        <w:t xml:space="preserve"> VEOG/HEOG</w:t>
+      </w:r>
+      <w:r>
+        <w:rPr>
+          <w:rFonts w:ascii="AppleSystemUIFont" w:hAnsi="AppleSystemUIFont" w:cs="AppleSystemUIFont"/>
+          <w:kern w:val="0"/>
+          <w:sz w:val="26"/>
+          <w:szCs w:val="26"/>
+        </w:rPr>
+        <w:t xml:space="preserve"> thresholds back to where they were for Russian (I think I have increased them)</w:t>
+      </w:r>
+    </w:p>
+    <w:p>
+      <w:pPr>
+        <w:ind w:left="720" w:hanging="360"/>
+        <w:outlineLvl w:val="1"/>
+        <w:rPr>
+          <w:rFonts w:ascii="AppleSystemUIFont" w:hAnsi="AppleSystemUIFont" w:cs="AppleSystemUIFont"/>
+          <w:kern w:val="0"/>
+          <w:sz w:val="26"/>
+          <w:szCs w:val="26"/>
+        </w:rPr>
+      </w:pPr>
+      <w:r>
+        <w:rPr>
+          <w:rFonts w:ascii="AppleSystemUIFont" w:hAnsi="AppleSystemUIFont" w:cs="AppleSystemUIFont"/>
+          <w:kern w:val="0"/>
+          <w:sz w:val="26"/>
+          <w:szCs w:val="26"/>
+        </w:rPr>
+        <w:t>Once working - implement Head Position in MATLAB</w:t>
+      </w:r>
+    </w:p>
+    <w:p>
+      <w:pPr>
+        <w:ind w:left="720" w:hanging="360"/>
+        <w:outlineLvl w:val="1"/>
+        <w:rPr>
+          <w:rFonts w:ascii="AppleSystemUIFont" w:hAnsi="AppleSystemUIFont" w:cs="AppleSystemUIFont"/>
+          <w:kern w:val="0"/>
+          <w:sz w:val="26"/>
+          <w:szCs w:val="26"/>
+        </w:rPr>
+      </w:pPr>
+      <w:r>
+        <w:rPr>
+          <w:rFonts w:ascii="AppleSystemUIFont" w:hAnsi="AppleSystemUIFont" w:cs="AppleSystemUIFont"/>
+          <w:kern w:val="0"/>
+          <w:sz w:val="26"/>
+          <w:szCs w:val="26"/>
+        </w:rPr>
+        <w:t xml:space="preserve">Make use of New version of </w:t>
+      </w:r>
+      <w:proofErr w:type="spellStart"/>
+      <w:r>
+        <w:rPr>
+          <w:rFonts w:ascii="AppleSystemUIFont" w:hAnsi="AppleSystemUIFont" w:cs="AppleSystemUIFont"/>
+          <w:kern w:val="0"/>
+          <w:sz w:val="26"/>
+          <w:szCs w:val="26"/>
+        </w:rPr>
+        <w:t>Maxfilter</w:t>
+      </w:r>
+      <w:proofErr w:type="spellEnd"/>
+      <w:r>
+        <w:rPr>
+          <w:rFonts w:ascii="AppleSystemUIFont" w:hAnsi="AppleSystemUIFont" w:cs="AppleSystemUIFont"/>
+          <w:kern w:val="0"/>
+          <w:sz w:val="26"/>
+          <w:szCs w:val="26"/>
+        </w:rPr>
+        <w:t xml:space="preserve"> (2.2.22 or whatever it is)</w:t>
+      </w:r>
+    </w:p>
+    <w:p>
+      <w:pPr>
+        <w:ind w:left="720" w:hanging="360"/>
+        <w:outlineLvl w:val="1"/>
+        <w:rPr>
+          <w:rFonts w:ascii="AppleSystemUIFont" w:hAnsi="AppleSystemUIFont" w:cs="AppleSystemUIFont"/>
+          <w:kern w:val="0"/>
+          <w:sz w:val="26"/>
+          <w:szCs w:val="26"/>
+        </w:rPr>
+      </w:pPr>
+    </w:p>
+    <w:p>
+      <w:pPr>
+        <w:ind w:left="720" w:hanging="360"/>
+        <w:outlineLvl w:val="1"/>
+        <w:rPr>
+          <w:rFonts w:ascii="AppleSystemUIFont" w:hAnsi="AppleSystemUIFont" w:cs="AppleSystemUIFont"/>
+          <w:kern w:val="0"/>
+          <w:sz w:val="26"/>
+          <w:szCs w:val="26"/>
+        </w:rPr>
+      </w:pPr>
+      <w:r>
+        <w:rPr>
+          <w:rFonts w:ascii="AppleSystemUIFont" w:hAnsi="AppleSystemUIFont" w:cs="AppleSystemUIFont"/>
+          <w:kern w:val="0"/>
+          <w:sz w:val="26"/>
+          <w:szCs w:val="26"/>
+        </w:rPr>
+        <w:t>In the new python script, EEG are not having bad channels applied, as we miss out the step for maxfilter.</w:t>
       </w:r>
     </w:p>
     <w:p>
@@ -522,6 +861,27 @@
         <w:ind w:left="720" w:hanging="360"/>
         <w:outlineLvl w:val="1"/>
         <w:rPr>
+          <w:rFonts w:ascii="AppleSystemUIFont" w:hAnsi="AppleSystemUIFont" w:cs="AppleSystemUIFont"/>
+          <w:kern w:val="0"/>
+          <w:sz w:val="26"/>
+          <w:szCs w:val="26"/>
+        </w:rPr>
+      </w:pPr>
+      <w:r>
+        <w:rPr>
+          <w:rFonts w:ascii="AppleSystemUIFont" w:hAnsi="AppleSystemUIFont" w:cs="AppleSystemUIFont"/>
+          <w:kern w:val="0"/>
+          <w:sz w:val="26"/>
+          <w:szCs w:val="26"/>
+        </w:rPr>
+        <w:t>Check both this (high pass and low pass as well (currently 330Hz))</w:t>
+      </w:r>
+    </w:p>
+    <w:p>
+      <w:pPr>
+        <w:ind w:left="720" w:hanging="360"/>
+        <w:outlineLvl w:val="1"/>
+        <w:rPr>
           <w:rFonts w:eastAsia="Times New Roman" w:cstheme="minorHAnsi"/>
           <w:lang w:eastAsia="en-GB"/>
         </w:rPr>
@@ -763,7 +1123,6 @@
           <w:rFonts w:eastAsia="Times New Roman" w:cstheme="minorHAnsi"/>
           <w:lang w:eastAsia="en-GB"/>
         </w:rPr>
-        <w:lastRenderedPageBreak/>
         <w:t>What are the weird spikes in the EEG?</w:t>
       </w:r>
       <w:r>
@@ -949,6 +1308,38 @@
       </w:r>
       <w:r>
         <w:t>?</w:t>
+      </w:r>
+    </w:p>
+    <w:p>
+      <w:pPr>
+        <w:spacing w:before="100" w:beforeAutospacing="1" w:after="100" w:afterAutospacing="1"/>
+        <w:outlineLvl w:val="1"/>
+        <w:rPr>
+          <w:rFonts w:eastAsia="Times New Roman" w:cstheme="minorHAnsi"/>
+          <w:kern w:val="0"/>
+          <w:lang w:eastAsia="en-GB"/>
+          <w14:ligatures w14:val="none"/>
+        </w:rPr>
+      </w:pPr>
+      <w:proofErr w:type="spellStart"/>
+      <w:r>
+        <w:rPr>
+          <w:rFonts w:eastAsia="Times New Roman" w:cstheme="minorHAnsi"/>
+          <w:kern w:val="0"/>
+          <w:lang w:eastAsia="en-GB"/>
+          <w14:ligatures w14:val="none"/>
+        </w:rPr>
+        <w:t>Implememnt</w:t>
+      </w:r>
+      <w:proofErr w:type="spellEnd"/>
+      <w:r>
+        <w:rPr>
+          <w:rFonts w:eastAsia="Times New Roman" w:cstheme="minorHAnsi"/>
+          <w:kern w:val="0"/>
+          <w:lang w:eastAsia="en-GB"/>
+          <w14:ligatures w14:val="none"/>
+        </w:rPr>
+        <w:t xml:space="preserve"> BIDS</w:t>
       </w:r>
     </w:p>
     <w:p>
@@ -1329,6 +1720,7 @@
           <w:lang w:eastAsia="en-GB"/>
           <w14:ligatures w14:val="none"/>
         </w:rPr>
+        <w:lastRenderedPageBreak/>
         <w:t>https://mne.tools/dev/overview/implementation.html</w:t>
       </w:r>
     </w:p>
@@ -2212,7 +2604,6 @@
           <w:lang w:eastAsia="en-GB"/>
           <w14:ligatures w14:val="none"/>
         </w:rPr>
-        <w:lastRenderedPageBreak/>
         <w:t>make_flash_</w:t>
       </w:r>
       <w:proofErr w:type="gramStart"/>
@@ -2925,6 +3316,7 @@
           <w:rFonts w:asciiTheme="minorHAnsi" w:hAnsiTheme="minorHAnsi" w:cstheme="minorHAnsi"/>
           <w:lang w:val="en-US"/>
         </w:rPr>
+        <w:lastRenderedPageBreak/>
         <w:t>Add SSP</w:t>
       </w:r>
     </w:p>

</xml_diff>

<commit_message>
Adds automatic head position extraction
</commit_message>
<xml_diff>
--- a/scripts/last files to port (close to deletion)/aa_improvements_to_add_in.docx
+++ b/scripts/last files to port (close to deletion)/aa_improvements_to_add_in.docx
@@ -56,18 +56,58 @@
         </w:rPr>
         <w:t>Why are ‘0 projection items activated’ when evoking?</w:t>
       </w:r>
-    </w:p>
-    <w:p>
-      <w:pPr>
-        <w:ind w:left="720" w:hanging="360"/>
-        <w:outlineLvl w:val="1"/>
-        <w:rPr>
-          <w:rFonts w:ascii="AppleSystemUIFont" w:hAnsi="AppleSystemUIFont" w:cs="AppleSystemUIFont"/>
-          <w:kern w:val="0"/>
-          <w:sz w:val="26"/>
-          <w:szCs w:val="26"/>
-        </w:rPr>
-      </w:pPr>
+      <w:r>
+        <w:rPr>
+          <w:rFonts w:ascii="AppleSystemUIFont" w:hAnsi="AppleSystemUIFont" w:cs="AppleSystemUIFont"/>
+          <w:kern w:val="0"/>
+          <w:sz w:val="26"/>
+          <w:szCs w:val="26"/>
+        </w:rPr>
+        <w:t xml:space="preserve"> Have they already been removed </w:t>
+      </w:r>
+      <w:proofErr w:type="spellStart"/>
+      <w:r>
+        <w:rPr>
+          <w:rFonts w:ascii="AppleSystemUIFont" w:hAnsi="AppleSystemUIFont" w:cs="AppleSystemUIFont"/>
+          <w:kern w:val="0"/>
+          <w:sz w:val="26"/>
+          <w:szCs w:val="26"/>
+        </w:rPr>
+        <w:t>dueing</w:t>
+      </w:r>
+      <w:proofErr w:type="spellEnd"/>
+      <w:r>
+        <w:rPr>
+          <w:rFonts w:ascii="AppleSystemUIFont" w:hAnsi="AppleSystemUIFont" w:cs="AppleSystemUIFont"/>
+          <w:kern w:val="0"/>
+          <w:sz w:val="26"/>
+          <w:szCs w:val="26"/>
+        </w:rPr>
+        <w:t xml:space="preserve"> maxfilter?</w:t>
+      </w:r>
+    </w:p>
+    <w:p>
+      <w:pPr>
+        <w:autoSpaceDE w:val="0"/>
+        <w:autoSpaceDN w:val="0"/>
+        <w:adjustRightInd w:val="0"/>
+        <w:ind w:firstLine="360"/>
+        <w:rPr>
+          <w:rFonts w:ascii="AppleSystemUIFont" w:hAnsi="AppleSystemUIFont" w:cs="AppleSystemUIFont"/>
+          <w:kern w:val="0"/>
+          <w:sz w:val="26"/>
+          <w:szCs w:val="26"/>
+        </w:rPr>
+      </w:pPr>
+      <w:r>
+        <w:rPr>
+          <w:rFonts w:ascii="AppleSystemUIFont" w:hAnsi="AppleSystemUIFont" w:cs="AppleSystemUIFont"/>
+          <w:kern w:val="0"/>
+          <w:sz w:val="26"/>
+          <w:szCs w:val="26"/>
+        </w:rPr>
+        <w:t>Check is EEG or MEG better?</w:t>
+      </w:r>
     </w:p>
     <w:p>
       <w:pPr>
@@ -748,6 +788,7 @@
           <w:sz w:val="26"/>
           <w:szCs w:val="26"/>
         </w:rPr>
+        <w:lastRenderedPageBreak/>
         <w:drawing>
           <wp:inline distT="0" distB="0" distL="0" distR="0" wp14:anchorId="2CB2C2B7" wp14:editId="1CAB3589">
             <wp:extent cx="3064823" cy="3305907"/>
@@ -1329,6 +1370,7 @@
           <w:lang w:eastAsia="en-GB"/>
           <w14:ligatures w14:val="none"/>
         </w:rPr>
+        <w:lastRenderedPageBreak/>
         <w:t>Implememnt</w:t>
       </w:r>
       <w:proofErr w:type="spellEnd"/>
@@ -1720,7 +1762,6 @@
           <w:lang w:eastAsia="en-GB"/>
           <w14:ligatures w14:val="none"/>
         </w:rPr>
-        <w:lastRenderedPageBreak/>
         <w:t>https://mne.tools/dev/overview/implementation.html</w:t>
       </w:r>
     </w:p>
@@ -2911,6 +2952,7 @@
           <w:rFonts w:asciiTheme="minorHAnsi" w:hAnsiTheme="minorHAnsi" w:cstheme="minorHAnsi"/>
           <w:lang w:val="en-US"/>
         </w:rPr>
+        <w:lastRenderedPageBreak/>
         <w:t>For each trial, bad those channels that are above 150/200, if EEG &amp; less than 5 – *Don’t drop*</w:t>
       </w:r>
     </w:p>
@@ -3316,7 +3358,6 @@
           <w:rFonts w:asciiTheme="minorHAnsi" w:hAnsiTheme="minorHAnsi" w:cstheme="minorHAnsi"/>
           <w:lang w:val="en-US"/>
         </w:rPr>
-        <w:lastRenderedPageBreak/>
         <w:t>Add SSP</w:t>
       </w:r>
     </w:p>

</xml_diff>

<commit_message>
Updates config for dataset 3
</commit_message>
<xml_diff>
--- a/scripts/last files to port (close to deletion)/aa_improvements_to_add_in.docx
+++ b/scripts/last files to port (close to deletion)/aa_improvements_to_add_in.docx
@@ -19,68 +19,17 @@
           <w:sz w:val="26"/>
           <w:szCs w:val="26"/>
         </w:rPr>
-        <w:t xml:space="preserve">NOTE: </w:t>
-      </w:r>
-      <w:proofErr w:type="spellStart"/>
-      <w:r>
-        <w:rPr>
-          <w:rFonts w:ascii="AppleSystemUIFont" w:hAnsi="AppleSystemUIFont" w:cs="AppleSystemUIFont"/>
-          <w:kern w:val="0"/>
-          <w:sz w:val="26"/>
-          <w:szCs w:val="26"/>
-        </w:rPr>
-        <w:t>pick_</w:t>
-      </w:r>
-      <w:proofErr w:type="gramStart"/>
-      <w:r>
-        <w:rPr>
-          <w:rFonts w:ascii="AppleSystemUIFont" w:hAnsi="AppleSystemUIFont" w:cs="AppleSystemUIFont"/>
-          <w:kern w:val="0"/>
-          <w:sz w:val="26"/>
-          <w:szCs w:val="26"/>
-        </w:rPr>
-        <w:t>channels</w:t>
-      </w:r>
-      <w:proofErr w:type="spellEnd"/>
-      <w:r>
-        <w:rPr>
-          <w:rFonts w:ascii="AppleSystemUIFont" w:hAnsi="AppleSystemUIFont" w:cs="AppleSystemUIFont"/>
-          <w:kern w:val="0"/>
-          <w:sz w:val="26"/>
-          <w:szCs w:val="26"/>
-        </w:rPr>
-        <w:t>(</w:t>
-      </w:r>
-      <w:proofErr w:type="gramEnd"/>
-      <w:r>
-        <w:rPr>
-          <w:rFonts w:ascii="AppleSystemUIFont" w:hAnsi="AppleSystemUIFont" w:cs="AppleSystemUIFont"/>
-          <w:kern w:val="0"/>
-          <w:sz w:val="26"/>
-          <w:szCs w:val="26"/>
-        </w:rPr>
-        <w:t>)</w:t>
-      </w:r>
-      <w:r>
-        <w:rPr>
-          <w:rFonts w:ascii="AppleSystemUIFont" w:hAnsi="AppleSystemUIFont" w:cs="AppleSystemUIFont"/>
-          <w:kern w:val="0"/>
-          <w:sz w:val="26"/>
-          <w:szCs w:val="26"/>
-        </w:rPr>
-        <w:t xml:space="preserve"> &amp; pick </w:t>
-      </w:r>
-      <w:proofErr w:type="spellStart"/>
-      <w:r>
-        <w:rPr>
-          <w:rFonts w:ascii="AppleSystemUIFont" w:hAnsi="AppleSystemUIFont" w:cs="AppleSystemUIFont"/>
-          <w:kern w:val="0"/>
-          <w:sz w:val="26"/>
-          <w:szCs w:val="26"/>
-        </w:rPr>
-        <w:t>tupes</w:t>
-      </w:r>
-      <w:proofErr w:type="spellEnd"/>
+        <w:t>NOTE: pick_channels()</w:t>
+      </w:r>
+      <w:r>
+        <w:rPr>
+          <w:rFonts w:ascii="AppleSystemUIFont" w:hAnsi="AppleSystemUIFont" w:cs="AppleSystemUIFont"/>
+          <w:kern w:val="0"/>
+          <w:sz w:val="26"/>
+          <w:szCs w:val="26"/>
+        </w:rPr>
+        <w:t xml:space="preserve"> &amp; pick tupes</w:t>
+      </w:r>
       <w:r>
         <w:rPr>
           <w:rFonts w:ascii="AppleSystemUIFont" w:hAnsi="AppleSystemUIFont" w:cs="AppleSystemUIFont"/>
@@ -99,67 +48,34 @@
         </w:rPr>
         <w:t xml:space="preserve"> </w:t>
       </w:r>
-      <w:proofErr w:type="spellStart"/>
-      <w:proofErr w:type="gramStart"/>
-      <w:r>
-        <w:rPr>
-          <w:rFonts w:ascii="AppleSystemUIFont" w:hAnsi="AppleSystemUIFont" w:cs="AppleSystemUIFont"/>
-          <w:kern w:val="0"/>
-          <w:sz w:val="26"/>
-          <w:szCs w:val="26"/>
-        </w:rPr>
-        <w:t>inst.pick</w:t>
-      </w:r>
-      <w:proofErr w:type="spellEnd"/>
-      <w:proofErr w:type="gramEnd"/>
-      <w:r>
-        <w:rPr>
-          <w:rFonts w:ascii="AppleSystemUIFont" w:hAnsi="AppleSystemUIFont" w:cs="AppleSystemUIFont"/>
-          <w:kern w:val="0"/>
-          <w:sz w:val="26"/>
-          <w:szCs w:val="26"/>
-        </w:rPr>
-        <w:t>(...).</w:t>
-      </w:r>
-    </w:p>
-    <w:p>
-      <w:pPr>
-        <w:outlineLvl w:val="1"/>
-        <w:rPr>
-          <w:rFonts w:ascii="AppleSystemUIFont" w:hAnsi="AppleSystemUIFont" w:cs="AppleSystemUIFont"/>
-          <w:kern w:val="0"/>
-          <w:sz w:val="26"/>
-          <w:szCs w:val="26"/>
-        </w:rPr>
-      </w:pPr>
-      <w:r>
-        <w:rPr>
-          <w:rFonts w:ascii="AppleSystemUIFont" w:hAnsi="AppleSystemUIFont" w:cs="AppleSystemUIFont"/>
-          <w:kern w:val="0"/>
-          <w:sz w:val="26"/>
-          <w:szCs w:val="26"/>
-        </w:rPr>
-        <w:t xml:space="preserve">EEG, MEG, HEOG, VEOG, </w:t>
-      </w:r>
-      <w:proofErr w:type="gramStart"/>
-      <w:r>
-        <w:rPr>
-          <w:rFonts w:ascii="AppleSystemUIFont" w:hAnsi="AppleSystemUIFont" w:cs="AppleSystemUIFont"/>
-          <w:kern w:val="0"/>
-          <w:sz w:val="26"/>
-          <w:szCs w:val="26"/>
-        </w:rPr>
-        <w:t>ECG,  MISC</w:t>
-      </w:r>
-      <w:proofErr w:type="gramEnd"/>
-      <w:r>
-        <w:rPr>
-          <w:rFonts w:ascii="AppleSystemUIFont" w:hAnsi="AppleSystemUIFont" w:cs="AppleSystemUIFont"/>
-          <w:kern w:val="0"/>
-          <w:sz w:val="26"/>
-          <w:szCs w:val="26"/>
-        </w:rPr>
-        <w:t>006, MISC006</w:t>
+      <w:r>
+        <w:rPr>
+          <w:rFonts w:ascii="AppleSystemUIFont" w:hAnsi="AppleSystemUIFont" w:cs="AppleSystemUIFont"/>
+          <w:kern w:val="0"/>
+          <w:sz w:val="26"/>
+          <w:szCs w:val="26"/>
+        </w:rPr>
+        <w:t>inst.pick(...).</w:t>
+      </w:r>
+    </w:p>
+    <w:p>
+      <w:pPr>
+        <w:outlineLvl w:val="1"/>
+        <w:rPr>
+          <w:rFonts w:ascii="AppleSystemUIFont" w:hAnsi="AppleSystemUIFont" w:cs="AppleSystemUIFont"/>
+          <w:kern w:val="0"/>
+          <w:sz w:val="26"/>
+          <w:szCs w:val="26"/>
+        </w:rPr>
+      </w:pPr>
+      <w:r>
+        <w:rPr>
+          <w:rFonts w:ascii="AppleSystemUIFont" w:hAnsi="AppleSystemUIFont" w:cs="AppleSystemUIFont"/>
+          <w:kern w:val="0"/>
+          <w:sz w:val="26"/>
+          <w:szCs w:val="26"/>
+        </w:rPr>
+        <w:t>EEG, MEG, HEOG, VEOG, ECG,  MISC006, MISC006</w:t>
       </w:r>
     </w:p>
     <w:p>
@@ -182,47 +98,7 @@
           <w:szCs w:val="26"/>
         </w:rPr>
         <w:br/>
-        <w:t xml:space="preserve">Compare old and new </w:t>
-      </w:r>
-      <w:proofErr w:type="spellStart"/>
-      <w:r>
-        <w:rPr>
-          <w:rFonts w:ascii="AppleSystemUIFont" w:hAnsi="AppleSystemUIFont" w:cs="AppleSystemUIFont"/>
-          <w:kern w:val="0"/>
-          <w:sz w:val="26"/>
-          <w:szCs w:val="26"/>
-        </w:rPr>
-        <w:t>maxfilter</w:t>
-      </w:r>
-      <w:proofErr w:type="spellEnd"/>
-      <w:r>
-        <w:rPr>
-          <w:rFonts w:ascii="AppleSystemUIFont" w:hAnsi="AppleSystemUIFont" w:cs="AppleSystemUIFont"/>
-          <w:kern w:val="0"/>
-          <w:sz w:val="26"/>
-          <w:szCs w:val="26"/>
-        </w:rPr>
-        <w:t xml:space="preserve"> (select </w:t>
-      </w:r>
-      <w:proofErr w:type="spellStart"/>
-      <w:r>
-        <w:rPr>
-          <w:rFonts w:ascii="AppleSystemUIFont" w:hAnsi="AppleSystemUIFont" w:cs="AppleSystemUIFont"/>
-          <w:kern w:val="0"/>
-          <w:sz w:val="26"/>
-          <w:szCs w:val="26"/>
-        </w:rPr>
-        <w:t>bads</w:t>
-      </w:r>
-      <w:proofErr w:type="spellEnd"/>
-      <w:r>
-        <w:rPr>
-          <w:rFonts w:ascii="AppleSystemUIFont" w:hAnsi="AppleSystemUIFont" w:cs="AppleSystemUIFont"/>
-          <w:kern w:val="0"/>
-          <w:sz w:val="26"/>
-          <w:szCs w:val="26"/>
-        </w:rPr>
-        <w:t xml:space="preserve"> beforehand)</w:t>
+        <w:t>Compare old and new maxfilter (select bads beforehand)</w:t>
       </w:r>
     </w:p>
     <w:p>
@@ -245,39 +121,8 @@
           <w:szCs w:val="26"/>
         </w:rPr>
         <w:tab/>
-        <w:t xml:space="preserve">Implement </w:t>
-      </w:r>
-      <w:proofErr w:type="spellStart"/>
-      <w:r>
-        <w:rPr>
-          <w:rFonts w:ascii="AppleSystemUIFont" w:hAnsi="AppleSystemUIFont" w:cs="AppleSystemUIFont"/>
-          <w:kern w:val="0"/>
-          <w:sz w:val="26"/>
-          <w:szCs w:val="26"/>
-        </w:rPr>
-        <w:t>hpi</w:t>
-      </w:r>
-      <w:proofErr w:type="spellEnd"/>
-      <w:r>
-        <w:rPr>
-          <w:rFonts w:ascii="AppleSystemUIFont" w:hAnsi="AppleSystemUIFont" w:cs="AppleSystemUIFont"/>
-          <w:kern w:val="0"/>
-          <w:sz w:val="26"/>
-          <w:szCs w:val="26"/>
-        </w:rPr>
-        <w:t xml:space="preserve"> </w:t>
-      </w:r>
-      <w:proofErr w:type="gramStart"/>
-      <w:r>
-        <w:rPr>
-          <w:rFonts w:ascii="AppleSystemUIFont" w:hAnsi="AppleSystemUIFont" w:cs="AppleSystemUIFont"/>
-          <w:kern w:val="0"/>
-          <w:sz w:val="26"/>
-          <w:szCs w:val="26"/>
-        </w:rPr>
-        <w:t>removal</w:t>
-      </w:r>
-      <w:proofErr w:type="gramEnd"/>
+        <w:t>Implement hpi removal</w:t>
+      </w:r>
     </w:p>
     <w:p>
       <w:pPr>
@@ -299,39 +144,8 @@
           <w:szCs w:val="26"/>
         </w:rPr>
         <w:tab/>
-        <w:t xml:space="preserve">Implement </w:t>
-      </w:r>
-      <w:proofErr w:type="spellStart"/>
-      <w:r>
-        <w:rPr>
-          <w:rFonts w:ascii="AppleSystemUIFont" w:hAnsi="AppleSystemUIFont" w:cs="AppleSystemUIFont"/>
-          <w:kern w:val="0"/>
-          <w:sz w:val="26"/>
-          <w:szCs w:val="26"/>
-        </w:rPr>
-        <w:t>pos</w:t>
-      </w:r>
-      <w:proofErr w:type="spellEnd"/>
-      <w:r>
-        <w:rPr>
-          <w:rFonts w:ascii="AppleSystemUIFont" w:hAnsi="AppleSystemUIFont" w:cs="AppleSystemUIFont"/>
-          <w:kern w:val="0"/>
-          <w:sz w:val="26"/>
-          <w:szCs w:val="26"/>
-        </w:rPr>
-        <w:t xml:space="preserve"> </w:t>
-      </w:r>
-      <w:proofErr w:type="gramStart"/>
-      <w:r>
-        <w:rPr>
-          <w:rFonts w:ascii="AppleSystemUIFont" w:hAnsi="AppleSystemUIFont" w:cs="AppleSystemUIFont"/>
-          <w:kern w:val="0"/>
-          <w:sz w:val="26"/>
-          <w:szCs w:val="26"/>
-        </w:rPr>
-        <w:t>finding</w:t>
-      </w:r>
-      <w:proofErr w:type="gramEnd"/>
+        <w:t>Implement pos finding</w:t>
+      </w:r>
     </w:p>
     <w:p>
       <w:pPr>
@@ -353,19 +167,8 @@
           <w:szCs w:val="26"/>
         </w:rPr>
         <w:tab/>
-        <w:t xml:space="preserve">Implement better bad channel </w:t>
-      </w:r>
-      <w:proofErr w:type="gramStart"/>
-      <w:r>
-        <w:rPr>
-          <w:rFonts w:ascii="AppleSystemUIFont" w:hAnsi="AppleSystemUIFont" w:cs="AppleSystemUIFont"/>
-          <w:kern w:val="0"/>
-          <w:sz w:val="26"/>
-          <w:szCs w:val="26"/>
-        </w:rPr>
-        <w:t>finding</w:t>
-      </w:r>
-      <w:proofErr w:type="gramEnd"/>
+        <w:t>Implement better bad channel finding</w:t>
+      </w:r>
     </w:p>
     <w:p>
       <w:pPr>
@@ -386,19 +189,8 @@
           <w:sz w:val="26"/>
           <w:szCs w:val="26"/>
         </w:rPr>
-        <w:t xml:space="preserve">Compare dataset 3 and dataset </w:t>
-      </w:r>
-      <w:proofErr w:type="gramStart"/>
-      <w:r>
-        <w:rPr>
-          <w:rFonts w:ascii="AppleSystemUIFont" w:hAnsi="AppleSystemUIFont" w:cs="AppleSystemUIFont"/>
-          <w:kern w:val="0"/>
-          <w:sz w:val="26"/>
-          <w:szCs w:val="26"/>
-        </w:rPr>
-        <w:t>4</w:t>
-      </w:r>
-      <w:proofErr w:type="gramEnd"/>
+        <w:t>Compare dataset 3 and dataset 4</w:t>
+      </w:r>
     </w:p>
     <w:p>
       <w:pPr>
@@ -428,7 +220,6 @@
         <w:autoSpaceDE w:val="0"/>
         <w:autoSpaceDN w:val="0"/>
         <w:adjustRightInd w:val="0"/>
-        <w:ind w:firstLine="720"/>
         <w:rPr>
           <w:rFonts w:ascii="AppleSystemUIFont" w:hAnsi="AppleSystemUIFont" w:cs="AppleSystemUIFont"/>
           <w:kern w:val="0"/>
@@ -519,19 +310,8 @@
           <w:sz w:val="26"/>
           <w:szCs w:val="26"/>
         </w:rPr>
-        <w:t xml:space="preserve">Play with PCA components - some of them look like external noise </w:t>
-      </w:r>
-      <w:proofErr w:type="gramStart"/>
-      <w:r>
-        <w:rPr>
-          <w:rFonts w:ascii="AppleSystemUIFont" w:hAnsi="AppleSystemUIFont" w:cs="AppleSystemUIFont"/>
-          <w:kern w:val="0"/>
-          <w:sz w:val="26"/>
-          <w:szCs w:val="26"/>
-        </w:rPr>
-        <w:t>items</w:t>
-      </w:r>
-      <w:proofErr w:type="gramEnd"/>
+        <w:t>Play with PCA components - some of them look like external noise items</w:t>
+      </w:r>
     </w:p>
     <w:p>
       <w:pPr>
@@ -560,47 +340,7 @@
           <w:sz w:val="26"/>
           <w:szCs w:val="26"/>
         </w:rPr>
-        <w:t xml:space="preserve"> Have they already been removed </w:t>
-      </w:r>
-      <w:proofErr w:type="spellStart"/>
-      <w:r>
-        <w:rPr>
-          <w:rFonts w:ascii="AppleSystemUIFont" w:hAnsi="AppleSystemUIFont" w:cs="AppleSystemUIFont"/>
-          <w:kern w:val="0"/>
-          <w:sz w:val="26"/>
-          <w:szCs w:val="26"/>
-        </w:rPr>
-        <w:t>dueing</w:t>
-      </w:r>
-      <w:proofErr w:type="spellEnd"/>
-      <w:r>
-        <w:rPr>
-          <w:rFonts w:ascii="AppleSystemUIFont" w:hAnsi="AppleSystemUIFont" w:cs="AppleSystemUIFont"/>
-          <w:kern w:val="0"/>
-          <w:sz w:val="26"/>
-          <w:szCs w:val="26"/>
-        </w:rPr>
-        <w:t xml:space="preserve"> </w:t>
-      </w:r>
-      <w:proofErr w:type="spellStart"/>
-      <w:r>
-        <w:rPr>
-          <w:rFonts w:ascii="AppleSystemUIFont" w:hAnsi="AppleSystemUIFont" w:cs="AppleSystemUIFont"/>
-          <w:kern w:val="0"/>
-          <w:sz w:val="26"/>
-          <w:szCs w:val="26"/>
-        </w:rPr>
-        <w:t>maxfilter</w:t>
-      </w:r>
-      <w:proofErr w:type="spellEnd"/>
-      <w:r>
-        <w:rPr>
-          <w:rFonts w:ascii="AppleSystemUIFont" w:hAnsi="AppleSystemUIFont" w:cs="AppleSystemUIFont"/>
-          <w:kern w:val="0"/>
-          <w:sz w:val="26"/>
-          <w:szCs w:val="26"/>
-        </w:rPr>
-        <w:t>?</w:t>
+        <w:t xml:space="preserve"> Have they already been removed dueing maxfilter?</w:t>
       </w:r>
     </w:p>
     <w:p>
@@ -655,67 +395,7 @@
           <w:sz w:val="26"/>
           <w:szCs w:val="26"/>
         </w:rPr>
-        <w:t xml:space="preserve">Compare old </w:t>
-      </w:r>
-      <w:proofErr w:type="spellStart"/>
-      <w:r>
-        <w:rPr>
-          <w:rFonts w:ascii="AppleSystemUIFont" w:hAnsi="AppleSystemUIFont" w:cs="AppleSystemUIFont"/>
-          <w:kern w:val="0"/>
-          <w:sz w:val="26"/>
-          <w:szCs w:val="26"/>
-        </w:rPr>
-        <w:t>matlab</w:t>
-      </w:r>
-      <w:proofErr w:type="spellEnd"/>
-      <w:r>
-        <w:rPr>
-          <w:rFonts w:ascii="AppleSystemUIFont" w:hAnsi="AppleSystemUIFont" w:cs="AppleSystemUIFont"/>
-          <w:kern w:val="0"/>
-          <w:sz w:val="26"/>
-          <w:szCs w:val="26"/>
-        </w:rPr>
-        <w:t xml:space="preserve"> Russian and new </w:t>
-      </w:r>
-      <w:proofErr w:type="spellStart"/>
-      <w:r>
-        <w:rPr>
-          <w:rFonts w:ascii="AppleSystemUIFont" w:hAnsi="AppleSystemUIFont" w:cs="AppleSystemUIFont"/>
-          <w:kern w:val="0"/>
-          <w:sz w:val="26"/>
-          <w:szCs w:val="26"/>
-        </w:rPr>
-        <w:t>matlab</w:t>
-      </w:r>
-      <w:proofErr w:type="spellEnd"/>
-      <w:r>
-        <w:rPr>
-          <w:rFonts w:ascii="AppleSystemUIFont" w:hAnsi="AppleSystemUIFont" w:cs="AppleSystemUIFont"/>
-          <w:kern w:val="0"/>
-          <w:sz w:val="26"/>
-          <w:szCs w:val="26"/>
-        </w:rPr>
-        <w:t xml:space="preserve"> Russian, and python Russian </w:t>
-      </w:r>
-      <w:proofErr w:type="spellStart"/>
-      <w:r>
-        <w:rPr>
-          <w:rFonts w:ascii="AppleSystemUIFont" w:hAnsi="AppleSystemUIFont" w:cs="AppleSystemUIFont"/>
-          <w:kern w:val="0"/>
-          <w:sz w:val="26"/>
-          <w:szCs w:val="26"/>
-        </w:rPr>
-        <w:t>maxfilter</w:t>
-      </w:r>
-      <w:proofErr w:type="spellEnd"/>
-      <w:r>
-        <w:rPr>
-          <w:rFonts w:ascii="AppleSystemUIFont" w:hAnsi="AppleSystemUIFont" w:cs="AppleSystemUIFont"/>
-          <w:kern w:val="0"/>
-          <w:sz w:val="26"/>
-          <w:szCs w:val="26"/>
-        </w:rPr>
-        <w:t xml:space="preserve"> – which is different/better and why?</w:t>
+        <w:t>Compare old matlab Russian and new matlab Russian, and python Russian maxfilter – which is different/better and why?</w:t>
       </w:r>
     </w:p>
     <w:p>
@@ -775,47 +455,7 @@
           <w:sz w:val="26"/>
           <w:szCs w:val="26"/>
         </w:rPr>
-        <w:t xml:space="preserve">Make use of </w:t>
-      </w:r>
-      <w:proofErr w:type="gramStart"/>
-      <w:r>
-        <w:rPr>
-          <w:rFonts w:ascii="AppleSystemUIFont" w:hAnsi="AppleSystemUIFont" w:cs="AppleSystemUIFont"/>
-          <w:kern w:val="0"/>
-          <w:sz w:val="26"/>
-          <w:szCs w:val="26"/>
-        </w:rPr>
-        <w:t>New</w:t>
-      </w:r>
-      <w:proofErr w:type="gramEnd"/>
-      <w:r>
-        <w:rPr>
-          <w:rFonts w:ascii="AppleSystemUIFont" w:hAnsi="AppleSystemUIFont" w:cs="AppleSystemUIFont"/>
-          <w:kern w:val="0"/>
-          <w:sz w:val="26"/>
-          <w:szCs w:val="26"/>
-        </w:rPr>
-        <w:t xml:space="preserve"> version of </w:t>
-      </w:r>
-      <w:proofErr w:type="spellStart"/>
-      <w:r>
-        <w:rPr>
-          <w:rFonts w:ascii="AppleSystemUIFont" w:hAnsi="AppleSystemUIFont" w:cs="AppleSystemUIFont"/>
-          <w:kern w:val="0"/>
-          <w:sz w:val="26"/>
-          <w:szCs w:val="26"/>
-        </w:rPr>
-        <w:t>Maxfilter</w:t>
-      </w:r>
-      <w:proofErr w:type="spellEnd"/>
-      <w:r>
-        <w:rPr>
-          <w:rFonts w:ascii="AppleSystemUIFont" w:hAnsi="AppleSystemUIFont" w:cs="AppleSystemUIFont"/>
-          <w:kern w:val="0"/>
-          <w:sz w:val="26"/>
-          <w:szCs w:val="26"/>
-        </w:rPr>
-        <w:t xml:space="preserve"> (2.2.22 or whatever it is)</w:t>
+        <w:t>Make use of New version of Maxfilter (2.2.22 or whatever it is)</w:t>
       </w:r>
     </w:p>
     <w:p>
@@ -848,27 +488,7 @@
           <w:sz w:val="26"/>
           <w:szCs w:val="26"/>
         </w:rPr>
-        <w:t xml:space="preserve">In the new python script, EEG are not having bad channels applied, as we miss out the step for </w:t>
-      </w:r>
-      <w:proofErr w:type="spellStart"/>
-      <w:r>
-        <w:rPr>
-          <w:rFonts w:ascii="AppleSystemUIFont" w:hAnsi="AppleSystemUIFont" w:cs="AppleSystemUIFont"/>
-          <w:kern w:val="0"/>
-          <w:sz w:val="26"/>
-          <w:szCs w:val="26"/>
-        </w:rPr>
-        <w:t>maxfilter</w:t>
-      </w:r>
-      <w:proofErr w:type="spellEnd"/>
-      <w:r>
-        <w:rPr>
-          <w:rFonts w:ascii="AppleSystemUIFont" w:hAnsi="AppleSystemUIFont" w:cs="AppleSystemUIFont"/>
-          <w:kern w:val="0"/>
-          <w:sz w:val="26"/>
-          <w:szCs w:val="26"/>
-        </w:rPr>
-        <w:t>.</w:t>
+        <w:t>In the new python script, EEG are not having bad channels applied, as we miss out the step for maxfilter.</w:t>
       </w:r>
     </w:p>
     <w:p>
@@ -1023,87 +643,7 @@
           <w:sz w:val="26"/>
           <w:szCs w:val="26"/>
         </w:rPr>
-        <w:t xml:space="preserve">Compare the spectrograms of the Russian and English data (). Is the </w:t>
-      </w:r>
-      <w:proofErr w:type="spellStart"/>
-      <w:r>
-        <w:rPr>
-          <w:rFonts w:ascii="AppleSystemUIFont" w:hAnsi="AppleSystemUIFont" w:cs="AppleSystemUIFont"/>
-          <w:kern w:val="0"/>
-          <w:sz w:val="26"/>
-          <w:szCs w:val="26"/>
-        </w:rPr>
-        <w:t>the</w:t>
-      </w:r>
-      <w:proofErr w:type="spellEnd"/>
-      <w:r>
-        <w:rPr>
-          <w:rFonts w:ascii="AppleSystemUIFont" w:hAnsi="AppleSystemUIFont" w:cs="AppleSystemUIFont"/>
-          <w:kern w:val="0"/>
-          <w:sz w:val="26"/>
-          <w:szCs w:val="26"/>
-        </w:rPr>
-        <w:t xml:space="preserve"> Russian </w:t>
-      </w:r>
-      <w:proofErr w:type="gramStart"/>
-      <w:r>
-        <w:rPr>
-          <w:rFonts w:ascii="AppleSystemUIFont" w:hAnsi="AppleSystemUIFont" w:cs="AppleSystemUIFont"/>
-          <w:kern w:val="0"/>
-          <w:sz w:val="26"/>
-          <w:szCs w:val="26"/>
-        </w:rPr>
-        <w:t>is</w:t>
-      </w:r>
-      <w:proofErr w:type="gramEnd"/>
-      <w:r>
-        <w:rPr>
-          <w:rFonts w:ascii="AppleSystemUIFont" w:hAnsi="AppleSystemUIFont" w:cs="AppleSystemUIFont"/>
-          <w:kern w:val="0"/>
-          <w:sz w:val="26"/>
-          <w:szCs w:val="26"/>
-        </w:rPr>
-        <w:t xml:space="preserve"> better (</w:t>
-      </w:r>
-      <w:proofErr w:type="spellStart"/>
-      <w:r>
-        <w:rPr>
-          <w:rFonts w:ascii="AppleSystemUIFont" w:hAnsi="AppleSystemUIFont" w:cs="AppleSystemUIFont"/>
-          <w:kern w:val="0"/>
-          <w:sz w:val="26"/>
-          <w:szCs w:val="26"/>
-        </w:rPr>
-        <w:t>ie</w:t>
-      </w:r>
-      <w:proofErr w:type="spellEnd"/>
-      <w:r>
-        <w:rPr>
-          <w:rFonts w:ascii="AppleSystemUIFont" w:hAnsi="AppleSystemUIFont" w:cs="AppleSystemUIFont"/>
-          <w:kern w:val="0"/>
-          <w:sz w:val="26"/>
-          <w:szCs w:val="26"/>
-        </w:rPr>
-        <w:t xml:space="preserve"> flatter)? If so, </w:t>
-      </w:r>
-      <w:proofErr w:type="gramStart"/>
-      <w:r>
-        <w:rPr>
-          <w:rFonts w:ascii="AppleSystemUIFont" w:hAnsi="AppleSystemUIFont" w:cs="AppleSystemUIFont"/>
-          <w:kern w:val="0"/>
-          <w:sz w:val="26"/>
-          <w:szCs w:val="26"/>
-        </w:rPr>
-        <w:t>why?:</w:t>
-      </w:r>
-      <w:proofErr w:type="gramEnd"/>
-      <w:r>
-        <w:rPr>
-          <w:rFonts w:ascii="AppleSystemUIFont" w:hAnsi="AppleSystemUIFont" w:cs="AppleSystemUIFont"/>
-          <w:kern w:val="0"/>
-          <w:sz w:val="26"/>
-          <w:szCs w:val="26"/>
-        </w:rPr>
-        <w:t xml:space="preserve"> English:</w:t>
+        <w:t>Compare the spectrograms of the Russian and English data (). Is the the Russian is better (ie flatter)? If so, why?: English:</w:t>
       </w:r>
     </w:p>
     <w:p>
@@ -1355,6 +895,69 @@
     </w:p>
     <w:p>
       <w:pPr>
+        <w:ind w:left="720" w:hanging="360"/>
+        <w:outlineLvl w:val="1"/>
+        <w:rPr>
+          <w:rFonts w:eastAsia="Times New Roman" w:cstheme="minorHAnsi"/>
+          <w:lang w:eastAsia="en-GB"/>
+        </w:rPr>
+      </w:pPr>
+    </w:p>
+    <w:p>
+      <w:pPr>
+        <w:ind w:left="720" w:hanging="360"/>
+        <w:outlineLvl w:val="1"/>
+        <w:rPr>
+          <w:rFonts w:eastAsia="Times New Roman" w:cstheme="minorHAnsi"/>
+          <w:lang w:eastAsia="en-GB"/>
+        </w:rPr>
+      </w:pPr>
+      <w:r>
+        <w:rPr>
+          <w:rFonts w:eastAsia="Times New Roman" w:cstheme="minorHAnsi"/>
+          <w:lang w:eastAsia="en-GB"/>
+        </w:rPr>
+        <w:t>SSS vs SSP! (Runhoa’s paper says that SSP is better!</w:t>
+      </w:r>
+      <w:r>
+        <w:rPr>
+          <w:rFonts w:eastAsia="Times New Roman" w:cstheme="minorHAnsi"/>
+          <w:lang w:eastAsia="en-GB"/>
+        </w:rPr>
+        <w:t xml:space="preserve"> </w:t>
+      </w:r>
+      <w:hyperlink r:id="rId6" w:tooltip="Original URL:&#10;https://www.biorxiv.org/content/10.1101/2023.09.21.558786v1&#10;&#10;Click to follow link." w:history="1">
+        <w:r>
+          <w:rPr>
+            <w:rStyle w:val="Hyperlink"/>
+            <w:rFonts w:ascii="Lato" w:hAnsi="Lato"/>
+            <w:color w:val="0078D7"/>
+            <w:sz w:val="23"/>
+            <w:szCs w:val="23"/>
+          </w:rPr>
+          <w:t>https://www.biorxiv.org/content/10.1101/2023.09.21.558786v1</w:t>
+        </w:r>
+      </w:hyperlink>
+      <w:r>
+        <w:rPr>
+          <w:rFonts w:eastAsia="Times New Roman" w:cstheme="minorHAnsi"/>
+          <w:lang w:eastAsia="en-GB"/>
+        </w:rPr>
+        <w:t>)</w:t>
+      </w:r>
+    </w:p>
+    <w:p>
+      <w:pPr>
+        <w:ind w:left="720" w:hanging="360"/>
+        <w:outlineLvl w:val="1"/>
+        <w:rPr>
+          <w:rFonts w:eastAsia="Times New Roman" w:cstheme="minorHAnsi"/>
+          <w:lang w:eastAsia="en-GB"/>
+        </w:rPr>
+      </w:pPr>
+    </w:p>
+    <w:p>
+      <w:pPr>
         <w:pStyle w:val="ListParagraph"/>
         <w:numPr>
           <w:ilvl w:val="0"/>
@@ -1407,39 +1010,7 @@
           <w:rFonts w:eastAsia="Times New Roman" w:cstheme="minorHAnsi"/>
           <w:lang w:eastAsia="en-GB"/>
         </w:rPr>
-        <w:t xml:space="preserve">Can we use ‘short’ (32 </w:t>
-      </w:r>
-      <w:proofErr w:type="gramStart"/>
-      <w:r>
-        <w:rPr>
-          <w:rFonts w:eastAsia="Times New Roman" w:cstheme="minorHAnsi"/>
-          <w:lang w:eastAsia="en-GB"/>
-        </w:rPr>
-        <w:t>bit )instead</w:t>
-      </w:r>
-      <w:proofErr w:type="gramEnd"/>
-      <w:r>
-        <w:rPr>
-          <w:rFonts w:eastAsia="Times New Roman" w:cstheme="minorHAnsi"/>
-          <w:lang w:eastAsia="en-GB"/>
-        </w:rPr>
-        <w:t xml:space="preserve"> of single (16bit) for the </w:t>
-      </w:r>
-      <w:proofErr w:type="spellStart"/>
-      <w:r>
-        <w:rPr>
-          <w:rFonts w:eastAsia="Times New Roman" w:cstheme="minorHAnsi"/>
-          <w:lang w:eastAsia="en-GB"/>
-        </w:rPr>
-        <w:t>fifs</w:t>
-      </w:r>
-      <w:proofErr w:type="spellEnd"/>
-      <w:r>
-        <w:rPr>
-          <w:rFonts w:eastAsia="Times New Roman" w:cstheme="minorHAnsi"/>
-          <w:lang w:eastAsia="en-GB"/>
-        </w:rPr>
-        <w:t xml:space="preserve"> (we used 16 for the Russian data so perhaps it makes no difference) </w:t>
+        <w:t xml:space="preserve">Can we use ‘short’ (32 bit )instead of single (16bit) for the fifs (we used 16 for the Russian data so perhaps it makes no difference) </w:t>
       </w:r>
     </w:p>
     <w:p>
@@ -1460,23 +1031,7 @@
           <w:rFonts w:eastAsia="Times New Roman" w:cstheme="minorHAnsi"/>
           <w:lang w:eastAsia="en-GB"/>
         </w:rPr>
-        <w:t xml:space="preserve">Should we be getting rid of </w:t>
-      </w:r>
-      <w:proofErr w:type="spellStart"/>
-      <w:r>
-        <w:rPr>
-          <w:rFonts w:eastAsia="Times New Roman" w:cstheme="minorHAnsi"/>
-          <w:lang w:eastAsia="en-GB"/>
-        </w:rPr>
-        <w:t>bads</w:t>
-      </w:r>
-      <w:proofErr w:type="spellEnd"/>
-      <w:r>
-        <w:rPr>
-          <w:rFonts w:eastAsia="Times New Roman" w:cstheme="minorHAnsi"/>
-          <w:lang w:eastAsia="en-GB"/>
-        </w:rPr>
-        <w:t xml:space="preserve"> with highish </w:t>
+        <w:t xml:space="preserve">Should we be getting rid of bads with highish </w:t>
       </w:r>
       <w:r>
         <w:rPr>
@@ -1601,7 +1156,7 @@
         <w:ind w:left="360"/>
         <w:outlineLvl w:val="1"/>
       </w:pPr>
-      <w:hyperlink r:id="rId6" w:history="1">
+      <w:hyperlink r:id="rId7" w:history="1">
         <w:r>
           <w:rPr>
             <w:rStyle w:val="Hyperlink"/>
@@ -1677,7 +1232,6 @@
         <w:outlineLvl w:val="1"/>
       </w:pPr>
       <w:r>
-        <w:lastRenderedPageBreak/>
         <w:t>Dropping tr</w:t>
       </w:r>
       <w:r>
@@ -1701,25 +1255,14 @@
           <w14:ligatures w14:val="none"/>
         </w:rPr>
       </w:pPr>
-      <w:proofErr w:type="spellStart"/>
-      <w:r>
-        <w:rPr>
-          <w:rFonts w:eastAsia="Times New Roman" w:cstheme="minorHAnsi"/>
-          <w:kern w:val="0"/>
-          <w:lang w:eastAsia="en-GB"/>
-          <w14:ligatures w14:val="none"/>
-        </w:rPr>
-        <w:t>Implememnt</w:t>
-      </w:r>
-      <w:proofErr w:type="spellEnd"/>
-      <w:r>
-        <w:rPr>
-          <w:rFonts w:eastAsia="Times New Roman" w:cstheme="minorHAnsi"/>
-          <w:kern w:val="0"/>
-          <w:lang w:eastAsia="en-GB"/>
-          <w14:ligatures w14:val="none"/>
-        </w:rPr>
-        <w:t xml:space="preserve"> BIDS</w:t>
+      <w:r>
+        <w:rPr>
+          <w:rFonts w:eastAsia="Times New Roman" w:cstheme="minorHAnsi"/>
+          <w:kern w:val="0"/>
+          <w:lang w:eastAsia="en-GB"/>
+          <w14:ligatures w14:val="none"/>
+        </w:rPr>
+        <w:t>Implememnt BIDS</w:t>
       </w:r>
     </w:p>
     <w:p>
@@ -1758,7 +1301,7 @@
           <w14:ligatures w14:val="none"/>
         </w:rPr>
       </w:pPr>
-      <w:hyperlink r:id="rId7" w:anchor="using-flash-images" w:history="1">
+      <w:hyperlink r:id="rId8" w:anchor="using-flash-images" w:history="1">
         <w:r>
           <w:rPr>
             <w:rStyle w:val="Hyperlink"/>
@@ -1788,19 +1331,8 @@
           <w:lang w:eastAsia="en-GB"/>
           <w14:ligatures w14:val="none"/>
         </w:rPr>
-        <w:t xml:space="preserve">Use </w:t>
-      </w:r>
-      <w:proofErr w:type="gramStart"/>
-      <w:r>
-        <w:rPr>
-          <w:rFonts w:eastAsia="Times New Roman" w:cstheme="minorHAnsi"/>
-          <w:kern w:val="0"/>
-          <w:lang w:eastAsia="en-GB"/>
-          <w14:ligatures w14:val="none"/>
-        </w:rPr>
-        <w:t>3 layer</w:t>
-      </w:r>
-      <w:proofErr w:type="gramEnd"/>
+        <w:t>Use 3 layer</w:t>
+      </w:r>
       <w:r>
         <w:rPr>
           <w:rFonts w:eastAsia="Times New Roman" w:cstheme="minorHAnsi"/>
@@ -1892,7 +1424,7 @@
         </w:rPr>
         <w:t xml:space="preserve"> in the forward model  </w:t>
       </w:r>
-      <w:hyperlink r:id="rId8" w:anchor="minimum-norm-estimates" w:history="1">
+      <w:hyperlink r:id="rId9" w:anchor="minimum-norm-estimates" w:history="1">
         <w:r>
           <w:rPr>
             <w:rStyle w:val="Hyperlink"/>
@@ -1940,47 +1472,16 @@
           <w:lang w:eastAsia="en-GB"/>
           <w14:ligatures w14:val="none"/>
         </w:rPr>
-        <w:t xml:space="preserve">Surface is </w:t>
-      </w:r>
-      <w:proofErr w:type="spellStart"/>
-      <w:r>
-        <w:rPr>
-          <w:rFonts w:eastAsia="Times New Roman" w:cstheme="minorHAnsi"/>
-          <w:kern w:val="0"/>
-          <w:lang w:eastAsia="en-GB"/>
-          <w14:ligatures w14:val="none"/>
-        </w:rPr>
-        <w:t>watershead</w:t>
-      </w:r>
-      <w:proofErr w:type="spellEnd"/>
-      <w:r>
-        <w:rPr>
-          <w:rFonts w:eastAsia="Times New Roman" w:cstheme="minorHAnsi"/>
-          <w:kern w:val="0"/>
-          <w:lang w:eastAsia="en-GB"/>
-          <w14:ligatures w14:val="none"/>
-        </w:rPr>
-        <w:t>/</w:t>
-      </w:r>
-      <w:proofErr w:type="spellStart"/>
-      <w:r>
-        <w:rPr>
-          <w:rFonts w:eastAsia="Times New Roman" w:cstheme="minorHAnsi"/>
-          <w:kern w:val="0"/>
-          <w:lang w:eastAsia="en-GB"/>
-          <w14:ligatures w14:val="none"/>
-        </w:rPr>
-        <w:t>freesurfer</w:t>
-      </w:r>
-      <w:proofErr w:type="spellEnd"/>
-      <w:r>
-        <w:rPr>
-          <w:rFonts w:eastAsia="Times New Roman" w:cstheme="minorHAnsi"/>
-          <w:kern w:val="0"/>
-          <w:lang w:eastAsia="en-GB"/>
-          <w14:ligatures w14:val="none"/>
-        </w:rPr>
-        <w:t>/MPRAGE</w:t>
+        <w:t>Surface is watershead</w:t>
+      </w:r>
+      <w:r>
+        <w:rPr>
+          <w:rFonts w:eastAsia="Times New Roman" w:cstheme="minorHAnsi"/>
+          <w:kern w:val="0"/>
+          <w:lang w:eastAsia="en-GB"/>
+          <w14:ligatures w14:val="none"/>
+        </w:rPr>
+        <w:t>/freesurfer/MPRAGE</w:t>
       </w:r>
       <w:r>
         <w:rPr>
@@ -2016,49 +1517,27 @@
           <w:lang w:eastAsia="en-GB"/>
           <w14:ligatures w14:val="none"/>
         </w:rPr>
-        <w:t xml:space="preserve">are </w:t>
-      </w:r>
-      <w:proofErr w:type="gramStart"/>
-      <w:r>
-        <w:rPr>
-          <w:rFonts w:eastAsia="Times New Roman" w:cstheme="minorHAnsi"/>
-          <w:kern w:val="0"/>
-          <w:lang w:eastAsia="en-GB"/>
-          <w14:ligatures w14:val="none"/>
-        </w:rPr>
-        <w:t>flash</w:t>
-      </w:r>
-      <w:proofErr w:type="gramEnd"/>
-    </w:p>
-    <w:p>
-      <w:pPr>
-        <w:outlineLvl w:val="1"/>
-        <w:rPr>
-          <w:rFonts w:eastAsia="Times New Roman" w:cstheme="minorHAnsi"/>
-          <w:kern w:val="0"/>
-          <w:lang w:eastAsia="en-GB"/>
-          <w14:ligatures w14:val="none"/>
-        </w:rPr>
-      </w:pPr>
-      <w:proofErr w:type="spellStart"/>
-      <w:r>
-        <w:rPr>
-          <w:rFonts w:eastAsia="Times New Roman" w:cstheme="minorHAnsi"/>
-          <w:kern w:val="0"/>
-          <w:lang w:eastAsia="en-GB"/>
-          <w14:ligatures w14:val="none"/>
-        </w:rPr>
-        <w:t>Watershead</w:t>
-      </w:r>
-      <w:proofErr w:type="spellEnd"/>
-      <w:r>
-        <w:rPr>
-          <w:rFonts w:eastAsia="Times New Roman" w:cstheme="minorHAnsi"/>
-          <w:kern w:val="0"/>
-          <w:lang w:eastAsia="en-GB"/>
-          <w14:ligatures w14:val="none"/>
-        </w:rPr>
-        <w:t>:</w:t>
+        <w:t>are flash</w:t>
+      </w:r>
+    </w:p>
+    <w:p>
+      <w:pPr>
+        <w:outlineLvl w:val="1"/>
+        <w:rPr>
+          <w:rFonts w:eastAsia="Times New Roman" w:cstheme="minorHAnsi"/>
+          <w:kern w:val="0"/>
+          <w:lang w:eastAsia="en-GB"/>
+          <w14:ligatures w14:val="none"/>
+        </w:rPr>
+      </w:pPr>
+      <w:r>
+        <w:rPr>
+          <w:rFonts w:eastAsia="Times New Roman" w:cstheme="minorHAnsi"/>
+          <w:kern w:val="0"/>
+          <w:lang w:eastAsia="en-GB"/>
+          <w14:ligatures w14:val="none"/>
+        </w:rPr>
+        <w:t>Watershead:</w:t>
       </w:r>
     </w:p>
     <w:p>
@@ -2195,9 +1674,63 @@
           <w:lang w:eastAsia="en-GB"/>
           <w14:ligatures w14:val="none"/>
         </w:rPr>
-        <w:t xml:space="preserve"># Convert each echo into </w:t>
-      </w:r>
-      <w:proofErr w:type="spellStart"/>
+        <w:t># Convert each echo into mgz files for flash5 and flash30 sequences</w:t>
+      </w:r>
+    </w:p>
+    <w:p>
+      <w:pPr>
+        <w:rPr>
+          <w:rFonts w:ascii="Courier New" w:eastAsia="Times New Roman" w:hAnsi="Courier New" w:cs="Courier New"/>
+          <w:color w:val="262626"/>
+          <w:kern w:val="0"/>
+          <w:sz w:val="20"/>
+          <w:szCs w:val="20"/>
+          <w:shd w:val="clear" w:color="auto" w:fill="F9F9F9"/>
+          <w:lang w:eastAsia="en-GB"/>
+          <w14:ligatures w14:val="none"/>
+        </w:rPr>
+      </w:pPr>
+      <w:r>
+        <w:rPr>
+          <w:rFonts w:ascii="Courier New" w:eastAsia="Times New Roman" w:hAnsi="Courier New" w:cs="Courier New"/>
+          <w:color w:val="262626"/>
+          <w:kern w:val="0"/>
+          <w:sz w:val="20"/>
+          <w:szCs w:val="20"/>
+          <w:shd w:val="clear" w:color="auto" w:fill="F9F9F9"/>
+          <w:lang w:eastAsia="en-GB"/>
+          <w14:ligatures w14:val="none"/>
+        </w:rPr>
+        <w:t>mri_convert your_nifti_file_name_megre5_echoX.nii.gz megre5_X.mgz</w:t>
+      </w:r>
+    </w:p>
+    <w:p>
+      <w:pPr>
+        <w:rPr>
+          <w:rFonts w:ascii="Courier New" w:eastAsia="Times New Roman" w:hAnsi="Courier New" w:cs="Courier New"/>
+          <w:color w:val="262626"/>
+          <w:kern w:val="0"/>
+          <w:sz w:val="20"/>
+          <w:szCs w:val="20"/>
+          <w:shd w:val="clear" w:color="auto" w:fill="F9F9F9"/>
+          <w:lang w:eastAsia="en-GB"/>
+          <w14:ligatures w14:val="none"/>
+        </w:rPr>
+      </w:pPr>
+    </w:p>
+    <w:p>
+      <w:pPr>
+        <w:rPr>
+          <w:rFonts w:ascii="Courier New" w:eastAsia="Times New Roman" w:hAnsi="Courier New" w:cs="Courier New"/>
+          <w:color w:val="262626"/>
+          <w:kern w:val="0"/>
+          <w:sz w:val="20"/>
+          <w:szCs w:val="20"/>
+          <w:shd w:val="clear" w:color="auto" w:fill="F9F9F9"/>
+          <w:lang w:eastAsia="en-GB"/>
+          <w14:ligatures w14:val="none"/>
+        </w:rPr>
+      </w:pPr>
       <w:r>
         <w:rPr>
           <w:rFonts w:ascii="Courier New" w:eastAsia="Times New Roman" w:hAnsi="Courier New" w:cs="Courier New"/>
@@ -2210,14 +1743,14 @@
           <w:lang w:eastAsia="en-GB"/>
           <w14:ligatures w14:val="none"/>
         </w:rPr>
-        <w:t>mgz</w:t>
-      </w:r>
-      <w:proofErr w:type="spellEnd"/>
-      <w:r>
+        <w:t># Average echos and store the average files into mri/flash/parameter_maps folder of your freesurfer directory of the subject</w:t>
+      </w:r>
+    </w:p>
+    <w:p>
+      <w:pPr>
         <w:rPr>
           <w:rFonts w:ascii="Courier New" w:eastAsia="Times New Roman" w:hAnsi="Courier New" w:cs="Courier New"/>
-          <w:i/>
-          <w:iCs/>
+          <w:color w:val="262626"/>
           <w:kern w:val="0"/>
           <w:sz w:val="20"/>
           <w:szCs w:val="20"/>
@@ -2225,11 +1758,8 @@
           <w:lang w:eastAsia="en-GB"/>
           <w14:ligatures w14:val="none"/>
         </w:rPr>
-        <w:t xml:space="preserve"> files for flash5 and flash30 sequences</w:t>
-      </w:r>
-    </w:p>
-    <w:p>
-      <w:pPr>
+      </w:pPr>
+      <w:r>
         <w:rPr>
           <w:rFonts w:ascii="Courier New" w:eastAsia="Times New Roman" w:hAnsi="Courier New" w:cs="Courier New"/>
           <w:color w:val="262626"/>
@@ -2240,9 +1770,11 @@
           <w:lang w:eastAsia="en-GB"/>
           <w14:ligatures w14:val="none"/>
         </w:rPr>
-      </w:pPr>
-      <w:proofErr w:type="spellStart"/>
-      <w:r>
+        <w:t>mri_average -noconform megre5_1.mgz megre5_2.mgz megre5_3.mgz megre5_4.mgz megre5_5.mgz megre5_6.mgz megre5_7.mgz megre5_8.mgz ${SUBJECTS_DIR}/${SUBJECT}/mri/flash/parameter_maps/flash5.mgz</w:t>
+      </w:r>
+    </w:p>
+    <w:p>
+      <w:pPr>
         <w:rPr>
           <w:rFonts w:ascii="Courier New" w:eastAsia="Times New Roman" w:hAnsi="Courier New" w:cs="Courier New"/>
           <w:color w:val="262626"/>
@@ -2253,9 +1785,7 @@
           <w:lang w:eastAsia="en-GB"/>
           <w14:ligatures w14:val="none"/>
         </w:rPr>
-        <w:t>mri_convert</w:t>
-      </w:r>
-      <w:proofErr w:type="spellEnd"/>
+      </w:pPr>
       <w:r>
         <w:rPr>
           <w:rFonts w:ascii="Courier New" w:eastAsia="Times New Roman" w:hAnsi="Courier New" w:cs="Courier New"/>
@@ -2267,421 +1797,7 @@
           <w:lang w:eastAsia="en-GB"/>
           <w14:ligatures w14:val="none"/>
         </w:rPr>
-        <w:t xml:space="preserve"> your_nifti_file_name_megre5_echoX.nii.gz megre5_X.mgz</w:t>
-      </w:r>
-    </w:p>
-    <w:p>
-      <w:pPr>
-        <w:rPr>
-          <w:rFonts w:ascii="Courier New" w:eastAsia="Times New Roman" w:hAnsi="Courier New" w:cs="Courier New"/>
-          <w:color w:val="262626"/>
-          <w:kern w:val="0"/>
-          <w:sz w:val="20"/>
-          <w:szCs w:val="20"/>
-          <w:shd w:val="clear" w:color="auto" w:fill="F9F9F9"/>
-          <w:lang w:eastAsia="en-GB"/>
-          <w14:ligatures w14:val="none"/>
-        </w:rPr>
-      </w:pPr>
-    </w:p>
-    <w:p>
-      <w:pPr>
-        <w:rPr>
-          <w:rFonts w:ascii="Courier New" w:eastAsia="Times New Roman" w:hAnsi="Courier New" w:cs="Courier New"/>
-          <w:color w:val="262626"/>
-          <w:kern w:val="0"/>
-          <w:sz w:val="20"/>
-          <w:szCs w:val="20"/>
-          <w:shd w:val="clear" w:color="auto" w:fill="F9F9F9"/>
-          <w:lang w:eastAsia="en-GB"/>
-          <w14:ligatures w14:val="none"/>
-        </w:rPr>
-      </w:pPr>
-      <w:r>
-        <w:rPr>
-          <w:rFonts w:ascii="Courier New" w:eastAsia="Times New Roman" w:hAnsi="Courier New" w:cs="Courier New"/>
-          <w:i/>
-          <w:iCs/>
-          <w:kern w:val="0"/>
-          <w:sz w:val="20"/>
-          <w:szCs w:val="20"/>
-          <w:shd w:val="clear" w:color="auto" w:fill="F9F9F9"/>
-          <w:lang w:eastAsia="en-GB"/>
-          <w14:ligatures w14:val="none"/>
-        </w:rPr>
-        <w:t xml:space="preserve"># Average </w:t>
-      </w:r>
-      <w:proofErr w:type="spellStart"/>
-      <w:r>
-        <w:rPr>
-          <w:rFonts w:ascii="Courier New" w:eastAsia="Times New Roman" w:hAnsi="Courier New" w:cs="Courier New"/>
-          <w:i/>
-          <w:iCs/>
-          <w:kern w:val="0"/>
-          <w:sz w:val="20"/>
-          <w:szCs w:val="20"/>
-          <w:shd w:val="clear" w:color="auto" w:fill="F9F9F9"/>
-          <w:lang w:eastAsia="en-GB"/>
-          <w14:ligatures w14:val="none"/>
-        </w:rPr>
-        <w:t>echos</w:t>
-      </w:r>
-      <w:proofErr w:type="spellEnd"/>
-      <w:r>
-        <w:rPr>
-          <w:rFonts w:ascii="Courier New" w:eastAsia="Times New Roman" w:hAnsi="Courier New" w:cs="Courier New"/>
-          <w:i/>
-          <w:iCs/>
-          <w:kern w:val="0"/>
-          <w:sz w:val="20"/>
-          <w:szCs w:val="20"/>
-          <w:shd w:val="clear" w:color="auto" w:fill="F9F9F9"/>
-          <w:lang w:eastAsia="en-GB"/>
-          <w14:ligatures w14:val="none"/>
-        </w:rPr>
-        <w:t xml:space="preserve"> and store the average files into </w:t>
-      </w:r>
-      <w:proofErr w:type="spellStart"/>
-      <w:r>
-        <w:rPr>
-          <w:rFonts w:ascii="Courier New" w:eastAsia="Times New Roman" w:hAnsi="Courier New" w:cs="Courier New"/>
-          <w:i/>
-          <w:iCs/>
-          <w:kern w:val="0"/>
-          <w:sz w:val="20"/>
-          <w:szCs w:val="20"/>
-          <w:shd w:val="clear" w:color="auto" w:fill="F9F9F9"/>
-          <w:lang w:eastAsia="en-GB"/>
-          <w14:ligatures w14:val="none"/>
-        </w:rPr>
-        <w:t>mri</w:t>
-      </w:r>
-      <w:proofErr w:type="spellEnd"/>
-      <w:r>
-        <w:rPr>
-          <w:rFonts w:ascii="Courier New" w:eastAsia="Times New Roman" w:hAnsi="Courier New" w:cs="Courier New"/>
-          <w:i/>
-          <w:iCs/>
-          <w:kern w:val="0"/>
-          <w:sz w:val="20"/>
-          <w:szCs w:val="20"/>
-          <w:shd w:val="clear" w:color="auto" w:fill="F9F9F9"/>
-          <w:lang w:eastAsia="en-GB"/>
-          <w14:ligatures w14:val="none"/>
-        </w:rPr>
-        <w:t>/flash/</w:t>
-      </w:r>
-      <w:proofErr w:type="spellStart"/>
-      <w:r>
-        <w:rPr>
-          <w:rFonts w:ascii="Courier New" w:eastAsia="Times New Roman" w:hAnsi="Courier New" w:cs="Courier New"/>
-          <w:i/>
-          <w:iCs/>
-          <w:kern w:val="0"/>
-          <w:sz w:val="20"/>
-          <w:szCs w:val="20"/>
-          <w:shd w:val="clear" w:color="auto" w:fill="F9F9F9"/>
-          <w:lang w:eastAsia="en-GB"/>
-          <w14:ligatures w14:val="none"/>
-        </w:rPr>
-        <w:t>parameter_maps</w:t>
-      </w:r>
-      <w:proofErr w:type="spellEnd"/>
-      <w:r>
-        <w:rPr>
-          <w:rFonts w:ascii="Courier New" w:eastAsia="Times New Roman" w:hAnsi="Courier New" w:cs="Courier New"/>
-          <w:i/>
-          <w:iCs/>
-          <w:kern w:val="0"/>
-          <w:sz w:val="20"/>
-          <w:szCs w:val="20"/>
-          <w:shd w:val="clear" w:color="auto" w:fill="F9F9F9"/>
-          <w:lang w:eastAsia="en-GB"/>
-          <w14:ligatures w14:val="none"/>
-        </w:rPr>
-        <w:t xml:space="preserve"> folder of your </w:t>
-      </w:r>
-      <w:proofErr w:type="spellStart"/>
-      <w:r>
-        <w:rPr>
-          <w:rFonts w:ascii="Courier New" w:eastAsia="Times New Roman" w:hAnsi="Courier New" w:cs="Courier New"/>
-          <w:i/>
-          <w:iCs/>
-          <w:kern w:val="0"/>
-          <w:sz w:val="20"/>
-          <w:szCs w:val="20"/>
-          <w:shd w:val="clear" w:color="auto" w:fill="F9F9F9"/>
-          <w:lang w:eastAsia="en-GB"/>
-          <w14:ligatures w14:val="none"/>
-        </w:rPr>
-        <w:t>freesurfer</w:t>
-      </w:r>
-      <w:proofErr w:type="spellEnd"/>
-      <w:r>
-        <w:rPr>
-          <w:rFonts w:ascii="Courier New" w:eastAsia="Times New Roman" w:hAnsi="Courier New" w:cs="Courier New"/>
-          <w:i/>
-          <w:iCs/>
-          <w:kern w:val="0"/>
-          <w:sz w:val="20"/>
-          <w:szCs w:val="20"/>
-          <w:shd w:val="clear" w:color="auto" w:fill="F9F9F9"/>
-          <w:lang w:eastAsia="en-GB"/>
-          <w14:ligatures w14:val="none"/>
-        </w:rPr>
-        <w:t xml:space="preserve"> directory of the subject</w:t>
-      </w:r>
-    </w:p>
-    <w:p>
-      <w:pPr>
-        <w:rPr>
-          <w:rFonts w:ascii="Courier New" w:eastAsia="Times New Roman" w:hAnsi="Courier New" w:cs="Courier New"/>
-          <w:color w:val="262626"/>
-          <w:kern w:val="0"/>
-          <w:sz w:val="20"/>
-          <w:szCs w:val="20"/>
-          <w:shd w:val="clear" w:color="auto" w:fill="F9F9F9"/>
-          <w:lang w:eastAsia="en-GB"/>
-          <w14:ligatures w14:val="none"/>
-        </w:rPr>
-      </w:pPr>
-      <w:proofErr w:type="spellStart"/>
-      <w:r>
-        <w:rPr>
-          <w:rFonts w:ascii="Courier New" w:eastAsia="Times New Roman" w:hAnsi="Courier New" w:cs="Courier New"/>
-          <w:color w:val="262626"/>
-          <w:kern w:val="0"/>
-          <w:sz w:val="20"/>
-          <w:szCs w:val="20"/>
-          <w:shd w:val="clear" w:color="auto" w:fill="F9F9F9"/>
-          <w:lang w:eastAsia="en-GB"/>
-          <w14:ligatures w14:val="none"/>
-        </w:rPr>
-        <w:t>mri_average</w:t>
-      </w:r>
-      <w:proofErr w:type="spellEnd"/>
-      <w:r>
-        <w:rPr>
-          <w:rFonts w:ascii="Courier New" w:eastAsia="Times New Roman" w:hAnsi="Courier New" w:cs="Courier New"/>
-          <w:color w:val="262626"/>
-          <w:kern w:val="0"/>
-          <w:sz w:val="20"/>
-          <w:szCs w:val="20"/>
-          <w:shd w:val="clear" w:color="auto" w:fill="F9F9F9"/>
-          <w:lang w:eastAsia="en-GB"/>
-          <w14:ligatures w14:val="none"/>
-        </w:rPr>
-        <w:t xml:space="preserve"> -</w:t>
-      </w:r>
-      <w:proofErr w:type="spellStart"/>
-      <w:r>
-        <w:rPr>
-          <w:rFonts w:ascii="Courier New" w:eastAsia="Times New Roman" w:hAnsi="Courier New" w:cs="Courier New"/>
-          <w:color w:val="262626"/>
-          <w:kern w:val="0"/>
-          <w:sz w:val="20"/>
-          <w:szCs w:val="20"/>
-          <w:shd w:val="clear" w:color="auto" w:fill="F9F9F9"/>
-          <w:lang w:eastAsia="en-GB"/>
-          <w14:ligatures w14:val="none"/>
-        </w:rPr>
-        <w:t>noconform</w:t>
-      </w:r>
-      <w:proofErr w:type="spellEnd"/>
-      <w:r>
-        <w:rPr>
-          <w:rFonts w:ascii="Courier New" w:eastAsia="Times New Roman" w:hAnsi="Courier New" w:cs="Courier New"/>
-          <w:color w:val="262626"/>
-          <w:kern w:val="0"/>
-          <w:sz w:val="20"/>
-          <w:szCs w:val="20"/>
-          <w:shd w:val="clear" w:color="auto" w:fill="F9F9F9"/>
-          <w:lang w:eastAsia="en-GB"/>
-          <w14:ligatures w14:val="none"/>
-        </w:rPr>
-        <w:t xml:space="preserve"> megre5_1.mgz megre5_2.mgz megre5_3.mgz megre5_4.mgz megre5_5.mgz megre5_6.mgz megre5_7.mgz megre5_8.mgz ${SUBJECTS_DIR}/${SUBJECT}/</w:t>
-      </w:r>
-      <w:proofErr w:type="spellStart"/>
-      <w:r>
-        <w:rPr>
-          <w:rFonts w:ascii="Courier New" w:eastAsia="Times New Roman" w:hAnsi="Courier New" w:cs="Courier New"/>
-          <w:color w:val="262626"/>
-          <w:kern w:val="0"/>
-          <w:sz w:val="20"/>
-          <w:szCs w:val="20"/>
-          <w:shd w:val="clear" w:color="auto" w:fill="F9F9F9"/>
-          <w:lang w:eastAsia="en-GB"/>
-          <w14:ligatures w14:val="none"/>
-        </w:rPr>
-        <w:t>mri</w:t>
-      </w:r>
-      <w:proofErr w:type="spellEnd"/>
-      <w:r>
-        <w:rPr>
-          <w:rFonts w:ascii="Courier New" w:eastAsia="Times New Roman" w:hAnsi="Courier New" w:cs="Courier New"/>
-          <w:color w:val="262626"/>
-          <w:kern w:val="0"/>
-          <w:sz w:val="20"/>
-          <w:szCs w:val="20"/>
-          <w:shd w:val="clear" w:color="auto" w:fill="F9F9F9"/>
-          <w:lang w:eastAsia="en-GB"/>
-          <w14:ligatures w14:val="none"/>
-        </w:rPr>
-        <w:t>/flash/</w:t>
-      </w:r>
-      <w:proofErr w:type="spellStart"/>
-      <w:r>
-        <w:rPr>
-          <w:rFonts w:ascii="Courier New" w:eastAsia="Times New Roman" w:hAnsi="Courier New" w:cs="Courier New"/>
-          <w:color w:val="262626"/>
-          <w:kern w:val="0"/>
-          <w:sz w:val="20"/>
-          <w:szCs w:val="20"/>
-          <w:shd w:val="clear" w:color="auto" w:fill="F9F9F9"/>
-          <w:lang w:eastAsia="en-GB"/>
-          <w14:ligatures w14:val="none"/>
-        </w:rPr>
-        <w:t>parameter_maps</w:t>
-      </w:r>
-      <w:proofErr w:type="spellEnd"/>
-      <w:r>
-        <w:rPr>
-          <w:rFonts w:ascii="Courier New" w:eastAsia="Times New Roman" w:hAnsi="Courier New" w:cs="Courier New"/>
-          <w:color w:val="262626"/>
-          <w:kern w:val="0"/>
-          <w:sz w:val="20"/>
-          <w:szCs w:val="20"/>
-          <w:shd w:val="clear" w:color="auto" w:fill="F9F9F9"/>
-          <w:lang w:eastAsia="en-GB"/>
-          <w14:ligatures w14:val="none"/>
-        </w:rPr>
-        <w:t>/flash5.mgz</w:t>
-      </w:r>
-    </w:p>
-    <w:p>
-      <w:pPr>
-        <w:rPr>
-          <w:rFonts w:ascii="Courier New" w:eastAsia="Times New Roman" w:hAnsi="Courier New" w:cs="Courier New"/>
-          <w:color w:val="262626"/>
-          <w:kern w:val="0"/>
-          <w:sz w:val="20"/>
-          <w:szCs w:val="20"/>
-          <w:shd w:val="clear" w:color="auto" w:fill="F9F9F9"/>
-          <w:lang w:eastAsia="en-GB"/>
-          <w14:ligatures w14:val="none"/>
-        </w:rPr>
-      </w:pPr>
-      <w:proofErr w:type="spellStart"/>
-      <w:r>
-        <w:rPr>
-          <w:rFonts w:ascii="Courier New" w:eastAsia="Times New Roman" w:hAnsi="Courier New" w:cs="Courier New"/>
-          <w:color w:val="262626"/>
-          <w:kern w:val="0"/>
-          <w:sz w:val="20"/>
-          <w:szCs w:val="20"/>
-          <w:shd w:val="clear" w:color="auto" w:fill="F9F9F9"/>
-          <w:lang w:eastAsia="en-GB"/>
-          <w14:ligatures w14:val="none"/>
-        </w:rPr>
-        <w:t>mri_average</w:t>
-      </w:r>
-      <w:proofErr w:type="spellEnd"/>
-      <w:r>
-        <w:rPr>
-          <w:rFonts w:ascii="Courier New" w:eastAsia="Times New Roman" w:hAnsi="Courier New" w:cs="Courier New"/>
-          <w:color w:val="262626"/>
-          <w:kern w:val="0"/>
-          <w:sz w:val="20"/>
-          <w:szCs w:val="20"/>
-          <w:shd w:val="clear" w:color="auto" w:fill="F9F9F9"/>
-          <w:lang w:eastAsia="en-GB"/>
-          <w14:ligatures w14:val="none"/>
-        </w:rPr>
-        <w:t xml:space="preserve"> -</w:t>
-      </w:r>
-      <w:proofErr w:type="spellStart"/>
-      <w:r>
-        <w:rPr>
-          <w:rFonts w:ascii="Courier New" w:eastAsia="Times New Roman" w:hAnsi="Courier New" w:cs="Courier New"/>
-          <w:color w:val="262626"/>
-          <w:kern w:val="0"/>
-          <w:sz w:val="20"/>
-          <w:szCs w:val="20"/>
-          <w:shd w:val="clear" w:color="auto" w:fill="F9F9F9"/>
-          <w:lang w:eastAsia="en-GB"/>
-          <w14:ligatures w14:val="none"/>
-        </w:rPr>
-        <w:t>noconform</w:t>
-      </w:r>
-      <w:proofErr w:type="spellEnd"/>
-      <w:r>
-        <w:rPr>
-          <w:rFonts w:ascii="Courier New" w:eastAsia="Times New Roman" w:hAnsi="Courier New" w:cs="Courier New"/>
-          <w:color w:val="262626"/>
-          <w:kern w:val="0"/>
-          <w:sz w:val="20"/>
-          <w:szCs w:val="20"/>
-          <w:shd w:val="clear" w:color="auto" w:fill="F9F9F9"/>
-          <w:lang w:eastAsia="en-GB"/>
-          <w14:ligatures w14:val="none"/>
-        </w:rPr>
-        <w:t xml:space="preserve"> megre30_1.mgz megre30_2.mgz megre30_3.mgz megre30_4.mgz megre30_5.mgz megre30_6.mgz megre30_7.mgz megre30_8.mgz ${SUBJECTS_DIR}/${SUBJECT}/</w:t>
-      </w:r>
-      <w:proofErr w:type="spellStart"/>
-      <w:r>
-        <w:rPr>
-          <w:rFonts w:ascii="Courier New" w:eastAsia="Times New Roman" w:hAnsi="Courier New" w:cs="Courier New"/>
-          <w:color w:val="262626"/>
-          <w:kern w:val="0"/>
-          <w:sz w:val="20"/>
-          <w:szCs w:val="20"/>
-          <w:shd w:val="clear" w:color="auto" w:fill="F9F9F9"/>
-          <w:lang w:eastAsia="en-GB"/>
-          <w14:ligatures w14:val="none"/>
-        </w:rPr>
-        <w:t>mri</w:t>
-      </w:r>
-      <w:proofErr w:type="spellEnd"/>
-      <w:r>
-        <w:rPr>
-          <w:rFonts w:ascii="Courier New" w:eastAsia="Times New Roman" w:hAnsi="Courier New" w:cs="Courier New"/>
-          <w:color w:val="262626"/>
-          <w:kern w:val="0"/>
-          <w:sz w:val="20"/>
-          <w:szCs w:val="20"/>
-          <w:shd w:val="clear" w:color="auto" w:fill="F9F9F9"/>
-          <w:lang w:eastAsia="en-GB"/>
-          <w14:ligatures w14:val="none"/>
-        </w:rPr>
-        <w:t>/flash/</w:t>
-      </w:r>
-      <w:proofErr w:type="spellStart"/>
-      <w:r>
-        <w:rPr>
-          <w:rFonts w:ascii="Courier New" w:eastAsia="Times New Roman" w:hAnsi="Courier New" w:cs="Courier New"/>
-          <w:color w:val="262626"/>
-          <w:kern w:val="0"/>
-          <w:sz w:val="20"/>
-          <w:szCs w:val="20"/>
-          <w:shd w:val="clear" w:color="auto" w:fill="F9F9F9"/>
-          <w:lang w:eastAsia="en-GB"/>
-          <w14:ligatures w14:val="none"/>
-        </w:rPr>
-        <w:t>parameter_maps</w:t>
-      </w:r>
-      <w:proofErr w:type="spellEnd"/>
-      <w:r>
-        <w:rPr>
-          <w:rFonts w:ascii="Courier New" w:eastAsia="Times New Roman" w:hAnsi="Courier New" w:cs="Courier New"/>
-          <w:color w:val="262626"/>
-          <w:kern w:val="0"/>
-          <w:sz w:val="20"/>
-          <w:szCs w:val="20"/>
-          <w:shd w:val="clear" w:color="auto" w:fill="F9F9F9"/>
-          <w:lang w:eastAsia="en-GB"/>
-          <w14:ligatures w14:val="none"/>
-        </w:rPr>
-        <w:t>/flash30.mgz</w:t>
+        <w:t>mri_average -noconform megre30_1.mgz megre30_2.mgz megre30_3.mgz megre30_4.mgz megre30_5.mgz megre30_6.mgz megre30_7.mgz megre30_8.mgz ${SUBJECTS_DIR}/${SUBJECT}/mri/flash/parameter_maps/flash30.mgz</w:t>
       </w:r>
     </w:p>
     <w:p>
@@ -2765,35 +1881,7 @@
           <w:lang w:eastAsia="en-GB"/>
           <w14:ligatures w14:val="none"/>
         </w:rPr>
-        <w:t xml:space="preserve"> </w:t>
-      </w:r>
-      <w:proofErr w:type="spellStart"/>
-      <w:r>
-        <w:rPr>
-          <w:rFonts w:ascii="Courier New" w:eastAsia="Times New Roman" w:hAnsi="Courier New" w:cs="Courier New"/>
-          <w:color w:val="262626"/>
-          <w:kern w:val="0"/>
-          <w:sz w:val="20"/>
-          <w:szCs w:val="20"/>
-          <w:shd w:val="clear" w:color="auto" w:fill="F9F9F9"/>
-          <w:lang w:eastAsia="en-GB"/>
-          <w14:ligatures w14:val="none"/>
-        </w:rPr>
-        <w:t>mne.bem</w:t>
-      </w:r>
-      <w:proofErr w:type="spellEnd"/>
-      <w:r>
-        <w:rPr>
-          <w:rFonts w:ascii="Courier New" w:eastAsia="Times New Roman" w:hAnsi="Courier New" w:cs="Courier New"/>
-          <w:color w:val="262626"/>
-          <w:kern w:val="0"/>
-          <w:sz w:val="20"/>
-          <w:szCs w:val="20"/>
-          <w:shd w:val="clear" w:color="auto" w:fill="F9F9F9"/>
-          <w:lang w:eastAsia="en-GB"/>
-          <w14:ligatures w14:val="none"/>
-        </w:rPr>
-        <w:t xml:space="preserve"> </w:t>
+        <w:t xml:space="preserve"> mne.bem </w:t>
       </w:r>
       <w:r>
         <w:rPr>
@@ -2821,10 +1909,11 @@
           <w:lang w:eastAsia="en-GB"/>
           <w14:ligatures w14:val="none"/>
         </w:rPr>
-        <w:t xml:space="preserve"> </w:t>
-      </w:r>
-      <w:proofErr w:type="spellStart"/>
-      <w:r>
+        <w:t xml:space="preserve"> make_flash_bem</w:t>
+      </w:r>
+    </w:p>
+    <w:p>
+      <w:pPr>
         <w:rPr>
           <w:rFonts w:ascii="Courier New" w:eastAsia="Times New Roman" w:hAnsi="Courier New" w:cs="Courier New"/>
           <w:color w:val="262626"/>
@@ -2835,12 +1924,8 @@
           <w:lang w:eastAsia="en-GB"/>
           <w14:ligatures w14:val="none"/>
         </w:rPr>
-        <w:t>make_flash_bem</w:t>
-      </w:r>
-      <w:proofErr w:type="spellEnd"/>
-    </w:p>
-    <w:p>
-      <w:pPr>
+      </w:pPr>
+      <w:r>
         <w:rPr>
           <w:rFonts w:ascii="Courier New" w:eastAsia="Times New Roman" w:hAnsi="Courier New" w:cs="Courier New"/>
           <w:color w:val="262626"/>
@@ -2851,11 +1936,11 @@
           <w:lang w:eastAsia="en-GB"/>
           <w14:ligatures w14:val="none"/>
         </w:rPr>
-      </w:pPr>
+        <w:t xml:space="preserve">subject = </w:t>
+      </w:r>
       <w:r>
         <w:rPr>
           <w:rFonts w:ascii="Courier New" w:eastAsia="Times New Roman" w:hAnsi="Courier New" w:cs="Courier New"/>
-          <w:color w:val="262626"/>
           <w:kern w:val="0"/>
           <w:sz w:val="20"/>
           <w:szCs w:val="20"/>
@@ -2863,11 +1948,14 @@
           <w:lang w:eastAsia="en-GB"/>
           <w14:ligatures w14:val="none"/>
         </w:rPr>
-        <w:t xml:space="preserve">subject = </w:t>
-      </w:r>
-      <w:r>
+        <w:t>"XZJ7KI"</w:t>
+      </w:r>
+    </w:p>
+    <w:p>
+      <w:pPr>
         <w:rPr>
           <w:rFonts w:ascii="Courier New" w:eastAsia="Times New Roman" w:hAnsi="Courier New" w:cs="Courier New"/>
+          <w:color w:val="262626"/>
           <w:kern w:val="0"/>
           <w:sz w:val="20"/>
           <w:szCs w:val="20"/>
@@ -2875,11 +1963,8 @@
           <w:lang w:eastAsia="en-GB"/>
           <w14:ligatures w14:val="none"/>
         </w:rPr>
-        <w:t>"XZJ7KI"</w:t>
-      </w:r>
-    </w:p>
-    <w:p>
-      <w:pPr>
+      </w:pPr>
+      <w:r>
         <w:rPr>
           <w:rFonts w:ascii="Courier New" w:eastAsia="Times New Roman" w:hAnsi="Courier New" w:cs="Courier New"/>
           <w:color w:val="262626"/>
@@ -2890,12 +1975,11 @@
           <w:lang w:eastAsia="en-GB"/>
           <w14:ligatures w14:val="none"/>
         </w:rPr>
-      </w:pPr>
-      <w:proofErr w:type="spellStart"/>
+        <w:t xml:space="preserve">subjects_dir = </w:t>
+      </w:r>
       <w:r>
         <w:rPr>
           <w:rFonts w:ascii="Courier New" w:eastAsia="Times New Roman" w:hAnsi="Courier New" w:cs="Courier New"/>
-          <w:color w:val="262626"/>
           <w:kern w:val="0"/>
           <w:sz w:val="20"/>
           <w:szCs w:val="20"/>
@@ -2903,10 +1987,11 @@
           <w:lang w:eastAsia="en-GB"/>
           <w14:ligatures w14:val="none"/>
         </w:rPr>
-        <w:t>subjects_dir</w:t>
-      </w:r>
-      <w:proofErr w:type="spellEnd"/>
-      <w:r>
+        <w:t>"your_freesurfer_directory"</w:t>
+      </w:r>
+    </w:p>
+    <w:p>
+      <w:pPr>
         <w:rPr>
           <w:rFonts w:ascii="Courier New" w:eastAsia="Times New Roman" w:hAnsi="Courier New" w:cs="Courier New"/>
           <w:color w:val="262626"/>
@@ -2917,11 +2002,11 @@
           <w:lang w:eastAsia="en-GB"/>
           <w14:ligatures w14:val="none"/>
         </w:rPr>
-        <w:t xml:space="preserve"> = </w:t>
-      </w:r>
+      </w:pPr>
       <w:r>
         <w:rPr>
           <w:rFonts w:ascii="Courier New" w:eastAsia="Times New Roman" w:hAnsi="Courier New" w:cs="Courier New"/>
+          <w:color w:val="262626"/>
           <w:kern w:val="0"/>
           <w:sz w:val="20"/>
           <w:szCs w:val="20"/>
@@ -2929,12 +2014,14 @@
           <w:lang w:eastAsia="en-GB"/>
           <w14:ligatures w14:val="none"/>
         </w:rPr>
-        <w:t>"</w:t>
-      </w:r>
-      <w:proofErr w:type="spellStart"/>
-      <w:r>
+        <w:t>make_flash_bem(subject, overwrite=False, show=True, subjects_dir=subjects_dir,</w:t>
+      </w:r>
+    </w:p>
+    <w:p>
+      <w:pPr>
         <w:rPr>
           <w:rFonts w:ascii="Courier New" w:eastAsia="Times New Roman" w:hAnsi="Courier New" w:cs="Courier New"/>
+          <w:color w:val="262626"/>
           <w:kern w:val="0"/>
           <w:sz w:val="20"/>
           <w:szCs w:val="20"/>
@@ -2942,12 +2029,11 @@
           <w:lang w:eastAsia="en-GB"/>
           <w14:ligatures w14:val="none"/>
         </w:rPr>
-        <w:t>your_freesurfer_directory</w:t>
-      </w:r>
-      <w:proofErr w:type="spellEnd"/>
+      </w:pPr>
       <w:r>
         <w:rPr>
           <w:rFonts w:ascii="Courier New" w:eastAsia="Times New Roman" w:hAnsi="Courier New" w:cs="Courier New"/>
+          <w:color w:val="262626"/>
           <w:kern w:val="0"/>
           <w:sz w:val="20"/>
           <w:szCs w:val="20"/>
@@ -2955,188 +2041,7 @@
           <w:lang w:eastAsia="en-GB"/>
           <w14:ligatures w14:val="none"/>
         </w:rPr>
-        <w:t>"</w:t>
-      </w:r>
-    </w:p>
-    <w:p>
-      <w:pPr>
-        <w:rPr>
-          <w:rFonts w:ascii="Courier New" w:eastAsia="Times New Roman" w:hAnsi="Courier New" w:cs="Courier New"/>
-          <w:color w:val="262626"/>
-          <w:kern w:val="0"/>
-          <w:sz w:val="20"/>
-          <w:szCs w:val="20"/>
-          <w:shd w:val="clear" w:color="auto" w:fill="F9F9F9"/>
-          <w:lang w:eastAsia="en-GB"/>
-          <w14:ligatures w14:val="none"/>
-        </w:rPr>
-      </w:pPr>
-      <w:proofErr w:type="spellStart"/>
-      <w:r>
-        <w:rPr>
-          <w:rFonts w:ascii="Courier New" w:eastAsia="Times New Roman" w:hAnsi="Courier New" w:cs="Courier New"/>
-          <w:color w:val="262626"/>
-          <w:kern w:val="0"/>
-          <w:sz w:val="20"/>
-          <w:szCs w:val="20"/>
-          <w:shd w:val="clear" w:color="auto" w:fill="F9F9F9"/>
-          <w:lang w:eastAsia="en-GB"/>
-          <w14:ligatures w14:val="none"/>
-        </w:rPr>
-        <w:t>make_flash_</w:t>
-      </w:r>
-      <w:proofErr w:type="gramStart"/>
-      <w:r>
-        <w:rPr>
-          <w:rFonts w:ascii="Courier New" w:eastAsia="Times New Roman" w:hAnsi="Courier New" w:cs="Courier New"/>
-          <w:color w:val="262626"/>
-          <w:kern w:val="0"/>
-          <w:sz w:val="20"/>
-          <w:szCs w:val="20"/>
-          <w:shd w:val="clear" w:color="auto" w:fill="F9F9F9"/>
-          <w:lang w:eastAsia="en-GB"/>
-          <w14:ligatures w14:val="none"/>
-        </w:rPr>
-        <w:t>bem</w:t>
-      </w:r>
-      <w:proofErr w:type="spellEnd"/>
-      <w:r>
-        <w:rPr>
-          <w:rFonts w:ascii="Courier New" w:eastAsia="Times New Roman" w:hAnsi="Courier New" w:cs="Courier New"/>
-          <w:color w:val="262626"/>
-          <w:kern w:val="0"/>
-          <w:sz w:val="20"/>
-          <w:szCs w:val="20"/>
-          <w:shd w:val="clear" w:color="auto" w:fill="F9F9F9"/>
-          <w:lang w:eastAsia="en-GB"/>
-          <w14:ligatures w14:val="none"/>
-        </w:rPr>
-        <w:t>(</w:t>
-      </w:r>
-      <w:proofErr w:type="gramEnd"/>
-      <w:r>
-        <w:rPr>
-          <w:rFonts w:ascii="Courier New" w:eastAsia="Times New Roman" w:hAnsi="Courier New" w:cs="Courier New"/>
-          <w:color w:val="262626"/>
-          <w:kern w:val="0"/>
-          <w:sz w:val="20"/>
-          <w:szCs w:val="20"/>
-          <w:shd w:val="clear" w:color="auto" w:fill="F9F9F9"/>
-          <w:lang w:eastAsia="en-GB"/>
-          <w14:ligatures w14:val="none"/>
-        </w:rPr>
-        <w:t xml:space="preserve">subject, overwrite=False, show=True, </w:t>
-      </w:r>
-      <w:proofErr w:type="spellStart"/>
-      <w:r>
-        <w:rPr>
-          <w:rFonts w:ascii="Courier New" w:eastAsia="Times New Roman" w:hAnsi="Courier New" w:cs="Courier New"/>
-          <w:color w:val="262626"/>
-          <w:kern w:val="0"/>
-          <w:sz w:val="20"/>
-          <w:szCs w:val="20"/>
-          <w:shd w:val="clear" w:color="auto" w:fill="F9F9F9"/>
-          <w:lang w:eastAsia="en-GB"/>
-          <w14:ligatures w14:val="none"/>
-        </w:rPr>
-        <w:t>subjects_dir</w:t>
-      </w:r>
-      <w:proofErr w:type="spellEnd"/>
-      <w:r>
-        <w:rPr>
-          <w:rFonts w:ascii="Courier New" w:eastAsia="Times New Roman" w:hAnsi="Courier New" w:cs="Courier New"/>
-          <w:color w:val="262626"/>
-          <w:kern w:val="0"/>
-          <w:sz w:val="20"/>
-          <w:szCs w:val="20"/>
-          <w:shd w:val="clear" w:color="auto" w:fill="F9F9F9"/>
-          <w:lang w:eastAsia="en-GB"/>
-          <w14:ligatures w14:val="none"/>
-        </w:rPr>
-        <w:t>=</w:t>
-      </w:r>
-      <w:proofErr w:type="spellStart"/>
-      <w:r>
-        <w:rPr>
-          <w:rFonts w:ascii="Courier New" w:eastAsia="Times New Roman" w:hAnsi="Courier New" w:cs="Courier New"/>
-          <w:color w:val="262626"/>
-          <w:kern w:val="0"/>
-          <w:sz w:val="20"/>
-          <w:szCs w:val="20"/>
-          <w:shd w:val="clear" w:color="auto" w:fill="F9F9F9"/>
-          <w:lang w:eastAsia="en-GB"/>
-          <w14:ligatures w14:val="none"/>
-        </w:rPr>
-        <w:t>subjects_dir</w:t>
-      </w:r>
-      <w:proofErr w:type="spellEnd"/>
-      <w:r>
-        <w:rPr>
-          <w:rFonts w:ascii="Courier New" w:eastAsia="Times New Roman" w:hAnsi="Courier New" w:cs="Courier New"/>
-          <w:color w:val="262626"/>
-          <w:kern w:val="0"/>
-          <w:sz w:val="20"/>
-          <w:szCs w:val="20"/>
-          <w:shd w:val="clear" w:color="auto" w:fill="F9F9F9"/>
-          <w:lang w:eastAsia="en-GB"/>
-          <w14:ligatures w14:val="none"/>
-        </w:rPr>
-        <w:t>,</w:t>
-      </w:r>
-    </w:p>
-    <w:p>
-      <w:pPr>
-        <w:rPr>
-          <w:rFonts w:ascii="Courier New" w:eastAsia="Times New Roman" w:hAnsi="Courier New" w:cs="Courier New"/>
-          <w:color w:val="262626"/>
-          <w:kern w:val="0"/>
-          <w:sz w:val="20"/>
-          <w:szCs w:val="20"/>
-          <w:shd w:val="clear" w:color="auto" w:fill="F9F9F9"/>
-          <w:lang w:eastAsia="en-GB"/>
-          <w14:ligatures w14:val="none"/>
-        </w:rPr>
-      </w:pPr>
-      <w:r>
-        <w:rPr>
-          <w:rFonts w:ascii="Courier New" w:eastAsia="Times New Roman" w:hAnsi="Courier New" w:cs="Courier New"/>
-          <w:color w:val="262626"/>
-          <w:kern w:val="0"/>
-          <w:sz w:val="20"/>
-          <w:szCs w:val="20"/>
-          <w:shd w:val="clear" w:color="auto" w:fill="F9F9F9"/>
-          <w:lang w:eastAsia="en-GB"/>
-          <w14:ligatures w14:val="none"/>
-        </w:rPr>
-        <w:t xml:space="preserve">               </w:t>
-      </w:r>
-      <w:proofErr w:type="spellStart"/>
-      <w:r>
-        <w:rPr>
-          <w:rFonts w:ascii="Courier New" w:eastAsia="Times New Roman" w:hAnsi="Courier New" w:cs="Courier New"/>
-          <w:color w:val="262626"/>
-          <w:kern w:val="0"/>
-          <w:sz w:val="20"/>
-          <w:szCs w:val="20"/>
-          <w:shd w:val="clear" w:color="auto" w:fill="F9F9F9"/>
-          <w:lang w:eastAsia="en-GB"/>
-          <w14:ligatures w14:val="none"/>
-        </w:rPr>
-        <w:t>flash_path</w:t>
-      </w:r>
-      <w:proofErr w:type="spellEnd"/>
-      <w:r>
-        <w:rPr>
-          <w:rFonts w:ascii="Courier New" w:eastAsia="Times New Roman" w:hAnsi="Courier New" w:cs="Courier New"/>
-          <w:color w:val="262626"/>
-          <w:kern w:val="0"/>
-          <w:sz w:val="20"/>
-          <w:szCs w:val="20"/>
-          <w:shd w:val="clear" w:color="auto" w:fill="F9F9F9"/>
-          <w:lang w:eastAsia="en-GB"/>
-          <w14:ligatures w14:val="none"/>
-        </w:rPr>
-        <w:t>=None, copy=True, verbose=None)</w:t>
+        <w:t xml:space="preserve">               flash_path=None, copy=True, verbose=None)</w:t>
       </w:r>
     </w:p>
     <w:p>
@@ -3165,6 +2070,7 @@
           <w:color w:val="0950D0"/>
           <w:u w:val="single" w:color="0950D0"/>
         </w:rPr>
+        <w:lastRenderedPageBreak/>
         <w:t>MRI slice overlay</w:t>
       </w:r>
     </w:p>
@@ -3209,17 +2115,8 @@
           <w:rFonts w:asciiTheme="minorHAnsi" w:hAnsiTheme="minorHAnsi" w:cstheme="minorHAnsi"/>
           <w:lang w:val="en-US"/>
         </w:rPr>
-        <w:t xml:space="preserve">Reduce noise in different </w:t>
-      </w:r>
-      <w:proofErr w:type="gramStart"/>
-      <w:r>
-        <w:rPr>
-          <w:rFonts w:asciiTheme="minorHAnsi" w:hAnsiTheme="minorHAnsi" w:cstheme="minorHAnsi"/>
-          <w:lang w:val="en-US"/>
-        </w:rPr>
-        <w:t>ways</w:t>
-      </w:r>
-      <w:proofErr w:type="gramEnd"/>
+        <w:t>Reduce noise in different ways</w:t>
+      </w:r>
     </w:p>
     <w:p>
       <w:pPr>
@@ -3238,17 +2135,8 @@
           <w:rFonts w:asciiTheme="minorHAnsi" w:hAnsiTheme="minorHAnsi" w:cstheme="minorHAnsi"/>
           <w:lang w:val="en-US"/>
         </w:rPr>
-        <w:t xml:space="preserve">Do with ‘ICA’ </w:t>
-      </w:r>
-      <w:proofErr w:type="gramStart"/>
-      <w:r>
-        <w:rPr>
-          <w:rFonts w:asciiTheme="minorHAnsi" w:hAnsiTheme="minorHAnsi" w:cstheme="minorHAnsi"/>
-          <w:lang w:val="en-US"/>
-        </w:rPr>
-        <w:t>blinks</w:t>
-      </w:r>
-      <w:proofErr w:type="gramEnd"/>
+        <w:t>Do with ‘ICA’ blinks</w:t>
+      </w:r>
     </w:p>
     <w:p>
       <w:pPr>
@@ -3269,7 +2157,6 @@
           <w:color w:val="000000" w:themeColor="text1"/>
           <w:lang w:val="en-US"/>
         </w:rPr>
-        <w:lastRenderedPageBreak/>
         <w:t>Does ECG python removal help?</w:t>
       </w:r>
     </w:p>
@@ -3331,23 +2218,7 @@
           <w:rFonts w:asciiTheme="minorHAnsi" w:hAnsiTheme="minorHAnsi" w:cstheme="minorHAnsi"/>
           <w:lang w:val="en-US"/>
         </w:rPr>
-        <w:t xml:space="preserve">Only do ICA on those above 150/200, if </w:t>
-      </w:r>
-      <w:proofErr w:type="spellStart"/>
-      <w:r>
-        <w:rPr>
-          <w:rFonts w:asciiTheme="minorHAnsi" w:hAnsiTheme="minorHAnsi" w:cstheme="minorHAnsi"/>
-          <w:lang w:val="en-US"/>
-        </w:rPr>
-        <w:t>eeg</w:t>
-      </w:r>
-      <w:proofErr w:type="spellEnd"/>
-      <w:r>
-        <w:rPr>
-          <w:rFonts w:asciiTheme="minorHAnsi" w:hAnsiTheme="minorHAnsi" w:cstheme="minorHAnsi"/>
-          <w:lang w:val="en-US"/>
-        </w:rPr>
-        <w:t xml:space="preserve"> &amp; less than 5.</w:t>
+        <w:t>Only do ICA on those above 150/200, if eeg &amp; less than 5.</w:t>
       </w:r>
     </w:p>
     <w:p>
@@ -3369,7 +2240,6 @@
         </w:rPr>
         <w:t xml:space="preserve">Use AAR component </w:t>
       </w:r>
-      <w:proofErr w:type="gramStart"/>
       <w:r>
         <w:rPr>
           <w:rFonts w:asciiTheme="minorHAnsi" w:hAnsiTheme="minorHAnsi" w:cstheme="minorHAnsi"/>
@@ -3377,7 +2247,6 @@
         </w:rPr>
         <w:t>separation</w:t>
       </w:r>
-      <w:proofErr w:type="gramEnd"/>
     </w:p>
     <w:p>
       <w:pPr>
@@ -3512,17 +2381,8 @@
           <w:rFonts w:asciiTheme="minorHAnsi" w:hAnsiTheme="minorHAnsi" w:cstheme="minorHAnsi"/>
           <w:lang w:val="en-US"/>
         </w:rPr>
-        <w:t xml:space="preserve">Add patch statistics for use with </w:t>
-      </w:r>
-      <w:proofErr w:type="gramStart"/>
-      <w:r>
-        <w:rPr>
-          <w:rFonts w:asciiTheme="minorHAnsi" w:hAnsiTheme="minorHAnsi" w:cstheme="minorHAnsi"/>
-          <w:lang w:val="en-US"/>
-        </w:rPr>
-        <w:t>depth</w:t>
-      </w:r>
-      <w:proofErr w:type="gramEnd"/>
+        <w:t>Add patch statistics for use with depth</w:t>
+      </w:r>
     </w:p>
     <w:p>
       <w:pPr>
@@ -3541,17 +2401,8 @@
           <w:rFonts w:asciiTheme="minorHAnsi" w:hAnsiTheme="minorHAnsi" w:cstheme="minorHAnsi"/>
           <w:lang w:val="en-US"/>
         </w:rPr>
-        <w:t xml:space="preserve">Limit </w:t>
-      </w:r>
-      <w:proofErr w:type="spellStart"/>
-      <w:r>
-        <w:rPr>
-          <w:rFonts w:asciiTheme="minorHAnsi" w:hAnsiTheme="minorHAnsi" w:cstheme="minorHAnsi"/>
-          <w:lang w:val="en-US"/>
-        </w:rPr>
-        <w:t>depth_chs</w:t>
-      </w:r>
-      <w:proofErr w:type="spellEnd"/>
+        <w:t>Limit depth_chs</w:t>
+      </w:r>
     </w:p>
     <w:p>
       <w:pPr>
@@ -3570,23 +2421,7 @@
           <w:rFonts w:asciiTheme="minorHAnsi" w:hAnsiTheme="minorHAnsi" w:cstheme="minorHAnsi"/>
           <w:lang w:val="en-US"/>
         </w:rPr>
-        <w:t>-</w:t>
-      </w:r>
-      <w:proofErr w:type="spellStart"/>
-      <w:r>
-        <w:rPr>
-          <w:rFonts w:asciiTheme="minorHAnsi" w:hAnsiTheme="minorHAnsi" w:cstheme="minorHAnsi"/>
-          <w:lang w:val="en-US"/>
-        </w:rPr>
-        <w:t>csd</w:t>
-      </w:r>
-      <w:proofErr w:type="spellEnd"/>
-      <w:r>
-        <w:rPr>
-          <w:rFonts w:asciiTheme="minorHAnsi" w:hAnsiTheme="minorHAnsi" w:cstheme="minorHAnsi"/>
-          <w:lang w:val="en-US"/>
-        </w:rPr>
-        <w:t xml:space="preserve"> (improvement?)</w:t>
+        <w:t>-csd (improvement?)</w:t>
       </w:r>
     </w:p>
     <w:p>
@@ -3601,7 +2436,6 @@
           <w:lang w:val="en-US"/>
         </w:rPr>
       </w:pPr>
-      <w:proofErr w:type="spellStart"/>
       <w:r>
         <w:rPr>
           <w:rFonts w:asciiTheme="minorHAnsi" w:hAnsiTheme="minorHAnsi" w:cstheme="minorHAnsi"/>
@@ -3609,7 +2443,6 @@
         </w:rPr>
         <w:t>Diag</w:t>
       </w:r>
-      <w:proofErr w:type="spellEnd"/>
     </w:p>
     <w:p>
       <w:pPr>
@@ -3624,59 +2457,13 @@
           <w:lang w:val="en-US"/>
         </w:rPr>
       </w:pPr>
-      <w:proofErr w:type="spellStart"/>
       <w:r>
         <w:rPr>
           <w:rFonts w:asciiTheme="minorHAnsi" w:hAnsiTheme="minorHAnsi" w:cstheme="minorHAnsi"/>
           <w:i/>
           <w:lang w:val="en-US"/>
         </w:rPr>
-        <w:t>Cov+gcov</w:t>
-      </w:r>
-      <w:proofErr w:type="spellEnd"/>
-      <w:r>
-        <w:rPr>
-          <w:rFonts w:asciiTheme="minorHAnsi" w:hAnsiTheme="minorHAnsi" w:cstheme="minorHAnsi"/>
-          <w:i/>
-          <w:lang w:val="en-US"/>
-        </w:rPr>
-        <w:t xml:space="preserve"> = “baseline”- </w:t>
-      </w:r>
-      <w:proofErr w:type="spellStart"/>
-      <w:r>
-        <w:rPr>
-          <w:rFonts w:asciiTheme="minorHAnsi" w:hAnsiTheme="minorHAnsi" w:cstheme="minorHAnsi"/>
-          <w:i/>
-          <w:lang w:val="en-US"/>
-        </w:rPr>
-        <w:t>preexperiment</w:t>
-      </w:r>
-      <w:proofErr w:type="spellEnd"/>
-      <w:r>
-        <w:rPr>
-          <w:rFonts w:asciiTheme="minorHAnsi" w:hAnsiTheme="minorHAnsi" w:cstheme="minorHAnsi"/>
-          <w:i/>
-          <w:lang w:val="en-US"/>
-        </w:rPr>
-        <w:t xml:space="preserve"> - &gt; empty-room MEG, and </w:t>
-      </w:r>
-      <w:proofErr w:type="spellStart"/>
-      <w:r>
-        <w:rPr>
-          <w:rFonts w:asciiTheme="minorHAnsi" w:hAnsiTheme="minorHAnsi" w:cstheme="minorHAnsi"/>
-          <w:i/>
-          <w:lang w:val="en-US"/>
-        </w:rPr>
-        <w:t>diag</w:t>
-      </w:r>
-      <w:proofErr w:type="spellEnd"/>
-      <w:r>
-        <w:rPr>
-          <w:rFonts w:asciiTheme="minorHAnsi" w:hAnsiTheme="minorHAnsi" w:cstheme="minorHAnsi"/>
-          <w:i/>
-          <w:lang w:val="en-US"/>
-        </w:rPr>
-        <w:t xml:space="preserve"> EEG – not stimulus</w:t>
+        <w:t>Cov+gcov = “baseline”- preexperiment - &gt; empty-room MEG, and diag EEG – not stimulus</w:t>
       </w:r>
     </w:p>
     <w:p>

</xml_diff>

<commit_message>
Adds assert to check number of repetitions
</commit_message>
<xml_diff>
--- a/scripts/last files to port (close to deletion)/aa_improvements_to_add_in.docx
+++ b/scripts/last files to port (close to deletion)/aa_improvements_to_add_in.docx
@@ -19,17 +19,68 @@
           <w:sz w:val="26"/>
           <w:szCs w:val="26"/>
         </w:rPr>
-        <w:t>NOTE: pick_channels()</w:t>
-      </w:r>
-      <w:r>
-        <w:rPr>
-          <w:rFonts w:ascii="AppleSystemUIFont" w:hAnsi="AppleSystemUIFont" w:cs="AppleSystemUIFont"/>
-          <w:kern w:val="0"/>
-          <w:sz w:val="26"/>
-          <w:szCs w:val="26"/>
-        </w:rPr>
-        <w:t xml:space="preserve"> &amp; pick tupes</w:t>
-      </w:r>
+        <w:t xml:space="preserve">NOTE: </w:t>
+      </w:r>
+      <w:proofErr w:type="spellStart"/>
+      <w:r>
+        <w:rPr>
+          <w:rFonts w:ascii="AppleSystemUIFont" w:hAnsi="AppleSystemUIFont" w:cs="AppleSystemUIFont"/>
+          <w:kern w:val="0"/>
+          <w:sz w:val="26"/>
+          <w:szCs w:val="26"/>
+        </w:rPr>
+        <w:t>pick_</w:t>
+      </w:r>
+      <w:proofErr w:type="gramStart"/>
+      <w:r>
+        <w:rPr>
+          <w:rFonts w:ascii="AppleSystemUIFont" w:hAnsi="AppleSystemUIFont" w:cs="AppleSystemUIFont"/>
+          <w:kern w:val="0"/>
+          <w:sz w:val="26"/>
+          <w:szCs w:val="26"/>
+        </w:rPr>
+        <w:t>channels</w:t>
+      </w:r>
+      <w:proofErr w:type="spellEnd"/>
+      <w:r>
+        <w:rPr>
+          <w:rFonts w:ascii="AppleSystemUIFont" w:hAnsi="AppleSystemUIFont" w:cs="AppleSystemUIFont"/>
+          <w:kern w:val="0"/>
+          <w:sz w:val="26"/>
+          <w:szCs w:val="26"/>
+        </w:rPr>
+        <w:t>(</w:t>
+      </w:r>
+      <w:proofErr w:type="gramEnd"/>
+      <w:r>
+        <w:rPr>
+          <w:rFonts w:ascii="AppleSystemUIFont" w:hAnsi="AppleSystemUIFont" w:cs="AppleSystemUIFont"/>
+          <w:kern w:val="0"/>
+          <w:sz w:val="26"/>
+          <w:szCs w:val="26"/>
+        </w:rPr>
+        <w:t>)</w:t>
+      </w:r>
+      <w:r>
+        <w:rPr>
+          <w:rFonts w:ascii="AppleSystemUIFont" w:hAnsi="AppleSystemUIFont" w:cs="AppleSystemUIFont"/>
+          <w:kern w:val="0"/>
+          <w:sz w:val="26"/>
+          <w:szCs w:val="26"/>
+        </w:rPr>
+        <w:t xml:space="preserve"> &amp; pick </w:t>
+      </w:r>
+      <w:proofErr w:type="spellStart"/>
+      <w:r>
+        <w:rPr>
+          <w:rFonts w:ascii="AppleSystemUIFont" w:hAnsi="AppleSystemUIFont" w:cs="AppleSystemUIFont"/>
+          <w:kern w:val="0"/>
+          <w:sz w:val="26"/>
+          <w:szCs w:val="26"/>
+        </w:rPr>
+        <w:t>tupes</w:t>
+      </w:r>
+      <w:proofErr w:type="spellEnd"/>
       <w:r>
         <w:rPr>
           <w:rFonts w:ascii="AppleSystemUIFont" w:hAnsi="AppleSystemUIFont" w:cs="AppleSystemUIFont"/>
@@ -48,34 +99,67 @@
         </w:rPr>
         <w:t xml:space="preserve"> </w:t>
       </w:r>
-      <w:r>
-        <w:rPr>
-          <w:rFonts w:ascii="AppleSystemUIFont" w:hAnsi="AppleSystemUIFont" w:cs="AppleSystemUIFont"/>
-          <w:kern w:val="0"/>
-          <w:sz w:val="26"/>
-          <w:szCs w:val="26"/>
-        </w:rPr>
-        <w:t>inst.pick(...).</w:t>
-      </w:r>
-    </w:p>
-    <w:p>
-      <w:pPr>
-        <w:outlineLvl w:val="1"/>
-        <w:rPr>
-          <w:rFonts w:ascii="AppleSystemUIFont" w:hAnsi="AppleSystemUIFont" w:cs="AppleSystemUIFont"/>
-          <w:kern w:val="0"/>
-          <w:sz w:val="26"/>
-          <w:szCs w:val="26"/>
-        </w:rPr>
-      </w:pPr>
-      <w:r>
-        <w:rPr>
-          <w:rFonts w:ascii="AppleSystemUIFont" w:hAnsi="AppleSystemUIFont" w:cs="AppleSystemUIFont"/>
-          <w:kern w:val="0"/>
-          <w:sz w:val="26"/>
-          <w:szCs w:val="26"/>
-        </w:rPr>
-        <w:t>EEG, MEG, HEOG, VEOG, ECG,  MISC006, MISC006</w:t>
+      <w:proofErr w:type="spellStart"/>
+      <w:proofErr w:type="gramStart"/>
+      <w:r>
+        <w:rPr>
+          <w:rFonts w:ascii="AppleSystemUIFont" w:hAnsi="AppleSystemUIFont" w:cs="AppleSystemUIFont"/>
+          <w:kern w:val="0"/>
+          <w:sz w:val="26"/>
+          <w:szCs w:val="26"/>
+        </w:rPr>
+        <w:t>inst.pick</w:t>
+      </w:r>
+      <w:proofErr w:type="spellEnd"/>
+      <w:proofErr w:type="gramEnd"/>
+      <w:r>
+        <w:rPr>
+          <w:rFonts w:ascii="AppleSystemUIFont" w:hAnsi="AppleSystemUIFont" w:cs="AppleSystemUIFont"/>
+          <w:kern w:val="0"/>
+          <w:sz w:val="26"/>
+          <w:szCs w:val="26"/>
+        </w:rPr>
+        <w:t>(...).</w:t>
+      </w:r>
+    </w:p>
+    <w:p>
+      <w:pPr>
+        <w:outlineLvl w:val="1"/>
+        <w:rPr>
+          <w:rFonts w:ascii="AppleSystemUIFont" w:hAnsi="AppleSystemUIFont" w:cs="AppleSystemUIFont"/>
+          <w:kern w:val="0"/>
+          <w:sz w:val="26"/>
+          <w:szCs w:val="26"/>
+        </w:rPr>
+      </w:pPr>
+      <w:r>
+        <w:rPr>
+          <w:rFonts w:ascii="AppleSystemUIFont" w:hAnsi="AppleSystemUIFont" w:cs="AppleSystemUIFont"/>
+          <w:kern w:val="0"/>
+          <w:sz w:val="26"/>
+          <w:szCs w:val="26"/>
+        </w:rPr>
+        <w:t xml:space="preserve">EEG, MEG, HEOG, VEOG, </w:t>
+      </w:r>
+      <w:proofErr w:type="gramStart"/>
+      <w:r>
+        <w:rPr>
+          <w:rFonts w:ascii="AppleSystemUIFont" w:hAnsi="AppleSystemUIFont" w:cs="AppleSystemUIFont"/>
+          <w:kern w:val="0"/>
+          <w:sz w:val="26"/>
+          <w:szCs w:val="26"/>
+        </w:rPr>
+        <w:t>ECG,  MISC</w:t>
+      </w:r>
+      <w:proofErr w:type="gramEnd"/>
+      <w:r>
+        <w:rPr>
+          <w:rFonts w:ascii="AppleSystemUIFont" w:hAnsi="AppleSystemUIFont" w:cs="AppleSystemUIFont"/>
+          <w:kern w:val="0"/>
+          <w:sz w:val="26"/>
+          <w:szCs w:val="26"/>
+        </w:rPr>
+        <w:t>006, MISC006</w:t>
       </w:r>
     </w:p>
     <w:p>
@@ -98,7 +182,47 @@
           <w:szCs w:val="26"/>
         </w:rPr>
         <w:br/>
-        <w:t>Compare old and new maxfilter (select bads beforehand)</w:t>
+        <w:t xml:space="preserve">Compare old and new </w:t>
+      </w:r>
+      <w:proofErr w:type="spellStart"/>
+      <w:r>
+        <w:rPr>
+          <w:rFonts w:ascii="AppleSystemUIFont" w:hAnsi="AppleSystemUIFont" w:cs="AppleSystemUIFont"/>
+          <w:kern w:val="0"/>
+          <w:sz w:val="26"/>
+          <w:szCs w:val="26"/>
+        </w:rPr>
+        <w:t>maxfilter</w:t>
+      </w:r>
+      <w:proofErr w:type="spellEnd"/>
+      <w:r>
+        <w:rPr>
+          <w:rFonts w:ascii="AppleSystemUIFont" w:hAnsi="AppleSystemUIFont" w:cs="AppleSystemUIFont"/>
+          <w:kern w:val="0"/>
+          <w:sz w:val="26"/>
+          <w:szCs w:val="26"/>
+        </w:rPr>
+        <w:t xml:space="preserve"> (select </w:t>
+      </w:r>
+      <w:proofErr w:type="spellStart"/>
+      <w:r>
+        <w:rPr>
+          <w:rFonts w:ascii="AppleSystemUIFont" w:hAnsi="AppleSystemUIFont" w:cs="AppleSystemUIFont"/>
+          <w:kern w:val="0"/>
+          <w:sz w:val="26"/>
+          <w:szCs w:val="26"/>
+        </w:rPr>
+        <w:t>bads</w:t>
+      </w:r>
+      <w:proofErr w:type="spellEnd"/>
+      <w:r>
+        <w:rPr>
+          <w:rFonts w:ascii="AppleSystemUIFont" w:hAnsi="AppleSystemUIFont" w:cs="AppleSystemUIFont"/>
+          <w:kern w:val="0"/>
+          <w:sz w:val="26"/>
+          <w:szCs w:val="26"/>
+        </w:rPr>
+        <w:t xml:space="preserve"> beforehand)</w:t>
       </w:r>
     </w:p>
     <w:p>
@@ -121,8 +245,39 @@
           <w:szCs w:val="26"/>
         </w:rPr>
         <w:tab/>
-        <w:t>Implement hpi removal</w:t>
-      </w:r>
+        <w:t xml:space="preserve">Implement </w:t>
+      </w:r>
+      <w:proofErr w:type="spellStart"/>
+      <w:r>
+        <w:rPr>
+          <w:rFonts w:ascii="AppleSystemUIFont" w:hAnsi="AppleSystemUIFont" w:cs="AppleSystemUIFont"/>
+          <w:kern w:val="0"/>
+          <w:sz w:val="26"/>
+          <w:szCs w:val="26"/>
+        </w:rPr>
+        <w:t>hpi</w:t>
+      </w:r>
+      <w:proofErr w:type="spellEnd"/>
+      <w:r>
+        <w:rPr>
+          <w:rFonts w:ascii="AppleSystemUIFont" w:hAnsi="AppleSystemUIFont" w:cs="AppleSystemUIFont"/>
+          <w:kern w:val="0"/>
+          <w:sz w:val="26"/>
+          <w:szCs w:val="26"/>
+        </w:rPr>
+        <w:t xml:space="preserve"> </w:t>
+      </w:r>
+      <w:proofErr w:type="gramStart"/>
+      <w:r>
+        <w:rPr>
+          <w:rFonts w:ascii="AppleSystemUIFont" w:hAnsi="AppleSystemUIFont" w:cs="AppleSystemUIFont"/>
+          <w:kern w:val="0"/>
+          <w:sz w:val="26"/>
+          <w:szCs w:val="26"/>
+        </w:rPr>
+        <w:t>removal</w:t>
+      </w:r>
+      <w:proofErr w:type="gramEnd"/>
     </w:p>
     <w:p>
       <w:pPr>
@@ -144,8 +299,39 @@
           <w:szCs w:val="26"/>
         </w:rPr>
         <w:tab/>
-        <w:t>Implement pos finding</w:t>
-      </w:r>
+        <w:t xml:space="preserve">Implement </w:t>
+      </w:r>
+      <w:proofErr w:type="spellStart"/>
+      <w:r>
+        <w:rPr>
+          <w:rFonts w:ascii="AppleSystemUIFont" w:hAnsi="AppleSystemUIFont" w:cs="AppleSystemUIFont"/>
+          <w:kern w:val="0"/>
+          <w:sz w:val="26"/>
+          <w:szCs w:val="26"/>
+        </w:rPr>
+        <w:t>pos</w:t>
+      </w:r>
+      <w:proofErr w:type="spellEnd"/>
+      <w:r>
+        <w:rPr>
+          <w:rFonts w:ascii="AppleSystemUIFont" w:hAnsi="AppleSystemUIFont" w:cs="AppleSystemUIFont"/>
+          <w:kern w:val="0"/>
+          <w:sz w:val="26"/>
+          <w:szCs w:val="26"/>
+        </w:rPr>
+        <w:t xml:space="preserve"> </w:t>
+      </w:r>
+      <w:proofErr w:type="gramStart"/>
+      <w:r>
+        <w:rPr>
+          <w:rFonts w:ascii="AppleSystemUIFont" w:hAnsi="AppleSystemUIFont" w:cs="AppleSystemUIFont"/>
+          <w:kern w:val="0"/>
+          <w:sz w:val="26"/>
+          <w:szCs w:val="26"/>
+        </w:rPr>
+        <w:t>finding</w:t>
+      </w:r>
+      <w:proofErr w:type="gramEnd"/>
     </w:p>
     <w:p>
       <w:pPr>
@@ -167,8 +353,19 @@
           <w:szCs w:val="26"/>
         </w:rPr>
         <w:tab/>
-        <w:t>Implement better bad channel finding</w:t>
-      </w:r>
+        <w:t xml:space="preserve">Implement better bad channel </w:t>
+      </w:r>
+      <w:proofErr w:type="gramStart"/>
+      <w:r>
+        <w:rPr>
+          <w:rFonts w:ascii="AppleSystemUIFont" w:hAnsi="AppleSystemUIFont" w:cs="AppleSystemUIFont"/>
+          <w:kern w:val="0"/>
+          <w:sz w:val="26"/>
+          <w:szCs w:val="26"/>
+        </w:rPr>
+        <w:t>finding</w:t>
+      </w:r>
+      <w:proofErr w:type="gramEnd"/>
     </w:p>
     <w:p>
       <w:pPr>
@@ -189,8 +386,19 @@
           <w:sz w:val="26"/>
           <w:szCs w:val="26"/>
         </w:rPr>
-        <w:t>Compare dataset 3 and dataset 4</w:t>
-      </w:r>
+        <w:t xml:space="preserve">Compare dataset 3 and dataset </w:t>
+      </w:r>
+      <w:proofErr w:type="gramStart"/>
+      <w:r>
+        <w:rPr>
+          <w:rFonts w:ascii="AppleSystemUIFont" w:hAnsi="AppleSystemUIFont" w:cs="AppleSystemUIFont"/>
+          <w:kern w:val="0"/>
+          <w:sz w:val="26"/>
+          <w:szCs w:val="26"/>
+        </w:rPr>
+        <w:t>4</w:t>
+      </w:r>
+      <w:proofErr w:type="gramEnd"/>
     </w:p>
     <w:p>
       <w:pPr>
@@ -220,21 +428,62 @@
         <w:autoSpaceDE w:val="0"/>
         <w:autoSpaceDN w:val="0"/>
         <w:adjustRightInd w:val="0"/>
-        <w:rPr>
-          <w:rFonts w:ascii="AppleSystemUIFont" w:hAnsi="AppleSystemUIFont" w:cs="AppleSystemUIFont"/>
-          <w:kern w:val="0"/>
-          <w:sz w:val="26"/>
-          <w:szCs w:val="26"/>
-        </w:rPr>
-      </w:pPr>
-      <w:r>
-        <w:rPr>
-          <w:rFonts w:ascii="AppleSystemUIFont" w:hAnsi="AppleSystemUIFont" w:cs="AppleSystemUIFont"/>
-          <w:kern w:val="0"/>
-          <w:sz w:val="26"/>
-          <w:szCs w:val="26"/>
-        </w:rPr>
-        <w:t>Compare number of reps (and first four and last four averaged)</w:t>
+        <w:ind w:firstLine="720"/>
+        <w:rPr>
+          <w:rFonts w:ascii="AppleSystemUIFont" w:hAnsi="AppleSystemUIFont" w:cs="AppleSystemUIFont"/>
+          <w:kern w:val="0"/>
+          <w:sz w:val="26"/>
+          <w:szCs w:val="26"/>
+        </w:rPr>
+      </w:pPr>
+      <w:r>
+        <w:rPr>
+          <w:rFonts w:ascii="AppleSystemUIFont" w:hAnsi="AppleSystemUIFont" w:cs="AppleSystemUIFont"/>
+          <w:kern w:val="0"/>
+          <w:sz w:val="26"/>
+          <w:szCs w:val="26"/>
+        </w:rPr>
+        <w:t xml:space="preserve">Delay for short term loudness - is this </w:t>
+      </w:r>
+      <w:proofErr w:type="gramStart"/>
+      <w:r>
+        <w:rPr>
+          <w:rFonts w:ascii="AppleSystemUIFont" w:hAnsi="AppleSystemUIFont" w:cs="AppleSystemUIFont"/>
+          <w:kern w:val="0"/>
+          <w:sz w:val="26"/>
+          <w:szCs w:val="26"/>
+        </w:rPr>
+        <w:t>an</w:t>
+      </w:r>
+      <w:proofErr w:type="gramEnd"/>
+      <w:r>
+        <w:rPr>
+          <w:rFonts w:ascii="AppleSystemUIFont" w:hAnsi="AppleSystemUIFont" w:cs="AppleSystemUIFont"/>
+          <w:kern w:val="0"/>
+          <w:sz w:val="26"/>
+          <w:szCs w:val="26"/>
+        </w:rPr>
+        <w:t xml:space="preserve"> </w:t>
+      </w:r>
+      <w:proofErr w:type="spellStart"/>
+      <w:r>
+        <w:rPr>
+          <w:rFonts w:ascii="AppleSystemUIFont" w:hAnsi="AppleSystemUIFont" w:cs="AppleSystemUIFont"/>
+          <w:kern w:val="0"/>
+          <w:sz w:val="26"/>
+          <w:szCs w:val="26"/>
+        </w:rPr>
+        <w:t>bordom</w:t>
+      </w:r>
+      <w:proofErr w:type="spellEnd"/>
+      <w:r>
+        <w:rPr>
+          <w:rFonts w:ascii="AppleSystemUIFont" w:hAnsi="AppleSystemUIFont" w:cs="AppleSystemUIFont"/>
+          <w:kern w:val="0"/>
+          <w:sz w:val="26"/>
+          <w:szCs w:val="26"/>
+        </w:rPr>
+        <w:t xml:space="preserve"> effect?</w:t>
       </w:r>
     </w:p>
     <w:p>
@@ -242,21 +491,22 @@
         <w:autoSpaceDE w:val="0"/>
         <w:autoSpaceDN w:val="0"/>
         <w:adjustRightInd w:val="0"/>
-        <w:rPr>
-          <w:rFonts w:ascii="AppleSystemUIFont" w:hAnsi="AppleSystemUIFont" w:cs="AppleSystemUIFont"/>
-          <w:kern w:val="0"/>
-          <w:sz w:val="26"/>
-          <w:szCs w:val="26"/>
-        </w:rPr>
-      </w:pPr>
-      <w:r>
-        <w:rPr>
-          <w:rFonts w:ascii="AppleSystemUIFont" w:hAnsi="AppleSystemUIFont" w:cs="AppleSystemUIFont"/>
-          <w:kern w:val="0"/>
-          <w:sz w:val="26"/>
-          <w:szCs w:val="26"/>
-        </w:rPr>
-        <w:t>DOES LOUDNESS HERAING LEVEL MAKE A DIFFERNCE?</w:t>
+        <w:ind w:firstLine="720"/>
+        <w:rPr>
+          <w:rFonts w:ascii="AppleSystemUIFont" w:hAnsi="AppleSystemUIFont" w:cs="AppleSystemUIFont"/>
+          <w:kern w:val="0"/>
+          <w:sz w:val="26"/>
+          <w:szCs w:val="26"/>
+        </w:rPr>
+      </w:pPr>
+      <w:r>
+        <w:rPr>
+          <w:rFonts w:ascii="AppleSystemUIFont" w:hAnsi="AppleSystemUIFont" w:cs="AppleSystemUIFont"/>
+          <w:kern w:val="0"/>
+          <w:sz w:val="26"/>
+          <w:szCs w:val="26"/>
+        </w:rPr>
+        <w:t>Compare number of reps (and first four and last four averaged)</w:t>
       </w:r>
     </w:p>
     <w:p>
@@ -310,8 +560,19 @@
           <w:sz w:val="26"/>
           <w:szCs w:val="26"/>
         </w:rPr>
-        <w:t>Play with PCA components - some of them look like external noise items</w:t>
-      </w:r>
+        <w:t xml:space="preserve">Play with PCA components - some of them look like external noise </w:t>
+      </w:r>
+      <w:proofErr w:type="gramStart"/>
+      <w:r>
+        <w:rPr>
+          <w:rFonts w:ascii="AppleSystemUIFont" w:hAnsi="AppleSystemUIFont" w:cs="AppleSystemUIFont"/>
+          <w:kern w:val="0"/>
+          <w:sz w:val="26"/>
+          <w:szCs w:val="26"/>
+        </w:rPr>
+        <w:t>items</w:t>
+      </w:r>
+      <w:proofErr w:type="gramEnd"/>
     </w:p>
     <w:p>
       <w:pPr>
@@ -340,7 +601,47 @@
           <w:sz w:val="26"/>
           <w:szCs w:val="26"/>
         </w:rPr>
-        <w:t xml:space="preserve"> Have they already been removed dueing maxfilter?</w:t>
+        <w:t xml:space="preserve"> Have they already been removed </w:t>
+      </w:r>
+      <w:proofErr w:type="spellStart"/>
+      <w:r>
+        <w:rPr>
+          <w:rFonts w:ascii="AppleSystemUIFont" w:hAnsi="AppleSystemUIFont" w:cs="AppleSystemUIFont"/>
+          <w:kern w:val="0"/>
+          <w:sz w:val="26"/>
+          <w:szCs w:val="26"/>
+        </w:rPr>
+        <w:t>dueing</w:t>
+      </w:r>
+      <w:proofErr w:type="spellEnd"/>
+      <w:r>
+        <w:rPr>
+          <w:rFonts w:ascii="AppleSystemUIFont" w:hAnsi="AppleSystemUIFont" w:cs="AppleSystemUIFont"/>
+          <w:kern w:val="0"/>
+          <w:sz w:val="26"/>
+          <w:szCs w:val="26"/>
+        </w:rPr>
+        <w:t xml:space="preserve"> </w:t>
+      </w:r>
+      <w:proofErr w:type="spellStart"/>
+      <w:r>
+        <w:rPr>
+          <w:rFonts w:ascii="AppleSystemUIFont" w:hAnsi="AppleSystemUIFont" w:cs="AppleSystemUIFont"/>
+          <w:kern w:val="0"/>
+          <w:sz w:val="26"/>
+          <w:szCs w:val="26"/>
+        </w:rPr>
+        <w:t>maxfilter</w:t>
+      </w:r>
+      <w:proofErr w:type="spellEnd"/>
+      <w:r>
+        <w:rPr>
+          <w:rFonts w:ascii="AppleSystemUIFont" w:hAnsi="AppleSystemUIFont" w:cs="AppleSystemUIFont"/>
+          <w:kern w:val="0"/>
+          <w:sz w:val="26"/>
+          <w:szCs w:val="26"/>
+        </w:rPr>
+        <w:t>?</w:t>
       </w:r>
     </w:p>
     <w:p>
@@ -395,7 +696,67 @@
           <w:sz w:val="26"/>
           <w:szCs w:val="26"/>
         </w:rPr>
-        <w:t>Compare old matlab Russian and new matlab Russian, and python Russian maxfilter – which is different/better and why?</w:t>
+        <w:t xml:space="preserve">Compare old </w:t>
+      </w:r>
+      <w:proofErr w:type="spellStart"/>
+      <w:r>
+        <w:rPr>
+          <w:rFonts w:ascii="AppleSystemUIFont" w:hAnsi="AppleSystemUIFont" w:cs="AppleSystemUIFont"/>
+          <w:kern w:val="0"/>
+          <w:sz w:val="26"/>
+          <w:szCs w:val="26"/>
+        </w:rPr>
+        <w:t>matlab</w:t>
+      </w:r>
+      <w:proofErr w:type="spellEnd"/>
+      <w:r>
+        <w:rPr>
+          <w:rFonts w:ascii="AppleSystemUIFont" w:hAnsi="AppleSystemUIFont" w:cs="AppleSystemUIFont"/>
+          <w:kern w:val="0"/>
+          <w:sz w:val="26"/>
+          <w:szCs w:val="26"/>
+        </w:rPr>
+        <w:t xml:space="preserve"> Russian and new </w:t>
+      </w:r>
+      <w:proofErr w:type="spellStart"/>
+      <w:r>
+        <w:rPr>
+          <w:rFonts w:ascii="AppleSystemUIFont" w:hAnsi="AppleSystemUIFont" w:cs="AppleSystemUIFont"/>
+          <w:kern w:val="0"/>
+          <w:sz w:val="26"/>
+          <w:szCs w:val="26"/>
+        </w:rPr>
+        <w:t>matlab</w:t>
+      </w:r>
+      <w:proofErr w:type="spellEnd"/>
+      <w:r>
+        <w:rPr>
+          <w:rFonts w:ascii="AppleSystemUIFont" w:hAnsi="AppleSystemUIFont" w:cs="AppleSystemUIFont"/>
+          <w:kern w:val="0"/>
+          <w:sz w:val="26"/>
+          <w:szCs w:val="26"/>
+        </w:rPr>
+        <w:t xml:space="preserve"> Russian, and python Russian </w:t>
+      </w:r>
+      <w:proofErr w:type="spellStart"/>
+      <w:r>
+        <w:rPr>
+          <w:rFonts w:ascii="AppleSystemUIFont" w:hAnsi="AppleSystemUIFont" w:cs="AppleSystemUIFont"/>
+          <w:kern w:val="0"/>
+          <w:sz w:val="26"/>
+          <w:szCs w:val="26"/>
+        </w:rPr>
+        <w:t>maxfilter</w:t>
+      </w:r>
+      <w:proofErr w:type="spellEnd"/>
+      <w:r>
+        <w:rPr>
+          <w:rFonts w:ascii="AppleSystemUIFont" w:hAnsi="AppleSystemUIFont" w:cs="AppleSystemUIFont"/>
+          <w:kern w:val="0"/>
+          <w:sz w:val="26"/>
+          <w:szCs w:val="26"/>
+        </w:rPr>
+        <w:t xml:space="preserve"> – which is different/better and why?</w:t>
       </w:r>
     </w:p>
     <w:p>
@@ -455,7 +816,47 @@
           <w:sz w:val="26"/>
           <w:szCs w:val="26"/>
         </w:rPr>
-        <w:t>Make use of New version of Maxfilter (2.2.22 or whatever it is)</w:t>
+        <w:t xml:space="preserve">Make use of </w:t>
+      </w:r>
+      <w:proofErr w:type="gramStart"/>
+      <w:r>
+        <w:rPr>
+          <w:rFonts w:ascii="AppleSystemUIFont" w:hAnsi="AppleSystemUIFont" w:cs="AppleSystemUIFont"/>
+          <w:kern w:val="0"/>
+          <w:sz w:val="26"/>
+          <w:szCs w:val="26"/>
+        </w:rPr>
+        <w:t>New</w:t>
+      </w:r>
+      <w:proofErr w:type="gramEnd"/>
+      <w:r>
+        <w:rPr>
+          <w:rFonts w:ascii="AppleSystemUIFont" w:hAnsi="AppleSystemUIFont" w:cs="AppleSystemUIFont"/>
+          <w:kern w:val="0"/>
+          <w:sz w:val="26"/>
+          <w:szCs w:val="26"/>
+        </w:rPr>
+        <w:t xml:space="preserve"> version of </w:t>
+      </w:r>
+      <w:proofErr w:type="spellStart"/>
+      <w:r>
+        <w:rPr>
+          <w:rFonts w:ascii="AppleSystemUIFont" w:hAnsi="AppleSystemUIFont" w:cs="AppleSystemUIFont"/>
+          <w:kern w:val="0"/>
+          <w:sz w:val="26"/>
+          <w:szCs w:val="26"/>
+        </w:rPr>
+        <w:t>Maxfilter</w:t>
+      </w:r>
+      <w:proofErr w:type="spellEnd"/>
+      <w:r>
+        <w:rPr>
+          <w:rFonts w:ascii="AppleSystemUIFont" w:hAnsi="AppleSystemUIFont" w:cs="AppleSystemUIFont"/>
+          <w:kern w:val="0"/>
+          <w:sz w:val="26"/>
+          <w:szCs w:val="26"/>
+        </w:rPr>
+        <w:t xml:space="preserve"> (2.2.22 or whatever it is)</w:t>
       </w:r>
     </w:p>
     <w:p>
@@ -488,7 +889,27 @@
           <w:sz w:val="26"/>
           <w:szCs w:val="26"/>
         </w:rPr>
-        <w:t>In the new python script, EEG are not having bad channels applied, as we miss out the step for maxfilter.</w:t>
+        <w:t xml:space="preserve">In the new python script, EEG are not having bad channels applied, as we miss out the step for </w:t>
+      </w:r>
+      <w:proofErr w:type="spellStart"/>
+      <w:r>
+        <w:rPr>
+          <w:rFonts w:ascii="AppleSystemUIFont" w:hAnsi="AppleSystemUIFont" w:cs="AppleSystemUIFont"/>
+          <w:kern w:val="0"/>
+          <w:sz w:val="26"/>
+          <w:szCs w:val="26"/>
+        </w:rPr>
+        <w:t>maxfilter</w:t>
+      </w:r>
+      <w:proofErr w:type="spellEnd"/>
+      <w:r>
+        <w:rPr>
+          <w:rFonts w:ascii="AppleSystemUIFont" w:hAnsi="AppleSystemUIFont" w:cs="AppleSystemUIFont"/>
+          <w:kern w:val="0"/>
+          <w:sz w:val="26"/>
+          <w:szCs w:val="26"/>
+        </w:rPr>
+        <w:t>.</w:t>
       </w:r>
     </w:p>
     <w:p>
@@ -521,7 +942,27 @@
           <w:sz w:val="26"/>
           <w:szCs w:val="26"/>
         </w:rPr>
-        <w:t>Using thresholds (how many deleated?)</w:t>
+        <w:t xml:space="preserve">Using thresholds (how many </w:t>
+      </w:r>
+      <w:proofErr w:type="spellStart"/>
+      <w:r>
+        <w:rPr>
+          <w:rFonts w:ascii="AppleSystemUIFont" w:hAnsi="AppleSystemUIFont" w:cs="AppleSystemUIFont"/>
+          <w:kern w:val="0"/>
+          <w:sz w:val="26"/>
+          <w:szCs w:val="26"/>
+        </w:rPr>
+        <w:t>deleated</w:t>
+      </w:r>
+      <w:proofErr w:type="spellEnd"/>
+      <w:r>
+        <w:rPr>
+          <w:rFonts w:ascii="AppleSystemUIFont" w:hAnsi="AppleSystemUIFont" w:cs="AppleSystemUIFont"/>
+          <w:kern w:val="0"/>
+          <w:sz w:val="26"/>
+          <w:szCs w:val="26"/>
+        </w:rPr>
+        <w:t>?)</w:t>
       </w:r>
     </w:p>
     <w:p>
@@ -553,7 +994,27 @@
           <w:sz w:val="26"/>
           <w:szCs w:val="26"/>
         </w:rPr>
-        <w:t>If we re-reference EEG – is this what is making imagined speech worse that old russian? Should we therefore be avoiding it for reconstruction?</w:t>
+        <w:t xml:space="preserve">If we re-reference EEG – is this what is making imagined speech worse that old </w:t>
+      </w:r>
+      <w:proofErr w:type="spellStart"/>
+      <w:r>
+        <w:rPr>
+          <w:rFonts w:ascii="AppleSystemUIFont" w:hAnsi="AppleSystemUIFont" w:cs="AppleSystemUIFont"/>
+          <w:kern w:val="0"/>
+          <w:sz w:val="26"/>
+          <w:szCs w:val="26"/>
+        </w:rPr>
+        <w:t>russian</w:t>
+      </w:r>
+      <w:proofErr w:type="spellEnd"/>
+      <w:r>
+        <w:rPr>
+          <w:rFonts w:ascii="AppleSystemUIFont" w:hAnsi="AppleSystemUIFont" w:cs="AppleSystemUIFont"/>
+          <w:kern w:val="0"/>
+          <w:sz w:val="26"/>
+          <w:szCs w:val="26"/>
+        </w:rPr>
+        <w:t>? Should we therefore be avoiding it for reconstruction?</w:t>
       </w:r>
     </w:p>
     <w:p>
@@ -643,7 +1104,87 @@
           <w:sz w:val="26"/>
           <w:szCs w:val="26"/>
         </w:rPr>
-        <w:t>Compare the spectrograms of the Russian and English data (). Is the the Russian is better (ie flatter)? If so, why?: English:</w:t>
+        <w:t xml:space="preserve">Compare the spectrograms of the Russian and English data (). Is the </w:t>
+      </w:r>
+      <w:proofErr w:type="spellStart"/>
+      <w:r>
+        <w:rPr>
+          <w:rFonts w:ascii="AppleSystemUIFont" w:hAnsi="AppleSystemUIFont" w:cs="AppleSystemUIFont"/>
+          <w:kern w:val="0"/>
+          <w:sz w:val="26"/>
+          <w:szCs w:val="26"/>
+        </w:rPr>
+        <w:t>the</w:t>
+      </w:r>
+      <w:proofErr w:type="spellEnd"/>
+      <w:r>
+        <w:rPr>
+          <w:rFonts w:ascii="AppleSystemUIFont" w:hAnsi="AppleSystemUIFont" w:cs="AppleSystemUIFont"/>
+          <w:kern w:val="0"/>
+          <w:sz w:val="26"/>
+          <w:szCs w:val="26"/>
+        </w:rPr>
+        <w:t xml:space="preserve"> Russian </w:t>
+      </w:r>
+      <w:proofErr w:type="gramStart"/>
+      <w:r>
+        <w:rPr>
+          <w:rFonts w:ascii="AppleSystemUIFont" w:hAnsi="AppleSystemUIFont" w:cs="AppleSystemUIFont"/>
+          <w:kern w:val="0"/>
+          <w:sz w:val="26"/>
+          <w:szCs w:val="26"/>
+        </w:rPr>
+        <w:t>is</w:t>
+      </w:r>
+      <w:proofErr w:type="gramEnd"/>
+      <w:r>
+        <w:rPr>
+          <w:rFonts w:ascii="AppleSystemUIFont" w:hAnsi="AppleSystemUIFont" w:cs="AppleSystemUIFont"/>
+          <w:kern w:val="0"/>
+          <w:sz w:val="26"/>
+          <w:szCs w:val="26"/>
+        </w:rPr>
+        <w:t xml:space="preserve"> better (</w:t>
+      </w:r>
+      <w:proofErr w:type="spellStart"/>
+      <w:r>
+        <w:rPr>
+          <w:rFonts w:ascii="AppleSystemUIFont" w:hAnsi="AppleSystemUIFont" w:cs="AppleSystemUIFont"/>
+          <w:kern w:val="0"/>
+          <w:sz w:val="26"/>
+          <w:szCs w:val="26"/>
+        </w:rPr>
+        <w:t>ie</w:t>
+      </w:r>
+      <w:proofErr w:type="spellEnd"/>
+      <w:r>
+        <w:rPr>
+          <w:rFonts w:ascii="AppleSystemUIFont" w:hAnsi="AppleSystemUIFont" w:cs="AppleSystemUIFont"/>
+          <w:kern w:val="0"/>
+          <w:sz w:val="26"/>
+          <w:szCs w:val="26"/>
+        </w:rPr>
+        <w:t xml:space="preserve"> flatter)? If so, </w:t>
+      </w:r>
+      <w:proofErr w:type="gramStart"/>
+      <w:r>
+        <w:rPr>
+          <w:rFonts w:ascii="AppleSystemUIFont" w:hAnsi="AppleSystemUIFont" w:cs="AppleSystemUIFont"/>
+          <w:kern w:val="0"/>
+          <w:sz w:val="26"/>
+          <w:szCs w:val="26"/>
+        </w:rPr>
+        <w:t>why?:</w:t>
+      </w:r>
+      <w:proofErr w:type="gramEnd"/>
+      <w:r>
+        <w:rPr>
+          <w:rFonts w:ascii="AppleSystemUIFont" w:hAnsi="AppleSystemUIFont" w:cs="AppleSystemUIFont"/>
+          <w:kern w:val="0"/>
+          <w:sz w:val="26"/>
+          <w:szCs w:val="26"/>
+        </w:rPr>
+        <w:t xml:space="preserve"> English:</w:t>
       </w:r>
     </w:p>
     <w:p>
@@ -917,7 +1458,23 @@
           <w:rFonts w:eastAsia="Times New Roman" w:cstheme="minorHAnsi"/>
           <w:lang w:eastAsia="en-GB"/>
         </w:rPr>
-        <w:t>SSS vs SSP! (Runhoa’s paper says that SSP is better!</w:t>
+        <w:t>SSS vs SSP! (</w:t>
+      </w:r>
+      <w:proofErr w:type="spellStart"/>
+      <w:r>
+        <w:rPr>
+          <w:rFonts w:eastAsia="Times New Roman" w:cstheme="minorHAnsi"/>
+          <w:lang w:eastAsia="en-GB"/>
+        </w:rPr>
+        <w:t>Runhoa’s</w:t>
+      </w:r>
+      <w:proofErr w:type="spellEnd"/>
+      <w:r>
+        <w:rPr>
+          <w:rFonts w:eastAsia="Times New Roman" w:cstheme="minorHAnsi"/>
+          <w:lang w:eastAsia="en-GB"/>
+        </w:rPr>
+        <w:t xml:space="preserve"> paper says that SSP is better!</w:t>
       </w:r>
       <w:r>
         <w:rPr>
@@ -1010,7 +1567,39 @@
           <w:rFonts w:eastAsia="Times New Roman" w:cstheme="minorHAnsi"/>
           <w:lang w:eastAsia="en-GB"/>
         </w:rPr>
-        <w:t xml:space="preserve">Can we use ‘short’ (32 bit )instead of single (16bit) for the fifs (we used 16 for the Russian data so perhaps it makes no difference) </w:t>
+        <w:t xml:space="preserve">Can we use ‘short’ (32 </w:t>
+      </w:r>
+      <w:proofErr w:type="gramStart"/>
+      <w:r>
+        <w:rPr>
+          <w:rFonts w:eastAsia="Times New Roman" w:cstheme="minorHAnsi"/>
+          <w:lang w:eastAsia="en-GB"/>
+        </w:rPr>
+        <w:t>bit )instead</w:t>
+      </w:r>
+      <w:proofErr w:type="gramEnd"/>
+      <w:r>
+        <w:rPr>
+          <w:rFonts w:eastAsia="Times New Roman" w:cstheme="minorHAnsi"/>
+          <w:lang w:eastAsia="en-GB"/>
+        </w:rPr>
+        <w:t xml:space="preserve"> of single (16bit) for the </w:t>
+      </w:r>
+      <w:proofErr w:type="spellStart"/>
+      <w:r>
+        <w:rPr>
+          <w:rFonts w:eastAsia="Times New Roman" w:cstheme="minorHAnsi"/>
+          <w:lang w:eastAsia="en-GB"/>
+        </w:rPr>
+        <w:t>fifs</w:t>
+      </w:r>
+      <w:proofErr w:type="spellEnd"/>
+      <w:r>
+        <w:rPr>
+          <w:rFonts w:eastAsia="Times New Roman" w:cstheme="minorHAnsi"/>
+          <w:lang w:eastAsia="en-GB"/>
+        </w:rPr>
+        <w:t xml:space="preserve"> (we used 16 for the Russian data so perhaps it makes no difference) </w:t>
       </w:r>
     </w:p>
     <w:p>
@@ -1031,7 +1620,23 @@
           <w:rFonts w:eastAsia="Times New Roman" w:cstheme="minorHAnsi"/>
           <w:lang w:eastAsia="en-GB"/>
         </w:rPr>
-        <w:t xml:space="preserve">Should we be getting rid of bads with highish </w:t>
+        <w:t xml:space="preserve">Should we be getting rid of </w:t>
+      </w:r>
+      <w:proofErr w:type="spellStart"/>
+      <w:r>
+        <w:rPr>
+          <w:rFonts w:eastAsia="Times New Roman" w:cstheme="minorHAnsi"/>
+          <w:lang w:eastAsia="en-GB"/>
+        </w:rPr>
+        <w:t>bads</w:t>
+      </w:r>
+      <w:proofErr w:type="spellEnd"/>
+      <w:r>
+        <w:rPr>
+          <w:rFonts w:eastAsia="Times New Roman" w:cstheme="minorHAnsi"/>
+          <w:lang w:eastAsia="en-GB"/>
+        </w:rPr>
+        <w:t xml:space="preserve"> with highish </w:t>
       </w:r>
       <w:r>
         <w:rPr>
@@ -1255,14 +1860,25 @@
           <w14:ligatures w14:val="none"/>
         </w:rPr>
       </w:pPr>
-      <w:r>
-        <w:rPr>
-          <w:rFonts w:eastAsia="Times New Roman" w:cstheme="minorHAnsi"/>
-          <w:kern w:val="0"/>
-          <w:lang w:eastAsia="en-GB"/>
-          <w14:ligatures w14:val="none"/>
-        </w:rPr>
-        <w:t>Implememnt BIDS</w:t>
+      <w:proofErr w:type="spellStart"/>
+      <w:r>
+        <w:rPr>
+          <w:rFonts w:eastAsia="Times New Roman" w:cstheme="minorHAnsi"/>
+          <w:kern w:val="0"/>
+          <w:lang w:eastAsia="en-GB"/>
+          <w14:ligatures w14:val="none"/>
+        </w:rPr>
+        <w:t>Implememnt</w:t>
+      </w:r>
+      <w:proofErr w:type="spellEnd"/>
+      <w:r>
+        <w:rPr>
+          <w:rFonts w:eastAsia="Times New Roman" w:cstheme="minorHAnsi"/>
+          <w:kern w:val="0"/>
+          <w:lang w:eastAsia="en-GB"/>
+          <w14:ligatures w14:val="none"/>
+        </w:rPr>
+        <w:t xml:space="preserve"> BIDS</w:t>
       </w:r>
     </w:p>
     <w:p>
@@ -1331,8 +1947,19 @@
           <w:lang w:eastAsia="en-GB"/>
           <w14:ligatures w14:val="none"/>
         </w:rPr>
-        <w:t>Use 3 layer</w:t>
-      </w:r>
+        <w:t xml:space="preserve">Use </w:t>
+      </w:r>
+      <w:proofErr w:type="gramStart"/>
+      <w:r>
+        <w:rPr>
+          <w:rFonts w:eastAsia="Times New Roman" w:cstheme="minorHAnsi"/>
+          <w:kern w:val="0"/>
+          <w:lang w:eastAsia="en-GB"/>
+          <w14:ligatures w14:val="none"/>
+        </w:rPr>
+        <w:t>3 layer</w:t>
+      </w:r>
+      <w:proofErr w:type="gramEnd"/>
       <w:r>
         <w:rPr>
           <w:rFonts w:eastAsia="Times New Roman" w:cstheme="minorHAnsi"/>
@@ -1472,16 +2099,47 @@
           <w:lang w:eastAsia="en-GB"/>
           <w14:ligatures w14:val="none"/>
         </w:rPr>
-        <w:t>Surface is watershead</w:t>
-      </w:r>
-      <w:r>
-        <w:rPr>
-          <w:rFonts w:eastAsia="Times New Roman" w:cstheme="minorHAnsi"/>
-          <w:kern w:val="0"/>
-          <w:lang w:eastAsia="en-GB"/>
-          <w14:ligatures w14:val="none"/>
-        </w:rPr>
-        <w:t>/freesurfer/MPRAGE</w:t>
+        <w:t xml:space="preserve">Surface is </w:t>
+      </w:r>
+      <w:proofErr w:type="spellStart"/>
+      <w:r>
+        <w:rPr>
+          <w:rFonts w:eastAsia="Times New Roman" w:cstheme="minorHAnsi"/>
+          <w:kern w:val="0"/>
+          <w:lang w:eastAsia="en-GB"/>
+          <w14:ligatures w14:val="none"/>
+        </w:rPr>
+        <w:t>watershead</w:t>
+      </w:r>
+      <w:proofErr w:type="spellEnd"/>
+      <w:r>
+        <w:rPr>
+          <w:rFonts w:eastAsia="Times New Roman" w:cstheme="minorHAnsi"/>
+          <w:kern w:val="0"/>
+          <w:lang w:eastAsia="en-GB"/>
+          <w14:ligatures w14:val="none"/>
+        </w:rPr>
+        <w:t>/</w:t>
+      </w:r>
+      <w:proofErr w:type="spellStart"/>
+      <w:r>
+        <w:rPr>
+          <w:rFonts w:eastAsia="Times New Roman" w:cstheme="minorHAnsi"/>
+          <w:kern w:val="0"/>
+          <w:lang w:eastAsia="en-GB"/>
+          <w14:ligatures w14:val="none"/>
+        </w:rPr>
+        <w:t>freesurfer</w:t>
+      </w:r>
+      <w:proofErr w:type="spellEnd"/>
+      <w:r>
+        <w:rPr>
+          <w:rFonts w:eastAsia="Times New Roman" w:cstheme="minorHAnsi"/>
+          <w:kern w:val="0"/>
+          <w:lang w:eastAsia="en-GB"/>
+          <w14:ligatures w14:val="none"/>
+        </w:rPr>
+        <w:t>/MPRAGE</w:t>
       </w:r>
       <w:r>
         <w:rPr>
@@ -1517,27 +2175,49 @@
           <w:lang w:eastAsia="en-GB"/>
           <w14:ligatures w14:val="none"/>
         </w:rPr>
-        <w:t>are flash</w:t>
-      </w:r>
-    </w:p>
-    <w:p>
-      <w:pPr>
-        <w:outlineLvl w:val="1"/>
-        <w:rPr>
-          <w:rFonts w:eastAsia="Times New Roman" w:cstheme="minorHAnsi"/>
-          <w:kern w:val="0"/>
-          <w:lang w:eastAsia="en-GB"/>
-          <w14:ligatures w14:val="none"/>
-        </w:rPr>
-      </w:pPr>
-      <w:r>
-        <w:rPr>
-          <w:rFonts w:eastAsia="Times New Roman" w:cstheme="minorHAnsi"/>
-          <w:kern w:val="0"/>
-          <w:lang w:eastAsia="en-GB"/>
-          <w14:ligatures w14:val="none"/>
-        </w:rPr>
-        <w:t>Watershead:</w:t>
+        <w:t xml:space="preserve">are </w:t>
+      </w:r>
+      <w:proofErr w:type="gramStart"/>
+      <w:r>
+        <w:rPr>
+          <w:rFonts w:eastAsia="Times New Roman" w:cstheme="minorHAnsi"/>
+          <w:kern w:val="0"/>
+          <w:lang w:eastAsia="en-GB"/>
+          <w14:ligatures w14:val="none"/>
+        </w:rPr>
+        <w:t>flash</w:t>
+      </w:r>
+      <w:proofErr w:type="gramEnd"/>
+    </w:p>
+    <w:p>
+      <w:pPr>
+        <w:outlineLvl w:val="1"/>
+        <w:rPr>
+          <w:rFonts w:eastAsia="Times New Roman" w:cstheme="minorHAnsi"/>
+          <w:kern w:val="0"/>
+          <w:lang w:eastAsia="en-GB"/>
+          <w14:ligatures w14:val="none"/>
+        </w:rPr>
+      </w:pPr>
+      <w:proofErr w:type="spellStart"/>
+      <w:r>
+        <w:rPr>
+          <w:rFonts w:eastAsia="Times New Roman" w:cstheme="minorHAnsi"/>
+          <w:kern w:val="0"/>
+          <w:lang w:eastAsia="en-GB"/>
+          <w14:ligatures w14:val="none"/>
+        </w:rPr>
+        <w:t>Watershead</w:t>
+      </w:r>
+      <w:proofErr w:type="spellEnd"/>
+      <w:r>
+        <w:rPr>
+          <w:rFonts w:eastAsia="Times New Roman" w:cstheme="minorHAnsi"/>
+          <w:kern w:val="0"/>
+          <w:lang w:eastAsia="en-GB"/>
+          <w14:ligatures w14:val="none"/>
+        </w:rPr>
+        <w:t>:</w:t>
       </w:r>
     </w:p>
     <w:p>
@@ -1674,63 +2354,9 @@
           <w:lang w:eastAsia="en-GB"/>
           <w14:ligatures w14:val="none"/>
         </w:rPr>
-        <w:t># Convert each echo into mgz files for flash5 and flash30 sequences</w:t>
-      </w:r>
-    </w:p>
-    <w:p>
-      <w:pPr>
-        <w:rPr>
-          <w:rFonts w:ascii="Courier New" w:eastAsia="Times New Roman" w:hAnsi="Courier New" w:cs="Courier New"/>
-          <w:color w:val="262626"/>
-          <w:kern w:val="0"/>
-          <w:sz w:val="20"/>
-          <w:szCs w:val="20"/>
-          <w:shd w:val="clear" w:color="auto" w:fill="F9F9F9"/>
-          <w:lang w:eastAsia="en-GB"/>
-          <w14:ligatures w14:val="none"/>
-        </w:rPr>
-      </w:pPr>
-      <w:r>
-        <w:rPr>
-          <w:rFonts w:ascii="Courier New" w:eastAsia="Times New Roman" w:hAnsi="Courier New" w:cs="Courier New"/>
-          <w:color w:val="262626"/>
-          <w:kern w:val="0"/>
-          <w:sz w:val="20"/>
-          <w:szCs w:val="20"/>
-          <w:shd w:val="clear" w:color="auto" w:fill="F9F9F9"/>
-          <w:lang w:eastAsia="en-GB"/>
-          <w14:ligatures w14:val="none"/>
-        </w:rPr>
-        <w:t>mri_convert your_nifti_file_name_megre5_echoX.nii.gz megre5_X.mgz</w:t>
-      </w:r>
-    </w:p>
-    <w:p>
-      <w:pPr>
-        <w:rPr>
-          <w:rFonts w:ascii="Courier New" w:eastAsia="Times New Roman" w:hAnsi="Courier New" w:cs="Courier New"/>
-          <w:color w:val="262626"/>
-          <w:kern w:val="0"/>
-          <w:sz w:val="20"/>
-          <w:szCs w:val="20"/>
-          <w:shd w:val="clear" w:color="auto" w:fill="F9F9F9"/>
-          <w:lang w:eastAsia="en-GB"/>
-          <w14:ligatures w14:val="none"/>
-        </w:rPr>
-      </w:pPr>
-    </w:p>
-    <w:p>
-      <w:pPr>
-        <w:rPr>
-          <w:rFonts w:ascii="Courier New" w:eastAsia="Times New Roman" w:hAnsi="Courier New" w:cs="Courier New"/>
-          <w:color w:val="262626"/>
-          <w:kern w:val="0"/>
-          <w:sz w:val="20"/>
-          <w:szCs w:val="20"/>
-          <w:shd w:val="clear" w:color="auto" w:fill="F9F9F9"/>
-          <w:lang w:eastAsia="en-GB"/>
-          <w14:ligatures w14:val="none"/>
-        </w:rPr>
-      </w:pPr>
+        <w:t xml:space="preserve"># Convert each echo into </w:t>
+      </w:r>
+      <w:proofErr w:type="spellStart"/>
       <w:r>
         <w:rPr>
           <w:rFonts w:ascii="Courier New" w:eastAsia="Times New Roman" w:hAnsi="Courier New" w:cs="Courier New"/>
@@ -1743,90 +2369,9 @@
           <w:lang w:eastAsia="en-GB"/>
           <w14:ligatures w14:val="none"/>
         </w:rPr>
-        <w:t># Average echos and store the average files into mri/flash/parameter_maps folder of your freesurfer directory of the subject</w:t>
-      </w:r>
-    </w:p>
-    <w:p>
-      <w:pPr>
-        <w:rPr>
-          <w:rFonts w:ascii="Courier New" w:eastAsia="Times New Roman" w:hAnsi="Courier New" w:cs="Courier New"/>
-          <w:color w:val="262626"/>
-          <w:kern w:val="0"/>
-          <w:sz w:val="20"/>
-          <w:szCs w:val="20"/>
-          <w:shd w:val="clear" w:color="auto" w:fill="F9F9F9"/>
-          <w:lang w:eastAsia="en-GB"/>
-          <w14:ligatures w14:val="none"/>
-        </w:rPr>
-      </w:pPr>
-      <w:r>
-        <w:rPr>
-          <w:rFonts w:ascii="Courier New" w:eastAsia="Times New Roman" w:hAnsi="Courier New" w:cs="Courier New"/>
-          <w:color w:val="262626"/>
-          <w:kern w:val="0"/>
-          <w:sz w:val="20"/>
-          <w:szCs w:val="20"/>
-          <w:shd w:val="clear" w:color="auto" w:fill="F9F9F9"/>
-          <w:lang w:eastAsia="en-GB"/>
-          <w14:ligatures w14:val="none"/>
-        </w:rPr>
-        <w:t>mri_average -noconform megre5_1.mgz megre5_2.mgz megre5_3.mgz megre5_4.mgz megre5_5.mgz megre5_6.mgz megre5_7.mgz megre5_8.mgz ${SUBJECTS_DIR}/${SUBJECT}/mri/flash/parameter_maps/flash5.mgz</w:t>
-      </w:r>
-    </w:p>
-    <w:p>
-      <w:pPr>
-        <w:rPr>
-          <w:rFonts w:ascii="Courier New" w:eastAsia="Times New Roman" w:hAnsi="Courier New" w:cs="Courier New"/>
-          <w:color w:val="262626"/>
-          <w:kern w:val="0"/>
-          <w:sz w:val="20"/>
-          <w:szCs w:val="20"/>
-          <w:shd w:val="clear" w:color="auto" w:fill="F9F9F9"/>
-          <w:lang w:eastAsia="en-GB"/>
-          <w14:ligatures w14:val="none"/>
-        </w:rPr>
-      </w:pPr>
-      <w:r>
-        <w:rPr>
-          <w:rFonts w:ascii="Courier New" w:eastAsia="Times New Roman" w:hAnsi="Courier New" w:cs="Courier New"/>
-          <w:color w:val="262626"/>
-          <w:kern w:val="0"/>
-          <w:sz w:val="20"/>
-          <w:szCs w:val="20"/>
-          <w:shd w:val="clear" w:color="auto" w:fill="F9F9F9"/>
-          <w:lang w:eastAsia="en-GB"/>
-          <w14:ligatures w14:val="none"/>
-        </w:rPr>
-        <w:t>mri_average -noconform megre30_1.mgz megre30_2.mgz megre30_3.mgz megre30_4.mgz megre30_5.mgz megre30_6.mgz megre30_7.mgz megre30_8.mgz ${SUBJECTS_DIR}/${SUBJECT}/mri/flash/parameter_maps/flash30.mgz</w:t>
-      </w:r>
-    </w:p>
-    <w:p>
-      <w:pPr>
-        <w:rPr>
-          <w:rFonts w:ascii="Courier New" w:eastAsia="Times New Roman" w:hAnsi="Courier New" w:cs="Courier New"/>
-          <w:color w:val="262626"/>
-          <w:kern w:val="0"/>
-          <w:sz w:val="20"/>
-          <w:szCs w:val="20"/>
-          <w:shd w:val="clear" w:color="auto" w:fill="F9F9F9"/>
-          <w:lang w:eastAsia="en-GB"/>
-          <w14:ligatures w14:val="none"/>
-        </w:rPr>
-      </w:pPr>
-    </w:p>
-    <w:p>
-      <w:pPr>
-        <w:rPr>
-          <w:rFonts w:ascii="Courier New" w:eastAsia="Times New Roman" w:hAnsi="Courier New" w:cs="Courier New"/>
-          <w:color w:val="262626"/>
-          <w:kern w:val="0"/>
-          <w:sz w:val="20"/>
-          <w:szCs w:val="20"/>
-          <w:shd w:val="clear" w:color="auto" w:fill="F9F9F9"/>
-          <w:lang w:eastAsia="en-GB"/>
-          <w14:ligatures w14:val="none"/>
-        </w:rPr>
-      </w:pPr>
+        <w:t>mgz</w:t>
+      </w:r>
+      <w:proofErr w:type="spellEnd"/>
       <w:r>
         <w:rPr>
           <w:rFonts w:ascii="Courier New" w:eastAsia="Times New Roman" w:hAnsi="Courier New" w:cs="Courier New"/>
@@ -1839,6 +2384,504 @@
           <w:lang w:eastAsia="en-GB"/>
           <w14:ligatures w14:val="none"/>
         </w:rPr>
+        <w:t xml:space="preserve"> files for flash5 and flash30 sequences</w:t>
+      </w:r>
+    </w:p>
+    <w:p>
+      <w:pPr>
+        <w:rPr>
+          <w:rFonts w:ascii="Courier New" w:eastAsia="Times New Roman" w:hAnsi="Courier New" w:cs="Courier New"/>
+          <w:color w:val="262626"/>
+          <w:kern w:val="0"/>
+          <w:sz w:val="20"/>
+          <w:szCs w:val="20"/>
+          <w:shd w:val="clear" w:color="auto" w:fill="F9F9F9"/>
+          <w:lang w:eastAsia="en-GB"/>
+          <w14:ligatures w14:val="none"/>
+        </w:rPr>
+      </w:pPr>
+      <w:proofErr w:type="spellStart"/>
+      <w:r>
+        <w:rPr>
+          <w:rFonts w:ascii="Courier New" w:eastAsia="Times New Roman" w:hAnsi="Courier New" w:cs="Courier New"/>
+          <w:color w:val="262626"/>
+          <w:kern w:val="0"/>
+          <w:sz w:val="20"/>
+          <w:szCs w:val="20"/>
+          <w:shd w:val="clear" w:color="auto" w:fill="F9F9F9"/>
+          <w:lang w:eastAsia="en-GB"/>
+          <w14:ligatures w14:val="none"/>
+        </w:rPr>
+        <w:t>mri_convert</w:t>
+      </w:r>
+      <w:proofErr w:type="spellEnd"/>
+      <w:r>
+        <w:rPr>
+          <w:rFonts w:ascii="Courier New" w:eastAsia="Times New Roman" w:hAnsi="Courier New" w:cs="Courier New"/>
+          <w:color w:val="262626"/>
+          <w:kern w:val="0"/>
+          <w:sz w:val="20"/>
+          <w:szCs w:val="20"/>
+          <w:shd w:val="clear" w:color="auto" w:fill="F9F9F9"/>
+          <w:lang w:eastAsia="en-GB"/>
+          <w14:ligatures w14:val="none"/>
+        </w:rPr>
+        <w:t xml:space="preserve"> your_nifti_file_name_megre5_echoX.nii.gz megre5_X.mgz</w:t>
+      </w:r>
+    </w:p>
+    <w:p>
+      <w:pPr>
+        <w:rPr>
+          <w:rFonts w:ascii="Courier New" w:eastAsia="Times New Roman" w:hAnsi="Courier New" w:cs="Courier New"/>
+          <w:color w:val="262626"/>
+          <w:kern w:val="0"/>
+          <w:sz w:val="20"/>
+          <w:szCs w:val="20"/>
+          <w:shd w:val="clear" w:color="auto" w:fill="F9F9F9"/>
+          <w:lang w:eastAsia="en-GB"/>
+          <w14:ligatures w14:val="none"/>
+        </w:rPr>
+      </w:pPr>
+    </w:p>
+    <w:p>
+      <w:pPr>
+        <w:rPr>
+          <w:rFonts w:ascii="Courier New" w:eastAsia="Times New Roman" w:hAnsi="Courier New" w:cs="Courier New"/>
+          <w:color w:val="262626"/>
+          <w:kern w:val="0"/>
+          <w:sz w:val="20"/>
+          <w:szCs w:val="20"/>
+          <w:shd w:val="clear" w:color="auto" w:fill="F9F9F9"/>
+          <w:lang w:eastAsia="en-GB"/>
+          <w14:ligatures w14:val="none"/>
+        </w:rPr>
+      </w:pPr>
+      <w:r>
+        <w:rPr>
+          <w:rFonts w:ascii="Courier New" w:eastAsia="Times New Roman" w:hAnsi="Courier New" w:cs="Courier New"/>
+          <w:i/>
+          <w:iCs/>
+          <w:kern w:val="0"/>
+          <w:sz w:val="20"/>
+          <w:szCs w:val="20"/>
+          <w:shd w:val="clear" w:color="auto" w:fill="F9F9F9"/>
+          <w:lang w:eastAsia="en-GB"/>
+          <w14:ligatures w14:val="none"/>
+        </w:rPr>
+        <w:t xml:space="preserve"># Average </w:t>
+      </w:r>
+      <w:proofErr w:type="spellStart"/>
+      <w:r>
+        <w:rPr>
+          <w:rFonts w:ascii="Courier New" w:eastAsia="Times New Roman" w:hAnsi="Courier New" w:cs="Courier New"/>
+          <w:i/>
+          <w:iCs/>
+          <w:kern w:val="0"/>
+          <w:sz w:val="20"/>
+          <w:szCs w:val="20"/>
+          <w:shd w:val="clear" w:color="auto" w:fill="F9F9F9"/>
+          <w:lang w:eastAsia="en-GB"/>
+          <w14:ligatures w14:val="none"/>
+        </w:rPr>
+        <w:t>echos</w:t>
+      </w:r>
+      <w:proofErr w:type="spellEnd"/>
+      <w:r>
+        <w:rPr>
+          <w:rFonts w:ascii="Courier New" w:eastAsia="Times New Roman" w:hAnsi="Courier New" w:cs="Courier New"/>
+          <w:i/>
+          <w:iCs/>
+          <w:kern w:val="0"/>
+          <w:sz w:val="20"/>
+          <w:szCs w:val="20"/>
+          <w:shd w:val="clear" w:color="auto" w:fill="F9F9F9"/>
+          <w:lang w:eastAsia="en-GB"/>
+          <w14:ligatures w14:val="none"/>
+        </w:rPr>
+        <w:t xml:space="preserve"> and store the average files into </w:t>
+      </w:r>
+      <w:proofErr w:type="spellStart"/>
+      <w:r>
+        <w:rPr>
+          <w:rFonts w:ascii="Courier New" w:eastAsia="Times New Roman" w:hAnsi="Courier New" w:cs="Courier New"/>
+          <w:i/>
+          <w:iCs/>
+          <w:kern w:val="0"/>
+          <w:sz w:val="20"/>
+          <w:szCs w:val="20"/>
+          <w:shd w:val="clear" w:color="auto" w:fill="F9F9F9"/>
+          <w:lang w:eastAsia="en-GB"/>
+          <w14:ligatures w14:val="none"/>
+        </w:rPr>
+        <w:t>mri</w:t>
+      </w:r>
+      <w:proofErr w:type="spellEnd"/>
+      <w:r>
+        <w:rPr>
+          <w:rFonts w:ascii="Courier New" w:eastAsia="Times New Roman" w:hAnsi="Courier New" w:cs="Courier New"/>
+          <w:i/>
+          <w:iCs/>
+          <w:kern w:val="0"/>
+          <w:sz w:val="20"/>
+          <w:szCs w:val="20"/>
+          <w:shd w:val="clear" w:color="auto" w:fill="F9F9F9"/>
+          <w:lang w:eastAsia="en-GB"/>
+          <w14:ligatures w14:val="none"/>
+        </w:rPr>
+        <w:t>/flash/</w:t>
+      </w:r>
+      <w:proofErr w:type="spellStart"/>
+      <w:r>
+        <w:rPr>
+          <w:rFonts w:ascii="Courier New" w:eastAsia="Times New Roman" w:hAnsi="Courier New" w:cs="Courier New"/>
+          <w:i/>
+          <w:iCs/>
+          <w:kern w:val="0"/>
+          <w:sz w:val="20"/>
+          <w:szCs w:val="20"/>
+          <w:shd w:val="clear" w:color="auto" w:fill="F9F9F9"/>
+          <w:lang w:eastAsia="en-GB"/>
+          <w14:ligatures w14:val="none"/>
+        </w:rPr>
+        <w:t>parameter_maps</w:t>
+      </w:r>
+      <w:proofErr w:type="spellEnd"/>
+      <w:r>
+        <w:rPr>
+          <w:rFonts w:ascii="Courier New" w:eastAsia="Times New Roman" w:hAnsi="Courier New" w:cs="Courier New"/>
+          <w:i/>
+          <w:iCs/>
+          <w:kern w:val="0"/>
+          <w:sz w:val="20"/>
+          <w:szCs w:val="20"/>
+          <w:shd w:val="clear" w:color="auto" w:fill="F9F9F9"/>
+          <w:lang w:eastAsia="en-GB"/>
+          <w14:ligatures w14:val="none"/>
+        </w:rPr>
+        <w:t xml:space="preserve"> folder of your </w:t>
+      </w:r>
+      <w:proofErr w:type="spellStart"/>
+      <w:r>
+        <w:rPr>
+          <w:rFonts w:ascii="Courier New" w:eastAsia="Times New Roman" w:hAnsi="Courier New" w:cs="Courier New"/>
+          <w:i/>
+          <w:iCs/>
+          <w:kern w:val="0"/>
+          <w:sz w:val="20"/>
+          <w:szCs w:val="20"/>
+          <w:shd w:val="clear" w:color="auto" w:fill="F9F9F9"/>
+          <w:lang w:eastAsia="en-GB"/>
+          <w14:ligatures w14:val="none"/>
+        </w:rPr>
+        <w:t>freesurfer</w:t>
+      </w:r>
+      <w:proofErr w:type="spellEnd"/>
+      <w:r>
+        <w:rPr>
+          <w:rFonts w:ascii="Courier New" w:eastAsia="Times New Roman" w:hAnsi="Courier New" w:cs="Courier New"/>
+          <w:i/>
+          <w:iCs/>
+          <w:kern w:val="0"/>
+          <w:sz w:val="20"/>
+          <w:szCs w:val="20"/>
+          <w:shd w:val="clear" w:color="auto" w:fill="F9F9F9"/>
+          <w:lang w:eastAsia="en-GB"/>
+          <w14:ligatures w14:val="none"/>
+        </w:rPr>
+        <w:t xml:space="preserve"> directory of the subject</w:t>
+      </w:r>
+    </w:p>
+    <w:p>
+      <w:pPr>
+        <w:rPr>
+          <w:rFonts w:ascii="Courier New" w:eastAsia="Times New Roman" w:hAnsi="Courier New" w:cs="Courier New"/>
+          <w:color w:val="262626"/>
+          <w:kern w:val="0"/>
+          <w:sz w:val="20"/>
+          <w:szCs w:val="20"/>
+          <w:shd w:val="clear" w:color="auto" w:fill="F9F9F9"/>
+          <w:lang w:eastAsia="en-GB"/>
+          <w14:ligatures w14:val="none"/>
+        </w:rPr>
+      </w:pPr>
+      <w:proofErr w:type="spellStart"/>
+      <w:r>
+        <w:rPr>
+          <w:rFonts w:ascii="Courier New" w:eastAsia="Times New Roman" w:hAnsi="Courier New" w:cs="Courier New"/>
+          <w:color w:val="262626"/>
+          <w:kern w:val="0"/>
+          <w:sz w:val="20"/>
+          <w:szCs w:val="20"/>
+          <w:shd w:val="clear" w:color="auto" w:fill="F9F9F9"/>
+          <w:lang w:eastAsia="en-GB"/>
+          <w14:ligatures w14:val="none"/>
+        </w:rPr>
+        <w:t>mri_average</w:t>
+      </w:r>
+      <w:proofErr w:type="spellEnd"/>
+      <w:r>
+        <w:rPr>
+          <w:rFonts w:ascii="Courier New" w:eastAsia="Times New Roman" w:hAnsi="Courier New" w:cs="Courier New"/>
+          <w:color w:val="262626"/>
+          <w:kern w:val="0"/>
+          <w:sz w:val="20"/>
+          <w:szCs w:val="20"/>
+          <w:shd w:val="clear" w:color="auto" w:fill="F9F9F9"/>
+          <w:lang w:eastAsia="en-GB"/>
+          <w14:ligatures w14:val="none"/>
+        </w:rPr>
+        <w:t xml:space="preserve"> -</w:t>
+      </w:r>
+      <w:proofErr w:type="spellStart"/>
+      <w:r>
+        <w:rPr>
+          <w:rFonts w:ascii="Courier New" w:eastAsia="Times New Roman" w:hAnsi="Courier New" w:cs="Courier New"/>
+          <w:color w:val="262626"/>
+          <w:kern w:val="0"/>
+          <w:sz w:val="20"/>
+          <w:szCs w:val="20"/>
+          <w:shd w:val="clear" w:color="auto" w:fill="F9F9F9"/>
+          <w:lang w:eastAsia="en-GB"/>
+          <w14:ligatures w14:val="none"/>
+        </w:rPr>
+        <w:t>noconform</w:t>
+      </w:r>
+      <w:proofErr w:type="spellEnd"/>
+      <w:r>
+        <w:rPr>
+          <w:rFonts w:ascii="Courier New" w:eastAsia="Times New Roman" w:hAnsi="Courier New" w:cs="Courier New"/>
+          <w:color w:val="262626"/>
+          <w:kern w:val="0"/>
+          <w:sz w:val="20"/>
+          <w:szCs w:val="20"/>
+          <w:shd w:val="clear" w:color="auto" w:fill="F9F9F9"/>
+          <w:lang w:eastAsia="en-GB"/>
+          <w14:ligatures w14:val="none"/>
+        </w:rPr>
+        <w:t xml:space="preserve"> megre5_1.mgz megre5_2.mgz megre5_3.mgz megre5_4.mgz megre5_5.mgz megre5_6.mgz megre5_7.mgz megre5_8.mgz ${SUBJECTS_DIR}/${SUBJECT}/</w:t>
+      </w:r>
+      <w:proofErr w:type="spellStart"/>
+      <w:r>
+        <w:rPr>
+          <w:rFonts w:ascii="Courier New" w:eastAsia="Times New Roman" w:hAnsi="Courier New" w:cs="Courier New"/>
+          <w:color w:val="262626"/>
+          <w:kern w:val="0"/>
+          <w:sz w:val="20"/>
+          <w:szCs w:val="20"/>
+          <w:shd w:val="clear" w:color="auto" w:fill="F9F9F9"/>
+          <w:lang w:eastAsia="en-GB"/>
+          <w14:ligatures w14:val="none"/>
+        </w:rPr>
+        <w:t>mri</w:t>
+      </w:r>
+      <w:proofErr w:type="spellEnd"/>
+      <w:r>
+        <w:rPr>
+          <w:rFonts w:ascii="Courier New" w:eastAsia="Times New Roman" w:hAnsi="Courier New" w:cs="Courier New"/>
+          <w:color w:val="262626"/>
+          <w:kern w:val="0"/>
+          <w:sz w:val="20"/>
+          <w:szCs w:val="20"/>
+          <w:shd w:val="clear" w:color="auto" w:fill="F9F9F9"/>
+          <w:lang w:eastAsia="en-GB"/>
+          <w14:ligatures w14:val="none"/>
+        </w:rPr>
+        <w:t>/flash/</w:t>
+      </w:r>
+      <w:proofErr w:type="spellStart"/>
+      <w:r>
+        <w:rPr>
+          <w:rFonts w:ascii="Courier New" w:eastAsia="Times New Roman" w:hAnsi="Courier New" w:cs="Courier New"/>
+          <w:color w:val="262626"/>
+          <w:kern w:val="0"/>
+          <w:sz w:val="20"/>
+          <w:szCs w:val="20"/>
+          <w:shd w:val="clear" w:color="auto" w:fill="F9F9F9"/>
+          <w:lang w:eastAsia="en-GB"/>
+          <w14:ligatures w14:val="none"/>
+        </w:rPr>
+        <w:t>parameter_maps</w:t>
+      </w:r>
+      <w:proofErr w:type="spellEnd"/>
+      <w:r>
+        <w:rPr>
+          <w:rFonts w:ascii="Courier New" w:eastAsia="Times New Roman" w:hAnsi="Courier New" w:cs="Courier New"/>
+          <w:color w:val="262626"/>
+          <w:kern w:val="0"/>
+          <w:sz w:val="20"/>
+          <w:szCs w:val="20"/>
+          <w:shd w:val="clear" w:color="auto" w:fill="F9F9F9"/>
+          <w:lang w:eastAsia="en-GB"/>
+          <w14:ligatures w14:val="none"/>
+        </w:rPr>
+        <w:t>/flash5.mgz</w:t>
+      </w:r>
+    </w:p>
+    <w:p>
+      <w:pPr>
+        <w:rPr>
+          <w:rFonts w:ascii="Courier New" w:eastAsia="Times New Roman" w:hAnsi="Courier New" w:cs="Courier New"/>
+          <w:color w:val="262626"/>
+          <w:kern w:val="0"/>
+          <w:sz w:val="20"/>
+          <w:szCs w:val="20"/>
+          <w:shd w:val="clear" w:color="auto" w:fill="F9F9F9"/>
+          <w:lang w:eastAsia="en-GB"/>
+          <w14:ligatures w14:val="none"/>
+        </w:rPr>
+      </w:pPr>
+      <w:proofErr w:type="spellStart"/>
+      <w:r>
+        <w:rPr>
+          <w:rFonts w:ascii="Courier New" w:eastAsia="Times New Roman" w:hAnsi="Courier New" w:cs="Courier New"/>
+          <w:color w:val="262626"/>
+          <w:kern w:val="0"/>
+          <w:sz w:val="20"/>
+          <w:szCs w:val="20"/>
+          <w:shd w:val="clear" w:color="auto" w:fill="F9F9F9"/>
+          <w:lang w:eastAsia="en-GB"/>
+          <w14:ligatures w14:val="none"/>
+        </w:rPr>
+        <w:t>mri_average</w:t>
+      </w:r>
+      <w:proofErr w:type="spellEnd"/>
+      <w:r>
+        <w:rPr>
+          <w:rFonts w:ascii="Courier New" w:eastAsia="Times New Roman" w:hAnsi="Courier New" w:cs="Courier New"/>
+          <w:color w:val="262626"/>
+          <w:kern w:val="0"/>
+          <w:sz w:val="20"/>
+          <w:szCs w:val="20"/>
+          <w:shd w:val="clear" w:color="auto" w:fill="F9F9F9"/>
+          <w:lang w:eastAsia="en-GB"/>
+          <w14:ligatures w14:val="none"/>
+        </w:rPr>
+        <w:t xml:space="preserve"> -</w:t>
+      </w:r>
+      <w:proofErr w:type="spellStart"/>
+      <w:r>
+        <w:rPr>
+          <w:rFonts w:ascii="Courier New" w:eastAsia="Times New Roman" w:hAnsi="Courier New" w:cs="Courier New"/>
+          <w:color w:val="262626"/>
+          <w:kern w:val="0"/>
+          <w:sz w:val="20"/>
+          <w:szCs w:val="20"/>
+          <w:shd w:val="clear" w:color="auto" w:fill="F9F9F9"/>
+          <w:lang w:eastAsia="en-GB"/>
+          <w14:ligatures w14:val="none"/>
+        </w:rPr>
+        <w:t>noconform</w:t>
+      </w:r>
+      <w:proofErr w:type="spellEnd"/>
+      <w:r>
+        <w:rPr>
+          <w:rFonts w:ascii="Courier New" w:eastAsia="Times New Roman" w:hAnsi="Courier New" w:cs="Courier New"/>
+          <w:color w:val="262626"/>
+          <w:kern w:val="0"/>
+          <w:sz w:val="20"/>
+          <w:szCs w:val="20"/>
+          <w:shd w:val="clear" w:color="auto" w:fill="F9F9F9"/>
+          <w:lang w:eastAsia="en-GB"/>
+          <w14:ligatures w14:val="none"/>
+        </w:rPr>
+        <w:t xml:space="preserve"> megre30_1.mgz megre30_2.mgz megre30_3.mgz megre30_4.mgz megre30_5.mgz megre30_6.mgz megre30_7.mgz megre30_8.mgz ${SUBJECTS_DIR}/${SUBJECT}/</w:t>
+      </w:r>
+      <w:proofErr w:type="spellStart"/>
+      <w:r>
+        <w:rPr>
+          <w:rFonts w:ascii="Courier New" w:eastAsia="Times New Roman" w:hAnsi="Courier New" w:cs="Courier New"/>
+          <w:color w:val="262626"/>
+          <w:kern w:val="0"/>
+          <w:sz w:val="20"/>
+          <w:szCs w:val="20"/>
+          <w:shd w:val="clear" w:color="auto" w:fill="F9F9F9"/>
+          <w:lang w:eastAsia="en-GB"/>
+          <w14:ligatures w14:val="none"/>
+        </w:rPr>
+        <w:t>mri</w:t>
+      </w:r>
+      <w:proofErr w:type="spellEnd"/>
+      <w:r>
+        <w:rPr>
+          <w:rFonts w:ascii="Courier New" w:eastAsia="Times New Roman" w:hAnsi="Courier New" w:cs="Courier New"/>
+          <w:color w:val="262626"/>
+          <w:kern w:val="0"/>
+          <w:sz w:val="20"/>
+          <w:szCs w:val="20"/>
+          <w:shd w:val="clear" w:color="auto" w:fill="F9F9F9"/>
+          <w:lang w:eastAsia="en-GB"/>
+          <w14:ligatures w14:val="none"/>
+        </w:rPr>
+        <w:t>/flash/</w:t>
+      </w:r>
+      <w:proofErr w:type="spellStart"/>
+      <w:r>
+        <w:rPr>
+          <w:rFonts w:ascii="Courier New" w:eastAsia="Times New Roman" w:hAnsi="Courier New" w:cs="Courier New"/>
+          <w:color w:val="262626"/>
+          <w:kern w:val="0"/>
+          <w:sz w:val="20"/>
+          <w:szCs w:val="20"/>
+          <w:shd w:val="clear" w:color="auto" w:fill="F9F9F9"/>
+          <w:lang w:eastAsia="en-GB"/>
+          <w14:ligatures w14:val="none"/>
+        </w:rPr>
+        <w:t>parameter_maps</w:t>
+      </w:r>
+      <w:proofErr w:type="spellEnd"/>
+      <w:r>
+        <w:rPr>
+          <w:rFonts w:ascii="Courier New" w:eastAsia="Times New Roman" w:hAnsi="Courier New" w:cs="Courier New"/>
+          <w:color w:val="262626"/>
+          <w:kern w:val="0"/>
+          <w:sz w:val="20"/>
+          <w:szCs w:val="20"/>
+          <w:shd w:val="clear" w:color="auto" w:fill="F9F9F9"/>
+          <w:lang w:eastAsia="en-GB"/>
+          <w14:ligatures w14:val="none"/>
+        </w:rPr>
+        <w:t>/flash30.mgz</w:t>
+      </w:r>
+    </w:p>
+    <w:p>
+      <w:pPr>
+        <w:rPr>
+          <w:rFonts w:ascii="Courier New" w:eastAsia="Times New Roman" w:hAnsi="Courier New" w:cs="Courier New"/>
+          <w:color w:val="262626"/>
+          <w:kern w:val="0"/>
+          <w:sz w:val="20"/>
+          <w:szCs w:val="20"/>
+          <w:shd w:val="clear" w:color="auto" w:fill="F9F9F9"/>
+          <w:lang w:eastAsia="en-GB"/>
+          <w14:ligatures w14:val="none"/>
+        </w:rPr>
+      </w:pPr>
+    </w:p>
+    <w:p>
+      <w:pPr>
+        <w:rPr>
+          <w:rFonts w:ascii="Courier New" w:eastAsia="Times New Roman" w:hAnsi="Courier New" w:cs="Courier New"/>
+          <w:color w:val="262626"/>
+          <w:kern w:val="0"/>
+          <w:sz w:val="20"/>
+          <w:szCs w:val="20"/>
+          <w:shd w:val="clear" w:color="auto" w:fill="F9F9F9"/>
+          <w:lang w:eastAsia="en-GB"/>
+          <w14:ligatures w14:val="none"/>
+        </w:rPr>
+      </w:pPr>
+      <w:r>
+        <w:rPr>
+          <w:rFonts w:ascii="Courier New" w:eastAsia="Times New Roman" w:hAnsi="Courier New" w:cs="Courier New"/>
+          <w:i/>
+          <w:iCs/>
+          <w:kern w:val="0"/>
+          <w:sz w:val="20"/>
+          <w:szCs w:val="20"/>
+          <w:shd w:val="clear" w:color="auto" w:fill="F9F9F9"/>
+          <w:lang w:eastAsia="en-GB"/>
+          <w14:ligatures w14:val="none"/>
+        </w:rPr>
         <w:t># In python terminal, make the BEM models</w:t>
       </w:r>
     </w:p>
@@ -1881,7 +2924,35 @@
           <w:lang w:eastAsia="en-GB"/>
           <w14:ligatures w14:val="none"/>
         </w:rPr>
-        <w:t xml:space="preserve"> mne.bem </w:t>
+        <w:t xml:space="preserve"> </w:t>
+      </w:r>
+      <w:proofErr w:type="spellStart"/>
+      <w:r>
+        <w:rPr>
+          <w:rFonts w:ascii="Courier New" w:eastAsia="Times New Roman" w:hAnsi="Courier New" w:cs="Courier New"/>
+          <w:color w:val="262626"/>
+          <w:kern w:val="0"/>
+          <w:sz w:val="20"/>
+          <w:szCs w:val="20"/>
+          <w:shd w:val="clear" w:color="auto" w:fill="F9F9F9"/>
+          <w:lang w:eastAsia="en-GB"/>
+          <w14:ligatures w14:val="none"/>
+        </w:rPr>
+        <w:t>mne.bem</w:t>
+      </w:r>
+      <w:proofErr w:type="spellEnd"/>
+      <w:r>
+        <w:rPr>
+          <w:rFonts w:ascii="Courier New" w:eastAsia="Times New Roman" w:hAnsi="Courier New" w:cs="Courier New"/>
+          <w:color w:val="262626"/>
+          <w:kern w:val="0"/>
+          <w:sz w:val="20"/>
+          <w:szCs w:val="20"/>
+          <w:shd w:val="clear" w:color="auto" w:fill="F9F9F9"/>
+          <w:lang w:eastAsia="en-GB"/>
+          <w14:ligatures w14:val="none"/>
+        </w:rPr>
+        <w:t xml:space="preserve"> </w:t>
       </w:r>
       <w:r>
         <w:rPr>
@@ -1909,8 +2980,23 @@
           <w:lang w:eastAsia="en-GB"/>
           <w14:ligatures w14:val="none"/>
         </w:rPr>
-        <w:t xml:space="preserve"> make_flash_bem</w:t>
-      </w:r>
+        <w:t xml:space="preserve"> </w:t>
+      </w:r>
+      <w:proofErr w:type="spellStart"/>
+      <w:r>
+        <w:rPr>
+          <w:rFonts w:ascii="Courier New" w:eastAsia="Times New Roman" w:hAnsi="Courier New" w:cs="Courier New"/>
+          <w:color w:val="262626"/>
+          <w:kern w:val="0"/>
+          <w:sz w:val="20"/>
+          <w:szCs w:val="20"/>
+          <w:shd w:val="clear" w:color="auto" w:fill="F9F9F9"/>
+          <w:lang w:eastAsia="en-GB"/>
+          <w14:ligatures w14:val="none"/>
+        </w:rPr>
+        <w:t>make_flash_bem</w:t>
+      </w:r>
+      <w:proofErr w:type="spellEnd"/>
     </w:p>
     <w:p>
       <w:pPr>
@@ -1964,84 +3050,252 @@
           <w14:ligatures w14:val="none"/>
         </w:rPr>
       </w:pPr>
-      <w:r>
-        <w:rPr>
-          <w:rFonts w:ascii="Courier New" w:eastAsia="Times New Roman" w:hAnsi="Courier New" w:cs="Courier New"/>
-          <w:color w:val="262626"/>
-          <w:kern w:val="0"/>
-          <w:sz w:val="20"/>
-          <w:szCs w:val="20"/>
-          <w:shd w:val="clear" w:color="auto" w:fill="F9F9F9"/>
-          <w:lang w:eastAsia="en-GB"/>
-          <w14:ligatures w14:val="none"/>
-        </w:rPr>
-        <w:t xml:space="preserve">subjects_dir = </w:t>
-      </w:r>
-      <w:r>
-        <w:rPr>
-          <w:rFonts w:ascii="Courier New" w:eastAsia="Times New Roman" w:hAnsi="Courier New" w:cs="Courier New"/>
-          <w:kern w:val="0"/>
-          <w:sz w:val="20"/>
-          <w:szCs w:val="20"/>
-          <w:shd w:val="clear" w:color="auto" w:fill="F9F9F9"/>
-          <w:lang w:eastAsia="en-GB"/>
-          <w14:ligatures w14:val="none"/>
-        </w:rPr>
-        <w:t>"your_freesurfer_directory"</w:t>
-      </w:r>
-    </w:p>
-    <w:p>
-      <w:pPr>
-        <w:rPr>
-          <w:rFonts w:ascii="Courier New" w:eastAsia="Times New Roman" w:hAnsi="Courier New" w:cs="Courier New"/>
-          <w:color w:val="262626"/>
-          <w:kern w:val="0"/>
-          <w:sz w:val="20"/>
-          <w:szCs w:val="20"/>
-          <w:shd w:val="clear" w:color="auto" w:fill="F9F9F9"/>
-          <w:lang w:eastAsia="en-GB"/>
-          <w14:ligatures w14:val="none"/>
-        </w:rPr>
-      </w:pPr>
-      <w:r>
-        <w:rPr>
-          <w:rFonts w:ascii="Courier New" w:eastAsia="Times New Roman" w:hAnsi="Courier New" w:cs="Courier New"/>
-          <w:color w:val="262626"/>
-          <w:kern w:val="0"/>
-          <w:sz w:val="20"/>
-          <w:szCs w:val="20"/>
-          <w:shd w:val="clear" w:color="auto" w:fill="F9F9F9"/>
-          <w:lang w:eastAsia="en-GB"/>
-          <w14:ligatures w14:val="none"/>
-        </w:rPr>
-        <w:t>make_flash_bem(subject, overwrite=False, show=True, subjects_dir=subjects_dir,</w:t>
-      </w:r>
-    </w:p>
-    <w:p>
-      <w:pPr>
-        <w:rPr>
-          <w:rFonts w:ascii="Courier New" w:eastAsia="Times New Roman" w:hAnsi="Courier New" w:cs="Courier New"/>
-          <w:color w:val="262626"/>
-          <w:kern w:val="0"/>
-          <w:sz w:val="20"/>
-          <w:szCs w:val="20"/>
-          <w:shd w:val="clear" w:color="auto" w:fill="F9F9F9"/>
-          <w:lang w:eastAsia="en-GB"/>
-          <w14:ligatures w14:val="none"/>
-        </w:rPr>
-      </w:pPr>
-      <w:r>
-        <w:rPr>
-          <w:rFonts w:ascii="Courier New" w:eastAsia="Times New Roman" w:hAnsi="Courier New" w:cs="Courier New"/>
-          <w:color w:val="262626"/>
-          <w:kern w:val="0"/>
-          <w:sz w:val="20"/>
-          <w:szCs w:val="20"/>
-          <w:shd w:val="clear" w:color="auto" w:fill="F9F9F9"/>
-          <w:lang w:eastAsia="en-GB"/>
-          <w14:ligatures w14:val="none"/>
-        </w:rPr>
-        <w:t xml:space="preserve">               flash_path=None, copy=True, verbose=None)</w:t>
+      <w:proofErr w:type="spellStart"/>
+      <w:r>
+        <w:rPr>
+          <w:rFonts w:ascii="Courier New" w:eastAsia="Times New Roman" w:hAnsi="Courier New" w:cs="Courier New"/>
+          <w:color w:val="262626"/>
+          <w:kern w:val="0"/>
+          <w:sz w:val="20"/>
+          <w:szCs w:val="20"/>
+          <w:shd w:val="clear" w:color="auto" w:fill="F9F9F9"/>
+          <w:lang w:eastAsia="en-GB"/>
+          <w14:ligatures w14:val="none"/>
+        </w:rPr>
+        <w:t>subjects_dir</w:t>
+      </w:r>
+      <w:proofErr w:type="spellEnd"/>
+      <w:r>
+        <w:rPr>
+          <w:rFonts w:ascii="Courier New" w:eastAsia="Times New Roman" w:hAnsi="Courier New" w:cs="Courier New"/>
+          <w:color w:val="262626"/>
+          <w:kern w:val="0"/>
+          <w:sz w:val="20"/>
+          <w:szCs w:val="20"/>
+          <w:shd w:val="clear" w:color="auto" w:fill="F9F9F9"/>
+          <w:lang w:eastAsia="en-GB"/>
+          <w14:ligatures w14:val="none"/>
+        </w:rPr>
+        <w:t xml:space="preserve"> = </w:t>
+      </w:r>
+      <w:r>
+        <w:rPr>
+          <w:rFonts w:ascii="Courier New" w:eastAsia="Times New Roman" w:hAnsi="Courier New" w:cs="Courier New"/>
+          <w:kern w:val="0"/>
+          <w:sz w:val="20"/>
+          <w:szCs w:val="20"/>
+          <w:shd w:val="clear" w:color="auto" w:fill="F9F9F9"/>
+          <w:lang w:eastAsia="en-GB"/>
+          <w14:ligatures w14:val="none"/>
+        </w:rPr>
+        <w:t>"</w:t>
+      </w:r>
+      <w:proofErr w:type="spellStart"/>
+      <w:r>
+        <w:rPr>
+          <w:rFonts w:ascii="Courier New" w:eastAsia="Times New Roman" w:hAnsi="Courier New" w:cs="Courier New"/>
+          <w:kern w:val="0"/>
+          <w:sz w:val="20"/>
+          <w:szCs w:val="20"/>
+          <w:shd w:val="clear" w:color="auto" w:fill="F9F9F9"/>
+          <w:lang w:eastAsia="en-GB"/>
+          <w14:ligatures w14:val="none"/>
+        </w:rPr>
+        <w:t>your_freesurfer_directory</w:t>
+      </w:r>
+      <w:proofErr w:type="spellEnd"/>
+      <w:r>
+        <w:rPr>
+          <w:rFonts w:ascii="Courier New" w:eastAsia="Times New Roman" w:hAnsi="Courier New" w:cs="Courier New"/>
+          <w:kern w:val="0"/>
+          <w:sz w:val="20"/>
+          <w:szCs w:val="20"/>
+          <w:shd w:val="clear" w:color="auto" w:fill="F9F9F9"/>
+          <w:lang w:eastAsia="en-GB"/>
+          <w14:ligatures w14:val="none"/>
+        </w:rPr>
+        <w:t>"</w:t>
+      </w:r>
+    </w:p>
+    <w:p>
+      <w:pPr>
+        <w:rPr>
+          <w:rFonts w:ascii="Courier New" w:eastAsia="Times New Roman" w:hAnsi="Courier New" w:cs="Courier New"/>
+          <w:color w:val="262626"/>
+          <w:kern w:val="0"/>
+          <w:sz w:val="20"/>
+          <w:szCs w:val="20"/>
+          <w:shd w:val="clear" w:color="auto" w:fill="F9F9F9"/>
+          <w:lang w:eastAsia="en-GB"/>
+          <w14:ligatures w14:val="none"/>
+        </w:rPr>
+      </w:pPr>
+      <w:proofErr w:type="spellStart"/>
+      <w:r>
+        <w:rPr>
+          <w:rFonts w:ascii="Courier New" w:eastAsia="Times New Roman" w:hAnsi="Courier New" w:cs="Courier New"/>
+          <w:color w:val="262626"/>
+          <w:kern w:val="0"/>
+          <w:sz w:val="20"/>
+          <w:szCs w:val="20"/>
+          <w:shd w:val="clear" w:color="auto" w:fill="F9F9F9"/>
+          <w:lang w:eastAsia="en-GB"/>
+          <w14:ligatures w14:val="none"/>
+        </w:rPr>
+        <w:t>make_flash_</w:t>
+      </w:r>
+      <w:proofErr w:type="gramStart"/>
+      <w:r>
+        <w:rPr>
+          <w:rFonts w:ascii="Courier New" w:eastAsia="Times New Roman" w:hAnsi="Courier New" w:cs="Courier New"/>
+          <w:color w:val="262626"/>
+          <w:kern w:val="0"/>
+          <w:sz w:val="20"/>
+          <w:szCs w:val="20"/>
+          <w:shd w:val="clear" w:color="auto" w:fill="F9F9F9"/>
+          <w:lang w:eastAsia="en-GB"/>
+          <w14:ligatures w14:val="none"/>
+        </w:rPr>
+        <w:t>bem</w:t>
+      </w:r>
+      <w:proofErr w:type="spellEnd"/>
+      <w:r>
+        <w:rPr>
+          <w:rFonts w:ascii="Courier New" w:eastAsia="Times New Roman" w:hAnsi="Courier New" w:cs="Courier New"/>
+          <w:color w:val="262626"/>
+          <w:kern w:val="0"/>
+          <w:sz w:val="20"/>
+          <w:szCs w:val="20"/>
+          <w:shd w:val="clear" w:color="auto" w:fill="F9F9F9"/>
+          <w:lang w:eastAsia="en-GB"/>
+          <w14:ligatures w14:val="none"/>
+        </w:rPr>
+        <w:t>(</w:t>
+      </w:r>
+      <w:proofErr w:type="gramEnd"/>
+      <w:r>
+        <w:rPr>
+          <w:rFonts w:ascii="Courier New" w:eastAsia="Times New Roman" w:hAnsi="Courier New" w:cs="Courier New"/>
+          <w:color w:val="262626"/>
+          <w:kern w:val="0"/>
+          <w:sz w:val="20"/>
+          <w:szCs w:val="20"/>
+          <w:shd w:val="clear" w:color="auto" w:fill="F9F9F9"/>
+          <w:lang w:eastAsia="en-GB"/>
+          <w14:ligatures w14:val="none"/>
+        </w:rPr>
+        <w:t xml:space="preserve">subject, overwrite=False, show=True, </w:t>
+      </w:r>
+      <w:proofErr w:type="spellStart"/>
+      <w:r>
+        <w:rPr>
+          <w:rFonts w:ascii="Courier New" w:eastAsia="Times New Roman" w:hAnsi="Courier New" w:cs="Courier New"/>
+          <w:color w:val="262626"/>
+          <w:kern w:val="0"/>
+          <w:sz w:val="20"/>
+          <w:szCs w:val="20"/>
+          <w:shd w:val="clear" w:color="auto" w:fill="F9F9F9"/>
+          <w:lang w:eastAsia="en-GB"/>
+          <w14:ligatures w14:val="none"/>
+        </w:rPr>
+        <w:t>subjects_dir</w:t>
+      </w:r>
+      <w:proofErr w:type="spellEnd"/>
+      <w:r>
+        <w:rPr>
+          <w:rFonts w:ascii="Courier New" w:eastAsia="Times New Roman" w:hAnsi="Courier New" w:cs="Courier New"/>
+          <w:color w:val="262626"/>
+          <w:kern w:val="0"/>
+          <w:sz w:val="20"/>
+          <w:szCs w:val="20"/>
+          <w:shd w:val="clear" w:color="auto" w:fill="F9F9F9"/>
+          <w:lang w:eastAsia="en-GB"/>
+          <w14:ligatures w14:val="none"/>
+        </w:rPr>
+        <w:t>=</w:t>
+      </w:r>
+      <w:proofErr w:type="spellStart"/>
+      <w:r>
+        <w:rPr>
+          <w:rFonts w:ascii="Courier New" w:eastAsia="Times New Roman" w:hAnsi="Courier New" w:cs="Courier New"/>
+          <w:color w:val="262626"/>
+          <w:kern w:val="0"/>
+          <w:sz w:val="20"/>
+          <w:szCs w:val="20"/>
+          <w:shd w:val="clear" w:color="auto" w:fill="F9F9F9"/>
+          <w:lang w:eastAsia="en-GB"/>
+          <w14:ligatures w14:val="none"/>
+        </w:rPr>
+        <w:t>subjects_dir</w:t>
+      </w:r>
+      <w:proofErr w:type="spellEnd"/>
+      <w:r>
+        <w:rPr>
+          <w:rFonts w:ascii="Courier New" w:eastAsia="Times New Roman" w:hAnsi="Courier New" w:cs="Courier New"/>
+          <w:color w:val="262626"/>
+          <w:kern w:val="0"/>
+          <w:sz w:val="20"/>
+          <w:szCs w:val="20"/>
+          <w:shd w:val="clear" w:color="auto" w:fill="F9F9F9"/>
+          <w:lang w:eastAsia="en-GB"/>
+          <w14:ligatures w14:val="none"/>
+        </w:rPr>
+        <w:t>,</w:t>
+      </w:r>
+    </w:p>
+    <w:p>
+      <w:pPr>
+        <w:rPr>
+          <w:rFonts w:ascii="Courier New" w:eastAsia="Times New Roman" w:hAnsi="Courier New" w:cs="Courier New"/>
+          <w:color w:val="262626"/>
+          <w:kern w:val="0"/>
+          <w:sz w:val="20"/>
+          <w:szCs w:val="20"/>
+          <w:shd w:val="clear" w:color="auto" w:fill="F9F9F9"/>
+          <w:lang w:eastAsia="en-GB"/>
+          <w14:ligatures w14:val="none"/>
+        </w:rPr>
+      </w:pPr>
+      <w:r>
+        <w:rPr>
+          <w:rFonts w:ascii="Courier New" w:eastAsia="Times New Roman" w:hAnsi="Courier New" w:cs="Courier New"/>
+          <w:color w:val="262626"/>
+          <w:kern w:val="0"/>
+          <w:sz w:val="20"/>
+          <w:szCs w:val="20"/>
+          <w:shd w:val="clear" w:color="auto" w:fill="F9F9F9"/>
+          <w:lang w:eastAsia="en-GB"/>
+          <w14:ligatures w14:val="none"/>
+        </w:rPr>
+        <w:t xml:space="preserve">               </w:t>
+      </w:r>
+      <w:proofErr w:type="spellStart"/>
+      <w:r>
+        <w:rPr>
+          <w:rFonts w:ascii="Courier New" w:eastAsia="Times New Roman" w:hAnsi="Courier New" w:cs="Courier New"/>
+          <w:color w:val="262626"/>
+          <w:kern w:val="0"/>
+          <w:sz w:val="20"/>
+          <w:szCs w:val="20"/>
+          <w:shd w:val="clear" w:color="auto" w:fill="F9F9F9"/>
+          <w:lang w:eastAsia="en-GB"/>
+          <w14:ligatures w14:val="none"/>
+        </w:rPr>
+        <w:t>flash_path</w:t>
+      </w:r>
+      <w:proofErr w:type="spellEnd"/>
+      <w:r>
+        <w:rPr>
+          <w:rFonts w:ascii="Courier New" w:eastAsia="Times New Roman" w:hAnsi="Courier New" w:cs="Courier New"/>
+          <w:color w:val="262626"/>
+          <w:kern w:val="0"/>
+          <w:sz w:val="20"/>
+          <w:szCs w:val="20"/>
+          <w:shd w:val="clear" w:color="auto" w:fill="F9F9F9"/>
+          <w:lang w:eastAsia="en-GB"/>
+          <w14:ligatures w14:val="none"/>
+        </w:rPr>
+        <w:t>=None, copy=True, verbose=None)</w:t>
       </w:r>
     </w:p>
     <w:p>
@@ -2115,8 +3369,17 @@
           <w:rFonts w:asciiTheme="minorHAnsi" w:hAnsiTheme="minorHAnsi" w:cstheme="minorHAnsi"/>
           <w:lang w:val="en-US"/>
         </w:rPr>
-        <w:t>Reduce noise in different ways</w:t>
-      </w:r>
+        <w:t xml:space="preserve">Reduce noise in different </w:t>
+      </w:r>
+      <w:proofErr w:type="gramStart"/>
+      <w:r>
+        <w:rPr>
+          <w:rFonts w:asciiTheme="minorHAnsi" w:hAnsiTheme="minorHAnsi" w:cstheme="minorHAnsi"/>
+          <w:lang w:val="en-US"/>
+        </w:rPr>
+        <w:t>ways</w:t>
+      </w:r>
+      <w:proofErr w:type="gramEnd"/>
     </w:p>
     <w:p>
       <w:pPr>
@@ -2135,8 +3398,17 @@
           <w:rFonts w:asciiTheme="minorHAnsi" w:hAnsiTheme="minorHAnsi" w:cstheme="minorHAnsi"/>
           <w:lang w:val="en-US"/>
         </w:rPr>
-        <w:t>Do with ‘ICA’ blinks</w:t>
-      </w:r>
+        <w:t xml:space="preserve">Do with ‘ICA’ </w:t>
+      </w:r>
+      <w:proofErr w:type="gramStart"/>
+      <w:r>
+        <w:rPr>
+          <w:rFonts w:asciiTheme="minorHAnsi" w:hAnsiTheme="minorHAnsi" w:cstheme="minorHAnsi"/>
+          <w:lang w:val="en-US"/>
+        </w:rPr>
+        <w:t>blinks</w:t>
+      </w:r>
+      <w:proofErr w:type="gramEnd"/>
     </w:p>
     <w:p>
       <w:pPr>
@@ -2218,7 +3490,23 @@
           <w:rFonts w:asciiTheme="minorHAnsi" w:hAnsiTheme="minorHAnsi" w:cstheme="minorHAnsi"/>
           <w:lang w:val="en-US"/>
         </w:rPr>
-        <w:t>Only do ICA on those above 150/200, if eeg &amp; less than 5.</w:t>
+        <w:t xml:space="preserve">Only do ICA on those above 150/200, if </w:t>
+      </w:r>
+      <w:proofErr w:type="spellStart"/>
+      <w:r>
+        <w:rPr>
+          <w:rFonts w:asciiTheme="minorHAnsi" w:hAnsiTheme="minorHAnsi" w:cstheme="minorHAnsi"/>
+          <w:lang w:val="en-US"/>
+        </w:rPr>
+        <w:t>eeg</w:t>
+      </w:r>
+      <w:proofErr w:type="spellEnd"/>
+      <w:r>
+        <w:rPr>
+          <w:rFonts w:asciiTheme="minorHAnsi" w:hAnsiTheme="minorHAnsi" w:cstheme="minorHAnsi"/>
+          <w:lang w:val="en-US"/>
+        </w:rPr>
+        <w:t xml:space="preserve"> &amp; less than 5.</w:t>
       </w:r>
     </w:p>
     <w:p>
@@ -2240,6 +3528,7 @@
         </w:rPr>
         <w:t xml:space="preserve">Use AAR component </w:t>
       </w:r>
+      <w:proofErr w:type="gramStart"/>
       <w:r>
         <w:rPr>
           <w:rFonts w:asciiTheme="minorHAnsi" w:hAnsiTheme="minorHAnsi" w:cstheme="minorHAnsi"/>
@@ -2247,6 +3536,7 @@
         </w:rPr>
         <w:t>separation</w:t>
       </w:r>
+      <w:proofErr w:type="gramEnd"/>
     </w:p>
     <w:p>
       <w:pPr>
@@ -2381,8 +3671,17 @@
           <w:rFonts w:asciiTheme="minorHAnsi" w:hAnsiTheme="minorHAnsi" w:cstheme="minorHAnsi"/>
           <w:lang w:val="en-US"/>
         </w:rPr>
-        <w:t>Add patch statistics for use with depth</w:t>
-      </w:r>
+        <w:t xml:space="preserve">Add patch statistics for use with </w:t>
+      </w:r>
+      <w:proofErr w:type="gramStart"/>
+      <w:r>
+        <w:rPr>
+          <w:rFonts w:asciiTheme="minorHAnsi" w:hAnsiTheme="minorHAnsi" w:cstheme="minorHAnsi"/>
+          <w:lang w:val="en-US"/>
+        </w:rPr>
+        <w:t>depth</w:t>
+      </w:r>
+      <w:proofErr w:type="gramEnd"/>
     </w:p>
     <w:p>
       <w:pPr>
@@ -2401,8 +3700,17 @@
           <w:rFonts w:asciiTheme="minorHAnsi" w:hAnsiTheme="minorHAnsi" w:cstheme="minorHAnsi"/>
           <w:lang w:val="en-US"/>
         </w:rPr>
-        <w:t>Limit depth_chs</w:t>
-      </w:r>
+        <w:t xml:space="preserve">Limit </w:t>
+      </w:r>
+      <w:proofErr w:type="spellStart"/>
+      <w:r>
+        <w:rPr>
+          <w:rFonts w:asciiTheme="minorHAnsi" w:hAnsiTheme="minorHAnsi" w:cstheme="minorHAnsi"/>
+          <w:lang w:val="en-US"/>
+        </w:rPr>
+        <w:t>depth_chs</w:t>
+      </w:r>
+      <w:proofErr w:type="spellEnd"/>
     </w:p>
     <w:p>
       <w:pPr>
@@ -2421,7 +3729,23 @@
           <w:rFonts w:asciiTheme="minorHAnsi" w:hAnsiTheme="minorHAnsi" w:cstheme="minorHAnsi"/>
           <w:lang w:val="en-US"/>
         </w:rPr>
-        <w:t>-csd (improvement?)</w:t>
+        <w:t>-</w:t>
+      </w:r>
+      <w:proofErr w:type="spellStart"/>
+      <w:r>
+        <w:rPr>
+          <w:rFonts w:asciiTheme="minorHAnsi" w:hAnsiTheme="minorHAnsi" w:cstheme="minorHAnsi"/>
+          <w:lang w:val="en-US"/>
+        </w:rPr>
+        <w:t>csd</w:t>
+      </w:r>
+      <w:proofErr w:type="spellEnd"/>
+      <w:r>
+        <w:rPr>
+          <w:rFonts w:asciiTheme="minorHAnsi" w:hAnsiTheme="minorHAnsi" w:cstheme="minorHAnsi"/>
+          <w:lang w:val="en-US"/>
+        </w:rPr>
+        <w:t xml:space="preserve"> (improvement?)</w:t>
       </w:r>
     </w:p>
     <w:p>
@@ -2436,6 +3760,7 @@
           <w:lang w:val="en-US"/>
         </w:rPr>
       </w:pPr>
+      <w:proofErr w:type="spellStart"/>
       <w:r>
         <w:rPr>
           <w:rFonts w:asciiTheme="minorHAnsi" w:hAnsiTheme="minorHAnsi" w:cstheme="minorHAnsi"/>
@@ -2443,6 +3768,7 @@
         </w:rPr>
         <w:t>Diag</w:t>
       </w:r>
+      <w:proofErr w:type="spellEnd"/>
     </w:p>
     <w:p>
       <w:pPr>
@@ -2457,13 +3783,59 @@
           <w:lang w:val="en-US"/>
         </w:rPr>
       </w:pPr>
+      <w:proofErr w:type="spellStart"/>
       <w:r>
         <w:rPr>
           <w:rFonts w:asciiTheme="minorHAnsi" w:hAnsiTheme="minorHAnsi" w:cstheme="minorHAnsi"/>
           <w:i/>
           <w:lang w:val="en-US"/>
         </w:rPr>
-        <w:t>Cov+gcov = “baseline”- preexperiment - &gt; empty-room MEG, and diag EEG – not stimulus</w:t>
+        <w:t>Cov+gcov</w:t>
+      </w:r>
+      <w:proofErr w:type="spellEnd"/>
+      <w:r>
+        <w:rPr>
+          <w:rFonts w:asciiTheme="minorHAnsi" w:hAnsiTheme="minorHAnsi" w:cstheme="minorHAnsi"/>
+          <w:i/>
+          <w:lang w:val="en-US"/>
+        </w:rPr>
+        <w:t xml:space="preserve"> = “baseline”- </w:t>
+      </w:r>
+      <w:proofErr w:type="spellStart"/>
+      <w:r>
+        <w:rPr>
+          <w:rFonts w:asciiTheme="minorHAnsi" w:hAnsiTheme="minorHAnsi" w:cstheme="minorHAnsi"/>
+          <w:i/>
+          <w:lang w:val="en-US"/>
+        </w:rPr>
+        <w:t>preexperiment</w:t>
+      </w:r>
+      <w:proofErr w:type="spellEnd"/>
+      <w:r>
+        <w:rPr>
+          <w:rFonts w:asciiTheme="minorHAnsi" w:hAnsiTheme="minorHAnsi" w:cstheme="minorHAnsi"/>
+          <w:i/>
+          <w:lang w:val="en-US"/>
+        </w:rPr>
+        <w:t xml:space="preserve"> - &gt; empty-room MEG, and </w:t>
+      </w:r>
+      <w:proofErr w:type="spellStart"/>
+      <w:r>
+        <w:rPr>
+          <w:rFonts w:asciiTheme="minorHAnsi" w:hAnsiTheme="minorHAnsi" w:cstheme="minorHAnsi"/>
+          <w:i/>
+          <w:lang w:val="en-US"/>
+        </w:rPr>
+        <w:t>diag</w:t>
+      </w:r>
+      <w:proofErr w:type="spellEnd"/>
+      <w:r>
+        <w:rPr>
+          <w:rFonts w:asciiTheme="minorHAnsi" w:hAnsiTheme="minorHAnsi" w:cstheme="minorHAnsi"/>
+          <w:i/>
+          <w:lang w:val="en-US"/>
+        </w:rPr>
+        <w:t xml:space="preserve"> EEG – not stimulus</w:t>
       </w:r>
     </w:p>
     <w:p>
@@ -2517,6 +3889,64 @@
 <file path=word/numbering.xml><?xml version="1.0" encoding="utf-8"?>
 <w:numbering xmlns:wpc="http://schemas.microsoft.com/office/word/2010/wordprocessingCanvas" xmlns:cx="http://schemas.microsoft.com/office/drawing/2014/chartex" xmlns:cx1="http://schemas.microsoft.com/office/drawing/2015/9/8/chartex" xmlns:cx2="http://schemas.microsoft.com/office/drawing/2015/10/21/chartex" xmlns:cx3="http://schemas.microsoft.com/office/drawing/2016/5/9/chartex" xmlns:cx4="http://schemas.microsoft.com/office/drawing/2016/5/10/chartex" xmlns:cx5="http://schemas.microsoft.com/office/drawing/2016/5/11/chartex" xmlns:cx6="http://schemas.microsoft.com/office/drawing/2016/5/12/chartex" xmlns:cx7="http://schemas.microsoft.com/office/drawing/2016/5/13/chartex" xmlns:cx8="http://schemas.microsoft.com/office/drawing/2016/5/14/chartex" xmlns:mc="http://schemas.openxmlformats.org/markup-compatibility/2006" xmlns:aink="http://schemas.microsoft.com/office/drawing/2016/ink" xmlns:am3d="http://schemas.microsoft.com/office/drawing/2017/model3d" xmlns:o="urn:schemas-microsoft-com:office:office" xmlns:oel="http://schemas.microsoft.com/office/2019/extlst" xmlns:r="http://schemas.openxmlformats.org/officeDocument/2006/relationships" xmlns:m="http://schemas.openxmlformats.org/officeDocument/2006/math" xmlns:v="urn:schemas-microsoft-com:vml" xmlns:wp14="http://schemas.microsoft.com/office/word/2010/wordprocessingDrawing" xmlns:wp="http://schemas.openxmlformats.org/drawingml/2006/wordprocessingDrawing" xmlns:w10="urn:schemas-microsoft-com:office:word" xmlns:w="http://schemas.openxmlformats.org/wordprocessingml/2006/main" xmlns:w14="http://schemas.microsoft.com/office/word/2010/wordml" xmlns:w15="http://schemas.microsoft.com/office/word/2012/wordml" xmlns:w16cex="http://schemas.microsoft.com/office/word/2018/wordml/cex" xmlns:w16cid="http://schemas.microsoft.com/office/word/2016/wordml/cid" xmlns:w16="http://schemas.microsoft.com/office/word/2018/wordml" xmlns:w16sdtdh="http://schemas.microsoft.com/office/word/2020/wordml/sdtdatahash" xmlns:w16se="http://schemas.microsoft.com/office/word/2015/wordml/symex" xmlns:wpg="http://schemas.microsoft.com/office/word/2010/wordprocessingGroup" xmlns:wpi="http://schemas.microsoft.com/office/word/2010/wordprocessingInk" xmlns:wne="http://schemas.microsoft.com/office/word/2006/wordml" xmlns:wps="http://schemas.microsoft.com/office/word/2010/wordprocessingShape" mc:Ignorable="w14 w15 w16se w16cid w16 w16cex w16sdtdh wp14">
   <w:abstractNum w:abstractNumId="0" w15:restartNumberingAfterBreak="0">
+    <w:nsid w:val="00000001"/>
+    <w:multiLevelType w:val="hybridMultilevel"/>
+    <w:tmpl w:val="FFFFFFFF"/>
+    <w:lvl w:ilvl="0" w:tplc="00000001">
+      <w:start w:val="1"/>
+      <w:numFmt w:val="bullet"/>
+      <w:lvlText w:val="◦"/>
+      <w:lvlJc w:val="left"/>
+      <w:pPr>
+        <w:ind w:left="720" w:hanging="360"/>
+      </w:pPr>
+    </w:lvl>
+    <w:lvl w:ilvl="1" w:tplc="00000002">
+      <w:start w:val="1"/>
+      <w:numFmt w:val="bullet"/>
+      <w:lvlText w:val="◦"/>
+      <w:lvlJc w:val="left"/>
+      <w:pPr>
+        <w:ind w:left="1440" w:hanging="360"/>
+      </w:pPr>
+    </w:lvl>
+    <w:lvl w:ilvl="2" w:tplc="FFFFFFFF">
+      <w:numFmt w:val="decimal"/>
+      <w:lvlText w:val=""/>
+      <w:lvlJc w:val="left"/>
+    </w:lvl>
+    <w:lvl w:ilvl="3" w:tplc="FFFFFFFF">
+      <w:numFmt w:val="decimal"/>
+      <w:lvlText w:val=""/>
+      <w:lvlJc w:val="left"/>
+    </w:lvl>
+    <w:lvl w:ilvl="4" w:tplc="FFFFFFFF">
+      <w:numFmt w:val="decimal"/>
+      <w:lvlText w:val=""/>
+      <w:lvlJc w:val="left"/>
+    </w:lvl>
+    <w:lvl w:ilvl="5" w:tplc="FFFFFFFF">
+      <w:numFmt w:val="decimal"/>
+      <w:lvlText w:val=""/>
+      <w:lvlJc w:val="left"/>
+    </w:lvl>
+    <w:lvl w:ilvl="6" w:tplc="FFFFFFFF">
+      <w:numFmt w:val="decimal"/>
+      <w:lvlText w:val=""/>
+      <w:lvlJc w:val="left"/>
+    </w:lvl>
+    <w:lvl w:ilvl="7" w:tplc="FFFFFFFF">
+      <w:numFmt w:val="decimal"/>
+      <w:lvlText w:val=""/>
+      <w:lvlJc w:val="left"/>
+    </w:lvl>
+    <w:lvl w:ilvl="8" w:tplc="FFFFFFFF">
+      <w:numFmt w:val="decimal"/>
+      <w:lvlText w:val=""/>
+      <w:lvlJc w:val="left"/>
+    </w:lvl>
+  </w:abstractNum>
+  <w:abstractNum w:abstractNumId="1" w15:restartNumberingAfterBreak="0">
     <w:nsid w:val="0AD5425D"/>
     <w:multiLevelType w:val="hybridMultilevel"/>
     <w:tmpl w:val="7A72C916"/>
@@ -2629,7 +4059,7 @@
       </w:rPr>
     </w:lvl>
   </w:abstractNum>
-  <w:abstractNum w:abstractNumId="1" w15:restartNumberingAfterBreak="0">
+  <w:abstractNum w:abstractNumId="2" w15:restartNumberingAfterBreak="0">
     <w:nsid w:val="0F723CC8"/>
     <w:multiLevelType w:val="hybridMultilevel"/>
     <w:tmpl w:val="FC24BC78"/>
@@ -2742,7 +4172,7 @@
       </w:rPr>
     </w:lvl>
   </w:abstractNum>
-  <w:abstractNum w:abstractNumId="2" w15:restartNumberingAfterBreak="0">
+  <w:abstractNum w:abstractNumId="3" w15:restartNumberingAfterBreak="0">
     <w:nsid w:val="42CB33A0"/>
     <w:multiLevelType w:val="hybridMultilevel"/>
     <w:tmpl w:val="CC009ABC"/>
@@ -2856,13 +4286,16 @@
     </w:lvl>
   </w:abstractNum>
   <w:num w:numId="1" w16cid:durableId="831330781">
+    <w:abstractNumId w:val="3"/>
+  </w:num>
+  <w:num w:numId="2" w16cid:durableId="1956910159">
+    <w:abstractNumId w:val="1"/>
+  </w:num>
+  <w:num w:numId="3" w16cid:durableId="1235311975">
     <w:abstractNumId w:val="2"/>
   </w:num>
-  <w:num w:numId="2" w16cid:durableId="1956910159">
+  <w:num w:numId="4" w16cid:durableId="264962819">
     <w:abstractNumId w:val="0"/>
-  </w:num>
-  <w:num w:numId="3" w16cid:durableId="1235311975">
-    <w:abstractNumId w:val="1"/>
   </w:num>
 </w:numbering>
 </file>

</xml_diff>

<commit_message>
Adds in native pos and maxwell chpi filtering
</commit_message>
<xml_diff>
--- a/scripts/last files to port (close to deletion)/aa_improvements_to_add_in.docx
+++ b/scripts/last files to port (close to deletion)/aa_improvements_to_add_in.docx
@@ -132,6 +132,26 @@
           <w:szCs w:val="26"/>
         </w:rPr>
       </w:pPr>
+    </w:p>
+    <w:p>
+      <w:pPr>
+        <w:outlineLvl w:val="1"/>
+        <w:rPr>
+          <w:rFonts w:ascii="AppleSystemUIFont" w:hAnsi="AppleSystemUIFont" w:cs="AppleSystemUIFont"/>
+          <w:kern w:val="0"/>
+          <w:sz w:val="26"/>
+          <w:szCs w:val="26"/>
+        </w:rPr>
+      </w:pPr>
+      <w:r>
+        <w:rPr>
+          <w:rFonts w:ascii="AppleSystemUIFont" w:hAnsi="AppleSystemUIFont" w:cs="AppleSystemUIFont"/>
+          <w:kern w:val="0"/>
+          <w:sz w:val="26"/>
+          <w:szCs w:val="26"/>
+        </w:rPr>
+        <w:t>“</w:t>
+      </w:r>
       <w:r>
         <w:rPr>
           <w:rFonts w:ascii="AppleSystemUIFont" w:hAnsi="AppleSystemUIFont" w:cs="AppleSystemUIFont"/>
@@ -159,8 +179,28 @@
           <w:sz w:val="26"/>
           <w:szCs w:val="26"/>
         </w:rPr>
-        <w:t>006, MISC006</w:t>
-      </w:r>
+        <w:t>006, MISC00</w:t>
+      </w:r>
+      <w:r>
+        <w:rPr>
+          <w:rFonts w:ascii="AppleSystemUIFont" w:hAnsi="AppleSystemUIFont" w:cs="AppleSystemUIFont"/>
+          <w:kern w:val="0"/>
+          <w:sz w:val="26"/>
+          <w:szCs w:val="26"/>
+        </w:rPr>
+        <w:t>7”</w:t>
+      </w:r>
+    </w:p>
+    <w:p>
+      <w:pPr>
+        <w:outlineLvl w:val="1"/>
+        <w:rPr>
+          <w:rFonts w:ascii="AppleSystemUIFont" w:hAnsi="AppleSystemUIFont" w:cs="AppleSystemUIFont"/>
+          <w:kern w:val="0"/>
+          <w:sz w:val="26"/>
+          <w:szCs w:val="26"/>
+        </w:rPr>
+      </w:pPr>
     </w:p>
     <w:p>
       <w:pPr>
@@ -181,48 +221,36 @@
           <w:sz w:val="26"/>
           <w:szCs w:val="26"/>
         </w:rPr>
-        <w:br/>
-        <w:t xml:space="preserve">Compare old and new </w:t>
-      </w:r>
-      <w:proofErr w:type="spellStart"/>
-      <w:r>
-        <w:rPr>
-          <w:rFonts w:ascii="AppleSystemUIFont" w:hAnsi="AppleSystemUIFont" w:cs="AppleSystemUIFont"/>
-          <w:kern w:val="0"/>
-          <w:sz w:val="26"/>
-          <w:szCs w:val="26"/>
-        </w:rPr>
-        <w:t>maxfilter</w:t>
-      </w:r>
-      <w:proofErr w:type="spellEnd"/>
-      <w:r>
-        <w:rPr>
-          <w:rFonts w:ascii="AppleSystemUIFont" w:hAnsi="AppleSystemUIFont" w:cs="AppleSystemUIFont"/>
-          <w:kern w:val="0"/>
-          <w:sz w:val="26"/>
-          <w:szCs w:val="26"/>
-        </w:rPr>
-        <w:t xml:space="preserve"> (select </w:t>
-      </w:r>
-      <w:proofErr w:type="spellStart"/>
-      <w:r>
-        <w:rPr>
-          <w:rFonts w:ascii="AppleSystemUIFont" w:hAnsi="AppleSystemUIFont" w:cs="AppleSystemUIFont"/>
-          <w:kern w:val="0"/>
-          <w:sz w:val="26"/>
-          <w:szCs w:val="26"/>
-        </w:rPr>
-        <w:t>bads</w:t>
-      </w:r>
-      <w:proofErr w:type="spellEnd"/>
-      <w:r>
-        <w:rPr>
-          <w:rFonts w:ascii="AppleSystemUIFont" w:hAnsi="AppleSystemUIFont" w:cs="AppleSystemUIFont"/>
-          <w:kern w:val="0"/>
-          <w:sz w:val="26"/>
-          <w:szCs w:val="26"/>
-        </w:rPr>
-        <w:t xml:space="preserve"> beforehand)</w:t>
+        <w:t>Implement better bad channel finding</w:t>
+      </w:r>
+      <w:r>
+        <w:rPr>
+          <w:rFonts w:ascii="AppleSystemUIFont" w:hAnsi="AppleSystemUIFont" w:cs="AppleSystemUIFont"/>
+          <w:kern w:val="0"/>
+          <w:sz w:val="26"/>
+          <w:szCs w:val="26"/>
+        </w:rPr>
+        <w:t xml:space="preserve"> (non-existent </w:t>
+      </w:r>
+      <w:proofErr w:type="gramStart"/>
+      <w:r>
+        <w:rPr>
+          <w:rFonts w:ascii="AppleSystemUIFont" w:hAnsi="AppleSystemUIFont" w:cs="AppleSystemUIFont"/>
+          <w:kern w:val="0"/>
+          <w:sz w:val="26"/>
+          <w:szCs w:val="26"/>
+        </w:rPr>
+        <w:t>at the moment</w:t>
+      </w:r>
+      <w:proofErr w:type="gramEnd"/>
+      <w:r>
+        <w:rPr>
+          <w:rFonts w:ascii="AppleSystemUIFont" w:hAnsi="AppleSystemUIFont" w:cs="AppleSystemUIFont"/>
+          <w:kern w:val="0"/>
+          <w:sz w:val="26"/>
+          <w:szCs w:val="26"/>
+        </w:rPr>
+        <w:t>)</w:t>
       </w:r>
     </w:p>
     <w:p>
@@ -244,40 +272,17 @@
           <w:sz w:val="26"/>
           <w:szCs w:val="26"/>
         </w:rPr>
-        <w:tab/>
-        <w:t xml:space="preserve">Implement </w:t>
-      </w:r>
-      <w:proofErr w:type="spellStart"/>
-      <w:r>
-        <w:rPr>
-          <w:rFonts w:ascii="AppleSystemUIFont" w:hAnsi="AppleSystemUIFont" w:cs="AppleSystemUIFont"/>
-          <w:kern w:val="0"/>
-          <w:sz w:val="26"/>
-          <w:szCs w:val="26"/>
-        </w:rPr>
-        <w:t>hpi</w:t>
-      </w:r>
-      <w:proofErr w:type="spellEnd"/>
-      <w:r>
-        <w:rPr>
-          <w:rFonts w:ascii="AppleSystemUIFont" w:hAnsi="AppleSystemUIFont" w:cs="AppleSystemUIFont"/>
-          <w:kern w:val="0"/>
-          <w:sz w:val="26"/>
-          <w:szCs w:val="26"/>
-        </w:rPr>
-        <w:t xml:space="preserve"> </w:t>
-      </w:r>
-      <w:proofErr w:type="gramStart"/>
-      <w:r>
-        <w:rPr>
-          <w:rFonts w:ascii="AppleSystemUIFont" w:hAnsi="AppleSystemUIFont" w:cs="AppleSystemUIFont"/>
-          <w:kern w:val="0"/>
-          <w:sz w:val="26"/>
-          <w:szCs w:val="26"/>
-        </w:rPr>
-        <w:t>removal</w:t>
-      </w:r>
-      <w:proofErr w:type="gramEnd"/>
+        <w:t>EEG vs MEG</w:t>
+      </w:r>
+      <w:r>
+        <w:rPr>
+          <w:rFonts w:ascii="AppleSystemUIFont" w:hAnsi="AppleSystemUIFont" w:cs="AppleSystemUIFont"/>
+          <w:kern w:val="0"/>
+          <w:sz w:val="26"/>
+          <w:szCs w:val="26"/>
+        </w:rPr>
+        <w:t xml:space="preserve"> – sensors, and source</w:t>
+      </w:r>
     </w:p>
     <w:p>
       <w:pPr>
@@ -291,81 +296,6 @@
           <w:szCs w:val="26"/>
         </w:rPr>
       </w:pPr>
-      <w:r>
-        <w:rPr>
-          <w:rFonts w:ascii="AppleSystemUIFont" w:hAnsi="AppleSystemUIFont" w:cs="AppleSystemUIFont"/>
-          <w:kern w:val="0"/>
-          <w:sz w:val="26"/>
-          <w:szCs w:val="26"/>
-        </w:rPr>
-        <w:tab/>
-        <w:t xml:space="preserve">Implement </w:t>
-      </w:r>
-      <w:proofErr w:type="spellStart"/>
-      <w:r>
-        <w:rPr>
-          <w:rFonts w:ascii="AppleSystemUIFont" w:hAnsi="AppleSystemUIFont" w:cs="AppleSystemUIFont"/>
-          <w:kern w:val="0"/>
-          <w:sz w:val="26"/>
-          <w:szCs w:val="26"/>
-        </w:rPr>
-        <w:t>pos</w:t>
-      </w:r>
-      <w:proofErr w:type="spellEnd"/>
-      <w:r>
-        <w:rPr>
-          <w:rFonts w:ascii="AppleSystemUIFont" w:hAnsi="AppleSystemUIFont" w:cs="AppleSystemUIFont"/>
-          <w:kern w:val="0"/>
-          <w:sz w:val="26"/>
-          <w:szCs w:val="26"/>
-        </w:rPr>
-        <w:t xml:space="preserve"> </w:t>
-      </w:r>
-      <w:proofErr w:type="gramStart"/>
-      <w:r>
-        <w:rPr>
-          <w:rFonts w:ascii="AppleSystemUIFont" w:hAnsi="AppleSystemUIFont" w:cs="AppleSystemUIFont"/>
-          <w:kern w:val="0"/>
-          <w:sz w:val="26"/>
-          <w:szCs w:val="26"/>
-        </w:rPr>
-        <w:t>finding</w:t>
-      </w:r>
-      <w:proofErr w:type="gramEnd"/>
-    </w:p>
-    <w:p>
-      <w:pPr>
-        <w:autoSpaceDE w:val="0"/>
-        <w:autoSpaceDN w:val="0"/>
-        <w:adjustRightInd w:val="0"/>
-        <w:rPr>
-          <w:rFonts w:ascii="AppleSystemUIFont" w:hAnsi="AppleSystemUIFont" w:cs="AppleSystemUIFont"/>
-          <w:kern w:val="0"/>
-          <w:sz w:val="26"/>
-          <w:szCs w:val="26"/>
-        </w:rPr>
-      </w:pPr>
-      <w:r>
-        <w:rPr>
-          <w:rFonts w:ascii="AppleSystemUIFont" w:hAnsi="AppleSystemUIFont" w:cs="AppleSystemUIFont"/>
-          <w:kern w:val="0"/>
-          <w:sz w:val="26"/>
-          <w:szCs w:val="26"/>
-        </w:rPr>
-        <w:tab/>
-        <w:t xml:space="preserve">Implement better bad channel </w:t>
-      </w:r>
-      <w:proofErr w:type="gramStart"/>
-      <w:r>
-        <w:rPr>
-          <w:rFonts w:ascii="AppleSystemUIFont" w:hAnsi="AppleSystemUIFont" w:cs="AppleSystemUIFont"/>
-          <w:kern w:val="0"/>
-          <w:sz w:val="26"/>
-          <w:szCs w:val="26"/>
-        </w:rPr>
-        <w:t>finding</w:t>
-      </w:r>
-      <w:proofErr w:type="gramEnd"/>
     </w:p>
     <w:p>
       <w:pPr>
@@ -463,27 +393,25 @@
           <w:sz w:val="26"/>
           <w:szCs w:val="26"/>
         </w:rPr>
-        <w:t xml:space="preserve"> </w:t>
-      </w:r>
-      <w:proofErr w:type="spellStart"/>
-      <w:r>
-        <w:rPr>
-          <w:rFonts w:ascii="AppleSystemUIFont" w:hAnsi="AppleSystemUIFont" w:cs="AppleSystemUIFont"/>
-          <w:kern w:val="0"/>
-          <w:sz w:val="26"/>
-          <w:szCs w:val="26"/>
-        </w:rPr>
-        <w:t>bordom</w:t>
-      </w:r>
-      <w:proofErr w:type="spellEnd"/>
-      <w:r>
-        <w:rPr>
-          <w:rFonts w:ascii="AppleSystemUIFont" w:hAnsi="AppleSystemUIFont" w:cs="AppleSystemUIFont"/>
-          <w:kern w:val="0"/>
-          <w:sz w:val="26"/>
-          <w:szCs w:val="26"/>
-        </w:rPr>
-        <w:t xml:space="preserve"> effect?</w:t>
+        <w:t xml:space="preserve"> bor</w:t>
+      </w:r>
+      <w:r>
+        <w:rPr>
+          <w:rFonts w:ascii="AppleSystemUIFont" w:hAnsi="AppleSystemUIFont" w:cs="AppleSystemUIFont"/>
+          <w:kern w:val="0"/>
+          <w:sz w:val="26"/>
+          <w:szCs w:val="26"/>
+        </w:rPr>
+        <w:t>e</w:t>
+      </w:r>
+      <w:r>
+        <w:rPr>
+          <w:rFonts w:ascii="AppleSystemUIFont" w:hAnsi="AppleSystemUIFont" w:cs="AppleSystemUIFont"/>
+          <w:kern w:val="0"/>
+          <w:sz w:val="26"/>
+          <w:szCs w:val="26"/>
+        </w:rPr>
+        <w:t>dom effect?</w:t>
       </w:r>
     </w:p>
     <w:p>
@@ -528,7 +456,75 @@
           <w:sz w:val="26"/>
           <w:szCs w:val="26"/>
         </w:rPr>
-        <w:t>EEG vs MEG</w:t>
+        <w:t>What makes a “good recording?”</w:t>
+      </w:r>
+    </w:p>
+    <w:p>
+      <w:pPr>
+        <w:autoSpaceDE w:val="0"/>
+        <w:autoSpaceDN w:val="0"/>
+        <w:adjustRightInd w:val="0"/>
+        <w:rPr>
+          <w:rFonts w:ascii="AppleSystemUIFont" w:hAnsi="AppleSystemUIFont" w:cs="AppleSystemUIFont"/>
+          <w:kern w:val="0"/>
+          <w:sz w:val="26"/>
+          <w:szCs w:val="26"/>
+        </w:rPr>
+      </w:pPr>
+      <w:r>
+        <w:rPr>
+          <w:rFonts w:ascii="AppleSystemUIFont" w:hAnsi="AppleSystemUIFont" w:cs="AppleSystemUIFont"/>
+          <w:kern w:val="0"/>
+          <w:sz w:val="26"/>
+          <w:szCs w:val="26"/>
+        </w:rPr>
+        <w:tab/>
+        <w:t>Signal to noise ratio?</w:t>
+      </w:r>
+    </w:p>
+    <w:p>
+      <w:pPr>
+        <w:autoSpaceDE w:val="0"/>
+        <w:autoSpaceDN w:val="0"/>
+        <w:adjustRightInd w:val="0"/>
+        <w:rPr>
+          <w:rFonts w:ascii="AppleSystemUIFont" w:hAnsi="AppleSystemUIFont" w:cs="AppleSystemUIFont"/>
+          <w:kern w:val="0"/>
+          <w:sz w:val="26"/>
+          <w:szCs w:val="26"/>
+        </w:rPr>
+      </w:pPr>
+      <w:r>
+        <w:rPr>
+          <w:rFonts w:ascii="AppleSystemUIFont" w:hAnsi="AppleSystemUIFont" w:cs="AppleSystemUIFont"/>
+          <w:kern w:val="0"/>
+          <w:sz w:val="26"/>
+          <w:szCs w:val="26"/>
+        </w:rPr>
+        <w:tab/>
+        <w:t>Movement in the MEG?</w:t>
+      </w:r>
+    </w:p>
+    <w:p>
+      <w:pPr>
+        <w:autoSpaceDE w:val="0"/>
+        <w:autoSpaceDN w:val="0"/>
+        <w:adjustRightInd w:val="0"/>
+        <w:rPr>
+          <w:rFonts w:ascii="AppleSystemUIFont" w:hAnsi="AppleSystemUIFont" w:cs="AppleSystemUIFont"/>
+          <w:kern w:val="0"/>
+          <w:sz w:val="26"/>
+          <w:szCs w:val="26"/>
+        </w:rPr>
+      </w:pPr>
+      <w:r>
+        <w:rPr>
+          <w:rFonts w:ascii="AppleSystemUIFont" w:hAnsi="AppleSystemUIFont" w:cs="AppleSystemUIFont"/>
+          <w:kern w:val="0"/>
+          <w:sz w:val="26"/>
+          <w:szCs w:val="26"/>
+        </w:rPr>
+        <w:t>Individuals but on source space…</w:t>
       </w:r>
     </w:p>
     <w:p>
@@ -553,30 +549,9 @@
         </w:rPr>
         <w:br/>
       </w:r>
-      <w:r>
-        <w:rPr>
-          <w:rFonts w:ascii="AppleSystemUIFont" w:hAnsi="AppleSystemUIFont" w:cs="AppleSystemUIFont"/>
-          <w:kern w:val="0"/>
-          <w:sz w:val="26"/>
-          <w:szCs w:val="26"/>
-        </w:rPr>
-        <w:t xml:space="preserve">Play with PCA components - some of them look like external noise </w:t>
-      </w:r>
-      <w:proofErr w:type="gramStart"/>
-      <w:r>
-        <w:rPr>
-          <w:rFonts w:ascii="AppleSystemUIFont" w:hAnsi="AppleSystemUIFont" w:cs="AppleSystemUIFont"/>
-          <w:kern w:val="0"/>
-          <w:sz w:val="26"/>
-          <w:szCs w:val="26"/>
-        </w:rPr>
-        <w:t>items</w:t>
-      </w:r>
-      <w:proofErr w:type="gramEnd"/>
-    </w:p>
-    <w:p>
-      <w:pPr>
-        <w:ind w:left="720" w:hanging="360"/>
+    </w:p>
+    <w:p>
+      <w:pPr>
         <w:outlineLvl w:val="1"/>
         <w:rPr>
           <w:rFonts w:ascii="AppleSystemUIFont" w:hAnsi="AppleSystemUIFont" w:cs="AppleSystemUIFont"/>
@@ -649,7 +624,6 @@
         <w:autoSpaceDE w:val="0"/>
         <w:autoSpaceDN w:val="0"/>
         <w:adjustRightInd w:val="0"/>
-        <w:ind w:firstLine="360"/>
         <w:rPr>
           <w:rFonts w:ascii="AppleSystemUIFont" w:hAnsi="AppleSystemUIFont" w:cs="AppleSystemUIFont"/>
           <w:kern w:val="0"/>
@@ -666,37 +640,115 @@
         </w:rPr>
         <w:t>Check is EEG or MEG better?</w:t>
       </w:r>
-    </w:p>
-    <w:p>
-      <w:pPr>
-        <w:outlineLvl w:val="1"/>
-        <w:rPr>
-          <w:rFonts w:ascii="AppleSystemUIFont" w:hAnsi="AppleSystemUIFont" w:cs="AppleSystemUIFont"/>
-          <w:kern w:val="0"/>
-          <w:sz w:val="26"/>
-          <w:szCs w:val="26"/>
-        </w:rPr>
-      </w:pPr>
-    </w:p>
-    <w:p>
-      <w:pPr>
-        <w:ind w:left="360"/>
-        <w:outlineLvl w:val="1"/>
-        <w:rPr>
-          <w:rFonts w:ascii="AppleSystemUIFont" w:hAnsi="AppleSystemUIFont" w:cs="AppleSystemUIFont"/>
-          <w:kern w:val="0"/>
-          <w:sz w:val="26"/>
-          <w:szCs w:val="26"/>
-        </w:rPr>
-      </w:pPr>
-      <w:r>
-        <w:rPr>
-          <w:rFonts w:ascii="AppleSystemUIFont" w:hAnsi="AppleSystemUIFont" w:cs="AppleSystemUIFont"/>
-          <w:kern w:val="0"/>
-          <w:sz w:val="26"/>
-          <w:szCs w:val="26"/>
-        </w:rPr>
-        <w:t xml:space="preserve">Compare old </w:t>
+      <w:r>
+        <w:rPr>
+          <w:rFonts w:ascii="AppleSystemUIFont" w:hAnsi="AppleSystemUIFont" w:cs="AppleSystemUIFont"/>
+          <w:kern w:val="0"/>
+          <w:sz w:val="26"/>
+          <w:szCs w:val="26"/>
+        </w:rPr>
+        <w:t xml:space="preserve"> - </w:t>
+      </w:r>
+      <w:r>
+        <w:rPr>
+          <w:rFonts w:ascii="AppleSystemUIFont" w:hAnsi="AppleSystemUIFont" w:cs="AppleSystemUIFont"/>
+          <w:kern w:val="0"/>
+          <w:sz w:val="26"/>
+          <w:szCs w:val="26"/>
+        </w:rPr>
+        <w:t xml:space="preserve">sensors, and </w:t>
+      </w:r>
+      <w:proofErr w:type="gramStart"/>
+      <w:r>
+        <w:rPr>
+          <w:rFonts w:ascii="AppleSystemUIFont" w:hAnsi="AppleSystemUIFont" w:cs="AppleSystemUIFont"/>
+          <w:kern w:val="0"/>
+          <w:sz w:val="26"/>
+          <w:szCs w:val="26"/>
+        </w:rPr>
+        <w:t>source</w:t>
+      </w:r>
+      <w:proofErr w:type="gramEnd"/>
+    </w:p>
+    <w:p>
+      <w:pPr>
+        <w:outlineLvl w:val="1"/>
+        <w:rPr>
+          <w:rFonts w:ascii="AppleSystemUIFont" w:hAnsi="AppleSystemUIFont" w:cs="AppleSystemUIFont"/>
+          <w:kern w:val="0"/>
+          <w:sz w:val="26"/>
+          <w:szCs w:val="26"/>
+        </w:rPr>
+      </w:pPr>
+    </w:p>
+    <w:p>
+      <w:pPr>
+        <w:outlineLvl w:val="1"/>
+        <w:rPr>
+          <w:rFonts w:ascii="AppleSystemUIFont" w:hAnsi="AppleSystemUIFont" w:cs="AppleSystemUIFont"/>
+          <w:kern w:val="0"/>
+          <w:sz w:val="26"/>
+          <w:szCs w:val="26"/>
+        </w:rPr>
+      </w:pPr>
+      <w:r>
+        <w:rPr>
+          <w:rFonts w:ascii="AppleSystemUIFont" w:hAnsi="AppleSystemUIFont" w:cs="AppleSystemUIFont"/>
+          <w:kern w:val="0"/>
+          <w:sz w:val="26"/>
+          <w:szCs w:val="26"/>
+        </w:rPr>
+        <w:t>Put</w:t>
+      </w:r>
+      <w:r>
+        <w:rPr>
+          <w:rFonts w:ascii="AppleSystemUIFont" w:hAnsi="AppleSystemUIFont" w:cs="AppleSystemUIFont"/>
+          <w:kern w:val="0"/>
+          <w:sz w:val="26"/>
+          <w:szCs w:val="26"/>
+        </w:rPr>
+        <w:t xml:space="preserve"> VEOG/HEOG</w:t>
+      </w:r>
+      <w:r>
+        <w:rPr>
+          <w:rFonts w:ascii="AppleSystemUIFont" w:hAnsi="AppleSystemUIFont" w:cs="AppleSystemUIFont"/>
+          <w:kern w:val="0"/>
+          <w:sz w:val="26"/>
+          <w:szCs w:val="26"/>
+        </w:rPr>
+        <w:t xml:space="preserve"> thresholds back to where they were for Russian (I think I have increased them)</w:t>
+      </w:r>
+    </w:p>
+    <w:p>
+      <w:pPr>
+        <w:ind w:left="720" w:hanging="360"/>
+        <w:outlineLvl w:val="1"/>
+        <w:rPr>
+          <w:rFonts w:ascii="AppleSystemUIFont" w:hAnsi="AppleSystemUIFont" w:cs="AppleSystemUIFont"/>
+          <w:kern w:val="0"/>
+          <w:sz w:val="26"/>
+          <w:szCs w:val="26"/>
+        </w:rPr>
+      </w:pPr>
+    </w:p>
+    <w:p>
+      <w:pPr>
+        <w:outlineLvl w:val="1"/>
+        <w:rPr>
+          <w:rFonts w:ascii="AppleSystemUIFont" w:hAnsi="AppleSystemUIFont" w:cs="AppleSystemUIFont"/>
+          <w:kern w:val="0"/>
+          <w:sz w:val="26"/>
+          <w:szCs w:val="26"/>
+        </w:rPr>
+      </w:pPr>
+      <w:r>
+        <w:rPr>
+          <w:rFonts w:ascii="AppleSystemUIFont" w:hAnsi="AppleSystemUIFont" w:cs="AppleSystemUIFont"/>
+          <w:kern w:val="0"/>
+          <w:sz w:val="26"/>
+          <w:szCs w:val="26"/>
+        </w:rPr>
+        <w:t xml:space="preserve">In the new python script, EEG are not having bad channels applied, as we miss out the step for </w:t>
       </w:r>
       <w:proofErr w:type="spellStart"/>
       <w:r>
@@ -706,7 +758,7 @@
           <w:sz w:val="26"/>
           <w:szCs w:val="26"/>
         </w:rPr>
-        <w:t>matlab</w:t>
+        <w:t>maxfilter</w:t>
       </w:r>
       <w:proofErr w:type="spellEnd"/>
       <w:r>
@@ -716,7 +768,39 @@
           <w:sz w:val="26"/>
           <w:szCs w:val="26"/>
         </w:rPr>
-        <w:t xml:space="preserve"> Russian and new </w:t>
+        <w:t>.</w:t>
+      </w:r>
+    </w:p>
+    <w:p>
+      <w:pPr>
+        <w:ind w:left="720" w:hanging="360"/>
+        <w:outlineLvl w:val="1"/>
+        <w:rPr>
+          <w:rFonts w:ascii="AppleSystemUIFont" w:hAnsi="AppleSystemUIFont" w:cs="AppleSystemUIFont"/>
+          <w:kern w:val="0"/>
+          <w:sz w:val="26"/>
+          <w:szCs w:val="26"/>
+        </w:rPr>
+      </w:pPr>
+    </w:p>
+    <w:p>
+      <w:pPr>
+        <w:outlineLvl w:val="1"/>
+        <w:rPr>
+          <w:rFonts w:ascii="AppleSystemUIFont" w:hAnsi="AppleSystemUIFont" w:cs="AppleSystemUIFont"/>
+          <w:kern w:val="0"/>
+          <w:sz w:val="26"/>
+          <w:szCs w:val="26"/>
+        </w:rPr>
+      </w:pPr>
+      <w:r>
+        <w:rPr>
+          <w:rFonts w:ascii="AppleSystemUIFont" w:hAnsi="AppleSystemUIFont" w:cs="AppleSystemUIFont"/>
+          <w:kern w:val="0"/>
+          <w:sz w:val="26"/>
+          <w:szCs w:val="26"/>
+        </w:rPr>
+        <w:t xml:space="preserve">Using thresholds (how many </w:t>
       </w:r>
       <w:proofErr w:type="spellStart"/>
       <w:r>
@@ -726,7 +810,7 @@
           <w:sz w:val="26"/>
           <w:szCs w:val="26"/>
         </w:rPr>
-        <w:t>matlab</w:t>
+        <w:t>deleated</w:t>
       </w:r>
       <w:proofErr w:type="spellEnd"/>
       <w:r>
@@ -736,27 +820,56 @@
           <w:sz w:val="26"/>
           <w:szCs w:val="26"/>
         </w:rPr>
-        <w:t xml:space="preserve"> Russian, and python Russian </w:t>
-      </w:r>
-      <w:proofErr w:type="spellStart"/>
-      <w:r>
-        <w:rPr>
-          <w:rFonts w:ascii="AppleSystemUIFont" w:hAnsi="AppleSystemUIFont" w:cs="AppleSystemUIFont"/>
-          <w:kern w:val="0"/>
-          <w:sz w:val="26"/>
-          <w:szCs w:val="26"/>
-        </w:rPr>
-        <w:t>maxfilter</w:t>
-      </w:r>
-      <w:proofErr w:type="spellEnd"/>
-      <w:r>
-        <w:rPr>
-          <w:rFonts w:ascii="AppleSystemUIFont" w:hAnsi="AppleSystemUIFont" w:cs="AppleSystemUIFont"/>
-          <w:kern w:val="0"/>
-          <w:sz w:val="26"/>
-          <w:szCs w:val="26"/>
-        </w:rPr>
-        <w:t xml:space="preserve"> – which is different/better and why?</w:t>
+        <w:t>?)</w:t>
+      </w:r>
+    </w:p>
+    <w:p>
+      <w:pPr>
+        <w:outlineLvl w:val="1"/>
+        <w:rPr>
+          <w:rFonts w:ascii="AppleSystemUIFont" w:hAnsi="AppleSystemUIFont" w:cs="AppleSystemUIFont"/>
+          <w:kern w:val="0"/>
+          <w:sz w:val="26"/>
+          <w:szCs w:val="26"/>
+        </w:rPr>
+      </w:pPr>
+    </w:p>
+    <w:p>
+      <w:pPr>
+        <w:outlineLvl w:val="1"/>
+        <w:rPr>
+          <w:rFonts w:ascii="AppleSystemUIFont" w:hAnsi="AppleSystemUIFont" w:cs="AppleSystemUIFont"/>
+          <w:kern w:val="0"/>
+          <w:sz w:val="26"/>
+          <w:szCs w:val="26"/>
+        </w:rPr>
+      </w:pPr>
+      <w:r>
+        <w:rPr>
+          <w:rFonts w:ascii="AppleSystemUIFont" w:hAnsi="AppleSystemUIFont" w:cs="AppleSystemUIFont"/>
+          <w:kern w:val="0"/>
+          <w:sz w:val="26"/>
+          <w:szCs w:val="26"/>
+        </w:rPr>
+        <w:t xml:space="preserve">What happens if we </w:t>
+      </w:r>
+      <w:r>
+        <w:rPr>
+          <w:rFonts w:ascii="AppleSystemUIFont" w:hAnsi="AppleSystemUIFont" w:cs="AppleSystemUIFont"/>
+          <w:kern w:val="0"/>
+          <w:sz w:val="26"/>
+          <w:szCs w:val="26"/>
+        </w:rPr>
+        <w:t>re-reference EEG</w:t>
+      </w:r>
+      <w:r>
+        <w:rPr>
+          <w:rFonts w:ascii="AppleSystemUIFont" w:hAnsi="AppleSystemUIFont" w:cs="AppleSystemUIFont"/>
+          <w:kern w:val="0"/>
+          <w:sz w:val="26"/>
+          <w:szCs w:val="26"/>
+        </w:rPr>
+        <w:t>?</w:t>
       </w:r>
     </w:p>
     <w:p>
@@ -777,25 +890,16 @@
           <w:sz w:val="26"/>
           <w:szCs w:val="26"/>
         </w:rPr>
-        <w:t>Put</w:t>
-      </w:r>
-      <w:r>
-        <w:rPr>
-          <w:rFonts w:ascii="AppleSystemUIFont" w:hAnsi="AppleSystemUIFont" w:cs="AppleSystemUIFont"/>
-          <w:kern w:val="0"/>
-          <w:sz w:val="26"/>
-          <w:szCs w:val="26"/>
-        </w:rPr>
-        <w:t xml:space="preserve"> VEOG/HEOG</w:t>
-      </w:r>
-      <w:r>
-        <w:rPr>
-          <w:rFonts w:ascii="AppleSystemUIFont" w:hAnsi="AppleSystemUIFont" w:cs="AppleSystemUIFont"/>
-          <w:kern w:val="0"/>
-          <w:sz w:val="26"/>
-          <w:szCs w:val="26"/>
-        </w:rPr>
-        <w:t xml:space="preserve"> thresholds back to where they were for Russian (I think I have increased them)</w:t>
+        <w:t>Do EEG bad selection AFTER referencing – makes it easier to see</w:t>
+      </w:r>
+      <w:r>
+        <w:rPr>
+          <w:rFonts w:ascii="AppleSystemUIFont" w:hAnsi="AppleSystemUIFont" w:cs="AppleSystemUIFont"/>
+          <w:kern w:val="0"/>
+          <w:sz w:val="26"/>
+          <w:szCs w:val="26"/>
+        </w:rPr>
+        <w:t>?</w:t>
       </w:r>
     </w:p>
     <w:p>
@@ -816,255 +920,6 @@
           <w:sz w:val="26"/>
           <w:szCs w:val="26"/>
         </w:rPr>
-        <w:t xml:space="preserve">Make use of </w:t>
-      </w:r>
-      <w:proofErr w:type="gramStart"/>
-      <w:r>
-        <w:rPr>
-          <w:rFonts w:ascii="AppleSystemUIFont" w:hAnsi="AppleSystemUIFont" w:cs="AppleSystemUIFont"/>
-          <w:kern w:val="0"/>
-          <w:sz w:val="26"/>
-          <w:szCs w:val="26"/>
-        </w:rPr>
-        <w:t>New</w:t>
-      </w:r>
-      <w:proofErr w:type="gramEnd"/>
-      <w:r>
-        <w:rPr>
-          <w:rFonts w:ascii="AppleSystemUIFont" w:hAnsi="AppleSystemUIFont" w:cs="AppleSystemUIFont"/>
-          <w:kern w:val="0"/>
-          <w:sz w:val="26"/>
-          <w:szCs w:val="26"/>
-        </w:rPr>
-        <w:t xml:space="preserve"> version of </w:t>
-      </w:r>
-      <w:proofErr w:type="spellStart"/>
-      <w:r>
-        <w:rPr>
-          <w:rFonts w:ascii="AppleSystemUIFont" w:hAnsi="AppleSystemUIFont" w:cs="AppleSystemUIFont"/>
-          <w:kern w:val="0"/>
-          <w:sz w:val="26"/>
-          <w:szCs w:val="26"/>
-        </w:rPr>
-        <w:t>Maxfilter</w:t>
-      </w:r>
-      <w:proofErr w:type="spellEnd"/>
-      <w:r>
-        <w:rPr>
-          <w:rFonts w:ascii="AppleSystemUIFont" w:hAnsi="AppleSystemUIFont" w:cs="AppleSystemUIFont"/>
-          <w:kern w:val="0"/>
-          <w:sz w:val="26"/>
-          <w:szCs w:val="26"/>
-        </w:rPr>
-        <w:t xml:space="preserve"> (2.2.22 or whatever it is)</w:t>
-      </w:r>
-    </w:p>
-    <w:p>
-      <w:pPr>
-        <w:ind w:left="720" w:hanging="360"/>
-        <w:outlineLvl w:val="1"/>
-        <w:rPr>
-          <w:rFonts w:ascii="AppleSystemUIFont" w:hAnsi="AppleSystemUIFont" w:cs="AppleSystemUIFont"/>
-          <w:kern w:val="0"/>
-          <w:sz w:val="26"/>
-          <w:szCs w:val="26"/>
-        </w:rPr>
-      </w:pPr>
-    </w:p>
-    <w:p>
-      <w:pPr>
-        <w:ind w:left="720" w:hanging="360"/>
-        <w:outlineLvl w:val="1"/>
-        <w:rPr>
-          <w:rFonts w:ascii="AppleSystemUIFont" w:hAnsi="AppleSystemUIFont" w:cs="AppleSystemUIFont"/>
-          <w:kern w:val="0"/>
-          <w:sz w:val="26"/>
-          <w:szCs w:val="26"/>
-        </w:rPr>
-      </w:pPr>
-      <w:r>
-        <w:rPr>
-          <w:rFonts w:ascii="AppleSystemUIFont" w:hAnsi="AppleSystemUIFont" w:cs="AppleSystemUIFont"/>
-          <w:kern w:val="0"/>
-          <w:sz w:val="26"/>
-          <w:szCs w:val="26"/>
-        </w:rPr>
-        <w:t xml:space="preserve">In the new python script, EEG are not having bad channels applied, as we miss out the step for </w:t>
-      </w:r>
-      <w:proofErr w:type="spellStart"/>
-      <w:r>
-        <w:rPr>
-          <w:rFonts w:ascii="AppleSystemUIFont" w:hAnsi="AppleSystemUIFont" w:cs="AppleSystemUIFont"/>
-          <w:kern w:val="0"/>
-          <w:sz w:val="26"/>
-          <w:szCs w:val="26"/>
-        </w:rPr>
-        <w:t>maxfilter</w:t>
-      </w:r>
-      <w:proofErr w:type="spellEnd"/>
-      <w:r>
-        <w:rPr>
-          <w:rFonts w:ascii="AppleSystemUIFont" w:hAnsi="AppleSystemUIFont" w:cs="AppleSystemUIFont"/>
-          <w:kern w:val="0"/>
-          <w:sz w:val="26"/>
-          <w:szCs w:val="26"/>
-        </w:rPr>
-        <w:t>.</w:t>
-      </w:r>
-    </w:p>
-    <w:p>
-      <w:pPr>
-        <w:ind w:left="720" w:hanging="360"/>
-        <w:outlineLvl w:val="1"/>
-        <w:rPr>
-          <w:rFonts w:ascii="AppleSystemUIFont" w:hAnsi="AppleSystemUIFont" w:cs="AppleSystemUIFont"/>
-          <w:kern w:val="0"/>
-          <w:sz w:val="26"/>
-          <w:szCs w:val="26"/>
-        </w:rPr>
-      </w:pPr>
-    </w:p>
-    <w:p>
-      <w:pPr>
-        <w:ind w:left="720" w:hanging="360"/>
-        <w:outlineLvl w:val="1"/>
-        <w:rPr>
-          <w:rFonts w:ascii="AppleSystemUIFont" w:hAnsi="AppleSystemUIFont" w:cs="AppleSystemUIFont"/>
-          <w:kern w:val="0"/>
-          <w:sz w:val="26"/>
-          <w:szCs w:val="26"/>
-        </w:rPr>
-      </w:pPr>
-      <w:r>
-        <w:rPr>
-          <w:rFonts w:ascii="AppleSystemUIFont" w:hAnsi="AppleSystemUIFont" w:cs="AppleSystemUIFont"/>
-          <w:kern w:val="0"/>
-          <w:sz w:val="26"/>
-          <w:szCs w:val="26"/>
-        </w:rPr>
-        <w:t xml:space="preserve">Using thresholds (how many </w:t>
-      </w:r>
-      <w:proofErr w:type="spellStart"/>
-      <w:r>
-        <w:rPr>
-          <w:rFonts w:ascii="AppleSystemUIFont" w:hAnsi="AppleSystemUIFont" w:cs="AppleSystemUIFont"/>
-          <w:kern w:val="0"/>
-          <w:sz w:val="26"/>
-          <w:szCs w:val="26"/>
-        </w:rPr>
-        <w:t>deleated</w:t>
-      </w:r>
-      <w:proofErr w:type="spellEnd"/>
-      <w:r>
-        <w:rPr>
-          <w:rFonts w:ascii="AppleSystemUIFont" w:hAnsi="AppleSystemUIFont" w:cs="AppleSystemUIFont"/>
-          <w:kern w:val="0"/>
-          <w:sz w:val="26"/>
-          <w:szCs w:val="26"/>
-        </w:rPr>
-        <w:t>?)</w:t>
-      </w:r>
-    </w:p>
-    <w:p>
-      <w:pPr>
-        <w:outlineLvl w:val="1"/>
-        <w:rPr>
-          <w:rFonts w:ascii="AppleSystemUIFont" w:hAnsi="AppleSystemUIFont" w:cs="AppleSystemUIFont"/>
-          <w:kern w:val="0"/>
-          <w:sz w:val="26"/>
-          <w:szCs w:val="26"/>
-        </w:rPr>
-      </w:pPr>
-    </w:p>
-    <w:p>
-      <w:pPr>
-        <w:ind w:left="720" w:hanging="360"/>
-        <w:outlineLvl w:val="1"/>
-        <w:rPr>
-          <w:rFonts w:ascii="AppleSystemUIFont" w:hAnsi="AppleSystemUIFont" w:cs="AppleSystemUIFont"/>
-          <w:kern w:val="0"/>
-          <w:sz w:val="26"/>
-          <w:szCs w:val="26"/>
-        </w:rPr>
-      </w:pPr>
-      <w:r>
-        <w:rPr>
-          <w:rFonts w:ascii="AppleSystemUIFont" w:hAnsi="AppleSystemUIFont" w:cs="AppleSystemUIFont"/>
-          <w:kern w:val="0"/>
-          <w:sz w:val="26"/>
-          <w:szCs w:val="26"/>
-        </w:rPr>
-        <w:t xml:space="preserve">If we re-reference EEG – is this what is making imagined speech worse that old </w:t>
-      </w:r>
-      <w:proofErr w:type="spellStart"/>
-      <w:r>
-        <w:rPr>
-          <w:rFonts w:ascii="AppleSystemUIFont" w:hAnsi="AppleSystemUIFont" w:cs="AppleSystemUIFont"/>
-          <w:kern w:val="0"/>
-          <w:sz w:val="26"/>
-          <w:szCs w:val="26"/>
-        </w:rPr>
-        <w:t>russian</w:t>
-      </w:r>
-      <w:proofErr w:type="spellEnd"/>
-      <w:r>
-        <w:rPr>
-          <w:rFonts w:ascii="AppleSystemUIFont" w:hAnsi="AppleSystemUIFont" w:cs="AppleSystemUIFont"/>
-          <w:kern w:val="0"/>
-          <w:sz w:val="26"/>
-          <w:szCs w:val="26"/>
-        </w:rPr>
-        <w:t>? Should we therefore be avoiding it for reconstruction?</w:t>
-      </w:r>
-    </w:p>
-    <w:p>
-      <w:pPr>
-        <w:ind w:left="720" w:hanging="360"/>
-        <w:outlineLvl w:val="1"/>
-        <w:rPr>
-          <w:rFonts w:ascii="AppleSystemUIFont" w:hAnsi="AppleSystemUIFont" w:cs="AppleSystemUIFont"/>
-          <w:kern w:val="0"/>
-          <w:sz w:val="26"/>
-          <w:szCs w:val="26"/>
-        </w:rPr>
-      </w:pPr>
-      <w:r>
-        <w:rPr>
-          <w:rFonts w:ascii="AppleSystemUIFont" w:hAnsi="AppleSystemUIFont" w:cs="AppleSystemUIFont"/>
-          <w:kern w:val="0"/>
-          <w:sz w:val="26"/>
-          <w:szCs w:val="26"/>
-        </w:rPr>
-        <w:t>Do EEG bad selection AFTER referencing – makes it easier to see</w:t>
-      </w:r>
-      <w:r>
-        <w:rPr>
-          <w:rFonts w:ascii="AppleSystemUIFont" w:hAnsi="AppleSystemUIFont" w:cs="AppleSystemUIFont"/>
-          <w:kern w:val="0"/>
-          <w:sz w:val="26"/>
-          <w:szCs w:val="26"/>
-        </w:rPr>
-        <w:t>?</w:t>
-      </w:r>
-    </w:p>
-    <w:p>
-      <w:pPr>
-        <w:ind w:left="720" w:hanging="360"/>
-        <w:outlineLvl w:val="1"/>
-        <w:rPr>
-          <w:rFonts w:ascii="AppleSystemUIFont" w:hAnsi="AppleSystemUIFont" w:cs="AppleSystemUIFont"/>
-          <w:kern w:val="0"/>
-          <w:sz w:val="26"/>
-          <w:szCs w:val="26"/>
-        </w:rPr>
-      </w:pPr>
-      <w:r>
-        <w:rPr>
-          <w:rFonts w:ascii="AppleSystemUIFont" w:hAnsi="AppleSystemUIFont" w:cs="AppleSystemUIFont"/>
-          <w:kern w:val="0"/>
-          <w:sz w:val="26"/>
-          <w:szCs w:val="26"/>
-        </w:rPr>
         <w:t xml:space="preserve">Why does the ICA code </w:t>
       </w:r>
       <w:r>
@@ -1085,206 +940,6 @@
         </w:rPr>
         <w:t xml:space="preserve"> crash?</w:t>
       </w:r>
-    </w:p>
-    <w:p>
-      <w:pPr>
-        <w:ind w:left="360"/>
-        <w:outlineLvl w:val="1"/>
-        <w:rPr>
-          <w:rFonts w:ascii="AppleSystemUIFont" w:hAnsi="AppleSystemUIFont" w:cs="AppleSystemUIFont"/>
-          <w:kern w:val="0"/>
-          <w:sz w:val="26"/>
-          <w:szCs w:val="26"/>
-        </w:rPr>
-      </w:pPr>
-      <w:r>
-        <w:rPr>
-          <w:rFonts w:ascii="AppleSystemUIFont" w:hAnsi="AppleSystemUIFont" w:cs="AppleSystemUIFont"/>
-          <w:kern w:val="0"/>
-          <w:sz w:val="26"/>
-          <w:szCs w:val="26"/>
-        </w:rPr>
-        <w:t xml:space="preserve">Compare the spectrograms of the Russian and English data (). Is the </w:t>
-      </w:r>
-      <w:proofErr w:type="spellStart"/>
-      <w:r>
-        <w:rPr>
-          <w:rFonts w:ascii="AppleSystemUIFont" w:hAnsi="AppleSystemUIFont" w:cs="AppleSystemUIFont"/>
-          <w:kern w:val="0"/>
-          <w:sz w:val="26"/>
-          <w:szCs w:val="26"/>
-        </w:rPr>
-        <w:t>the</w:t>
-      </w:r>
-      <w:proofErr w:type="spellEnd"/>
-      <w:r>
-        <w:rPr>
-          <w:rFonts w:ascii="AppleSystemUIFont" w:hAnsi="AppleSystemUIFont" w:cs="AppleSystemUIFont"/>
-          <w:kern w:val="0"/>
-          <w:sz w:val="26"/>
-          <w:szCs w:val="26"/>
-        </w:rPr>
-        <w:t xml:space="preserve"> Russian </w:t>
-      </w:r>
-      <w:proofErr w:type="gramStart"/>
-      <w:r>
-        <w:rPr>
-          <w:rFonts w:ascii="AppleSystemUIFont" w:hAnsi="AppleSystemUIFont" w:cs="AppleSystemUIFont"/>
-          <w:kern w:val="0"/>
-          <w:sz w:val="26"/>
-          <w:szCs w:val="26"/>
-        </w:rPr>
-        <w:t>is</w:t>
-      </w:r>
-      <w:proofErr w:type="gramEnd"/>
-      <w:r>
-        <w:rPr>
-          <w:rFonts w:ascii="AppleSystemUIFont" w:hAnsi="AppleSystemUIFont" w:cs="AppleSystemUIFont"/>
-          <w:kern w:val="0"/>
-          <w:sz w:val="26"/>
-          <w:szCs w:val="26"/>
-        </w:rPr>
-        <w:t xml:space="preserve"> better (</w:t>
-      </w:r>
-      <w:proofErr w:type="spellStart"/>
-      <w:r>
-        <w:rPr>
-          <w:rFonts w:ascii="AppleSystemUIFont" w:hAnsi="AppleSystemUIFont" w:cs="AppleSystemUIFont"/>
-          <w:kern w:val="0"/>
-          <w:sz w:val="26"/>
-          <w:szCs w:val="26"/>
-        </w:rPr>
-        <w:t>ie</w:t>
-      </w:r>
-      <w:proofErr w:type="spellEnd"/>
-      <w:r>
-        <w:rPr>
-          <w:rFonts w:ascii="AppleSystemUIFont" w:hAnsi="AppleSystemUIFont" w:cs="AppleSystemUIFont"/>
-          <w:kern w:val="0"/>
-          <w:sz w:val="26"/>
-          <w:szCs w:val="26"/>
-        </w:rPr>
-        <w:t xml:space="preserve"> flatter)? If so, </w:t>
-      </w:r>
-      <w:proofErr w:type="gramStart"/>
-      <w:r>
-        <w:rPr>
-          <w:rFonts w:ascii="AppleSystemUIFont" w:hAnsi="AppleSystemUIFont" w:cs="AppleSystemUIFont"/>
-          <w:kern w:val="0"/>
-          <w:sz w:val="26"/>
-          <w:szCs w:val="26"/>
-        </w:rPr>
-        <w:t>why?:</w:t>
-      </w:r>
-      <w:proofErr w:type="gramEnd"/>
-      <w:r>
-        <w:rPr>
-          <w:rFonts w:ascii="AppleSystemUIFont" w:hAnsi="AppleSystemUIFont" w:cs="AppleSystemUIFont"/>
-          <w:kern w:val="0"/>
-          <w:sz w:val="26"/>
-          <w:szCs w:val="26"/>
-        </w:rPr>
-        <w:t xml:space="preserve"> English:</w:t>
-      </w:r>
-    </w:p>
-    <w:p>
-      <w:pPr>
-        <w:ind w:left="720" w:hanging="360"/>
-        <w:outlineLvl w:val="1"/>
-        <w:rPr>
-          <w:rFonts w:ascii="AppleSystemUIFont" w:hAnsi="AppleSystemUIFont" w:cs="AppleSystemUIFont"/>
-          <w:kern w:val="0"/>
-          <w:sz w:val="26"/>
-          <w:szCs w:val="26"/>
-        </w:rPr>
-      </w:pPr>
-    </w:p>
-    <w:p>
-      <w:pPr>
-        <w:ind w:left="720" w:hanging="360"/>
-        <w:outlineLvl w:val="1"/>
-        <w:rPr>
-          <w:rFonts w:ascii="AppleSystemUIFont" w:hAnsi="AppleSystemUIFont" w:cs="AppleSystemUIFont"/>
-          <w:kern w:val="0"/>
-          <w:sz w:val="26"/>
-          <w:szCs w:val="26"/>
-        </w:rPr>
-      </w:pPr>
-      <w:r>
-        <w:rPr>
-          <w:rFonts w:ascii="AppleSystemUIFont" w:hAnsi="AppleSystemUIFont" w:cs="AppleSystemUIFont"/>
-          <w:noProof/>
-          <w:kern w:val="0"/>
-          <w:sz w:val="26"/>
-          <w:szCs w:val="26"/>
-        </w:rPr>
-        <w:lastRenderedPageBreak/>
-        <w:drawing>
-          <wp:inline distT="0" distB="0" distL="0" distR="0" wp14:anchorId="2CB2C2B7" wp14:editId="1CAB3589">
-            <wp:extent cx="3064823" cy="3305907"/>
-            <wp:effectExtent l="0" t="0" r="0" b="0"/>
-            <wp:docPr id="2111037944" name="Picture 1" descr="A graph of a graph of a graph&#10;&#10;Description automatically generated"/>
-            <wp:cNvGraphicFramePr>
-              <a:graphicFrameLocks xmlns:a="http://schemas.openxmlformats.org/drawingml/2006/main" noChangeAspect="1"/>
-            </wp:cNvGraphicFramePr>
-            <a:graphic xmlns:a="http://schemas.openxmlformats.org/drawingml/2006/main">
-              <a:graphicData uri="http://schemas.openxmlformats.org/drawingml/2006/picture">
-                <pic:pic xmlns:pic="http://schemas.openxmlformats.org/drawingml/2006/picture">
-                  <pic:nvPicPr>
-                    <pic:cNvPr id="2111037944" name="Picture 1" descr="A graph of a graph of a graph&#10;&#10;Description automatically generated"/>
-                    <pic:cNvPicPr/>
-                  </pic:nvPicPr>
-                  <pic:blipFill>
-                    <a:blip r:embed="rId5" cstate="print">
-                      <a:extLst>
-                        <a:ext uri="{28A0092B-C50C-407E-A947-70E740481C1C}">
-                          <a14:useLocalDpi xmlns:a14="http://schemas.microsoft.com/office/drawing/2010/main" val="0"/>
-                        </a:ext>
-                      </a:extLst>
-                    </a:blip>
-                    <a:stretch>
-                      <a:fillRect/>
-                    </a:stretch>
-                  </pic:blipFill>
-                  <pic:spPr>
-                    <a:xfrm>
-                      <a:off x="0" y="0"/>
-                      <a:ext cx="3076168" cy="3318145"/>
-                    </a:xfrm>
-                    <a:prstGeom prst="rect">
-                      <a:avLst/>
-                    </a:prstGeom>
-                  </pic:spPr>
-                </pic:pic>
-              </a:graphicData>
-            </a:graphic>
-          </wp:inline>
-        </w:drawing>
-      </w:r>
-    </w:p>
-    <w:p>
-      <w:pPr>
-        <w:ind w:left="720" w:hanging="360"/>
-        <w:outlineLvl w:val="1"/>
-        <w:rPr>
-          <w:rFonts w:ascii="AppleSystemUIFont" w:hAnsi="AppleSystemUIFont" w:cs="AppleSystemUIFont"/>
-          <w:kern w:val="0"/>
-          <w:sz w:val="26"/>
-          <w:szCs w:val="26"/>
-        </w:rPr>
-      </w:pPr>
-    </w:p>
-    <w:p>
-      <w:pPr>
-        <w:ind w:left="720" w:hanging="360"/>
-        <w:outlineLvl w:val="1"/>
-        <w:rPr>
-          <w:rFonts w:ascii="AppleSystemUIFont" w:hAnsi="AppleSystemUIFont" w:cs="AppleSystemUIFont"/>
-          <w:kern w:val="0"/>
-          <w:sz w:val="26"/>
-          <w:szCs w:val="26"/>
-        </w:rPr>
-      </w:pPr>
     </w:p>
     <w:p>
       <w:pPr>
@@ -1458,6 +1113,7 @@
           <w:rFonts w:eastAsia="Times New Roman" w:cstheme="minorHAnsi"/>
           <w:lang w:eastAsia="en-GB"/>
         </w:rPr>
+        <w:lastRenderedPageBreak/>
         <w:t>SSS vs SSP! (</w:t>
       </w:r>
       <w:proofErr w:type="spellStart"/>
@@ -1483,7 +1139,7 @@
         </w:rPr>
         <w:t xml:space="preserve"> </w:t>
       </w:r>
-      <w:hyperlink r:id="rId6" w:tooltip="Original URL:&#10;https://www.biorxiv.org/content/10.1101/2023.09.21.558786v1&#10;&#10;Click to follow link." w:history="1">
+      <w:hyperlink r:id="rId5" w:tooltip="Original URL:&#10;https://www.biorxiv.org/content/10.1101/2023.09.21.558786v1&#10;&#10;Click to follow link." w:history="1">
         <w:r>
           <w:rPr>
             <w:rStyle w:val="Hyperlink"/>
@@ -1515,6 +1171,49 @@
     </w:p>
     <w:p>
       <w:pPr>
+        <w:ind w:left="720" w:hanging="360"/>
+        <w:outlineLvl w:val="1"/>
+        <w:rPr>
+          <w:rFonts w:eastAsia="Times New Roman" w:cstheme="minorHAnsi"/>
+          <w:lang w:eastAsia="en-GB"/>
+        </w:rPr>
+      </w:pPr>
+      <w:r>
+        <w:rPr>
+          <w:rFonts w:eastAsia="Times New Roman" w:cstheme="minorHAnsi"/>
+          <w:lang w:eastAsia="en-GB"/>
+        </w:rPr>
+        <w:t xml:space="preserve">No projector specified for this dataset. Please consider the method </w:t>
+      </w:r>
+      <w:proofErr w:type="spellStart"/>
+      <w:r>
+        <w:rPr>
+          <w:rFonts w:eastAsia="Times New Roman" w:cstheme="minorHAnsi"/>
+          <w:lang w:eastAsia="en-GB"/>
+        </w:rPr>
+        <w:t>self.add_proj</w:t>
+      </w:r>
+      <w:proofErr w:type="spellEnd"/>
+      <w:r>
+        <w:rPr>
+          <w:rFonts w:eastAsia="Times New Roman" w:cstheme="minorHAnsi"/>
+          <w:lang w:eastAsia="en-GB"/>
+        </w:rPr>
+        <w:t>.</w:t>
+      </w:r>
+    </w:p>
+    <w:p>
+      <w:pPr>
+        <w:ind w:left="720" w:hanging="360"/>
+        <w:outlineLvl w:val="1"/>
+        <w:rPr>
+          <w:rFonts w:eastAsia="Times New Roman" w:cstheme="minorHAnsi"/>
+          <w:lang w:eastAsia="en-GB"/>
+        </w:rPr>
+      </w:pPr>
+    </w:p>
+    <w:p>
+      <w:pPr>
         <w:pStyle w:val="ListParagraph"/>
         <w:numPr>
           <w:ilvl w:val="0"/>
@@ -1761,7 +1460,7 @@
         <w:ind w:left="360"/>
         <w:outlineLvl w:val="1"/>
       </w:pPr>
-      <w:hyperlink r:id="rId7" w:history="1">
+      <w:hyperlink r:id="rId6" w:history="1">
         <w:r>
           <w:rPr>
             <w:rStyle w:val="Hyperlink"/>
@@ -1886,38 +1585,53 @@
         <w:spacing w:before="100" w:beforeAutospacing="1" w:after="100" w:afterAutospacing="1"/>
         <w:outlineLvl w:val="1"/>
         <w:rPr>
+          <w:rFonts w:eastAsia="Times New Roman" w:cstheme="minorHAnsi"/>
+          <w:kern w:val="0"/>
+          <w:lang w:eastAsia="en-GB"/>
+          <w14:ligatures w14:val="none"/>
+        </w:rPr>
+      </w:pPr>
+    </w:p>
+    <w:p>
+      <w:pPr>
+        <w:spacing w:before="100" w:beforeAutospacing="1" w:after="100" w:afterAutospacing="1"/>
+        <w:outlineLvl w:val="1"/>
+        <w:rPr>
+          <w:rFonts w:eastAsia="Times New Roman" w:cstheme="minorHAnsi"/>
+          <w:kern w:val="0"/>
+          <w:lang w:eastAsia="en-GB"/>
+          <w14:ligatures w14:val="none"/>
+        </w:rPr>
+      </w:pPr>
+      <w:r>
+        <w:rPr>
+          <w:rFonts w:eastAsia="Times New Roman" w:cstheme="minorHAnsi"/>
+          <w:kern w:val="0"/>
+          <w:lang w:eastAsia="en-GB"/>
+          <w14:ligatures w14:val="none"/>
+        </w:rPr>
+        <w:t>----</w:t>
+      </w:r>
+    </w:p>
+    <w:p>
+      <w:pPr>
+        <w:outlineLvl w:val="1"/>
+        <w:rPr>
           <w:rFonts w:cstheme="minorHAnsi"/>
         </w:rPr>
       </w:pPr>
-      <w:r>
-        <w:rPr>
-          <w:rFonts w:eastAsia="Times New Roman" w:cstheme="minorHAnsi"/>
-          <w:kern w:val="0"/>
-          <w:lang w:eastAsia="en-GB"/>
-          <w14:ligatures w14:val="none"/>
-        </w:rPr>
-        <w:t>----</w:t>
-      </w:r>
-    </w:p>
-    <w:p>
-      <w:pPr>
-        <w:outlineLvl w:val="1"/>
-        <w:rPr>
-          <w:rFonts w:cstheme="minorHAnsi"/>
-        </w:rPr>
-      </w:pPr>
-    </w:p>
-    <w:p>
-      <w:pPr>
-        <w:outlineLvl w:val="1"/>
-        <w:rPr>
-          <w:rFonts w:eastAsia="Times New Roman" w:cstheme="minorHAnsi"/>
-          <w:kern w:val="0"/>
-          <w:lang w:eastAsia="en-GB"/>
-          <w14:ligatures w14:val="none"/>
-        </w:rPr>
-      </w:pPr>
-      <w:hyperlink r:id="rId8" w:anchor="using-flash-images" w:history="1">
+    </w:p>
+    <w:p>
+      <w:pPr>
+        <w:outlineLvl w:val="1"/>
+        <w:rPr>
+          <w:rFonts w:eastAsia="Times New Roman" w:cstheme="minorHAnsi"/>
+          <w:kern w:val="0"/>
+          <w:lang w:eastAsia="en-GB"/>
+          <w14:ligatures w14:val="none"/>
+        </w:rPr>
+      </w:pPr>
+      <w:hyperlink r:id="rId7" w:anchor="using-flash-images" w:history="1">
         <w:r>
           <w:rPr>
             <w:rStyle w:val="Hyperlink"/>
@@ -2051,7 +1765,7 @@
         </w:rPr>
         <w:t xml:space="preserve"> in the forward model  </w:t>
       </w:r>
-      <w:hyperlink r:id="rId9" w:anchor="minimum-norm-estimates" w:history="1">
+      <w:hyperlink r:id="rId8" w:anchor="minimum-norm-estimates" w:history="1">
         <w:r>
           <w:rPr>
             <w:rStyle w:val="Hyperlink"/>
@@ -2238,12 +1952,13 @@
           <w:lang w:eastAsia="en-GB"/>
           <w14:ligatures w14:val="none"/>
         </w:rPr>
-        <w:t>Flash:</w:t>
+        <w:t>Flash vs normal CBU-MPRAGE:</w:t>
       </w:r>
     </w:p>
     <w:p>
       <w:pPr>
         <w:spacing w:before="100" w:beforeAutospacing="1" w:after="100" w:afterAutospacing="1"/>
+        <w:ind w:left="720"/>
         <w:outlineLvl w:val="1"/>
         <w:rPr>
           <w:rFonts w:eastAsia="Times New Roman" w:cstheme="minorHAnsi"/>
@@ -2265,6 +1980,7 @@
     <w:p>
       <w:pPr>
         <w:spacing w:before="100" w:beforeAutospacing="1" w:after="100" w:afterAutospacing="1"/>
+        <w:ind w:left="720"/>
         <w:outlineLvl w:val="1"/>
         <w:rPr>
           <w:rFonts w:eastAsia="Times New Roman" w:cstheme="minorHAnsi"/>
@@ -2304,26 +2020,38 @@
     <w:p>
       <w:pPr>
         <w:spacing w:before="100" w:beforeAutospacing="1" w:after="100" w:afterAutospacing="1"/>
-        <w:outlineLvl w:val="1"/>
-        <w:rPr>
-          <w:rFonts w:eastAsia="Times New Roman" w:cstheme="minorHAnsi"/>
-          <w:kern w:val="0"/>
-          <w:lang w:eastAsia="en-GB"/>
-          <w14:ligatures w14:val="none"/>
-        </w:rPr>
-      </w:pPr>
-      <w:r>
-        <w:rPr>
-          <w:rFonts w:eastAsia="Times New Roman" w:cstheme="minorHAnsi"/>
-          <w:kern w:val="0"/>
-          <w:lang w:eastAsia="en-GB"/>
-          <w14:ligatures w14:val="none"/>
-        </w:rPr>
+        <w:ind w:left="720"/>
+        <w:outlineLvl w:val="1"/>
+        <w:rPr>
+          <w:rFonts w:eastAsia="Times New Roman" w:cstheme="minorHAnsi"/>
+          <w:kern w:val="0"/>
+          <w:lang w:eastAsia="en-GB"/>
+          <w14:ligatures w14:val="none"/>
+        </w:rPr>
+      </w:pPr>
+      <w:r>
+        <w:rPr>
+          <w:rFonts w:eastAsia="Times New Roman" w:cstheme="minorHAnsi"/>
+          <w:kern w:val="0"/>
+          <w:lang w:eastAsia="en-GB"/>
+          <w14:ligatures w14:val="none"/>
+        </w:rPr>
+        <w:lastRenderedPageBreak/>
         <w:t>Outer one T1</w:t>
       </w:r>
-    </w:p>
-    <w:p>
-      <w:pPr>
+      <w:r>
+        <w:rPr>
+          <w:rFonts w:eastAsia="Times New Roman" w:cstheme="minorHAnsi"/>
+          <w:kern w:val="0"/>
+          <w:lang w:eastAsia="en-GB"/>
+          <w14:ligatures w14:val="none"/>
+        </w:rPr>
+        <w:t xml:space="preserve"> (too time consuming?)</w:t>
+      </w:r>
+    </w:p>
+    <w:p>
+      <w:pPr>
+        <w:ind w:left="720"/>
         <w:rPr>
           <w:rFonts w:cstheme="minorHAnsi"/>
         </w:rPr>
@@ -2331,6 +2059,7 @@
     </w:p>
     <w:p>
       <w:pPr>
+        <w:ind w:left="720"/>
         <w:rPr>
           <w:rFonts w:ascii="Courier New" w:eastAsia="Times New Roman" w:hAnsi="Courier New" w:cs="Courier New"/>
           <w:color w:val="262626"/>
@@ -2389,6 +2118,7 @@
     </w:p>
     <w:p>
       <w:pPr>
+        <w:ind w:left="720"/>
         <w:rPr>
           <w:rFonts w:ascii="Courier New" w:eastAsia="Times New Roman" w:hAnsi="Courier New" w:cs="Courier New"/>
           <w:color w:val="262626"/>
@@ -2431,20 +2161,22 @@
     </w:p>
     <w:p>
       <w:pPr>
-        <w:rPr>
-          <w:rFonts w:ascii="Courier New" w:eastAsia="Times New Roman" w:hAnsi="Courier New" w:cs="Courier New"/>
-          <w:color w:val="262626"/>
-          <w:kern w:val="0"/>
-          <w:sz w:val="20"/>
-          <w:szCs w:val="20"/>
-          <w:shd w:val="clear" w:color="auto" w:fill="F9F9F9"/>
-          <w:lang w:eastAsia="en-GB"/>
-          <w14:ligatures w14:val="none"/>
-        </w:rPr>
-      </w:pPr>
-    </w:p>
-    <w:p>
-      <w:pPr>
+        <w:ind w:left="720"/>
+        <w:rPr>
+          <w:rFonts w:ascii="Courier New" w:eastAsia="Times New Roman" w:hAnsi="Courier New" w:cs="Courier New"/>
+          <w:color w:val="262626"/>
+          <w:kern w:val="0"/>
+          <w:sz w:val="20"/>
+          <w:szCs w:val="20"/>
+          <w:shd w:val="clear" w:color="auto" w:fill="F9F9F9"/>
+          <w:lang w:eastAsia="en-GB"/>
+          <w14:ligatures w14:val="none"/>
+        </w:rPr>
+      </w:pPr>
+    </w:p>
+    <w:p>
+      <w:pPr>
+        <w:ind w:left="720"/>
         <w:rPr>
           <w:rFonts w:ascii="Courier New" w:eastAsia="Times New Roman" w:hAnsi="Courier New" w:cs="Courier New"/>
           <w:color w:val="262626"/>
@@ -2593,6 +2325,7 @@
     </w:p>
     <w:p>
       <w:pPr>
+        <w:ind w:left="720"/>
         <w:rPr>
           <w:rFonts w:ascii="Courier New" w:eastAsia="Times New Roman" w:hAnsi="Courier New" w:cs="Courier New"/>
           <w:color w:val="262626"/>
@@ -2719,6 +2452,7 @@
     </w:p>
     <w:p>
       <w:pPr>
+        <w:ind w:left="720"/>
         <w:rPr>
           <w:rFonts w:ascii="Courier New" w:eastAsia="Times New Roman" w:hAnsi="Courier New" w:cs="Courier New"/>
           <w:color w:val="262626"/>
@@ -2845,20 +2579,22 @@
     </w:p>
     <w:p>
       <w:pPr>
-        <w:rPr>
-          <w:rFonts w:ascii="Courier New" w:eastAsia="Times New Roman" w:hAnsi="Courier New" w:cs="Courier New"/>
-          <w:color w:val="262626"/>
-          <w:kern w:val="0"/>
-          <w:sz w:val="20"/>
-          <w:szCs w:val="20"/>
-          <w:shd w:val="clear" w:color="auto" w:fill="F9F9F9"/>
-          <w:lang w:eastAsia="en-GB"/>
-          <w14:ligatures w14:val="none"/>
-        </w:rPr>
-      </w:pPr>
-    </w:p>
-    <w:p>
-      <w:pPr>
+        <w:ind w:left="720"/>
+        <w:rPr>
+          <w:rFonts w:ascii="Courier New" w:eastAsia="Times New Roman" w:hAnsi="Courier New" w:cs="Courier New"/>
+          <w:color w:val="262626"/>
+          <w:kern w:val="0"/>
+          <w:sz w:val="20"/>
+          <w:szCs w:val="20"/>
+          <w:shd w:val="clear" w:color="auto" w:fill="F9F9F9"/>
+          <w:lang w:eastAsia="en-GB"/>
+          <w14:ligatures w14:val="none"/>
+        </w:rPr>
+      </w:pPr>
+    </w:p>
+    <w:p>
+      <w:pPr>
+        <w:ind w:left="720"/>
         <w:rPr>
           <w:rFonts w:ascii="Courier New" w:eastAsia="Times New Roman" w:hAnsi="Courier New" w:cs="Courier New"/>
           <w:color w:val="262626"/>
@@ -2887,6 +2623,7 @@
     </w:p>
     <w:p>
       <w:pPr>
+        <w:ind w:left="720"/>
         <w:rPr>
           <w:rFonts w:ascii="Courier New" w:eastAsia="Times New Roman" w:hAnsi="Courier New" w:cs="Courier New"/>
           <w:color w:val="262626"/>
@@ -3000,6 +2737,7 @@
     </w:p>
     <w:p>
       <w:pPr>
+        <w:ind w:left="720"/>
         <w:rPr>
           <w:rFonts w:ascii="Courier New" w:eastAsia="Times New Roman" w:hAnsi="Courier New" w:cs="Courier New"/>
           <w:color w:val="262626"/>
@@ -3039,6 +2777,7 @@
     </w:p>
     <w:p>
       <w:pPr>
+        <w:ind w:left="720"/>
         <w:rPr>
           <w:rFonts w:ascii="Courier New" w:eastAsia="Times New Roman" w:hAnsi="Courier New" w:cs="Courier New"/>
           <w:color w:val="262626"/>
@@ -3119,6 +2858,7 @@
     </w:p>
     <w:p>
       <w:pPr>
+        <w:ind w:left="720"/>
         <w:rPr>
           <w:rFonts w:ascii="Courier New" w:eastAsia="Times New Roman" w:hAnsi="Courier New" w:cs="Courier New"/>
           <w:color w:val="262626"/>
@@ -3245,6 +2985,7 @@
     </w:p>
     <w:p>
       <w:pPr>
+        <w:ind w:left="720"/>
         <w:rPr>
           <w:rFonts w:ascii="Courier New" w:eastAsia="Times New Roman" w:hAnsi="Courier New" w:cs="Courier New"/>
           <w:color w:val="262626"/>
@@ -3324,7 +3065,6 @@
           <w:color w:val="0950D0"/>
           <w:u w:val="single" w:color="0950D0"/>
         </w:rPr>
-        <w:lastRenderedPageBreak/>
         <w:t>MRI slice overlay</w:t>
       </w:r>
     </w:p>

</xml_diff>

<commit_message>
Adds export to .stl for 3d printing
</commit_message>
<xml_diff>
--- a/scripts/last files to port (close to deletion)/aa_improvements_to_add_in.docx
+++ b/scripts/last files to port (close to deletion)/aa_improvements_to_add_in.docx
@@ -272,25 +272,7 @@
           <w:sz w:val="26"/>
           <w:szCs w:val="26"/>
         </w:rPr>
-        <w:t xml:space="preserve">What can we do to improve EEG? </w:t>
-      </w:r>
-      <w:r>
-        <w:rPr>
-          <w:rFonts w:ascii="AppleSystemUIFont" w:hAnsi="AppleSystemUIFont" w:cs="AppleSystemUIFont"/>
-          <w:kern w:val="0"/>
-          <w:sz w:val="26"/>
-          <w:szCs w:val="26"/>
-        </w:rPr>
-        <w:t>SSP or SS</w:t>
-      </w:r>
-      <w:r>
-        <w:rPr>
-          <w:rFonts w:ascii="AppleSystemUIFont" w:hAnsi="AppleSystemUIFont" w:cs="AppleSystemUIFont"/>
-          <w:kern w:val="0"/>
-          <w:sz w:val="26"/>
-          <w:szCs w:val="26"/>
-        </w:rPr>
-        <w:t>S? Or is it just generally poor?</w:t>
+        <w:t>What can we do to improve EEG? SSP or SSS? Or is it just generally poor?</w:t>
       </w:r>
     </w:p>
     <w:p>
@@ -338,6 +320,29 @@
         <w:t>4</w:t>
       </w:r>
       <w:proofErr w:type="gramEnd"/>
+    </w:p>
+    <w:p>
+      <w:pPr>
+        <w:autoSpaceDE w:val="0"/>
+        <w:autoSpaceDN w:val="0"/>
+        <w:adjustRightInd w:val="0"/>
+        <w:rPr>
+          <w:rFonts w:ascii="AppleSystemUIFont" w:hAnsi="AppleSystemUIFont" w:cs="AppleSystemUIFont"/>
+          <w:kern w:val="0"/>
+          <w:sz w:val="26"/>
+          <w:szCs w:val="26"/>
+        </w:rPr>
+      </w:pPr>
+      <w:r>
+        <w:rPr>
+          <w:rFonts w:ascii="AppleSystemUIFont" w:hAnsi="AppleSystemUIFont" w:cs="AppleSystemUIFont"/>
+          <w:kern w:val="0"/>
+          <w:sz w:val="26"/>
+          <w:szCs w:val="26"/>
+        </w:rPr>
+        <w:tab/>
+        <w:t>Compare 4 and 8 repetiotions….</w:t>
+      </w:r>
     </w:p>
     <w:p>
       <w:pPr>

</xml_diff>